<commit_message>
Added GIT submodule with configuration repository.
</commit_message>
<xml_diff>
--- a/supporting documents/proof of concept.docx
+++ b/supporting documents/proof of concept.docx
@@ -159,19 +159,13 @@
         <w:pStyle w:val="Heading2"/>
       </w:pPr>
       <w:r>
-        <w:t>GitHub</w:t>
-      </w:r>
-      <w:r>
-        <w:t xml:space="preserve"> with </w:t>
+        <w:t xml:space="preserve">GitHub with </w:t>
       </w:r>
       <w:r>
         <w:t>Spring Cloud Config</w:t>
       </w:r>
       <w:r>
-        <w:t xml:space="preserve"> </w:t>
-      </w:r>
-      <w:r>
-        <w:t>Server</w:t>
+        <w:t xml:space="preserve"> Server</w:t>
       </w:r>
     </w:p>
     <w:p>
@@ -234,7 +228,7 @@
           <w:noProof/>
         </w:rPr>
         <w:drawing>
-          <wp:inline distT="0" distB="0" distL="0" distR="0" wp14:anchorId="55DE826F" wp14:editId="543EB0B1">
+          <wp:inline distT="0" distB="0" distL="0" distR="0" wp14:anchorId="4602E3FE" wp14:editId="77F16F92">
             <wp:extent cx="2905125" cy="1200150"/>
             <wp:effectExtent l="0" t="0" r="9525" b="0"/>
             <wp:docPr id="14" name="Picture 14"/>
@@ -270,15 +264,1202 @@
         </w:drawing>
       </w:r>
     </w:p>
-    <w:p>
-      <w:bookmarkStart w:id="0" w:name="_GoBack"/>
-      <w:bookmarkEnd w:id="0"/>
-    </w:p>
+    <w:p/>
+    <w:p>
+      <w:pPr>
+        <w:rPr>
+          <w:b/>
+        </w:rPr>
+      </w:pPr>
+      <w:r>
+        <w:rPr>
+          <w:b/>
+        </w:rPr>
+        <w:t xml:space="preserve">It is also possible to </w:t>
+      </w:r>
+      <w:r>
+        <w:rPr>
+          <w:b/>
+        </w:rPr>
+        <w:t>fetch config from multiple repositories:</w:t>
+      </w:r>
+    </w:p>
+    <w:p>
+      <w:pPr>
+        <w:pBdr>
+          <w:top w:val="single" w:sz="6" w:space="5" w:color="CCCCCC"/>
+          <w:left w:val="single" w:sz="6" w:space="8" w:color="CCCCCC"/>
+          <w:bottom w:val="single" w:sz="6" w:space="5" w:color="CCCCCC"/>
+          <w:right w:val="single" w:sz="6" w:space="8" w:color="CCCCCC"/>
+        </w:pBdr>
+        <w:shd w:val="clear" w:color="auto" w:fill="F8F8F8"/>
+        <w:tabs>
+          <w:tab w:val="left" w:pos="916"/>
+          <w:tab w:val="left" w:pos="1832"/>
+          <w:tab w:val="left" w:pos="2748"/>
+          <w:tab w:val="left" w:pos="3664"/>
+          <w:tab w:val="left" w:pos="4580"/>
+          <w:tab w:val="left" w:pos="5496"/>
+          <w:tab w:val="left" w:pos="6412"/>
+          <w:tab w:val="left" w:pos="7328"/>
+          <w:tab w:val="left" w:pos="8244"/>
+          <w:tab w:val="left" w:pos="9160"/>
+          <w:tab w:val="left" w:pos="10076"/>
+          <w:tab w:val="left" w:pos="10992"/>
+          <w:tab w:val="left" w:pos="11908"/>
+          <w:tab w:val="left" w:pos="12824"/>
+          <w:tab w:val="left" w:pos="13740"/>
+          <w:tab w:val="left" w:pos="14656"/>
+        </w:tabs>
+        <w:spacing w:after="0" w:line="240" w:lineRule="auto"/>
+        <w:rPr>
+          <w:rFonts w:ascii="Consolas" w:eastAsia="Times New Roman" w:hAnsi="Consolas" w:cs="Courier New"/>
+          <w:color w:val="000000"/>
+          <w:sz w:val="23"/>
+          <w:szCs w:val="23"/>
+          <w:lang w:eastAsia="en-GB"/>
+        </w:rPr>
+      </w:pPr>
+      <w:r>
+        <w:rPr>
+          <w:rFonts w:ascii="Consolas" w:eastAsia="Times New Roman" w:hAnsi="Consolas" w:cs="Courier New"/>
+          <w:color w:val="7F007F"/>
+          <w:sz w:val="23"/>
+          <w:szCs w:val="23"/>
+          <w:lang w:eastAsia="en-GB"/>
+        </w:rPr>
+        <w:t>spring</w:t>
+      </w:r>
+      <w:r>
+        <w:rPr>
+          <w:rFonts w:ascii="Consolas" w:eastAsia="Times New Roman" w:hAnsi="Consolas" w:cs="Courier New"/>
+          <w:color w:val="000000"/>
+          <w:sz w:val="23"/>
+          <w:szCs w:val="23"/>
+          <w:lang w:eastAsia="en-GB"/>
+        </w:rPr>
+        <w:t>:</w:t>
+      </w:r>
+    </w:p>
+    <w:p>
+      <w:pPr>
+        <w:pBdr>
+          <w:top w:val="single" w:sz="6" w:space="5" w:color="CCCCCC"/>
+          <w:left w:val="single" w:sz="6" w:space="8" w:color="CCCCCC"/>
+          <w:bottom w:val="single" w:sz="6" w:space="5" w:color="CCCCCC"/>
+          <w:right w:val="single" w:sz="6" w:space="8" w:color="CCCCCC"/>
+        </w:pBdr>
+        <w:shd w:val="clear" w:color="auto" w:fill="F8F8F8"/>
+        <w:tabs>
+          <w:tab w:val="left" w:pos="916"/>
+          <w:tab w:val="left" w:pos="1832"/>
+          <w:tab w:val="left" w:pos="2748"/>
+          <w:tab w:val="left" w:pos="3664"/>
+          <w:tab w:val="left" w:pos="4580"/>
+          <w:tab w:val="left" w:pos="5496"/>
+          <w:tab w:val="left" w:pos="6412"/>
+          <w:tab w:val="left" w:pos="7328"/>
+          <w:tab w:val="left" w:pos="8244"/>
+          <w:tab w:val="left" w:pos="9160"/>
+          <w:tab w:val="left" w:pos="10076"/>
+          <w:tab w:val="left" w:pos="10992"/>
+          <w:tab w:val="left" w:pos="11908"/>
+          <w:tab w:val="left" w:pos="12824"/>
+          <w:tab w:val="left" w:pos="13740"/>
+          <w:tab w:val="left" w:pos="14656"/>
+        </w:tabs>
+        <w:spacing w:after="0" w:line="240" w:lineRule="auto"/>
+        <w:rPr>
+          <w:rFonts w:ascii="Consolas" w:eastAsia="Times New Roman" w:hAnsi="Consolas" w:cs="Courier New"/>
+          <w:color w:val="000000"/>
+          <w:sz w:val="23"/>
+          <w:szCs w:val="23"/>
+          <w:lang w:eastAsia="en-GB"/>
+        </w:rPr>
+      </w:pPr>
+      <w:r>
+        <w:rPr>
+          <w:rFonts w:ascii="Consolas" w:eastAsia="Times New Roman" w:hAnsi="Consolas" w:cs="Courier New"/>
+          <w:color w:val="7F007F"/>
+          <w:sz w:val="23"/>
+          <w:szCs w:val="23"/>
+          <w:lang w:eastAsia="en-GB"/>
+        </w:rPr>
+        <w:t xml:space="preserve">  cloud</w:t>
+      </w:r>
+      <w:r>
+        <w:rPr>
+          <w:rFonts w:ascii="Consolas" w:eastAsia="Times New Roman" w:hAnsi="Consolas" w:cs="Courier New"/>
+          <w:color w:val="000000"/>
+          <w:sz w:val="23"/>
+          <w:szCs w:val="23"/>
+          <w:lang w:eastAsia="en-GB"/>
+        </w:rPr>
+        <w:t>:</w:t>
+      </w:r>
+    </w:p>
+    <w:p>
+      <w:pPr>
+        <w:pBdr>
+          <w:top w:val="single" w:sz="6" w:space="5" w:color="CCCCCC"/>
+          <w:left w:val="single" w:sz="6" w:space="8" w:color="CCCCCC"/>
+          <w:bottom w:val="single" w:sz="6" w:space="5" w:color="CCCCCC"/>
+          <w:right w:val="single" w:sz="6" w:space="8" w:color="CCCCCC"/>
+        </w:pBdr>
+        <w:shd w:val="clear" w:color="auto" w:fill="F8F8F8"/>
+        <w:tabs>
+          <w:tab w:val="left" w:pos="916"/>
+          <w:tab w:val="left" w:pos="1832"/>
+          <w:tab w:val="left" w:pos="2748"/>
+          <w:tab w:val="left" w:pos="3664"/>
+          <w:tab w:val="left" w:pos="4580"/>
+          <w:tab w:val="left" w:pos="5496"/>
+          <w:tab w:val="left" w:pos="6412"/>
+          <w:tab w:val="left" w:pos="7328"/>
+          <w:tab w:val="left" w:pos="8244"/>
+          <w:tab w:val="left" w:pos="9160"/>
+          <w:tab w:val="left" w:pos="10076"/>
+          <w:tab w:val="left" w:pos="10992"/>
+          <w:tab w:val="left" w:pos="11908"/>
+          <w:tab w:val="left" w:pos="12824"/>
+          <w:tab w:val="left" w:pos="13740"/>
+          <w:tab w:val="left" w:pos="14656"/>
+        </w:tabs>
+        <w:spacing w:after="0" w:line="240" w:lineRule="auto"/>
+        <w:rPr>
+          <w:rFonts w:ascii="Consolas" w:eastAsia="Times New Roman" w:hAnsi="Consolas" w:cs="Courier New"/>
+          <w:color w:val="000000"/>
+          <w:sz w:val="23"/>
+          <w:szCs w:val="23"/>
+          <w:lang w:eastAsia="en-GB"/>
+        </w:rPr>
+      </w:pPr>
+      <w:r>
+        <w:rPr>
+          <w:rFonts w:ascii="Consolas" w:eastAsia="Times New Roman" w:hAnsi="Consolas" w:cs="Courier New"/>
+          <w:color w:val="7F007F"/>
+          <w:sz w:val="23"/>
+          <w:szCs w:val="23"/>
+          <w:lang w:eastAsia="en-GB"/>
+        </w:rPr>
+        <w:t xml:space="preserve">    config</w:t>
+      </w:r>
+      <w:r>
+        <w:rPr>
+          <w:rFonts w:ascii="Consolas" w:eastAsia="Times New Roman" w:hAnsi="Consolas" w:cs="Courier New"/>
+          <w:color w:val="000000"/>
+          <w:sz w:val="23"/>
+          <w:szCs w:val="23"/>
+          <w:lang w:eastAsia="en-GB"/>
+        </w:rPr>
+        <w:t>:</w:t>
+      </w:r>
+    </w:p>
+    <w:p>
+      <w:pPr>
+        <w:pBdr>
+          <w:top w:val="single" w:sz="6" w:space="5" w:color="CCCCCC"/>
+          <w:left w:val="single" w:sz="6" w:space="8" w:color="CCCCCC"/>
+          <w:bottom w:val="single" w:sz="6" w:space="5" w:color="CCCCCC"/>
+          <w:right w:val="single" w:sz="6" w:space="8" w:color="CCCCCC"/>
+        </w:pBdr>
+        <w:shd w:val="clear" w:color="auto" w:fill="F8F8F8"/>
+        <w:tabs>
+          <w:tab w:val="left" w:pos="916"/>
+          <w:tab w:val="left" w:pos="1832"/>
+          <w:tab w:val="left" w:pos="2748"/>
+          <w:tab w:val="left" w:pos="3664"/>
+          <w:tab w:val="left" w:pos="4580"/>
+          <w:tab w:val="left" w:pos="5496"/>
+          <w:tab w:val="left" w:pos="6412"/>
+          <w:tab w:val="left" w:pos="7328"/>
+          <w:tab w:val="left" w:pos="8244"/>
+          <w:tab w:val="left" w:pos="9160"/>
+          <w:tab w:val="left" w:pos="10076"/>
+          <w:tab w:val="left" w:pos="10992"/>
+          <w:tab w:val="left" w:pos="11908"/>
+          <w:tab w:val="left" w:pos="12824"/>
+          <w:tab w:val="left" w:pos="13740"/>
+          <w:tab w:val="left" w:pos="14656"/>
+        </w:tabs>
+        <w:spacing w:after="0" w:line="240" w:lineRule="auto"/>
+        <w:rPr>
+          <w:rFonts w:ascii="Consolas" w:eastAsia="Times New Roman" w:hAnsi="Consolas" w:cs="Courier New"/>
+          <w:color w:val="000000"/>
+          <w:sz w:val="23"/>
+          <w:szCs w:val="23"/>
+          <w:lang w:eastAsia="en-GB"/>
+        </w:rPr>
+      </w:pPr>
+      <w:r>
+        <w:rPr>
+          <w:rFonts w:ascii="Consolas" w:eastAsia="Times New Roman" w:hAnsi="Consolas" w:cs="Courier New"/>
+          <w:color w:val="7F007F"/>
+          <w:sz w:val="23"/>
+          <w:szCs w:val="23"/>
+          <w:lang w:eastAsia="en-GB"/>
+        </w:rPr>
+        <w:t xml:space="preserve">      server</w:t>
+      </w:r>
+      <w:r>
+        <w:rPr>
+          <w:rFonts w:ascii="Consolas" w:eastAsia="Times New Roman" w:hAnsi="Consolas" w:cs="Courier New"/>
+          <w:color w:val="000000"/>
+          <w:sz w:val="23"/>
+          <w:szCs w:val="23"/>
+          <w:lang w:eastAsia="en-GB"/>
+        </w:rPr>
+        <w:t>:</w:t>
+      </w:r>
+    </w:p>
+    <w:p>
+      <w:pPr>
+        <w:pBdr>
+          <w:top w:val="single" w:sz="6" w:space="5" w:color="CCCCCC"/>
+          <w:left w:val="single" w:sz="6" w:space="8" w:color="CCCCCC"/>
+          <w:bottom w:val="single" w:sz="6" w:space="5" w:color="CCCCCC"/>
+          <w:right w:val="single" w:sz="6" w:space="8" w:color="CCCCCC"/>
+        </w:pBdr>
+        <w:shd w:val="clear" w:color="auto" w:fill="F8F8F8"/>
+        <w:tabs>
+          <w:tab w:val="left" w:pos="916"/>
+          <w:tab w:val="left" w:pos="1832"/>
+          <w:tab w:val="left" w:pos="2748"/>
+          <w:tab w:val="left" w:pos="3664"/>
+          <w:tab w:val="left" w:pos="4580"/>
+          <w:tab w:val="left" w:pos="5496"/>
+          <w:tab w:val="left" w:pos="6412"/>
+          <w:tab w:val="left" w:pos="7328"/>
+          <w:tab w:val="left" w:pos="8244"/>
+          <w:tab w:val="left" w:pos="9160"/>
+          <w:tab w:val="left" w:pos="10076"/>
+          <w:tab w:val="left" w:pos="10992"/>
+          <w:tab w:val="left" w:pos="11908"/>
+          <w:tab w:val="left" w:pos="12824"/>
+          <w:tab w:val="left" w:pos="13740"/>
+          <w:tab w:val="left" w:pos="14656"/>
+        </w:tabs>
+        <w:spacing w:after="0" w:line="240" w:lineRule="auto"/>
+        <w:rPr>
+          <w:rFonts w:ascii="Consolas" w:eastAsia="Times New Roman" w:hAnsi="Consolas" w:cs="Courier New"/>
+          <w:color w:val="000000"/>
+          <w:sz w:val="23"/>
+          <w:szCs w:val="23"/>
+          <w:lang w:eastAsia="en-GB"/>
+        </w:rPr>
+      </w:pPr>
+      <w:r>
+        <w:rPr>
+          <w:rFonts w:ascii="Consolas" w:eastAsia="Times New Roman" w:hAnsi="Consolas" w:cs="Courier New"/>
+          <w:color w:val="7F007F"/>
+          <w:sz w:val="23"/>
+          <w:szCs w:val="23"/>
+          <w:lang w:eastAsia="en-GB"/>
+        </w:rPr>
+        <w:t xml:space="preserve">        git</w:t>
+      </w:r>
+      <w:r>
+        <w:rPr>
+          <w:rFonts w:ascii="Consolas" w:eastAsia="Times New Roman" w:hAnsi="Consolas" w:cs="Courier New"/>
+          <w:color w:val="000000"/>
+          <w:sz w:val="23"/>
+          <w:szCs w:val="23"/>
+          <w:lang w:eastAsia="en-GB"/>
+        </w:rPr>
+        <w:t>:</w:t>
+      </w:r>
+    </w:p>
+    <w:p>
+      <w:pPr>
+        <w:pBdr>
+          <w:top w:val="single" w:sz="6" w:space="5" w:color="CCCCCC"/>
+          <w:left w:val="single" w:sz="6" w:space="8" w:color="CCCCCC"/>
+          <w:bottom w:val="single" w:sz="6" w:space="5" w:color="CCCCCC"/>
+          <w:right w:val="single" w:sz="6" w:space="8" w:color="CCCCCC"/>
+        </w:pBdr>
+        <w:shd w:val="clear" w:color="auto" w:fill="F8F8F8"/>
+        <w:tabs>
+          <w:tab w:val="left" w:pos="916"/>
+          <w:tab w:val="left" w:pos="1832"/>
+          <w:tab w:val="left" w:pos="2748"/>
+          <w:tab w:val="left" w:pos="3664"/>
+          <w:tab w:val="left" w:pos="4580"/>
+          <w:tab w:val="left" w:pos="5496"/>
+          <w:tab w:val="left" w:pos="6412"/>
+          <w:tab w:val="left" w:pos="7328"/>
+          <w:tab w:val="left" w:pos="8244"/>
+          <w:tab w:val="left" w:pos="9160"/>
+          <w:tab w:val="left" w:pos="10076"/>
+          <w:tab w:val="left" w:pos="10992"/>
+          <w:tab w:val="left" w:pos="11908"/>
+          <w:tab w:val="left" w:pos="12824"/>
+          <w:tab w:val="left" w:pos="13740"/>
+          <w:tab w:val="left" w:pos="14656"/>
+        </w:tabs>
+        <w:spacing w:after="0" w:line="240" w:lineRule="auto"/>
+        <w:rPr>
+          <w:rFonts w:ascii="Consolas" w:eastAsia="Times New Roman" w:hAnsi="Consolas" w:cs="Courier New"/>
+          <w:color w:val="000000"/>
+          <w:sz w:val="23"/>
+          <w:szCs w:val="23"/>
+          <w:lang w:eastAsia="en-GB"/>
+        </w:rPr>
+      </w:pPr>
+      <w:r>
+        <w:rPr>
+          <w:rFonts w:ascii="Consolas" w:eastAsia="Times New Roman" w:hAnsi="Consolas" w:cs="Courier New"/>
+          <w:color w:val="7F007F"/>
+          <w:sz w:val="23"/>
+          <w:szCs w:val="23"/>
+          <w:lang w:eastAsia="en-GB"/>
+        </w:rPr>
+        <w:t xml:space="preserve">          </w:t>
+      </w:r>
+      <w:proofErr w:type="spellStart"/>
+      <w:r>
+        <w:rPr>
+          <w:rFonts w:ascii="Consolas" w:eastAsia="Times New Roman" w:hAnsi="Consolas" w:cs="Courier New"/>
+          <w:color w:val="7F007F"/>
+          <w:sz w:val="23"/>
+          <w:szCs w:val="23"/>
+          <w:lang w:eastAsia="en-GB"/>
+        </w:rPr>
+        <w:t>uri</w:t>
+      </w:r>
+      <w:proofErr w:type="spellEnd"/>
+      <w:r>
+        <w:rPr>
+          <w:rFonts w:ascii="Consolas" w:eastAsia="Times New Roman" w:hAnsi="Consolas" w:cs="Courier New"/>
+          <w:color w:val="000000"/>
+          <w:sz w:val="23"/>
+          <w:szCs w:val="23"/>
+          <w:lang w:eastAsia="en-GB"/>
+        </w:rPr>
+        <w:t>: https://git/common/config-repo.git</w:t>
+      </w:r>
+    </w:p>
+    <w:p>
+      <w:pPr>
+        <w:pBdr>
+          <w:top w:val="single" w:sz="6" w:space="5" w:color="CCCCCC"/>
+          <w:left w:val="single" w:sz="6" w:space="8" w:color="CCCCCC"/>
+          <w:bottom w:val="single" w:sz="6" w:space="5" w:color="CCCCCC"/>
+          <w:right w:val="single" w:sz="6" w:space="8" w:color="CCCCCC"/>
+        </w:pBdr>
+        <w:shd w:val="clear" w:color="auto" w:fill="F8F8F8"/>
+        <w:tabs>
+          <w:tab w:val="left" w:pos="916"/>
+          <w:tab w:val="left" w:pos="1832"/>
+          <w:tab w:val="left" w:pos="2748"/>
+          <w:tab w:val="left" w:pos="3664"/>
+          <w:tab w:val="left" w:pos="4580"/>
+          <w:tab w:val="left" w:pos="5496"/>
+          <w:tab w:val="left" w:pos="6412"/>
+          <w:tab w:val="left" w:pos="7328"/>
+          <w:tab w:val="left" w:pos="8244"/>
+          <w:tab w:val="left" w:pos="9160"/>
+          <w:tab w:val="left" w:pos="10076"/>
+          <w:tab w:val="left" w:pos="10992"/>
+          <w:tab w:val="left" w:pos="11908"/>
+          <w:tab w:val="left" w:pos="12824"/>
+          <w:tab w:val="left" w:pos="13740"/>
+          <w:tab w:val="left" w:pos="14656"/>
+        </w:tabs>
+        <w:spacing w:after="0" w:line="240" w:lineRule="auto"/>
+        <w:rPr>
+          <w:rFonts w:ascii="Consolas" w:eastAsia="Times New Roman" w:hAnsi="Consolas" w:cs="Courier New"/>
+          <w:color w:val="000000"/>
+          <w:sz w:val="23"/>
+          <w:szCs w:val="23"/>
+          <w:lang w:eastAsia="en-GB"/>
+        </w:rPr>
+      </w:pPr>
+      <w:r>
+        <w:rPr>
+          <w:rFonts w:ascii="Consolas" w:eastAsia="Times New Roman" w:hAnsi="Consolas" w:cs="Courier New"/>
+          <w:color w:val="7F007F"/>
+          <w:sz w:val="23"/>
+          <w:szCs w:val="23"/>
+          <w:lang w:eastAsia="en-GB"/>
+        </w:rPr>
+        <w:t xml:space="preserve">          force-pull</w:t>
+      </w:r>
+      <w:r>
+        <w:rPr>
+          <w:rFonts w:ascii="Consolas" w:eastAsia="Times New Roman" w:hAnsi="Consolas" w:cs="Courier New"/>
+          <w:color w:val="000000"/>
+          <w:sz w:val="23"/>
+          <w:szCs w:val="23"/>
+          <w:lang w:eastAsia="en-GB"/>
+        </w:rPr>
+        <w:t xml:space="preserve">: </w:t>
+      </w:r>
+      <w:r>
+        <w:rPr>
+          <w:rFonts w:ascii="Consolas" w:eastAsia="Times New Roman" w:hAnsi="Consolas" w:cs="Courier New"/>
+          <w:b/>
+          <w:bCs/>
+          <w:color w:val="7F0055"/>
+          <w:sz w:val="23"/>
+          <w:szCs w:val="23"/>
+          <w:lang w:eastAsia="en-GB"/>
+        </w:rPr>
+        <w:t>true</w:t>
+      </w:r>
+    </w:p>
+    <w:p>
+      <w:pPr>
+        <w:pBdr>
+          <w:top w:val="single" w:sz="6" w:space="5" w:color="CCCCCC"/>
+          <w:left w:val="single" w:sz="6" w:space="8" w:color="CCCCCC"/>
+          <w:bottom w:val="single" w:sz="6" w:space="5" w:color="CCCCCC"/>
+          <w:right w:val="single" w:sz="6" w:space="8" w:color="CCCCCC"/>
+        </w:pBdr>
+        <w:shd w:val="clear" w:color="auto" w:fill="F8F8F8"/>
+        <w:tabs>
+          <w:tab w:val="left" w:pos="916"/>
+          <w:tab w:val="left" w:pos="1832"/>
+          <w:tab w:val="left" w:pos="2748"/>
+          <w:tab w:val="left" w:pos="3664"/>
+          <w:tab w:val="left" w:pos="4580"/>
+          <w:tab w:val="left" w:pos="5496"/>
+          <w:tab w:val="left" w:pos="6412"/>
+          <w:tab w:val="left" w:pos="7328"/>
+          <w:tab w:val="left" w:pos="8244"/>
+          <w:tab w:val="left" w:pos="9160"/>
+          <w:tab w:val="left" w:pos="10076"/>
+          <w:tab w:val="left" w:pos="10992"/>
+          <w:tab w:val="left" w:pos="11908"/>
+          <w:tab w:val="left" w:pos="12824"/>
+          <w:tab w:val="left" w:pos="13740"/>
+          <w:tab w:val="left" w:pos="14656"/>
+        </w:tabs>
+        <w:spacing w:after="0" w:line="240" w:lineRule="auto"/>
+        <w:rPr>
+          <w:rFonts w:ascii="Consolas" w:eastAsia="Times New Roman" w:hAnsi="Consolas" w:cs="Courier New"/>
+          <w:color w:val="000000"/>
+          <w:sz w:val="23"/>
+          <w:szCs w:val="23"/>
+          <w:lang w:eastAsia="en-GB"/>
+        </w:rPr>
+      </w:pPr>
+      <w:r>
+        <w:rPr>
+          <w:rFonts w:ascii="Consolas" w:eastAsia="Times New Roman" w:hAnsi="Consolas" w:cs="Courier New"/>
+          <w:color w:val="7F007F"/>
+          <w:sz w:val="23"/>
+          <w:szCs w:val="23"/>
+          <w:lang w:eastAsia="en-GB"/>
+        </w:rPr>
+        <w:t xml:space="preserve">          repos</w:t>
+      </w:r>
+      <w:r>
+        <w:rPr>
+          <w:rFonts w:ascii="Consolas" w:eastAsia="Times New Roman" w:hAnsi="Consolas" w:cs="Courier New"/>
+          <w:color w:val="000000"/>
+          <w:sz w:val="23"/>
+          <w:szCs w:val="23"/>
+          <w:lang w:eastAsia="en-GB"/>
+        </w:rPr>
+        <w:t>:</w:t>
+      </w:r>
+    </w:p>
+    <w:p>
+      <w:pPr>
+        <w:pBdr>
+          <w:top w:val="single" w:sz="6" w:space="5" w:color="CCCCCC"/>
+          <w:left w:val="single" w:sz="6" w:space="8" w:color="CCCCCC"/>
+          <w:bottom w:val="single" w:sz="6" w:space="5" w:color="CCCCCC"/>
+          <w:right w:val="single" w:sz="6" w:space="8" w:color="CCCCCC"/>
+        </w:pBdr>
+        <w:shd w:val="clear" w:color="auto" w:fill="F8F8F8"/>
+        <w:tabs>
+          <w:tab w:val="left" w:pos="916"/>
+          <w:tab w:val="left" w:pos="1832"/>
+          <w:tab w:val="left" w:pos="2748"/>
+          <w:tab w:val="left" w:pos="3664"/>
+          <w:tab w:val="left" w:pos="4580"/>
+          <w:tab w:val="left" w:pos="5496"/>
+          <w:tab w:val="left" w:pos="6412"/>
+          <w:tab w:val="left" w:pos="7328"/>
+          <w:tab w:val="left" w:pos="8244"/>
+          <w:tab w:val="left" w:pos="9160"/>
+          <w:tab w:val="left" w:pos="10076"/>
+          <w:tab w:val="left" w:pos="10992"/>
+          <w:tab w:val="left" w:pos="11908"/>
+          <w:tab w:val="left" w:pos="12824"/>
+          <w:tab w:val="left" w:pos="13740"/>
+          <w:tab w:val="left" w:pos="14656"/>
+        </w:tabs>
+        <w:spacing w:after="0" w:line="240" w:lineRule="auto"/>
+        <w:rPr>
+          <w:rFonts w:ascii="Consolas" w:eastAsia="Times New Roman" w:hAnsi="Consolas" w:cs="Courier New"/>
+          <w:color w:val="000000"/>
+          <w:sz w:val="23"/>
+          <w:szCs w:val="23"/>
+          <w:lang w:eastAsia="en-GB"/>
+        </w:rPr>
+      </w:pPr>
+      <w:r>
+        <w:rPr>
+          <w:rFonts w:ascii="Consolas" w:eastAsia="Times New Roman" w:hAnsi="Consolas" w:cs="Courier New"/>
+          <w:color w:val="7F007F"/>
+          <w:sz w:val="23"/>
+          <w:szCs w:val="23"/>
+          <w:lang w:eastAsia="en-GB"/>
+        </w:rPr>
+        <w:t xml:space="preserve">            team-a</w:t>
+      </w:r>
+      <w:r>
+        <w:rPr>
+          <w:rFonts w:ascii="Consolas" w:eastAsia="Times New Roman" w:hAnsi="Consolas" w:cs="Courier New"/>
+          <w:color w:val="000000"/>
+          <w:sz w:val="23"/>
+          <w:szCs w:val="23"/>
+          <w:lang w:eastAsia="en-GB"/>
+        </w:rPr>
+        <w:t>:</w:t>
+      </w:r>
+    </w:p>
+    <w:p>
+      <w:pPr>
+        <w:pBdr>
+          <w:top w:val="single" w:sz="6" w:space="5" w:color="CCCCCC"/>
+          <w:left w:val="single" w:sz="6" w:space="8" w:color="CCCCCC"/>
+          <w:bottom w:val="single" w:sz="6" w:space="5" w:color="CCCCCC"/>
+          <w:right w:val="single" w:sz="6" w:space="8" w:color="CCCCCC"/>
+        </w:pBdr>
+        <w:shd w:val="clear" w:color="auto" w:fill="F8F8F8"/>
+        <w:tabs>
+          <w:tab w:val="left" w:pos="916"/>
+          <w:tab w:val="left" w:pos="1832"/>
+          <w:tab w:val="left" w:pos="2748"/>
+          <w:tab w:val="left" w:pos="3664"/>
+          <w:tab w:val="left" w:pos="4580"/>
+          <w:tab w:val="left" w:pos="5496"/>
+          <w:tab w:val="left" w:pos="6412"/>
+          <w:tab w:val="left" w:pos="7328"/>
+          <w:tab w:val="left" w:pos="8244"/>
+          <w:tab w:val="left" w:pos="9160"/>
+          <w:tab w:val="left" w:pos="10076"/>
+          <w:tab w:val="left" w:pos="10992"/>
+          <w:tab w:val="left" w:pos="11908"/>
+          <w:tab w:val="left" w:pos="12824"/>
+          <w:tab w:val="left" w:pos="13740"/>
+          <w:tab w:val="left" w:pos="14656"/>
+        </w:tabs>
+        <w:spacing w:after="0" w:line="240" w:lineRule="auto"/>
+        <w:rPr>
+          <w:rFonts w:ascii="Consolas" w:eastAsia="Times New Roman" w:hAnsi="Consolas" w:cs="Courier New"/>
+          <w:color w:val="000000"/>
+          <w:sz w:val="23"/>
+          <w:szCs w:val="23"/>
+          <w:lang w:eastAsia="en-GB"/>
+        </w:rPr>
+      </w:pPr>
+      <w:r>
+        <w:rPr>
+          <w:rFonts w:ascii="Consolas" w:eastAsia="Times New Roman" w:hAnsi="Consolas" w:cs="Courier New"/>
+          <w:color w:val="7F007F"/>
+          <w:sz w:val="23"/>
+          <w:szCs w:val="23"/>
+          <w:lang w:eastAsia="en-GB"/>
+        </w:rPr>
+        <w:t xml:space="preserve">                pattern</w:t>
+      </w:r>
+      <w:r>
+        <w:rPr>
+          <w:rFonts w:ascii="Consolas" w:eastAsia="Times New Roman" w:hAnsi="Consolas" w:cs="Courier New"/>
+          <w:color w:val="000000"/>
+          <w:sz w:val="23"/>
+          <w:szCs w:val="23"/>
+          <w:lang w:eastAsia="en-GB"/>
+        </w:rPr>
+        <w:t>: team-a-*</w:t>
+      </w:r>
+    </w:p>
+    <w:p>
+      <w:pPr>
+        <w:pBdr>
+          <w:top w:val="single" w:sz="6" w:space="5" w:color="CCCCCC"/>
+          <w:left w:val="single" w:sz="6" w:space="8" w:color="CCCCCC"/>
+          <w:bottom w:val="single" w:sz="6" w:space="5" w:color="CCCCCC"/>
+          <w:right w:val="single" w:sz="6" w:space="8" w:color="CCCCCC"/>
+        </w:pBdr>
+        <w:shd w:val="clear" w:color="auto" w:fill="F8F8F8"/>
+        <w:tabs>
+          <w:tab w:val="left" w:pos="916"/>
+          <w:tab w:val="left" w:pos="1832"/>
+          <w:tab w:val="left" w:pos="2748"/>
+          <w:tab w:val="left" w:pos="3664"/>
+          <w:tab w:val="left" w:pos="4580"/>
+          <w:tab w:val="left" w:pos="5496"/>
+          <w:tab w:val="left" w:pos="6412"/>
+          <w:tab w:val="left" w:pos="7328"/>
+          <w:tab w:val="left" w:pos="8244"/>
+          <w:tab w:val="left" w:pos="9160"/>
+          <w:tab w:val="left" w:pos="10076"/>
+          <w:tab w:val="left" w:pos="10992"/>
+          <w:tab w:val="left" w:pos="11908"/>
+          <w:tab w:val="left" w:pos="12824"/>
+          <w:tab w:val="left" w:pos="13740"/>
+          <w:tab w:val="left" w:pos="14656"/>
+        </w:tabs>
+        <w:spacing w:after="0" w:line="240" w:lineRule="auto"/>
+        <w:rPr>
+          <w:rFonts w:ascii="Consolas" w:eastAsia="Times New Roman" w:hAnsi="Consolas" w:cs="Courier New"/>
+          <w:color w:val="000000"/>
+          <w:sz w:val="23"/>
+          <w:szCs w:val="23"/>
+          <w:lang w:eastAsia="en-GB"/>
+        </w:rPr>
+      </w:pPr>
+      <w:r>
+        <w:rPr>
+          <w:rFonts w:ascii="Consolas" w:eastAsia="Times New Roman" w:hAnsi="Consolas" w:cs="Courier New"/>
+          <w:color w:val="7F007F"/>
+          <w:sz w:val="23"/>
+          <w:szCs w:val="23"/>
+          <w:lang w:eastAsia="en-GB"/>
+        </w:rPr>
+        <w:t xml:space="preserve">                </w:t>
+      </w:r>
+      <w:proofErr w:type="spellStart"/>
+      <w:r>
+        <w:rPr>
+          <w:rFonts w:ascii="Consolas" w:eastAsia="Times New Roman" w:hAnsi="Consolas" w:cs="Courier New"/>
+          <w:color w:val="7F007F"/>
+          <w:sz w:val="23"/>
+          <w:szCs w:val="23"/>
+          <w:lang w:eastAsia="en-GB"/>
+        </w:rPr>
+        <w:t>uri</w:t>
+      </w:r>
+      <w:proofErr w:type="spellEnd"/>
+      <w:r>
+        <w:rPr>
+          <w:rFonts w:ascii="Consolas" w:eastAsia="Times New Roman" w:hAnsi="Consolas" w:cs="Courier New"/>
+          <w:color w:val="000000"/>
+          <w:sz w:val="23"/>
+          <w:szCs w:val="23"/>
+          <w:lang w:eastAsia="en-GB"/>
+        </w:rPr>
+        <w:t>: http://git/team-a/config-repo.git</w:t>
+      </w:r>
+    </w:p>
+    <w:p>
+      <w:pPr>
+        <w:pBdr>
+          <w:top w:val="single" w:sz="6" w:space="5" w:color="CCCCCC"/>
+          <w:left w:val="single" w:sz="6" w:space="8" w:color="CCCCCC"/>
+          <w:bottom w:val="single" w:sz="6" w:space="5" w:color="CCCCCC"/>
+          <w:right w:val="single" w:sz="6" w:space="8" w:color="CCCCCC"/>
+        </w:pBdr>
+        <w:shd w:val="clear" w:color="auto" w:fill="F8F8F8"/>
+        <w:tabs>
+          <w:tab w:val="left" w:pos="916"/>
+          <w:tab w:val="left" w:pos="1832"/>
+          <w:tab w:val="left" w:pos="2748"/>
+          <w:tab w:val="left" w:pos="3664"/>
+          <w:tab w:val="left" w:pos="4580"/>
+          <w:tab w:val="left" w:pos="5496"/>
+          <w:tab w:val="left" w:pos="6412"/>
+          <w:tab w:val="left" w:pos="7328"/>
+          <w:tab w:val="left" w:pos="8244"/>
+          <w:tab w:val="left" w:pos="9160"/>
+          <w:tab w:val="left" w:pos="10076"/>
+          <w:tab w:val="left" w:pos="10992"/>
+          <w:tab w:val="left" w:pos="11908"/>
+          <w:tab w:val="left" w:pos="12824"/>
+          <w:tab w:val="left" w:pos="13740"/>
+          <w:tab w:val="left" w:pos="14656"/>
+        </w:tabs>
+        <w:spacing w:after="0" w:line="240" w:lineRule="auto"/>
+        <w:rPr>
+          <w:rFonts w:ascii="Consolas" w:eastAsia="Times New Roman" w:hAnsi="Consolas" w:cs="Courier New"/>
+          <w:color w:val="000000"/>
+          <w:sz w:val="23"/>
+          <w:szCs w:val="23"/>
+          <w:lang w:eastAsia="en-GB"/>
+        </w:rPr>
+      </w:pPr>
+      <w:r>
+        <w:rPr>
+          <w:rFonts w:ascii="Consolas" w:eastAsia="Times New Roman" w:hAnsi="Consolas" w:cs="Courier New"/>
+          <w:color w:val="7F007F"/>
+          <w:sz w:val="23"/>
+          <w:szCs w:val="23"/>
+          <w:lang w:eastAsia="en-GB"/>
+        </w:rPr>
+        <w:t xml:space="preserve">                force-pull</w:t>
+      </w:r>
+      <w:r>
+        <w:rPr>
+          <w:rFonts w:ascii="Consolas" w:eastAsia="Times New Roman" w:hAnsi="Consolas" w:cs="Courier New"/>
+          <w:color w:val="000000"/>
+          <w:sz w:val="23"/>
+          <w:szCs w:val="23"/>
+          <w:lang w:eastAsia="en-GB"/>
+        </w:rPr>
+        <w:t xml:space="preserve">: </w:t>
+      </w:r>
+      <w:r>
+        <w:rPr>
+          <w:rFonts w:ascii="Consolas" w:eastAsia="Times New Roman" w:hAnsi="Consolas" w:cs="Courier New"/>
+          <w:b/>
+          <w:bCs/>
+          <w:color w:val="7F0055"/>
+          <w:sz w:val="23"/>
+          <w:szCs w:val="23"/>
+          <w:lang w:eastAsia="en-GB"/>
+        </w:rPr>
+        <w:t>true</w:t>
+      </w:r>
+    </w:p>
+    <w:p>
+      <w:pPr>
+        <w:pBdr>
+          <w:top w:val="single" w:sz="6" w:space="5" w:color="CCCCCC"/>
+          <w:left w:val="single" w:sz="6" w:space="8" w:color="CCCCCC"/>
+          <w:bottom w:val="single" w:sz="6" w:space="5" w:color="CCCCCC"/>
+          <w:right w:val="single" w:sz="6" w:space="8" w:color="CCCCCC"/>
+        </w:pBdr>
+        <w:shd w:val="clear" w:color="auto" w:fill="F8F8F8"/>
+        <w:tabs>
+          <w:tab w:val="left" w:pos="916"/>
+          <w:tab w:val="left" w:pos="1832"/>
+          <w:tab w:val="left" w:pos="2748"/>
+          <w:tab w:val="left" w:pos="3664"/>
+          <w:tab w:val="left" w:pos="4580"/>
+          <w:tab w:val="left" w:pos="5496"/>
+          <w:tab w:val="left" w:pos="6412"/>
+          <w:tab w:val="left" w:pos="7328"/>
+          <w:tab w:val="left" w:pos="8244"/>
+          <w:tab w:val="left" w:pos="9160"/>
+          <w:tab w:val="left" w:pos="10076"/>
+          <w:tab w:val="left" w:pos="10992"/>
+          <w:tab w:val="left" w:pos="11908"/>
+          <w:tab w:val="left" w:pos="12824"/>
+          <w:tab w:val="left" w:pos="13740"/>
+          <w:tab w:val="left" w:pos="14656"/>
+        </w:tabs>
+        <w:spacing w:after="0" w:line="240" w:lineRule="auto"/>
+        <w:rPr>
+          <w:rFonts w:ascii="Consolas" w:eastAsia="Times New Roman" w:hAnsi="Consolas" w:cs="Courier New"/>
+          <w:color w:val="000000"/>
+          <w:sz w:val="23"/>
+          <w:szCs w:val="23"/>
+          <w:lang w:eastAsia="en-GB"/>
+        </w:rPr>
+      </w:pPr>
+      <w:r>
+        <w:rPr>
+          <w:rFonts w:ascii="Consolas" w:eastAsia="Times New Roman" w:hAnsi="Consolas" w:cs="Courier New"/>
+          <w:color w:val="7F007F"/>
+          <w:sz w:val="23"/>
+          <w:szCs w:val="23"/>
+          <w:lang w:eastAsia="en-GB"/>
+        </w:rPr>
+        <w:t xml:space="preserve">            team-b</w:t>
+      </w:r>
+      <w:r>
+        <w:rPr>
+          <w:rFonts w:ascii="Consolas" w:eastAsia="Times New Roman" w:hAnsi="Consolas" w:cs="Courier New"/>
+          <w:color w:val="000000"/>
+          <w:sz w:val="23"/>
+          <w:szCs w:val="23"/>
+          <w:lang w:eastAsia="en-GB"/>
+        </w:rPr>
+        <w:t>:</w:t>
+      </w:r>
+    </w:p>
+    <w:p>
+      <w:pPr>
+        <w:pBdr>
+          <w:top w:val="single" w:sz="6" w:space="5" w:color="CCCCCC"/>
+          <w:left w:val="single" w:sz="6" w:space="8" w:color="CCCCCC"/>
+          <w:bottom w:val="single" w:sz="6" w:space="5" w:color="CCCCCC"/>
+          <w:right w:val="single" w:sz="6" w:space="8" w:color="CCCCCC"/>
+        </w:pBdr>
+        <w:shd w:val="clear" w:color="auto" w:fill="F8F8F8"/>
+        <w:tabs>
+          <w:tab w:val="left" w:pos="916"/>
+          <w:tab w:val="left" w:pos="1832"/>
+          <w:tab w:val="left" w:pos="2748"/>
+          <w:tab w:val="left" w:pos="3664"/>
+          <w:tab w:val="left" w:pos="4580"/>
+          <w:tab w:val="left" w:pos="5496"/>
+          <w:tab w:val="left" w:pos="6412"/>
+          <w:tab w:val="left" w:pos="7328"/>
+          <w:tab w:val="left" w:pos="8244"/>
+          <w:tab w:val="left" w:pos="9160"/>
+          <w:tab w:val="left" w:pos="10076"/>
+          <w:tab w:val="left" w:pos="10992"/>
+          <w:tab w:val="left" w:pos="11908"/>
+          <w:tab w:val="left" w:pos="12824"/>
+          <w:tab w:val="left" w:pos="13740"/>
+          <w:tab w:val="left" w:pos="14656"/>
+        </w:tabs>
+        <w:spacing w:after="0" w:line="240" w:lineRule="auto"/>
+        <w:rPr>
+          <w:rFonts w:ascii="Consolas" w:eastAsia="Times New Roman" w:hAnsi="Consolas" w:cs="Courier New"/>
+          <w:color w:val="000000"/>
+          <w:sz w:val="23"/>
+          <w:szCs w:val="23"/>
+          <w:lang w:eastAsia="en-GB"/>
+        </w:rPr>
+      </w:pPr>
+      <w:r>
+        <w:rPr>
+          <w:rFonts w:ascii="Consolas" w:eastAsia="Times New Roman" w:hAnsi="Consolas" w:cs="Courier New"/>
+          <w:color w:val="7F007F"/>
+          <w:sz w:val="23"/>
+          <w:szCs w:val="23"/>
+          <w:lang w:eastAsia="en-GB"/>
+        </w:rPr>
+        <w:t xml:space="preserve">                pattern</w:t>
+      </w:r>
+      <w:r>
+        <w:rPr>
+          <w:rFonts w:ascii="Consolas" w:eastAsia="Times New Roman" w:hAnsi="Consolas" w:cs="Courier New"/>
+          <w:color w:val="000000"/>
+          <w:sz w:val="23"/>
+          <w:szCs w:val="23"/>
+          <w:lang w:eastAsia="en-GB"/>
+        </w:rPr>
+        <w:t>: team-b-*</w:t>
+      </w:r>
+    </w:p>
+    <w:p>
+      <w:pPr>
+        <w:pBdr>
+          <w:top w:val="single" w:sz="6" w:space="5" w:color="CCCCCC"/>
+          <w:left w:val="single" w:sz="6" w:space="8" w:color="CCCCCC"/>
+          <w:bottom w:val="single" w:sz="6" w:space="5" w:color="CCCCCC"/>
+          <w:right w:val="single" w:sz="6" w:space="8" w:color="CCCCCC"/>
+        </w:pBdr>
+        <w:shd w:val="clear" w:color="auto" w:fill="F8F8F8"/>
+        <w:tabs>
+          <w:tab w:val="left" w:pos="916"/>
+          <w:tab w:val="left" w:pos="1832"/>
+          <w:tab w:val="left" w:pos="2748"/>
+          <w:tab w:val="left" w:pos="3664"/>
+          <w:tab w:val="left" w:pos="4580"/>
+          <w:tab w:val="left" w:pos="5496"/>
+          <w:tab w:val="left" w:pos="6412"/>
+          <w:tab w:val="left" w:pos="7328"/>
+          <w:tab w:val="left" w:pos="8244"/>
+          <w:tab w:val="left" w:pos="9160"/>
+          <w:tab w:val="left" w:pos="10076"/>
+          <w:tab w:val="left" w:pos="10992"/>
+          <w:tab w:val="left" w:pos="11908"/>
+          <w:tab w:val="left" w:pos="12824"/>
+          <w:tab w:val="left" w:pos="13740"/>
+          <w:tab w:val="left" w:pos="14656"/>
+        </w:tabs>
+        <w:spacing w:after="0" w:line="240" w:lineRule="auto"/>
+        <w:rPr>
+          <w:rFonts w:ascii="Consolas" w:eastAsia="Times New Roman" w:hAnsi="Consolas" w:cs="Courier New"/>
+          <w:color w:val="000000"/>
+          <w:sz w:val="23"/>
+          <w:szCs w:val="23"/>
+          <w:lang w:eastAsia="en-GB"/>
+        </w:rPr>
+      </w:pPr>
+      <w:r>
+        <w:rPr>
+          <w:rFonts w:ascii="Consolas" w:eastAsia="Times New Roman" w:hAnsi="Consolas" w:cs="Courier New"/>
+          <w:color w:val="7F007F"/>
+          <w:sz w:val="23"/>
+          <w:szCs w:val="23"/>
+          <w:lang w:eastAsia="en-GB"/>
+        </w:rPr>
+        <w:t xml:space="preserve">                </w:t>
+      </w:r>
+      <w:proofErr w:type="spellStart"/>
+      <w:r>
+        <w:rPr>
+          <w:rFonts w:ascii="Consolas" w:eastAsia="Times New Roman" w:hAnsi="Consolas" w:cs="Courier New"/>
+          <w:color w:val="7F007F"/>
+          <w:sz w:val="23"/>
+          <w:szCs w:val="23"/>
+          <w:lang w:eastAsia="en-GB"/>
+        </w:rPr>
+        <w:t>uri</w:t>
+      </w:r>
+      <w:proofErr w:type="spellEnd"/>
+      <w:r>
+        <w:rPr>
+          <w:rFonts w:ascii="Consolas" w:eastAsia="Times New Roman" w:hAnsi="Consolas" w:cs="Courier New"/>
+          <w:color w:val="000000"/>
+          <w:sz w:val="23"/>
+          <w:szCs w:val="23"/>
+          <w:lang w:eastAsia="en-GB"/>
+        </w:rPr>
+        <w:t>: http://git/team-b/config-repo.git</w:t>
+      </w:r>
+    </w:p>
+    <w:p>
+      <w:pPr>
+        <w:pBdr>
+          <w:top w:val="single" w:sz="6" w:space="5" w:color="CCCCCC"/>
+          <w:left w:val="single" w:sz="6" w:space="8" w:color="CCCCCC"/>
+          <w:bottom w:val="single" w:sz="6" w:space="5" w:color="CCCCCC"/>
+          <w:right w:val="single" w:sz="6" w:space="8" w:color="CCCCCC"/>
+        </w:pBdr>
+        <w:shd w:val="clear" w:color="auto" w:fill="F8F8F8"/>
+        <w:tabs>
+          <w:tab w:val="left" w:pos="916"/>
+          <w:tab w:val="left" w:pos="1832"/>
+          <w:tab w:val="left" w:pos="2748"/>
+          <w:tab w:val="left" w:pos="3664"/>
+          <w:tab w:val="left" w:pos="4580"/>
+          <w:tab w:val="left" w:pos="5496"/>
+          <w:tab w:val="left" w:pos="6412"/>
+          <w:tab w:val="left" w:pos="7328"/>
+          <w:tab w:val="left" w:pos="8244"/>
+          <w:tab w:val="left" w:pos="9160"/>
+          <w:tab w:val="left" w:pos="10076"/>
+          <w:tab w:val="left" w:pos="10992"/>
+          <w:tab w:val="left" w:pos="11908"/>
+          <w:tab w:val="left" w:pos="12824"/>
+          <w:tab w:val="left" w:pos="13740"/>
+          <w:tab w:val="left" w:pos="14656"/>
+        </w:tabs>
+        <w:spacing w:after="0" w:line="240" w:lineRule="auto"/>
+        <w:rPr>
+          <w:rFonts w:ascii="Consolas" w:eastAsia="Times New Roman" w:hAnsi="Consolas" w:cs="Courier New"/>
+          <w:color w:val="000000"/>
+          <w:sz w:val="23"/>
+          <w:szCs w:val="23"/>
+          <w:lang w:eastAsia="en-GB"/>
+        </w:rPr>
+      </w:pPr>
+      <w:r>
+        <w:rPr>
+          <w:rFonts w:ascii="Consolas" w:eastAsia="Times New Roman" w:hAnsi="Consolas" w:cs="Courier New"/>
+          <w:color w:val="7F007F"/>
+          <w:sz w:val="23"/>
+          <w:szCs w:val="23"/>
+          <w:lang w:eastAsia="en-GB"/>
+        </w:rPr>
+        <w:t xml:space="preserve">                force-pull</w:t>
+      </w:r>
+      <w:r>
+        <w:rPr>
+          <w:rFonts w:ascii="Consolas" w:eastAsia="Times New Roman" w:hAnsi="Consolas" w:cs="Courier New"/>
+          <w:color w:val="000000"/>
+          <w:sz w:val="23"/>
+          <w:szCs w:val="23"/>
+          <w:lang w:eastAsia="en-GB"/>
+        </w:rPr>
+        <w:t xml:space="preserve">: </w:t>
+      </w:r>
+      <w:r>
+        <w:rPr>
+          <w:rFonts w:ascii="Consolas" w:eastAsia="Times New Roman" w:hAnsi="Consolas" w:cs="Courier New"/>
+          <w:b/>
+          <w:bCs/>
+          <w:color w:val="7F0055"/>
+          <w:sz w:val="23"/>
+          <w:szCs w:val="23"/>
+          <w:lang w:eastAsia="en-GB"/>
+        </w:rPr>
+        <w:t>true</w:t>
+      </w:r>
+    </w:p>
+    <w:p>
+      <w:pPr>
+        <w:pBdr>
+          <w:top w:val="single" w:sz="6" w:space="5" w:color="CCCCCC"/>
+          <w:left w:val="single" w:sz="6" w:space="8" w:color="CCCCCC"/>
+          <w:bottom w:val="single" w:sz="6" w:space="5" w:color="CCCCCC"/>
+          <w:right w:val="single" w:sz="6" w:space="8" w:color="CCCCCC"/>
+        </w:pBdr>
+        <w:shd w:val="clear" w:color="auto" w:fill="F8F8F8"/>
+        <w:tabs>
+          <w:tab w:val="left" w:pos="916"/>
+          <w:tab w:val="left" w:pos="1832"/>
+          <w:tab w:val="left" w:pos="2748"/>
+          <w:tab w:val="left" w:pos="3664"/>
+          <w:tab w:val="left" w:pos="4580"/>
+          <w:tab w:val="left" w:pos="5496"/>
+          <w:tab w:val="left" w:pos="6412"/>
+          <w:tab w:val="left" w:pos="7328"/>
+          <w:tab w:val="left" w:pos="8244"/>
+          <w:tab w:val="left" w:pos="9160"/>
+          <w:tab w:val="left" w:pos="10076"/>
+          <w:tab w:val="left" w:pos="10992"/>
+          <w:tab w:val="left" w:pos="11908"/>
+          <w:tab w:val="left" w:pos="12824"/>
+          <w:tab w:val="left" w:pos="13740"/>
+          <w:tab w:val="left" w:pos="14656"/>
+        </w:tabs>
+        <w:spacing w:after="0" w:line="240" w:lineRule="auto"/>
+        <w:rPr>
+          <w:rFonts w:ascii="Consolas" w:eastAsia="Times New Roman" w:hAnsi="Consolas" w:cs="Courier New"/>
+          <w:color w:val="000000"/>
+          <w:sz w:val="23"/>
+          <w:szCs w:val="23"/>
+          <w:lang w:eastAsia="en-GB"/>
+        </w:rPr>
+      </w:pPr>
+      <w:r>
+        <w:rPr>
+          <w:rFonts w:ascii="Consolas" w:eastAsia="Times New Roman" w:hAnsi="Consolas" w:cs="Courier New"/>
+          <w:color w:val="7F007F"/>
+          <w:sz w:val="23"/>
+          <w:szCs w:val="23"/>
+          <w:lang w:eastAsia="en-GB"/>
+        </w:rPr>
+        <w:t xml:space="preserve">            team-c</w:t>
+      </w:r>
+      <w:r>
+        <w:rPr>
+          <w:rFonts w:ascii="Consolas" w:eastAsia="Times New Roman" w:hAnsi="Consolas" w:cs="Courier New"/>
+          <w:color w:val="000000"/>
+          <w:sz w:val="23"/>
+          <w:szCs w:val="23"/>
+          <w:lang w:eastAsia="en-GB"/>
+        </w:rPr>
+        <w:t>:</w:t>
+      </w:r>
+    </w:p>
+    <w:p>
+      <w:pPr>
+        <w:pBdr>
+          <w:top w:val="single" w:sz="6" w:space="5" w:color="CCCCCC"/>
+          <w:left w:val="single" w:sz="6" w:space="8" w:color="CCCCCC"/>
+          <w:bottom w:val="single" w:sz="6" w:space="5" w:color="CCCCCC"/>
+          <w:right w:val="single" w:sz="6" w:space="8" w:color="CCCCCC"/>
+        </w:pBdr>
+        <w:shd w:val="clear" w:color="auto" w:fill="F8F8F8"/>
+        <w:tabs>
+          <w:tab w:val="left" w:pos="916"/>
+          <w:tab w:val="left" w:pos="1832"/>
+          <w:tab w:val="left" w:pos="2748"/>
+          <w:tab w:val="left" w:pos="3664"/>
+          <w:tab w:val="left" w:pos="4580"/>
+          <w:tab w:val="left" w:pos="5496"/>
+          <w:tab w:val="left" w:pos="6412"/>
+          <w:tab w:val="left" w:pos="7328"/>
+          <w:tab w:val="left" w:pos="8244"/>
+          <w:tab w:val="left" w:pos="9160"/>
+          <w:tab w:val="left" w:pos="10076"/>
+          <w:tab w:val="left" w:pos="10992"/>
+          <w:tab w:val="left" w:pos="11908"/>
+          <w:tab w:val="left" w:pos="12824"/>
+          <w:tab w:val="left" w:pos="13740"/>
+          <w:tab w:val="left" w:pos="14656"/>
+        </w:tabs>
+        <w:spacing w:after="0" w:line="240" w:lineRule="auto"/>
+        <w:rPr>
+          <w:rFonts w:ascii="Consolas" w:eastAsia="Times New Roman" w:hAnsi="Consolas" w:cs="Courier New"/>
+          <w:color w:val="000000"/>
+          <w:sz w:val="23"/>
+          <w:szCs w:val="23"/>
+          <w:lang w:eastAsia="en-GB"/>
+        </w:rPr>
+      </w:pPr>
+      <w:r>
+        <w:rPr>
+          <w:rFonts w:ascii="Consolas" w:eastAsia="Times New Roman" w:hAnsi="Consolas" w:cs="Courier New"/>
+          <w:color w:val="7F007F"/>
+          <w:sz w:val="23"/>
+          <w:szCs w:val="23"/>
+          <w:lang w:eastAsia="en-GB"/>
+        </w:rPr>
+        <w:t xml:space="preserve">                pattern</w:t>
+      </w:r>
+      <w:r>
+        <w:rPr>
+          <w:rFonts w:ascii="Consolas" w:eastAsia="Times New Roman" w:hAnsi="Consolas" w:cs="Courier New"/>
+          <w:color w:val="000000"/>
+          <w:sz w:val="23"/>
+          <w:szCs w:val="23"/>
+          <w:lang w:eastAsia="en-GB"/>
+        </w:rPr>
+        <w:t>: team-c-*</w:t>
+      </w:r>
+    </w:p>
+    <w:p>
+      <w:pPr>
+        <w:pBdr>
+          <w:top w:val="single" w:sz="6" w:space="5" w:color="CCCCCC"/>
+          <w:left w:val="single" w:sz="6" w:space="8" w:color="CCCCCC"/>
+          <w:bottom w:val="single" w:sz="6" w:space="5" w:color="CCCCCC"/>
+          <w:right w:val="single" w:sz="6" w:space="8" w:color="CCCCCC"/>
+        </w:pBdr>
+        <w:shd w:val="clear" w:color="auto" w:fill="F8F8F8"/>
+        <w:tabs>
+          <w:tab w:val="left" w:pos="916"/>
+          <w:tab w:val="left" w:pos="1832"/>
+          <w:tab w:val="left" w:pos="2748"/>
+          <w:tab w:val="left" w:pos="3664"/>
+          <w:tab w:val="left" w:pos="4580"/>
+          <w:tab w:val="left" w:pos="5496"/>
+          <w:tab w:val="left" w:pos="6412"/>
+          <w:tab w:val="left" w:pos="7328"/>
+          <w:tab w:val="left" w:pos="8244"/>
+          <w:tab w:val="left" w:pos="9160"/>
+          <w:tab w:val="left" w:pos="10076"/>
+          <w:tab w:val="left" w:pos="10992"/>
+          <w:tab w:val="left" w:pos="11908"/>
+          <w:tab w:val="left" w:pos="12824"/>
+          <w:tab w:val="left" w:pos="13740"/>
+          <w:tab w:val="left" w:pos="14656"/>
+        </w:tabs>
+        <w:spacing w:after="0" w:line="240" w:lineRule="auto"/>
+        <w:rPr>
+          <w:rFonts w:ascii="Consolas" w:eastAsia="Times New Roman" w:hAnsi="Consolas" w:cs="Courier New"/>
+          <w:color w:val="000000"/>
+          <w:sz w:val="23"/>
+          <w:szCs w:val="23"/>
+          <w:lang w:eastAsia="en-GB"/>
+        </w:rPr>
+      </w:pPr>
+      <w:r>
+        <w:rPr>
+          <w:rFonts w:ascii="Consolas" w:eastAsia="Times New Roman" w:hAnsi="Consolas" w:cs="Courier New"/>
+          <w:color w:val="7F007F"/>
+          <w:sz w:val="23"/>
+          <w:szCs w:val="23"/>
+          <w:lang w:eastAsia="en-GB"/>
+        </w:rPr>
+        <w:t xml:space="preserve">                </w:t>
+      </w:r>
+      <w:proofErr w:type="spellStart"/>
+      <w:r>
+        <w:rPr>
+          <w:rFonts w:ascii="Consolas" w:eastAsia="Times New Roman" w:hAnsi="Consolas" w:cs="Courier New"/>
+          <w:color w:val="7F007F"/>
+          <w:sz w:val="23"/>
+          <w:szCs w:val="23"/>
+          <w:lang w:eastAsia="en-GB"/>
+        </w:rPr>
+        <w:t>uri</w:t>
+      </w:r>
+      <w:proofErr w:type="spellEnd"/>
+      <w:r>
+        <w:rPr>
+          <w:rFonts w:ascii="Consolas" w:eastAsia="Times New Roman" w:hAnsi="Consolas" w:cs="Courier New"/>
+          <w:color w:val="000000"/>
+          <w:sz w:val="23"/>
+          <w:szCs w:val="23"/>
+          <w:lang w:eastAsia="en-GB"/>
+        </w:rPr>
+        <w:t>: http://git/team-a/config-repo.git</w:t>
+      </w:r>
+    </w:p>
+    <w:p/>
+    <w:p/>
+    <w:p/>
     <w:p>
       <w:r>
         <w:rPr>
           <w:noProof/>
         </w:rPr>
+        <w:lastRenderedPageBreak/>
         <w:drawing>
           <wp:inline distT="0" distB="0" distL="0" distR="0" wp14:anchorId="44403B80" wp14:editId="6F378460">
             <wp:extent cx="4667250" cy="1095375"/>
@@ -317,6 +1498,7 @@
       </w:r>
     </w:p>
     <w:p>
+      <w:bookmarkStart w:id="0" w:name="_GoBack"/>
       <w:r>
         <w:rPr>
           <w:noProof/>
@@ -358,6 +1540,7 @@
         </w:drawing>
       </w:r>
     </w:p>
+    <w:bookmarkEnd w:id="0"/>
     <w:p>
       <w:r>
         <w:rPr>
@@ -408,46 +1591,43 @@
         <w:pStyle w:val="Heading2"/>
       </w:pPr>
       <w:r>
+        <w:t>MySQL</w:t>
+      </w:r>
+      <w:r>
+        <w:t xml:space="preserve"> </w:t>
+      </w:r>
+      <w:r>
+        <w:t xml:space="preserve">with </w:t>
+      </w:r>
+      <w:r>
+        <w:t>Spring Cloud Config</w:t>
+      </w:r>
+      <w:r>
+        <w:t xml:space="preserve"> Server</w:t>
+      </w:r>
+    </w:p>
+    <w:p>
+      <w:r>
+        <w:t>Same</w:t>
+      </w:r>
+      <w:r>
+        <w:t xml:space="preserve"> limitations and structure of response as with MariaDB. Different driver </w:t>
+      </w:r>
+      <w:proofErr w:type="gramStart"/>
+      <w:r>
+        <w:t>has to</w:t>
+      </w:r>
+      <w:proofErr w:type="gramEnd"/>
+      <w:r>
+        <w:t xml:space="preserve"> be used for establishing connection. </w:t>
+      </w:r>
+    </w:p>
+    <w:p>
+      <w:r>
+        <w:rPr>
+          <w:noProof/>
+        </w:rPr>
         <w:lastRenderedPageBreak/>
-        <w:t>MySQL</w:t>
-      </w:r>
-      <w:r>
-        <w:t xml:space="preserve"> </w:t>
-      </w:r>
-      <w:r>
-        <w:t xml:space="preserve">with </w:t>
-      </w:r>
-      <w:r>
-        <w:t>Spring Cloud Config</w:t>
-      </w:r>
-      <w:r>
-        <w:t xml:space="preserve"> </w:t>
-      </w:r>
-      <w:r>
-        <w:t>Server</w:t>
-      </w:r>
-    </w:p>
-    <w:p>
-      <w:r>
-        <w:t>Same</w:t>
-      </w:r>
-      <w:r>
-        <w:t xml:space="preserve"> limitations and structure of response as with MariaDB. Different driver </w:t>
-      </w:r>
-      <w:proofErr w:type="gramStart"/>
-      <w:r>
-        <w:t>has to</w:t>
-      </w:r>
-      <w:proofErr w:type="gramEnd"/>
-      <w:r>
-        <w:t xml:space="preserve"> be used for establishing connection. </w:t>
-      </w:r>
-    </w:p>
-    <w:p>
-      <w:r>
-        <w:rPr>
-          <w:noProof/>
-        </w:rPr>
         <w:drawing>
           <wp:inline distT="0" distB="0" distL="0" distR="0" wp14:anchorId="386919B7" wp14:editId="2D4E2E28">
             <wp:extent cx="5731510" cy="3648710"/>
@@ -575,92 +1755,89 @@
       </w:pPr>
       <w:proofErr w:type="gramStart"/>
       <w:r>
+        <w:t>MySQL</w:t>
+      </w:r>
+      <w:r>
+        <w:t>(</w:t>
+      </w:r>
+      <w:proofErr w:type="gramEnd"/>
+      <w:r>
+        <w:t>MariaDB)</w:t>
+      </w:r>
+      <w:r>
+        <w:t xml:space="preserve"> with </w:t>
+      </w:r>
+      <w:r>
+        <w:t>Spring Cloud Config</w:t>
+      </w:r>
+      <w:r>
+        <w:t xml:space="preserve"> Server</w:t>
+      </w:r>
+    </w:p>
+    <w:p>
+      <w:pPr>
+        <w:rPr>
+          <w:b/>
+        </w:rPr>
+      </w:pPr>
+      <w:r>
+        <w:t xml:space="preserve">It is possible to serve MongoDB database in three different formats: properties, </w:t>
+      </w:r>
+      <w:proofErr w:type="spellStart"/>
+      <w:r>
+        <w:t>yml</w:t>
+      </w:r>
+      <w:proofErr w:type="spellEnd"/>
+      <w:r>
+        <w:t>/</w:t>
+      </w:r>
+      <w:proofErr w:type="spellStart"/>
+      <w:r>
+        <w:t>yaml</w:t>
+      </w:r>
+      <w:proofErr w:type="spellEnd"/>
+      <w:r>
+        <w:t xml:space="preserve">, json. </w:t>
+      </w:r>
+      <w:r>
+        <w:t xml:space="preserve">It is possible to use </w:t>
+      </w:r>
+      <w:proofErr w:type="gramStart"/>
+      <w:r>
+        <w:t>exactly the same</w:t>
+      </w:r>
+      <w:proofErr w:type="gramEnd"/>
+      <w:r>
+        <w:t xml:space="preserve"> paths as in MongoDB. Unfortunately, I was unable to make the server display </w:t>
+      </w:r>
+      <w:r>
+        <w:rPr>
+          <w:b/>
+        </w:rPr>
+        <w:t>indents</w:t>
+      </w:r>
+      <w:r>
+        <w:t xml:space="preserve"> in the same way as with MongoDB</w:t>
+      </w:r>
+      <w:r>
+        <w:t xml:space="preserve"> but assume it does not make a difference as Client will ignore \n \t \r tags.</w:t>
+      </w:r>
+      <w:r>
+        <w:t xml:space="preserve"> </w:t>
+      </w:r>
+      <w:r>
+        <w:rPr>
+          <w:b/>
+        </w:rPr>
+        <w:t xml:space="preserve">Must investigate further if it makes a difference in Spring Cloud Config Client. </w:t>
+      </w:r>
+    </w:p>
+    <w:p>
+      <w:r>
+        <w:rPr>
+          <w:b/>
+        </w:rPr>
         <w:lastRenderedPageBreak/>
-        <w:t>MySQL</w:t>
-      </w:r>
-      <w:r>
-        <w:t>(</w:t>
-      </w:r>
-      <w:proofErr w:type="gramEnd"/>
-      <w:r>
-        <w:t>MariaDB)</w:t>
-      </w:r>
-      <w:r>
-        <w:t xml:space="preserve"> with </w:t>
-      </w:r>
-      <w:r>
-        <w:t>Spring Cloud Config</w:t>
-      </w:r>
-      <w:r>
-        <w:t xml:space="preserve"> </w:t>
-      </w:r>
-      <w:r>
-        <w:t>Server</w:t>
-      </w:r>
-    </w:p>
-    <w:p>
-      <w:pPr>
-        <w:rPr>
-          <w:b/>
-        </w:rPr>
-      </w:pPr>
-      <w:r>
-        <w:t xml:space="preserve">It is possible to serve MongoDB database in three different formats: properties, </w:t>
-      </w:r>
-      <w:proofErr w:type="spellStart"/>
-      <w:r>
-        <w:t>yml</w:t>
-      </w:r>
-      <w:proofErr w:type="spellEnd"/>
-      <w:r>
-        <w:t>/</w:t>
-      </w:r>
-      <w:proofErr w:type="spellStart"/>
-      <w:r>
-        <w:t>yaml</w:t>
-      </w:r>
-      <w:proofErr w:type="spellEnd"/>
-      <w:r>
-        <w:t xml:space="preserve">, json. </w:t>
-      </w:r>
-      <w:r>
-        <w:t xml:space="preserve">It is possible to use </w:t>
-      </w:r>
-      <w:proofErr w:type="gramStart"/>
-      <w:r>
-        <w:t>exactly the same</w:t>
-      </w:r>
-      <w:proofErr w:type="gramEnd"/>
-      <w:r>
-        <w:t xml:space="preserve"> paths as in MongoDB. Unfortunately, I was unable to make the server display </w:t>
-      </w:r>
-      <w:r>
-        <w:rPr>
-          <w:b/>
-        </w:rPr>
-        <w:t>indents</w:t>
-      </w:r>
-      <w:r>
-        <w:t xml:space="preserve"> in the same way as with MongoDB</w:t>
-      </w:r>
-      <w:r>
-        <w:t xml:space="preserve"> but assume it does not make a difference as Client will ignore \n \t \r tags.</w:t>
-      </w:r>
-      <w:r>
-        <w:t xml:space="preserve"> </w:t>
-      </w:r>
-      <w:r>
-        <w:rPr>
-          <w:b/>
-        </w:rPr>
-        <w:t xml:space="preserve">Must investigate further if it makes a difference in Spring Cloud Config Client. </w:t>
-      </w:r>
-    </w:p>
-    <w:p>
-      <w:r>
-        <w:rPr>
-          <w:b/>
-        </w:rPr>
         <w:t>Limitations</w:t>
       </w:r>
       <w:r>
@@ -717,15 +1894,7 @@
           <w:szCs w:val="24"/>
           <w:shd w:val="clear" w:color="auto" w:fill="FFFFFF"/>
         </w:rPr>
-        <w:t xml:space="preserve"> bytes, which is shared among all columns)</w:t>
-      </w:r>
-      <w:r>
-        <w:rPr>
-          <w:color w:val="555555"/>
-          <w:szCs w:val="24"/>
-          <w:shd w:val="clear" w:color="auto" w:fill="FFFFFF"/>
-        </w:rPr>
-        <w:t xml:space="preserve">. </w:t>
+        <w:t xml:space="preserve"> bytes, which is shared among all columns). </w:t>
       </w:r>
       <w:r>
         <w:rPr>
@@ -876,7 +2045,6 @@
         <w:rPr>
           <w:noProof/>
         </w:rPr>
-        <w:lastRenderedPageBreak/>
         <w:drawing>
           <wp:inline distT="0" distB="0" distL="0" distR="0" wp14:anchorId="33FD2404" wp14:editId="6A95ECB5">
             <wp:extent cx="5731510" cy="876935"/>
@@ -920,10 +2088,8 @@
         <w:pStyle w:val="Heading2"/>
       </w:pPr>
       <w:r>
-        <w:t>MongoDB</w:t>
-      </w:r>
-      <w:r>
-        <w:t xml:space="preserve"> with </w:t>
+        <w:lastRenderedPageBreak/>
+        <w:t xml:space="preserve">MongoDB with </w:t>
       </w:r>
       <w:r>
         <w:t>Spring Cloud Config</w:t>
@@ -1129,10 +2295,7 @@
         <w:t>Spring Cloud Config</w:t>
       </w:r>
       <w:r>
-        <w:t xml:space="preserve"> </w:t>
-      </w:r>
-      <w:r>
-        <w:t>Server</w:t>
+        <w:t xml:space="preserve"> Server</w:t>
       </w:r>
     </w:p>
     <w:p/>
@@ -1388,7 +2551,10 @@
           </w:tcPr>
           <w:p>
             <w:r>
-              <w:t>16 megabytes</w:t>
+              <w:t xml:space="preserve">16 </w:t>
+            </w:r>
+            <w:r>
+              <w:t>MB</w:t>
             </w:r>
           </w:p>
         </w:tc>
@@ -1473,6 +2639,63 @@
           </w:p>
         </w:tc>
       </w:tr>
+      <w:tr>
+        <w:tc>
+          <w:tcPr>
+            <w:tcW w:w="1986" w:type="dxa"/>
+          </w:tcPr>
+          <w:p>
+            <w:r>
+              <w:t>Serves JSON</w:t>
+            </w:r>
+          </w:p>
+        </w:tc>
+        <w:tc>
+          <w:tcPr>
+            <w:tcW w:w="1596" w:type="dxa"/>
+          </w:tcPr>
+          <w:p>
+            <w:r>
+              <w:t>Yes</w:t>
+            </w:r>
+          </w:p>
+        </w:tc>
+        <w:tc>
+          <w:tcPr>
+            <w:tcW w:w="2176" w:type="dxa"/>
+          </w:tcPr>
+          <w:p>
+            <w:pPr>
+              <w:tabs>
+                <w:tab w:val="center" w:pos="980"/>
+              </w:tabs>
+            </w:pPr>
+            <w:r>
+              <w:t>Yes</w:t>
+            </w:r>
+          </w:p>
+        </w:tc>
+        <w:tc>
+          <w:tcPr>
+            <w:tcW w:w="1703" w:type="dxa"/>
+          </w:tcPr>
+          <w:p>
+            <w:r>
+              <w:t>Yes</w:t>
+            </w:r>
+          </w:p>
+        </w:tc>
+        <w:tc>
+          <w:tcPr>
+            <w:tcW w:w="1555" w:type="dxa"/>
+          </w:tcPr>
+          <w:p>
+            <w:r>
+              <w:t>Yes</w:t>
+            </w:r>
+          </w:p>
+        </w:tc>
+      </w:tr>
     </w:tbl>
     <w:p/>
     <w:p/>
@@ -1535,7 +2758,7 @@
           <w:numId w:val="2"/>
         </w:numPr>
       </w:pPr>
-      <w:hyperlink r:id="rId23" w:history="1">
+      <w:hyperlink r:id="rId23" w:anchor="_spring_cloud_config" w:history="1">
         <w:r>
           <w:rPr>
             <w:rStyle w:val="Hyperlink"/>
@@ -2718,7 +3941,7 @@
 </file>
 
 <file path=customXml/itemProps1.xml><?xml version="1.0" encoding="utf-8"?>
-<ds:datastoreItem xmlns:ds="http://schemas.openxmlformats.org/officeDocument/2006/customXml" ds:itemID="{630BF251-D009-4F42-9C30-6D83DBA668FD}">
+<ds:datastoreItem xmlns:ds="http://schemas.openxmlformats.org/officeDocument/2006/customXml" ds:itemID="{9BF9161D-2B30-431F-A913-02F2D9F0B8DD}">
   <ds:schemaRefs>
     <ds:schemaRef ds:uri="http://schemas.openxmlformats.org/officeDocument/2006/bibliography"/>
   </ds:schemaRefs>

</xml_diff>

<commit_message>
Added recent progress cloud-config-rabbit-server and client that supports webhook-based synchronisation with help of RabbitMQ. TODO: Implement Other events in the RabbitMQ queue.
</commit_message>
<xml_diff>
--- a/supporting documents/proof of concept.docx
+++ b/supporting documents/proof of concept.docx
@@ -112,6 +112,13 @@
     </w:p>
     <w:sdt>
       <w:sdtPr>
+        <w:rPr>
+          <w:rFonts w:ascii="Times New Roman" w:eastAsia="Calibri" w:hAnsi="Times New Roman" w:cs="Times New Roman"/>
+          <w:color w:val="auto"/>
+          <w:sz w:val="24"/>
+          <w:szCs w:val="22"/>
+          <w:lang w:val="en-GB"/>
+        </w:rPr>
         <w:id w:val="1923830606"/>
         <w:docPartObj>
           <w:docPartGallery w:val="Table of Contents"/>
@@ -120,14 +127,9 @@
       </w:sdtPr>
       <w:sdtEndPr>
         <w:rPr>
-          <w:rFonts w:ascii="Times New Roman" w:eastAsia="Calibri" w:hAnsi="Times New Roman" w:cs="Times New Roman"/>
           <w:b/>
           <w:bCs/>
           <w:noProof/>
-          <w:color w:val="auto"/>
-          <w:sz w:val="24"/>
-          <w:szCs w:val="22"/>
-          <w:lang w:val="en-GB"/>
         </w:rPr>
       </w:sdtEndPr>
       <w:sdtContent>
@@ -176,7 +178,7 @@
             </w:rPr>
             <w:fldChar w:fldCharType="separate"/>
           </w:r>
-          <w:hyperlink w:anchor="_Toc526338046" w:history="1">
+          <w:hyperlink w:anchor="_Toc526423674" w:history="1">
             <w:r>
               <w:rPr>
                 <w:rStyle w:val="Hyperlink"/>
@@ -203,7 +205,7 @@
                 <w:noProof/>
                 <w:webHidden/>
               </w:rPr>
-              <w:instrText xml:space="preserve"> PAGEREF _Toc526338046 \h </w:instrText>
+              <w:instrText xml:space="preserve"> PAGEREF _Toc526423674 \h </w:instrText>
             </w:r>
             <w:r>
               <w:rPr>
@@ -247,7 +249,7 @@
               <w:lang w:eastAsia="en-GB"/>
             </w:rPr>
           </w:pPr>
-          <w:hyperlink w:anchor="_Toc526338047" w:history="1">
+          <w:hyperlink w:anchor="_Toc526423675" w:history="1">
             <w:r>
               <w:rPr>
                 <w:rStyle w:val="Hyperlink"/>
@@ -274,7 +276,7 @@
                 <w:noProof/>
                 <w:webHidden/>
               </w:rPr>
-              <w:instrText xml:space="preserve"> PAGEREF _Toc526338047 \h </w:instrText>
+              <w:instrText xml:space="preserve"> PAGEREF _Toc526423675 \h </w:instrText>
             </w:r>
             <w:r>
               <w:rPr>
@@ -318,7 +320,7 @@
               <w:lang w:eastAsia="en-GB"/>
             </w:rPr>
           </w:pPr>
-          <w:hyperlink w:anchor="_Toc526338048" w:history="1">
+          <w:hyperlink w:anchor="_Toc526423676" w:history="1">
             <w:r>
               <w:rPr>
                 <w:rStyle w:val="Hyperlink"/>
@@ -345,7 +347,7 @@
                 <w:noProof/>
                 <w:webHidden/>
               </w:rPr>
-              <w:instrText xml:space="preserve"> PAGEREF _Toc526338048 \h </w:instrText>
+              <w:instrText xml:space="preserve"> PAGEREF _Toc526423676 \h </w:instrText>
             </w:r>
             <w:r>
               <w:rPr>
@@ -389,7 +391,7 @@
               <w:lang w:eastAsia="en-GB"/>
             </w:rPr>
           </w:pPr>
-          <w:hyperlink w:anchor="_Toc526338049" w:history="1">
+          <w:hyperlink w:anchor="_Toc526423677" w:history="1">
             <w:r>
               <w:rPr>
                 <w:rStyle w:val="Hyperlink"/>
@@ -416,7 +418,7 @@
                 <w:noProof/>
                 <w:webHidden/>
               </w:rPr>
-              <w:instrText xml:space="preserve"> PAGEREF _Toc526338049 \h </w:instrText>
+              <w:instrText xml:space="preserve"> PAGEREF _Toc526423677 \h </w:instrText>
             </w:r>
             <w:r>
               <w:rPr>
@@ -460,7 +462,7 @@
               <w:lang w:eastAsia="en-GB"/>
             </w:rPr>
           </w:pPr>
-          <w:hyperlink w:anchor="_Toc526338050" w:history="1">
+          <w:hyperlink w:anchor="_Toc526423678" w:history="1">
             <w:r>
               <w:rPr>
                 <w:rStyle w:val="Hyperlink"/>
@@ -487,7 +489,7 @@
                 <w:noProof/>
                 <w:webHidden/>
               </w:rPr>
-              <w:instrText xml:space="preserve"> PAGEREF _Toc526338050 \h </w:instrText>
+              <w:instrText xml:space="preserve"> PAGEREF _Toc526423678 \h </w:instrText>
             </w:r>
             <w:r>
               <w:rPr>
@@ -531,7 +533,7 @@
               <w:lang w:eastAsia="en-GB"/>
             </w:rPr>
           </w:pPr>
-          <w:hyperlink w:anchor="_Toc526338051" w:history="1">
+          <w:hyperlink w:anchor="_Toc526423679" w:history="1">
             <w:r>
               <w:rPr>
                 <w:rStyle w:val="Hyperlink"/>
@@ -558,7 +560,7 @@
                 <w:noProof/>
                 <w:webHidden/>
               </w:rPr>
-              <w:instrText xml:space="preserve"> PAGEREF _Toc526338051 \h </w:instrText>
+              <w:instrText xml:space="preserve"> PAGEREF _Toc526423679 \h </w:instrText>
             </w:r>
             <w:r>
               <w:rPr>
@@ -602,7 +604,7 @@
               <w:lang w:eastAsia="en-GB"/>
             </w:rPr>
           </w:pPr>
-          <w:hyperlink w:anchor="_Toc526338052" w:history="1">
+          <w:hyperlink w:anchor="_Toc526423680" w:history="1">
             <w:r>
               <w:rPr>
                 <w:rStyle w:val="Hyperlink"/>
@@ -629,7 +631,7 @@
                 <w:noProof/>
                 <w:webHidden/>
               </w:rPr>
-              <w:instrText xml:space="preserve"> PAGEREF _Toc526338052 \h </w:instrText>
+              <w:instrText xml:space="preserve"> PAGEREF _Toc526423680 \h </w:instrText>
             </w:r>
             <w:r>
               <w:rPr>
@@ -673,7 +675,7 @@
               <w:lang w:eastAsia="en-GB"/>
             </w:rPr>
           </w:pPr>
-          <w:hyperlink w:anchor="_Toc526338053" w:history="1">
+          <w:hyperlink w:anchor="_Toc526423681" w:history="1">
             <w:r>
               <w:rPr>
                 <w:rStyle w:val="Hyperlink"/>
@@ -700,7 +702,7 @@
                 <w:noProof/>
                 <w:webHidden/>
               </w:rPr>
-              <w:instrText xml:space="preserve"> PAGEREF _Toc526338053 \h </w:instrText>
+              <w:instrText xml:space="preserve"> PAGEREF _Toc526423681 \h </w:instrText>
             </w:r>
             <w:r>
               <w:rPr>
@@ -744,7 +746,7 @@
               <w:lang w:eastAsia="en-GB"/>
             </w:rPr>
           </w:pPr>
-          <w:hyperlink w:anchor="_Toc526338054" w:history="1">
+          <w:hyperlink w:anchor="_Toc526423682" w:history="1">
             <w:r>
               <w:rPr>
                 <w:rStyle w:val="Hyperlink"/>
@@ -771,7 +773,7 @@
                 <w:noProof/>
                 <w:webHidden/>
               </w:rPr>
-              <w:instrText xml:space="preserve"> PAGEREF _Toc526338054 \h </w:instrText>
+              <w:instrText xml:space="preserve"> PAGEREF _Toc526423682 \h </w:instrText>
             </w:r>
             <w:r>
               <w:rPr>
@@ -815,7 +817,7 @@
               <w:lang w:eastAsia="en-GB"/>
             </w:rPr>
           </w:pPr>
-          <w:hyperlink w:anchor="_Toc526338055" w:history="1">
+          <w:hyperlink w:anchor="_Toc526423683" w:history="1">
             <w:r>
               <w:rPr>
                 <w:rStyle w:val="Hyperlink"/>
@@ -842,7 +844,7 @@
                 <w:noProof/>
                 <w:webHidden/>
               </w:rPr>
-              <w:instrText xml:space="preserve"> PAGEREF _Toc526338055 \h </w:instrText>
+              <w:instrText xml:space="preserve"> PAGEREF _Toc526423683 \h </w:instrText>
             </w:r>
             <w:r>
               <w:rPr>
@@ -886,13 +888,13 @@
               <w:lang w:eastAsia="en-GB"/>
             </w:rPr>
           </w:pPr>
-          <w:hyperlink w:anchor="_Toc526338056" w:history="1">
+          <w:hyperlink w:anchor="_Toc526423684" w:history="1">
             <w:r>
               <w:rPr>
                 <w:rStyle w:val="Hyperlink"/>
                 <w:noProof/>
               </w:rPr>
-              <w:t>GitHub and MySQL with Spring Cloud Config served through Event Queue</w:t>
+              <w:t>GitHub and MySQL with Spring Cloud Config served to a Spring Boot API</w:t>
             </w:r>
             <w:r>
               <w:rPr>
@@ -913,7 +915,7 @@
                 <w:noProof/>
                 <w:webHidden/>
               </w:rPr>
-              <w:instrText xml:space="preserve"> PAGEREF _Toc526338056 \h </w:instrText>
+              <w:instrText xml:space="preserve"> PAGEREF _Toc526423684 \h </w:instrText>
             </w:r>
             <w:r>
               <w:rPr>
@@ -933,7 +935,7 @@
                 <w:noProof/>
                 <w:webHidden/>
               </w:rPr>
-              <w:t>10</w:t>
+              <w:t>11</w:t>
             </w:r>
             <w:r>
               <w:rPr>
@@ -957,12 +959,83 @@
               <w:lang w:eastAsia="en-GB"/>
             </w:rPr>
           </w:pPr>
-          <w:hyperlink w:anchor="_Toc526338057" w:history="1">
+          <w:hyperlink w:anchor="_Toc526423685" w:history="1">
             <w:r>
               <w:rPr>
                 <w:rStyle w:val="Hyperlink"/>
                 <w:noProof/>
               </w:rPr>
+              <w:t>GitHub and MySQL with Spring Cloud Config served to a Spring Boot API through Event Queue</w:t>
+            </w:r>
+            <w:r>
+              <w:rPr>
+                <w:noProof/>
+                <w:webHidden/>
+              </w:rPr>
+              <w:tab/>
+            </w:r>
+            <w:r>
+              <w:rPr>
+                <w:noProof/>
+                <w:webHidden/>
+              </w:rPr>
+              <w:fldChar w:fldCharType="begin"/>
+            </w:r>
+            <w:r>
+              <w:rPr>
+                <w:noProof/>
+                <w:webHidden/>
+              </w:rPr>
+              <w:instrText xml:space="preserve"> PAGEREF _Toc526423685 \h </w:instrText>
+            </w:r>
+            <w:r>
+              <w:rPr>
+                <w:noProof/>
+                <w:webHidden/>
+              </w:rPr>
+            </w:r>
+            <w:r>
+              <w:rPr>
+                <w:noProof/>
+                <w:webHidden/>
+              </w:rPr>
+              <w:fldChar w:fldCharType="separate"/>
+            </w:r>
+            <w:r>
+              <w:rPr>
+                <w:noProof/>
+                <w:webHidden/>
+              </w:rPr>
+              <w:t>12</w:t>
+            </w:r>
+            <w:r>
+              <w:rPr>
+                <w:noProof/>
+                <w:webHidden/>
+              </w:rPr>
+              <w:fldChar w:fldCharType="end"/>
+            </w:r>
+          </w:hyperlink>
+        </w:p>
+        <w:p>
+          <w:pPr>
+            <w:pStyle w:val="TOC2"/>
+            <w:tabs>
+              <w:tab w:val="right" w:leader="dot" w:pos="9016"/>
+            </w:tabs>
+            <w:rPr>
+              <w:rFonts w:asciiTheme="minorHAnsi" w:eastAsiaTheme="minorEastAsia" w:hAnsiTheme="minorHAnsi" w:cstheme="minorBidi"/>
+              <w:noProof/>
+              <w:sz w:val="22"/>
+              <w:lang w:eastAsia="en-GB"/>
+            </w:rPr>
+          </w:pPr>
+          <w:hyperlink w:anchor="_Toc526423686" w:history="1">
+            <w:r>
+              <w:rPr>
+                <w:rStyle w:val="Hyperlink"/>
+                <w:noProof/>
+              </w:rPr>
               <w:t>Investigation summary</w:t>
             </w:r>
             <w:r>
@@ -984,7 +1057,7 @@
                 <w:noProof/>
                 <w:webHidden/>
               </w:rPr>
-              <w:instrText xml:space="preserve"> PAGEREF _Toc526338057 \h </w:instrText>
+              <w:instrText xml:space="preserve"> PAGEREF _Toc526423686 \h </w:instrText>
             </w:r>
             <w:r>
               <w:rPr>
@@ -1004,7 +1077,7 @@
                 <w:noProof/>
                 <w:webHidden/>
               </w:rPr>
-              <w:t>10</w:t>
+              <w:t>12</w:t>
             </w:r>
             <w:r>
               <w:rPr>
@@ -1028,7 +1101,7 @@
               <w:lang w:eastAsia="en-GB"/>
             </w:rPr>
           </w:pPr>
-          <w:hyperlink w:anchor="_Toc526338058" w:history="1">
+          <w:hyperlink w:anchor="_Toc526423687" w:history="1">
             <w:r>
               <w:rPr>
                 <w:rStyle w:val="Hyperlink"/>
@@ -1055,7 +1128,7 @@
                 <w:noProof/>
                 <w:webHidden/>
               </w:rPr>
-              <w:instrText xml:space="preserve"> PAGEREF _Toc526338058 \h </w:instrText>
+              <w:instrText xml:space="preserve"> PAGEREF _Toc526423687 \h </w:instrText>
             </w:r>
             <w:r>
               <w:rPr>
@@ -1075,7 +1148,7 @@
                 <w:noProof/>
                 <w:webHidden/>
               </w:rPr>
-              <w:t>10</w:t>
+              <w:t>12</w:t>
             </w:r>
             <w:r>
               <w:rPr>
@@ -1099,7 +1172,7 @@
               <w:lang w:eastAsia="en-GB"/>
             </w:rPr>
           </w:pPr>
-          <w:hyperlink w:anchor="_Toc526338059" w:history="1">
+          <w:hyperlink w:anchor="_Toc526423688" w:history="1">
             <w:r>
               <w:rPr>
                 <w:rStyle w:val="Hyperlink"/>
@@ -1126,7 +1199,7 @@
                 <w:noProof/>
                 <w:webHidden/>
               </w:rPr>
-              <w:instrText xml:space="preserve"> PAGEREF _Toc526338059 \h </w:instrText>
+              <w:instrText xml:space="preserve"> PAGEREF _Toc526423688 \h </w:instrText>
             </w:r>
             <w:r>
               <w:rPr>
@@ -1146,7 +1219,7 @@
                 <w:noProof/>
                 <w:webHidden/>
               </w:rPr>
-              <w:t>11</w:t>
+              <w:t>13</w:t>
             </w:r>
             <w:r>
               <w:rPr>
@@ -1170,7 +1243,7 @@
               <w:lang w:eastAsia="en-GB"/>
             </w:rPr>
           </w:pPr>
-          <w:hyperlink w:anchor="_Toc526338060" w:history="1">
+          <w:hyperlink w:anchor="_Toc526423689" w:history="1">
             <w:r>
               <w:rPr>
                 <w:rStyle w:val="Hyperlink"/>
@@ -1197,7 +1270,7 @@
                 <w:noProof/>
                 <w:webHidden/>
               </w:rPr>
-              <w:instrText xml:space="preserve"> PAGEREF _Toc526338060 \h </w:instrText>
+              <w:instrText xml:space="preserve"> PAGEREF _Toc526423689 \h </w:instrText>
             </w:r>
             <w:r>
               <w:rPr>
@@ -1217,7 +1290,7 @@
                 <w:noProof/>
                 <w:webHidden/>
               </w:rPr>
-              <w:t>11</w:t>
+              <w:t>13</w:t>
             </w:r>
             <w:r>
               <w:rPr>
@@ -1258,7 +1331,7 @@
       <w:pPr>
         <w:pStyle w:val="Heading1"/>
       </w:pPr>
-      <w:bookmarkStart w:id="0" w:name="_Toc526338046"/>
+      <w:bookmarkStart w:id="0" w:name="_Toc526423674"/>
       <w:r>
         <w:lastRenderedPageBreak/>
         <w:t>Scope</w:t>
@@ -1332,8 +1405,9 @@
       <w:pPr>
         <w:pStyle w:val="Heading1"/>
       </w:pPr>
-      <w:bookmarkStart w:id="1" w:name="_Toc526338047"/>
-      <w:r>
+      <w:bookmarkStart w:id="1" w:name="_Toc526423675"/>
+      <w:r>
+        <w:lastRenderedPageBreak/>
         <w:t>Design</w:t>
       </w:r>
       <w:bookmarkEnd w:id="1"/>
@@ -1344,10 +1418,10 @@
           <w:noProof/>
         </w:rPr>
         <w:drawing>
-          <wp:inline distT="0" distB="0" distL="0" distR="0" wp14:anchorId="32055FAF" wp14:editId="39C8AB78">
-            <wp:extent cx="4895850" cy="4886325"/>
-            <wp:effectExtent l="0" t="0" r="0" b="9525"/>
-            <wp:docPr id="1" name="Picture 1"/>
+          <wp:inline distT="0" distB="0" distL="0" distR="0" wp14:anchorId="2AE224F3" wp14:editId="5E82DF46">
+            <wp:extent cx="5641975" cy="6694170"/>
+            <wp:effectExtent l="0" t="0" r="0" b="0"/>
+            <wp:docPr id="21" name="Picture 21"/>
             <wp:cNvGraphicFramePr>
               <a:graphicFrameLocks xmlns:a="http://schemas.openxmlformats.org/drawingml/2006/main" noChangeAspect="1"/>
             </wp:cNvGraphicFramePr>
@@ -1355,7 +1429,7 @@
               <a:graphicData uri="http://schemas.openxmlformats.org/drawingml/2006/picture">
                 <pic:pic xmlns:pic="http://schemas.openxmlformats.org/drawingml/2006/picture">
                   <pic:nvPicPr>
-                    <pic:cNvPr id="0" name="Picture 1"/>
+                    <pic:cNvPr id="0" name="Picture 3"/>
                     <pic:cNvPicPr>
                       <a:picLocks noChangeAspect="1" noChangeArrowheads="1"/>
                     </pic:cNvPicPr>
@@ -1376,7 +1450,7 @@
                   <pic:spPr bwMode="auto">
                     <a:xfrm>
                       <a:off x="0" y="0"/>
-                      <a:ext cx="4895850" cy="4886325"/>
+                      <a:ext cx="5641975" cy="6694170"/>
                     </a:xfrm>
                     <a:prstGeom prst="rect">
                       <a:avLst/>
@@ -1397,7 +1471,7 @@
       <w:pPr>
         <w:pStyle w:val="Heading1"/>
       </w:pPr>
-      <w:bookmarkStart w:id="2" w:name="_Toc526338048"/>
+      <w:bookmarkStart w:id="2" w:name="_Toc526423676"/>
       <w:r>
         <w:t>Investigation</w:t>
       </w:r>
@@ -1407,7 +1481,7 @@
       <w:pPr>
         <w:pStyle w:val="Heading2"/>
       </w:pPr>
-      <w:bookmarkStart w:id="3" w:name="_Toc526338049"/>
+      <w:bookmarkStart w:id="3" w:name="_Toc526423677"/>
       <w:r>
         <w:t>Supported backends</w:t>
       </w:r>
@@ -1495,7 +1569,7 @@
       <w:pPr>
         <w:pStyle w:val="Heading2"/>
       </w:pPr>
-      <w:bookmarkStart w:id="4" w:name="_Toc526338050"/>
+      <w:bookmarkStart w:id="4" w:name="_Toc526423678"/>
       <w:r>
         <w:t xml:space="preserve">GitHub with </w:t>
       </w:r>
@@ -1603,12 +1677,90 @@
         </w:drawing>
       </w:r>
     </w:p>
+    <w:p>
+      <w:pPr>
+        <w:pStyle w:val="Heading3"/>
+      </w:pPr>
+      <w:r>
+        <w:t>Theoretical folder structure in git repository:</w:t>
+      </w:r>
+    </w:p>
+    <w:p>
+      <w:pPr>
+        <w:spacing w:after="0"/>
+      </w:pPr>
+      <w:r>
+        <w:t>/{application}/{profile}[/{label}]</w:t>
+      </w:r>
+    </w:p>
+    <w:p>
+      <w:pPr>
+        <w:spacing w:after="0"/>
+      </w:pPr>
+      <w:r>
+        <w:t>/{application}-{profile</w:t>
+      </w:r>
+      <w:proofErr w:type="gramStart"/>
+      <w:r>
+        <w:t>}.</w:t>
+      </w:r>
+      <w:proofErr w:type="spellStart"/>
+      <w:r>
+        <w:t>yml</w:t>
+      </w:r>
+      <w:proofErr w:type="spellEnd"/>
+      <w:proofErr w:type="gramEnd"/>
+    </w:p>
+    <w:p>
+      <w:pPr>
+        <w:spacing w:after="0"/>
+      </w:pPr>
+      <w:r>
+        <w:t>/{label}/{application}-{profile</w:t>
+      </w:r>
+      <w:proofErr w:type="gramStart"/>
+      <w:r>
+        <w:t>}.</w:t>
+      </w:r>
+      <w:proofErr w:type="spellStart"/>
+      <w:r>
+        <w:t>yml</w:t>
+      </w:r>
+      <w:proofErr w:type="spellEnd"/>
+      <w:proofErr w:type="gramEnd"/>
+    </w:p>
+    <w:p>
+      <w:pPr>
+        <w:spacing w:after="0"/>
+      </w:pPr>
+      <w:r>
+        <w:t>/{application}-{profile</w:t>
+      </w:r>
+      <w:proofErr w:type="gramStart"/>
+      <w:r>
+        <w:t>}.properties</w:t>
+      </w:r>
+      <w:proofErr w:type="gramEnd"/>
+    </w:p>
+    <w:p>
+      <w:pPr>
+        <w:spacing w:after="0"/>
+      </w:pPr>
+      <w:r>
+        <w:t>/{label}/{application}-{profile</w:t>
+      </w:r>
+      <w:proofErr w:type="gramStart"/>
+      <w:r>
+        <w:t>}.properties</w:t>
+      </w:r>
+      <w:proofErr w:type="gramEnd"/>
+    </w:p>
     <w:p/>
     <w:p>
       <w:pPr>
         <w:pStyle w:val="Heading3"/>
       </w:pPr>
-      <w:bookmarkStart w:id="5" w:name="_Toc526338051"/>
+      <w:bookmarkStart w:id="5" w:name="_Toc526423679"/>
       <w:r>
         <w:t>Features</w:t>
       </w:r>
@@ -2905,6 +3057,7 @@
           <w:szCs w:val="23"/>
           <w:lang w:eastAsia="en-GB"/>
         </w:rPr>
+        <w:lastRenderedPageBreak/>
         <w:t xml:space="preserve">              </w:t>
       </w:r>
       <w:r>
@@ -3013,7 +3166,6 @@
         <w:pStyle w:val="Heading4"/>
       </w:pPr>
       <w:r>
-        <w:lastRenderedPageBreak/>
         <w:t xml:space="preserve">Git </w:t>
       </w:r>
       <w:proofErr w:type="spellStart"/>
@@ -4222,6 +4374,7 @@
         <w:pStyle w:val="Heading4"/>
       </w:pPr>
       <w:r>
+        <w:lastRenderedPageBreak/>
         <w:t>Search path</w:t>
       </w:r>
     </w:p>
@@ -4334,7 +4487,6 @@
           <w:sz w:val="23"/>
           <w:szCs w:val="23"/>
         </w:rPr>
-        <w:lastRenderedPageBreak/>
         <w:t>spring</w:t>
       </w:r>
       <w:r>
@@ -4759,8 +4911,9 @@
       <w:pPr>
         <w:pStyle w:val="Heading2"/>
       </w:pPr>
-      <w:bookmarkStart w:id="6" w:name="_Toc526338052"/>
-      <w:r>
+      <w:bookmarkStart w:id="6" w:name="_Toc526423680"/>
+      <w:r>
+        <w:lastRenderedPageBreak/>
         <w:t>MySQL</w:t>
       </w:r>
       <w:r>
@@ -4798,7 +4951,6 @@
         <w:rPr>
           <w:noProof/>
         </w:rPr>
-        <w:lastRenderedPageBreak/>
         <w:drawing>
           <wp:inline distT="0" distB="0" distL="0" distR="0" wp14:anchorId="386919B7" wp14:editId="2D4E2E28">
             <wp:extent cx="5731510" cy="3648710"/>
@@ -4924,9 +5076,10 @@
       <w:pPr>
         <w:pStyle w:val="Heading2"/>
       </w:pPr>
-      <w:bookmarkStart w:id="7" w:name="_Toc526338053"/>
+      <w:bookmarkStart w:id="7" w:name="_Toc526423681"/>
       <w:proofErr w:type="gramStart"/>
       <w:r>
+        <w:lastRenderedPageBreak/>
         <w:t>MySQL</w:t>
       </w:r>
       <w:r>
@@ -5010,7 +5163,6 @@
         <w:rPr>
           <w:b/>
         </w:rPr>
-        <w:lastRenderedPageBreak/>
         <w:t>Limitations</w:t>
       </w:r>
       <w:r>
@@ -5218,6 +5370,7 @@
         <w:rPr>
           <w:noProof/>
         </w:rPr>
+        <w:lastRenderedPageBreak/>
         <w:drawing>
           <wp:inline distT="0" distB="0" distL="0" distR="0" wp14:anchorId="33FD2404" wp14:editId="6A95ECB5">
             <wp:extent cx="5731510" cy="876935"/>
@@ -5260,9 +5413,8 @@
       <w:pPr>
         <w:pStyle w:val="Heading2"/>
       </w:pPr>
-      <w:bookmarkStart w:id="8" w:name="_Toc526338054"/>
-      <w:r>
-        <w:lastRenderedPageBreak/>
+      <w:bookmarkStart w:id="8" w:name="_Toc526423682"/>
+      <w:r>
         <w:t xml:space="preserve">MongoDB with </w:t>
       </w:r>
       <w:r>
@@ -5457,7 +5609,7 @@
       <w:pPr>
         <w:pStyle w:val="Heading2"/>
       </w:pPr>
-      <w:bookmarkStart w:id="9" w:name="_Toc526338055"/>
+      <w:bookmarkStart w:id="9" w:name="_Toc526423683"/>
       <w:r>
         <w:t xml:space="preserve">GitHub and </w:t>
       </w:r>
@@ -5628,7 +5780,2749 @@
       <w:pPr>
         <w:pStyle w:val="Heading2"/>
       </w:pPr>
-      <w:bookmarkStart w:id="10" w:name="_Toc526338056"/>
+      <w:bookmarkStart w:id="10" w:name="_Toc526423684"/>
+      <w:r>
+        <w:t>GitHub and MySQL with Spring Cloud Config</w:t>
+      </w:r>
+      <w:r>
+        <w:t xml:space="preserve"> </w:t>
+      </w:r>
+      <w:r>
+        <w:t>served to a Spring Boot API</w:t>
+      </w:r>
+      <w:bookmarkEnd w:id="10"/>
+    </w:p>
+    <w:p>
+      <w:r>
+        <w:t>I have managed to set-up Spring Cloud Config client, that successfully fetches data from Spring Cloud Config Server and makes it available inside of a class.</w:t>
+      </w:r>
+      <w:r>
+        <w:t xml:space="preserve"> It is possible to access nested json values within the Config </w:t>
+      </w:r>
+      <w:proofErr w:type="gramStart"/>
+      <w:r>
+        <w:t>Client(</w:t>
+      </w:r>
+      <w:proofErr w:type="gramEnd"/>
+      <w:r>
+        <w:t xml:space="preserve">API). </w:t>
+      </w:r>
+    </w:p>
+    <w:p>
+      <w:pPr>
+        <w:shd w:val="clear" w:color="auto" w:fill="FFFFFF"/>
+        <w:tabs>
+          <w:tab w:val="left" w:pos="916"/>
+          <w:tab w:val="left" w:pos="1832"/>
+          <w:tab w:val="left" w:pos="2748"/>
+          <w:tab w:val="left" w:pos="3664"/>
+          <w:tab w:val="left" w:pos="4580"/>
+          <w:tab w:val="left" w:pos="5496"/>
+          <w:tab w:val="left" w:pos="6412"/>
+          <w:tab w:val="left" w:pos="7328"/>
+          <w:tab w:val="left" w:pos="8244"/>
+          <w:tab w:val="left" w:pos="9160"/>
+          <w:tab w:val="left" w:pos="10076"/>
+          <w:tab w:val="left" w:pos="10992"/>
+          <w:tab w:val="left" w:pos="11908"/>
+          <w:tab w:val="left" w:pos="12824"/>
+          <w:tab w:val="left" w:pos="13740"/>
+          <w:tab w:val="left" w:pos="14656"/>
+        </w:tabs>
+        <w:spacing w:after="0" w:line="240" w:lineRule="auto"/>
+        <w:rPr>
+          <w:rFonts w:ascii="Courier New" w:eastAsia="Times New Roman" w:hAnsi="Courier New" w:cs="Courier New"/>
+          <w:color w:val="000000"/>
+          <w:sz w:val="18"/>
+          <w:szCs w:val="18"/>
+          <w:lang w:eastAsia="en-GB"/>
+        </w:rPr>
+      </w:pPr>
+      <w:r>
+        <w:rPr>
+          <w:rFonts w:ascii="Courier New" w:eastAsia="Times New Roman" w:hAnsi="Courier New" w:cs="Courier New"/>
+          <w:color w:val="808000"/>
+          <w:sz w:val="18"/>
+          <w:szCs w:val="18"/>
+          <w:lang w:eastAsia="en-GB"/>
+        </w:rPr>
+        <w:t>@Value</w:t>
+      </w:r>
+      <w:r>
+        <w:rPr>
+          <w:rFonts w:ascii="Courier New" w:eastAsia="Times New Roman" w:hAnsi="Courier New" w:cs="Courier New"/>
+          <w:color w:val="000000"/>
+          <w:sz w:val="18"/>
+          <w:szCs w:val="18"/>
+          <w:lang w:eastAsia="en-GB"/>
+        </w:rPr>
+        <w:t>(</w:t>
+      </w:r>
+      <w:r>
+        <w:rPr>
+          <w:rFonts w:ascii="Courier New" w:eastAsia="Times New Roman" w:hAnsi="Courier New" w:cs="Courier New"/>
+          <w:b/>
+          <w:bCs/>
+          <w:color w:val="008000"/>
+          <w:sz w:val="18"/>
+          <w:szCs w:val="18"/>
+          <w:lang w:eastAsia="en-GB"/>
+        </w:rPr>
+        <w:t>"${user}"</w:t>
+      </w:r>
+      <w:r>
+        <w:rPr>
+          <w:rFonts w:ascii="Courier New" w:eastAsia="Times New Roman" w:hAnsi="Courier New" w:cs="Courier New"/>
+          <w:color w:val="000000"/>
+          <w:sz w:val="18"/>
+          <w:szCs w:val="18"/>
+          <w:lang w:eastAsia="en-GB"/>
+        </w:rPr>
+        <w:t>)</w:t>
+      </w:r>
+      <w:r>
+        <w:rPr>
+          <w:rFonts w:ascii="Courier New" w:eastAsia="Times New Roman" w:hAnsi="Courier New" w:cs="Courier New"/>
+          <w:color w:val="000000"/>
+          <w:sz w:val="18"/>
+          <w:szCs w:val="18"/>
+          <w:lang w:eastAsia="en-GB"/>
+        </w:rPr>
+        <w:br/>
+      </w:r>
+      <w:r>
+        <w:rPr>
+          <w:rFonts w:ascii="Courier New" w:eastAsia="Times New Roman" w:hAnsi="Courier New" w:cs="Courier New"/>
+          <w:b/>
+          <w:bCs/>
+          <w:color w:val="000080"/>
+          <w:sz w:val="18"/>
+          <w:szCs w:val="18"/>
+          <w:lang w:eastAsia="en-GB"/>
+        </w:rPr>
+        <w:t xml:space="preserve">private </w:t>
+      </w:r>
+      <w:r>
+        <w:rPr>
+          <w:rFonts w:ascii="Courier New" w:eastAsia="Times New Roman" w:hAnsi="Courier New" w:cs="Courier New"/>
+          <w:color w:val="000000"/>
+          <w:sz w:val="18"/>
+          <w:szCs w:val="18"/>
+          <w:lang w:eastAsia="en-GB"/>
+        </w:rPr>
+        <w:t xml:space="preserve">String </w:t>
+      </w:r>
+      <w:r>
+        <w:rPr>
+          <w:rFonts w:ascii="Courier New" w:eastAsia="Times New Roman" w:hAnsi="Courier New" w:cs="Courier New"/>
+          <w:b/>
+          <w:bCs/>
+          <w:color w:val="660E7A"/>
+          <w:sz w:val="18"/>
+          <w:szCs w:val="18"/>
+          <w:lang w:eastAsia="en-GB"/>
+        </w:rPr>
+        <w:t>userJson1</w:t>
+      </w:r>
+      <w:r>
+        <w:rPr>
+          <w:rFonts w:ascii="Courier New" w:eastAsia="Times New Roman" w:hAnsi="Courier New" w:cs="Courier New"/>
+          <w:color w:val="000000"/>
+          <w:sz w:val="18"/>
+          <w:szCs w:val="18"/>
+          <w:lang w:eastAsia="en-GB"/>
+        </w:rPr>
+        <w:t>;</w:t>
+      </w:r>
+      <w:r>
+        <w:rPr>
+          <w:rFonts w:ascii="Courier New" w:eastAsia="Times New Roman" w:hAnsi="Courier New" w:cs="Courier New"/>
+          <w:color w:val="000000"/>
+          <w:sz w:val="18"/>
+          <w:szCs w:val="18"/>
+          <w:lang w:eastAsia="en-GB"/>
+        </w:rPr>
+        <w:br/>
+      </w:r>
+      <w:r>
+        <w:rPr>
+          <w:rFonts w:ascii="Courier New" w:eastAsia="Times New Roman" w:hAnsi="Courier New" w:cs="Courier New"/>
+          <w:color w:val="808000"/>
+          <w:sz w:val="18"/>
+          <w:szCs w:val="18"/>
+          <w:lang w:eastAsia="en-GB"/>
+        </w:rPr>
+        <w:t>@</w:t>
+      </w:r>
+      <w:proofErr w:type="spellStart"/>
+      <w:proofErr w:type="gramStart"/>
+      <w:r>
+        <w:rPr>
+          <w:rFonts w:ascii="Courier New" w:eastAsia="Times New Roman" w:hAnsi="Courier New" w:cs="Courier New"/>
+          <w:color w:val="808000"/>
+          <w:sz w:val="18"/>
+          <w:szCs w:val="18"/>
+          <w:lang w:eastAsia="en-GB"/>
+        </w:rPr>
+        <w:t>RequestMapping</w:t>
+      </w:r>
+      <w:proofErr w:type="spellEnd"/>
+      <w:r>
+        <w:rPr>
+          <w:rFonts w:ascii="Courier New" w:eastAsia="Times New Roman" w:hAnsi="Courier New" w:cs="Courier New"/>
+          <w:color w:val="000000"/>
+          <w:sz w:val="18"/>
+          <w:szCs w:val="18"/>
+          <w:lang w:eastAsia="en-GB"/>
+        </w:rPr>
+        <w:t>(</w:t>
+      </w:r>
+      <w:proofErr w:type="gramEnd"/>
+      <w:r>
+        <w:rPr>
+          <w:rFonts w:ascii="Courier New" w:eastAsia="Times New Roman" w:hAnsi="Courier New" w:cs="Courier New"/>
+          <w:color w:val="000000"/>
+          <w:sz w:val="18"/>
+          <w:szCs w:val="18"/>
+          <w:lang w:eastAsia="en-GB"/>
+        </w:rPr>
+        <w:t xml:space="preserve">value = </w:t>
+      </w:r>
+      <w:r>
+        <w:rPr>
+          <w:rFonts w:ascii="Courier New" w:eastAsia="Times New Roman" w:hAnsi="Courier New" w:cs="Courier New"/>
+          <w:b/>
+          <w:bCs/>
+          <w:color w:val="008000"/>
+          <w:sz w:val="18"/>
+          <w:szCs w:val="18"/>
+          <w:lang w:eastAsia="en-GB"/>
+        </w:rPr>
+        <w:t>"/user/{key}"</w:t>
+      </w:r>
+      <w:r>
+        <w:rPr>
+          <w:rFonts w:ascii="Courier New" w:eastAsia="Times New Roman" w:hAnsi="Courier New" w:cs="Courier New"/>
+          <w:color w:val="000000"/>
+          <w:sz w:val="18"/>
+          <w:szCs w:val="18"/>
+          <w:lang w:eastAsia="en-GB"/>
+        </w:rPr>
+        <w:t xml:space="preserve">, method = { </w:t>
+      </w:r>
+      <w:proofErr w:type="spellStart"/>
+      <w:r>
+        <w:rPr>
+          <w:rFonts w:ascii="Courier New" w:eastAsia="Times New Roman" w:hAnsi="Courier New" w:cs="Courier New"/>
+          <w:color w:val="000000"/>
+          <w:sz w:val="18"/>
+          <w:szCs w:val="18"/>
+          <w:lang w:eastAsia="en-GB"/>
+        </w:rPr>
+        <w:t>RequestMethod.</w:t>
+      </w:r>
+      <w:r>
+        <w:rPr>
+          <w:rFonts w:ascii="Courier New" w:eastAsia="Times New Roman" w:hAnsi="Courier New" w:cs="Courier New"/>
+          <w:b/>
+          <w:bCs/>
+          <w:i/>
+          <w:iCs/>
+          <w:color w:val="660E7A"/>
+          <w:sz w:val="18"/>
+          <w:szCs w:val="18"/>
+          <w:lang w:eastAsia="en-GB"/>
+        </w:rPr>
+        <w:t>GET</w:t>
+      </w:r>
+      <w:proofErr w:type="spellEnd"/>
+      <w:r>
+        <w:rPr>
+          <w:rFonts w:ascii="Courier New" w:eastAsia="Times New Roman" w:hAnsi="Courier New" w:cs="Courier New"/>
+          <w:color w:val="000000"/>
+          <w:sz w:val="18"/>
+          <w:szCs w:val="18"/>
+          <w:lang w:eastAsia="en-GB"/>
+        </w:rPr>
+        <w:t>})</w:t>
+      </w:r>
+      <w:r>
+        <w:rPr>
+          <w:rFonts w:ascii="Courier New" w:eastAsia="Times New Roman" w:hAnsi="Courier New" w:cs="Courier New"/>
+          <w:color w:val="000000"/>
+          <w:sz w:val="18"/>
+          <w:szCs w:val="18"/>
+          <w:lang w:eastAsia="en-GB"/>
+        </w:rPr>
+        <w:br/>
+      </w:r>
+      <w:r>
+        <w:rPr>
+          <w:rFonts w:ascii="Courier New" w:eastAsia="Times New Roman" w:hAnsi="Courier New" w:cs="Courier New"/>
+          <w:color w:val="808000"/>
+          <w:sz w:val="18"/>
+          <w:szCs w:val="18"/>
+          <w:lang w:eastAsia="en-GB"/>
+        </w:rPr>
+        <w:t>@</w:t>
+      </w:r>
+      <w:proofErr w:type="spellStart"/>
+      <w:r>
+        <w:rPr>
+          <w:rFonts w:ascii="Courier New" w:eastAsia="Times New Roman" w:hAnsi="Courier New" w:cs="Courier New"/>
+          <w:color w:val="808000"/>
+          <w:sz w:val="18"/>
+          <w:szCs w:val="18"/>
+          <w:lang w:eastAsia="en-GB"/>
+        </w:rPr>
+        <w:t>ResponseBody</w:t>
+      </w:r>
+      <w:proofErr w:type="spellEnd"/>
+      <w:r>
+        <w:rPr>
+          <w:rFonts w:ascii="Courier New" w:eastAsia="Times New Roman" w:hAnsi="Courier New" w:cs="Courier New"/>
+          <w:color w:val="808000"/>
+          <w:sz w:val="18"/>
+          <w:szCs w:val="18"/>
+          <w:lang w:eastAsia="en-GB"/>
+        </w:rPr>
+        <w:br/>
+      </w:r>
+      <w:r>
+        <w:rPr>
+          <w:rFonts w:ascii="Courier New" w:eastAsia="Times New Roman" w:hAnsi="Courier New" w:cs="Courier New"/>
+          <w:b/>
+          <w:bCs/>
+          <w:color w:val="000080"/>
+          <w:sz w:val="18"/>
+          <w:szCs w:val="18"/>
+          <w:lang w:eastAsia="en-GB"/>
+        </w:rPr>
+        <w:t xml:space="preserve">public </w:t>
+      </w:r>
+      <w:r>
+        <w:rPr>
+          <w:rFonts w:ascii="Courier New" w:eastAsia="Times New Roman" w:hAnsi="Courier New" w:cs="Courier New"/>
+          <w:color w:val="000000"/>
+          <w:sz w:val="18"/>
+          <w:szCs w:val="18"/>
+          <w:lang w:eastAsia="en-GB"/>
+        </w:rPr>
+        <w:t xml:space="preserve">String </w:t>
+      </w:r>
+      <w:proofErr w:type="spellStart"/>
+      <w:r>
+        <w:rPr>
+          <w:rFonts w:ascii="Courier New" w:eastAsia="Times New Roman" w:hAnsi="Courier New" w:cs="Courier New"/>
+          <w:color w:val="000000"/>
+          <w:sz w:val="18"/>
+          <w:szCs w:val="18"/>
+          <w:lang w:eastAsia="en-GB"/>
+        </w:rPr>
+        <w:t>getFoosBySimplePathWithPathVariable</w:t>
+      </w:r>
+      <w:proofErr w:type="spellEnd"/>
+      <w:r>
+        <w:rPr>
+          <w:rFonts w:ascii="Courier New" w:eastAsia="Times New Roman" w:hAnsi="Courier New" w:cs="Courier New"/>
+          <w:color w:val="000000"/>
+          <w:sz w:val="18"/>
+          <w:szCs w:val="18"/>
+          <w:lang w:eastAsia="en-GB"/>
+        </w:rPr>
+        <w:t>(</w:t>
+      </w:r>
+      <w:r>
+        <w:rPr>
+          <w:rFonts w:ascii="Courier New" w:eastAsia="Times New Roman" w:hAnsi="Courier New" w:cs="Courier New"/>
+          <w:color w:val="000000"/>
+          <w:sz w:val="18"/>
+          <w:szCs w:val="18"/>
+          <w:lang w:eastAsia="en-GB"/>
+        </w:rPr>
+        <w:br/>
+        <w:t xml:space="preserve">        </w:t>
+      </w:r>
+      <w:r>
+        <w:rPr>
+          <w:rFonts w:ascii="Courier New" w:eastAsia="Times New Roman" w:hAnsi="Courier New" w:cs="Courier New"/>
+          <w:color w:val="808000"/>
+          <w:sz w:val="18"/>
+          <w:szCs w:val="18"/>
+          <w:lang w:eastAsia="en-GB"/>
+        </w:rPr>
+        <w:t>@</w:t>
+      </w:r>
+      <w:proofErr w:type="spellStart"/>
+      <w:r>
+        <w:rPr>
+          <w:rFonts w:ascii="Courier New" w:eastAsia="Times New Roman" w:hAnsi="Courier New" w:cs="Courier New"/>
+          <w:color w:val="808000"/>
+          <w:sz w:val="18"/>
+          <w:szCs w:val="18"/>
+          <w:lang w:eastAsia="en-GB"/>
+        </w:rPr>
+        <w:t>PathVariable</w:t>
+      </w:r>
+      <w:proofErr w:type="spellEnd"/>
+      <w:r>
+        <w:rPr>
+          <w:rFonts w:ascii="Courier New" w:eastAsia="Times New Roman" w:hAnsi="Courier New" w:cs="Courier New"/>
+          <w:color w:val="000000"/>
+          <w:sz w:val="18"/>
+          <w:szCs w:val="18"/>
+          <w:lang w:eastAsia="en-GB"/>
+        </w:rPr>
+        <w:t>(</w:t>
+      </w:r>
+      <w:r>
+        <w:rPr>
+          <w:rFonts w:ascii="Courier New" w:eastAsia="Times New Roman" w:hAnsi="Courier New" w:cs="Courier New"/>
+          <w:b/>
+          <w:bCs/>
+          <w:color w:val="008000"/>
+          <w:sz w:val="18"/>
+          <w:szCs w:val="18"/>
+          <w:lang w:eastAsia="en-GB"/>
+        </w:rPr>
+        <w:t>"key"</w:t>
+      </w:r>
+      <w:r>
+        <w:rPr>
+          <w:rFonts w:ascii="Courier New" w:eastAsia="Times New Roman" w:hAnsi="Courier New" w:cs="Courier New"/>
+          <w:color w:val="000000"/>
+          <w:sz w:val="18"/>
+          <w:szCs w:val="18"/>
+          <w:lang w:eastAsia="en-GB"/>
+        </w:rPr>
+        <w:t>) String key) {</w:t>
+      </w:r>
+      <w:r>
+        <w:rPr>
+          <w:rFonts w:ascii="Courier New" w:eastAsia="Times New Roman" w:hAnsi="Courier New" w:cs="Courier New"/>
+          <w:color w:val="000000"/>
+          <w:sz w:val="18"/>
+          <w:szCs w:val="18"/>
+          <w:lang w:eastAsia="en-GB"/>
+        </w:rPr>
+        <w:br/>
+        <w:t xml:space="preserve">        </w:t>
+      </w:r>
+      <w:proofErr w:type="spellStart"/>
+      <w:r>
+        <w:rPr>
+          <w:rFonts w:ascii="Courier New" w:eastAsia="Times New Roman" w:hAnsi="Courier New" w:cs="Courier New"/>
+          <w:color w:val="000000"/>
+          <w:sz w:val="18"/>
+          <w:szCs w:val="18"/>
+          <w:lang w:eastAsia="en-GB"/>
+        </w:rPr>
+        <w:t>JSONObject</w:t>
+      </w:r>
+      <w:proofErr w:type="spellEnd"/>
+      <w:r>
+        <w:rPr>
+          <w:rFonts w:ascii="Courier New" w:eastAsia="Times New Roman" w:hAnsi="Courier New" w:cs="Courier New"/>
+          <w:color w:val="000000"/>
+          <w:sz w:val="18"/>
+          <w:szCs w:val="18"/>
+          <w:lang w:eastAsia="en-GB"/>
+        </w:rPr>
+        <w:t xml:space="preserve"> </w:t>
+      </w:r>
+      <w:proofErr w:type="spellStart"/>
+      <w:r>
+        <w:rPr>
+          <w:rFonts w:ascii="Courier New" w:eastAsia="Times New Roman" w:hAnsi="Courier New" w:cs="Courier New"/>
+          <w:color w:val="000000"/>
+          <w:sz w:val="18"/>
+          <w:szCs w:val="18"/>
+          <w:lang w:eastAsia="en-GB"/>
+        </w:rPr>
+        <w:t>jsonObj</w:t>
+      </w:r>
+      <w:proofErr w:type="spellEnd"/>
+      <w:r>
+        <w:rPr>
+          <w:rFonts w:ascii="Courier New" w:eastAsia="Times New Roman" w:hAnsi="Courier New" w:cs="Courier New"/>
+          <w:color w:val="000000"/>
+          <w:sz w:val="18"/>
+          <w:szCs w:val="18"/>
+          <w:lang w:eastAsia="en-GB"/>
+        </w:rPr>
+        <w:t xml:space="preserve"> = </w:t>
+      </w:r>
+      <w:r>
+        <w:rPr>
+          <w:rFonts w:ascii="Courier New" w:eastAsia="Times New Roman" w:hAnsi="Courier New" w:cs="Courier New"/>
+          <w:b/>
+          <w:bCs/>
+          <w:color w:val="000080"/>
+          <w:sz w:val="18"/>
+          <w:szCs w:val="18"/>
+          <w:lang w:eastAsia="en-GB"/>
+        </w:rPr>
+        <w:t xml:space="preserve">new </w:t>
+      </w:r>
+      <w:proofErr w:type="spellStart"/>
+      <w:r>
+        <w:rPr>
+          <w:rFonts w:ascii="Courier New" w:eastAsia="Times New Roman" w:hAnsi="Courier New" w:cs="Courier New"/>
+          <w:color w:val="000000"/>
+          <w:sz w:val="18"/>
+          <w:szCs w:val="18"/>
+          <w:lang w:eastAsia="en-GB"/>
+        </w:rPr>
+        <w:t>JSONObject</w:t>
+      </w:r>
+      <w:proofErr w:type="spellEnd"/>
+      <w:r>
+        <w:rPr>
+          <w:rFonts w:ascii="Courier New" w:eastAsia="Times New Roman" w:hAnsi="Courier New" w:cs="Courier New"/>
+          <w:color w:val="000000"/>
+          <w:sz w:val="18"/>
+          <w:szCs w:val="18"/>
+          <w:lang w:eastAsia="en-GB"/>
+        </w:rPr>
+        <w:t>(</w:t>
+      </w:r>
+      <w:r>
+        <w:rPr>
+          <w:rFonts w:ascii="Courier New" w:eastAsia="Times New Roman" w:hAnsi="Courier New" w:cs="Courier New"/>
+          <w:b/>
+          <w:bCs/>
+          <w:color w:val="000080"/>
+          <w:sz w:val="18"/>
+          <w:szCs w:val="18"/>
+          <w:lang w:eastAsia="en-GB"/>
+        </w:rPr>
+        <w:t>this</w:t>
+      </w:r>
+      <w:r>
+        <w:rPr>
+          <w:rFonts w:ascii="Courier New" w:eastAsia="Times New Roman" w:hAnsi="Courier New" w:cs="Courier New"/>
+          <w:color w:val="000000"/>
+          <w:sz w:val="18"/>
+          <w:szCs w:val="18"/>
+          <w:lang w:eastAsia="en-GB"/>
+        </w:rPr>
+        <w:t>.</w:t>
+      </w:r>
+      <w:r>
+        <w:rPr>
+          <w:rFonts w:ascii="Courier New" w:eastAsia="Times New Roman" w:hAnsi="Courier New" w:cs="Courier New"/>
+          <w:b/>
+          <w:bCs/>
+          <w:color w:val="660E7A"/>
+          <w:sz w:val="18"/>
+          <w:szCs w:val="18"/>
+          <w:lang w:eastAsia="en-GB"/>
+        </w:rPr>
+        <w:t>userJson1</w:t>
+      </w:r>
+      <w:r>
+        <w:rPr>
+          <w:rFonts w:ascii="Courier New" w:eastAsia="Times New Roman" w:hAnsi="Courier New" w:cs="Courier New"/>
+          <w:color w:val="000000"/>
+          <w:sz w:val="18"/>
+          <w:szCs w:val="18"/>
+          <w:lang w:eastAsia="en-GB"/>
+        </w:rPr>
+        <w:t>);</w:t>
+      </w:r>
+      <w:r>
+        <w:rPr>
+          <w:rFonts w:ascii="Courier New" w:eastAsia="Times New Roman" w:hAnsi="Courier New" w:cs="Courier New"/>
+          <w:color w:val="000000"/>
+          <w:sz w:val="18"/>
+          <w:szCs w:val="18"/>
+          <w:lang w:eastAsia="en-GB"/>
+        </w:rPr>
+        <w:br/>
+        <w:t xml:space="preserve">        </w:t>
+      </w:r>
+      <w:r>
+        <w:rPr>
+          <w:rFonts w:ascii="Courier New" w:eastAsia="Times New Roman" w:hAnsi="Courier New" w:cs="Courier New"/>
+          <w:b/>
+          <w:bCs/>
+          <w:color w:val="000080"/>
+          <w:sz w:val="18"/>
+          <w:szCs w:val="18"/>
+          <w:lang w:eastAsia="en-GB"/>
+        </w:rPr>
+        <w:t xml:space="preserve">return </w:t>
+      </w:r>
+      <w:proofErr w:type="spellStart"/>
+      <w:r>
+        <w:rPr>
+          <w:rFonts w:ascii="Courier New" w:eastAsia="Times New Roman" w:hAnsi="Courier New" w:cs="Courier New"/>
+          <w:color w:val="000000"/>
+          <w:sz w:val="18"/>
+          <w:szCs w:val="18"/>
+          <w:lang w:eastAsia="en-GB"/>
+        </w:rPr>
+        <w:t>jsonObj.get</w:t>
+      </w:r>
+      <w:proofErr w:type="spellEnd"/>
+      <w:r>
+        <w:rPr>
+          <w:rFonts w:ascii="Courier New" w:eastAsia="Times New Roman" w:hAnsi="Courier New" w:cs="Courier New"/>
+          <w:color w:val="000000"/>
+          <w:sz w:val="18"/>
+          <w:szCs w:val="18"/>
+          <w:lang w:eastAsia="en-GB"/>
+        </w:rPr>
+        <w:t>(key).</w:t>
+      </w:r>
+      <w:proofErr w:type="spellStart"/>
+      <w:r>
+        <w:rPr>
+          <w:rFonts w:ascii="Courier New" w:eastAsia="Times New Roman" w:hAnsi="Courier New" w:cs="Courier New"/>
+          <w:color w:val="000000"/>
+          <w:sz w:val="18"/>
+          <w:szCs w:val="18"/>
+          <w:lang w:eastAsia="en-GB"/>
+        </w:rPr>
+        <w:t>toString</w:t>
+      </w:r>
+      <w:proofErr w:type="spellEnd"/>
+      <w:r>
+        <w:rPr>
+          <w:rFonts w:ascii="Courier New" w:eastAsia="Times New Roman" w:hAnsi="Courier New" w:cs="Courier New"/>
+          <w:color w:val="000000"/>
+          <w:sz w:val="18"/>
+          <w:szCs w:val="18"/>
+          <w:lang w:eastAsia="en-GB"/>
+        </w:rPr>
+        <w:t>();</w:t>
+      </w:r>
+      <w:r>
+        <w:rPr>
+          <w:rFonts w:ascii="Courier New" w:eastAsia="Times New Roman" w:hAnsi="Courier New" w:cs="Courier New"/>
+          <w:color w:val="000000"/>
+          <w:sz w:val="18"/>
+          <w:szCs w:val="18"/>
+          <w:lang w:eastAsia="en-GB"/>
+        </w:rPr>
+        <w:br/>
+        <w:t>}</w:t>
+      </w:r>
+    </w:p>
+    <w:p/>
+    <w:p>
+      <w:r>
+        <w:rPr>
+          <w:noProof/>
+        </w:rPr>
+        <w:drawing>
+          <wp:inline distT="0" distB="0" distL="0" distR="0" wp14:anchorId="3C020DD8" wp14:editId="35D9DFA0">
+            <wp:extent cx="5457825" cy="1019175"/>
+            <wp:effectExtent l="0" t="0" r="9525" b="9525"/>
+            <wp:docPr id="15" name="Picture 15"/>
+            <wp:cNvGraphicFramePr>
+              <a:graphicFrameLocks xmlns:a="http://schemas.openxmlformats.org/drawingml/2006/main" noChangeAspect="1"/>
+            </wp:cNvGraphicFramePr>
+            <a:graphic xmlns:a="http://schemas.openxmlformats.org/drawingml/2006/main">
+              <a:graphicData uri="http://schemas.openxmlformats.org/drawingml/2006/picture">
+                <pic:pic xmlns:pic="http://schemas.openxmlformats.org/drawingml/2006/picture">
+                  <pic:nvPicPr>
+                    <pic:cNvPr id="1" name=""/>
+                    <pic:cNvPicPr/>
+                  </pic:nvPicPr>
+                  <pic:blipFill>
+                    <a:blip r:embed="rId25"/>
+                    <a:stretch>
+                      <a:fillRect/>
+                    </a:stretch>
+                  </pic:blipFill>
+                  <pic:spPr>
+                    <a:xfrm>
+                      <a:off x="0" y="0"/>
+                      <a:ext cx="5457825" cy="1019175"/>
+                    </a:xfrm>
+                    <a:prstGeom prst="rect">
+                      <a:avLst/>
+                    </a:prstGeom>
+                  </pic:spPr>
+                </pic:pic>
+              </a:graphicData>
+            </a:graphic>
+          </wp:inline>
+        </w:drawing>
+      </w:r>
+    </w:p>
+    <w:p>
+      <w:r>
+        <w:rPr>
+          <w:noProof/>
+        </w:rPr>
+        <w:drawing>
+          <wp:inline distT="0" distB="0" distL="0" distR="0" wp14:anchorId="004C6BB3" wp14:editId="0ECC728B">
+            <wp:extent cx="3600450" cy="762000"/>
+            <wp:effectExtent l="0" t="0" r="0" b="0"/>
+            <wp:docPr id="18" name="Picture 18"/>
+            <wp:cNvGraphicFramePr>
+              <a:graphicFrameLocks xmlns:a="http://schemas.openxmlformats.org/drawingml/2006/main" noChangeAspect="1"/>
+            </wp:cNvGraphicFramePr>
+            <a:graphic xmlns:a="http://schemas.openxmlformats.org/drawingml/2006/main">
+              <a:graphicData uri="http://schemas.openxmlformats.org/drawingml/2006/picture">
+                <pic:pic xmlns:pic="http://schemas.openxmlformats.org/drawingml/2006/picture">
+                  <pic:nvPicPr>
+                    <pic:cNvPr id="1" name=""/>
+                    <pic:cNvPicPr/>
+                  </pic:nvPicPr>
+                  <pic:blipFill>
+                    <a:blip r:embed="rId26"/>
+                    <a:stretch>
+                      <a:fillRect/>
+                    </a:stretch>
+                  </pic:blipFill>
+                  <pic:spPr>
+                    <a:xfrm>
+                      <a:off x="0" y="0"/>
+                      <a:ext cx="3600450" cy="762000"/>
+                    </a:xfrm>
+                    <a:prstGeom prst="rect">
+                      <a:avLst/>
+                    </a:prstGeom>
+                  </pic:spPr>
+                </pic:pic>
+              </a:graphicData>
+            </a:graphic>
+          </wp:inline>
+        </w:drawing>
+      </w:r>
+    </w:p>
+    <w:p>
+      <w:r>
+        <w:rPr>
+          <w:noProof/>
+        </w:rPr>
+        <w:drawing>
+          <wp:inline distT="0" distB="0" distL="0" distR="0" wp14:anchorId="57F7C560" wp14:editId="2178FF12">
+            <wp:extent cx="5731510" cy="887730"/>
+            <wp:effectExtent l="0" t="0" r="2540" b="7620"/>
+            <wp:docPr id="19" name="Picture 19"/>
+            <wp:cNvGraphicFramePr>
+              <a:graphicFrameLocks xmlns:a="http://schemas.openxmlformats.org/drawingml/2006/main" noChangeAspect="1"/>
+            </wp:cNvGraphicFramePr>
+            <a:graphic xmlns:a="http://schemas.openxmlformats.org/drawingml/2006/main">
+              <a:graphicData uri="http://schemas.openxmlformats.org/drawingml/2006/picture">
+                <pic:pic xmlns:pic="http://schemas.openxmlformats.org/drawingml/2006/picture">
+                  <pic:nvPicPr>
+                    <pic:cNvPr id="1" name=""/>
+                    <pic:cNvPicPr/>
+                  </pic:nvPicPr>
+                  <pic:blipFill>
+                    <a:blip r:embed="rId27"/>
+                    <a:stretch>
+                      <a:fillRect/>
+                    </a:stretch>
+                  </pic:blipFill>
+                  <pic:spPr>
+                    <a:xfrm>
+                      <a:off x="0" y="0"/>
+                      <a:ext cx="5731510" cy="887730"/>
+                    </a:xfrm>
+                    <a:prstGeom prst="rect">
+                      <a:avLst/>
+                    </a:prstGeom>
+                  </pic:spPr>
+                </pic:pic>
+              </a:graphicData>
+            </a:graphic>
+          </wp:inline>
+        </w:drawing>
+      </w:r>
+    </w:p>
+    <w:p/>
+    <w:p/>
+    <w:p>
+      <w:pPr>
+        <w:rPr>
+          <w:b/>
+        </w:rPr>
+      </w:pPr>
+      <w:r>
+        <w:rPr>
+          <w:b/>
+        </w:rPr>
+        <w:lastRenderedPageBreak/>
+        <w:t xml:space="preserve">From the point of </w:t>
+      </w:r>
+      <w:proofErr w:type="gramStart"/>
+      <w:r>
+        <w:rPr>
+          <w:b/>
+        </w:rPr>
+        <w:t>view</w:t>
+      </w:r>
+      <w:proofErr w:type="gramEnd"/>
+      <w:r>
+        <w:rPr>
+          <w:b/>
+        </w:rPr>
+        <w:t xml:space="preserve"> I currently have, I would implement a converter, which gets root json data and converts it to </w:t>
+      </w:r>
+      <w:proofErr w:type="spellStart"/>
+      <w:r>
+        <w:rPr>
+          <w:b/>
+        </w:rPr>
+        <w:t>hashmap</w:t>
+      </w:r>
+      <w:proofErr w:type="spellEnd"/>
+      <w:r>
+        <w:rPr>
+          <w:b/>
+        </w:rPr>
+        <w:t xml:space="preserve"> of </w:t>
+      </w:r>
+      <w:proofErr w:type="spellStart"/>
+      <w:r>
+        <w:rPr>
+          <w:b/>
+        </w:rPr>
+        <w:t>hashmaps</w:t>
+      </w:r>
+      <w:proofErr w:type="spellEnd"/>
+      <w:r>
+        <w:rPr>
+          <w:b/>
+        </w:rPr>
+        <w:t>. It would allow ease of access to variables.</w:t>
+      </w:r>
+      <w:r>
+        <w:rPr>
+          <w:b/>
+        </w:rPr>
+        <w:t xml:space="preserve"> Example from </w:t>
+      </w:r>
+      <w:proofErr w:type="spellStart"/>
+      <w:r>
+        <w:rPr>
+          <w:b/>
+        </w:rPr>
+        <w:t>StackOverflow</w:t>
+      </w:r>
+      <w:proofErr w:type="spellEnd"/>
+      <w:r>
+        <w:rPr>
+          <w:b/>
+        </w:rPr>
+        <w:t xml:space="preserve"> below:</w:t>
+      </w:r>
+    </w:p>
+    <w:p>
+      <w:pPr>
+        <w:shd w:val="clear" w:color="auto" w:fill="FFFFFF"/>
+        <w:tabs>
+          <w:tab w:val="left" w:pos="916"/>
+          <w:tab w:val="left" w:pos="1832"/>
+          <w:tab w:val="left" w:pos="2748"/>
+          <w:tab w:val="left" w:pos="3664"/>
+          <w:tab w:val="left" w:pos="4580"/>
+          <w:tab w:val="left" w:pos="5496"/>
+          <w:tab w:val="left" w:pos="6412"/>
+          <w:tab w:val="left" w:pos="7328"/>
+          <w:tab w:val="left" w:pos="8244"/>
+          <w:tab w:val="left" w:pos="9160"/>
+          <w:tab w:val="left" w:pos="10076"/>
+          <w:tab w:val="left" w:pos="10992"/>
+          <w:tab w:val="left" w:pos="11908"/>
+          <w:tab w:val="left" w:pos="12824"/>
+          <w:tab w:val="left" w:pos="13740"/>
+          <w:tab w:val="left" w:pos="14656"/>
+        </w:tabs>
+        <w:spacing w:after="0" w:line="240" w:lineRule="auto"/>
+        <w:rPr>
+          <w:rFonts w:ascii="Courier New" w:eastAsia="Times New Roman" w:hAnsi="Courier New" w:cs="Courier New"/>
+          <w:color w:val="000000"/>
+          <w:sz w:val="18"/>
+          <w:szCs w:val="18"/>
+          <w:lang w:eastAsia="en-GB"/>
+        </w:rPr>
+      </w:pPr>
+      <w:r>
+        <w:rPr>
+          <w:rFonts w:ascii="Courier New" w:eastAsia="Times New Roman" w:hAnsi="Courier New" w:cs="Courier New"/>
+          <w:b/>
+          <w:bCs/>
+          <w:color w:val="000080"/>
+          <w:sz w:val="18"/>
+          <w:szCs w:val="18"/>
+          <w:lang w:eastAsia="en-GB"/>
+        </w:rPr>
+        <w:t xml:space="preserve">public static </w:t>
+      </w:r>
+      <w:r>
+        <w:rPr>
+          <w:rFonts w:ascii="Courier New" w:eastAsia="Times New Roman" w:hAnsi="Courier New" w:cs="Courier New"/>
+          <w:color w:val="000000"/>
+          <w:sz w:val="18"/>
+          <w:szCs w:val="18"/>
+          <w:lang w:eastAsia="en-GB"/>
+        </w:rPr>
+        <w:t xml:space="preserve">Map&lt;String, Object&gt; </w:t>
+      </w:r>
+      <w:proofErr w:type="spellStart"/>
+      <w:r>
+        <w:rPr>
+          <w:rFonts w:ascii="Courier New" w:eastAsia="Times New Roman" w:hAnsi="Courier New" w:cs="Courier New"/>
+          <w:color w:val="000000"/>
+          <w:sz w:val="18"/>
+          <w:szCs w:val="18"/>
+          <w:lang w:eastAsia="en-GB"/>
+        </w:rPr>
+        <w:t>jsonToMap</w:t>
+      </w:r>
+      <w:proofErr w:type="spellEnd"/>
+      <w:r>
+        <w:rPr>
+          <w:rFonts w:ascii="Courier New" w:eastAsia="Times New Roman" w:hAnsi="Courier New" w:cs="Courier New"/>
+          <w:color w:val="000000"/>
+          <w:sz w:val="18"/>
+          <w:szCs w:val="18"/>
+          <w:lang w:eastAsia="en-GB"/>
+        </w:rPr>
+        <w:t>(</w:t>
+      </w:r>
+      <w:proofErr w:type="spellStart"/>
+      <w:r>
+        <w:rPr>
+          <w:rFonts w:ascii="Courier New" w:eastAsia="Times New Roman" w:hAnsi="Courier New" w:cs="Courier New"/>
+          <w:color w:val="000000"/>
+          <w:sz w:val="18"/>
+          <w:szCs w:val="18"/>
+          <w:lang w:eastAsia="en-GB"/>
+        </w:rPr>
+        <w:t>JSONObject</w:t>
+      </w:r>
+      <w:proofErr w:type="spellEnd"/>
+      <w:r>
+        <w:rPr>
+          <w:rFonts w:ascii="Courier New" w:eastAsia="Times New Roman" w:hAnsi="Courier New" w:cs="Courier New"/>
+          <w:color w:val="000000"/>
+          <w:sz w:val="18"/>
+          <w:szCs w:val="18"/>
+          <w:lang w:eastAsia="en-GB"/>
+        </w:rPr>
+        <w:t xml:space="preserve"> json) </w:t>
+      </w:r>
+      <w:r>
+        <w:rPr>
+          <w:rFonts w:ascii="Courier New" w:eastAsia="Times New Roman" w:hAnsi="Courier New" w:cs="Courier New"/>
+          <w:b/>
+          <w:bCs/>
+          <w:color w:val="000080"/>
+          <w:sz w:val="18"/>
+          <w:szCs w:val="18"/>
+          <w:lang w:eastAsia="en-GB"/>
+        </w:rPr>
+        <w:t xml:space="preserve">throws </w:t>
+      </w:r>
+      <w:proofErr w:type="spellStart"/>
+      <w:r>
+        <w:rPr>
+          <w:rFonts w:ascii="Courier New" w:eastAsia="Times New Roman" w:hAnsi="Courier New" w:cs="Courier New"/>
+          <w:color w:val="000000"/>
+          <w:sz w:val="18"/>
+          <w:szCs w:val="18"/>
+          <w:lang w:eastAsia="en-GB"/>
+        </w:rPr>
+        <w:t>JSONException</w:t>
+      </w:r>
+      <w:proofErr w:type="spellEnd"/>
+      <w:r>
+        <w:rPr>
+          <w:rFonts w:ascii="Courier New" w:eastAsia="Times New Roman" w:hAnsi="Courier New" w:cs="Courier New"/>
+          <w:color w:val="000000"/>
+          <w:sz w:val="18"/>
+          <w:szCs w:val="18"/>
+          <w:lang w:eastAsia="en-GB"/>
+        </w:rPr>
+        <w:t xml:space="preserve"> {</w:t>
+      </w:r>
+      <w:r>
+        <w:rPr>
+          <w:rFonts w:ascii="Courier New" w:eastAsia="Times New Roman" w:hAnsi="Courier New" w:cs="Courier New"/>
+          <w:color w:val="000000"/>
+          <w:sz w:val="18"/>
+          <w:szCs w:val="18"/>
+          <w:lang w:eastAsia="en-GB"/>
+        </w:rPr>
+        <w:br/>
+        <w:t xml:space="preserve">    Map&lt;String, Object&gt; </w:t>
+      </w:r>
+      <w:proofErr w:type="spellStart"/>
+      <w:r>
+        <w:rPr>
+          <w:rFonts w:ascii="Courier New" w:eastAsia="Times New Roman" w:hAnsi="Courier New" w:cs="Courier New"/>
+          <w:color w:val="000000"/>
+          <w:sz w:val="18"/>
+          <w:szCs w:val="18"/>
+          <w:lang w:eastAsia="en-GB"/>
+        </w:rPr>
+        <w:t>retMap</w:t>
+      </w:r>
+      <w:proofErr w:type="spellEnd"/>
+      <w:r>
+        <w:rPr>
+          <w:rFonts w:ascii="Courier New" w:eastAsia="Times New Roman" w:hAnsi="Courier New" w:cs="Courier New"/>
+          <w:color w:val="000000"/>
+          <w:sz w:val="18"/>
+          <w:szCs w:val="18"/>
+          <w:lang w:eastAsia="en-GB"/>
+        </w:rPr>
+        <w:t xml:space="preserve"> = </w:t>
+      </w:r>
+      <w:r>
+        <w:rPr>
+          <w:rFonts w:ascii="Courier New" w:eastAsia="Times New Roman" w:hAnsi="Courier New" w:cs="Courier New"/>
+          <w:b/>
+          <w:bCs/>
+          <w:color w:val="000080"/>
+          <w:sz w:val="18"/>
+          <w:szCs w:val="18"/>
+          <w:lang w:eastAsia="en-GB"/>
+        </w:rPr>
+        <w:t xml:space="preserve">new </w:t>
+      </w:r>
+      <w:r>
+        <w:rPr>
+          <w:rFonts w:ascii="Courier New" w:eastAsia="Times New Roman" w:hAnsi="Courier New" w:cs="Courier New"/>
+          <w:color w:val="000000"/>
+          <w:sz w:val="18"/>
+          <w:szCs w:val="18"/>
+          <w:lang w:eastAsia="en-GB"/>
+        </w:rPr>
+        <w:t>HashMap&lt;String, Object&gt;();</w:t>
+      </w:r>
+      <w:r>
+        <w:rPr>
+          <w:rFonts w:ascii="Courier New" w:eastAsia="Times New Roman" w:hAnsi="Courier New" w:cs="Courier New"/>
+          <w:color w:val="000000"/>
+          <w:sz w:val="18"/>
+          <w:szCs w:val="18"/>
+          <w:lang w:eastAsia="en-GB"/>
+        </w:rPr>
+        <w:br/>
+      </w:r>
+      <w:r>
+        <w:rPr>
+          <w:rFonts w:ascii="Courier New" w:eastAsia="Times New Roman" w:hAnsi="Courier New" w:cs="Courier New"/>
+          <w:color w:val="000000"/>
+          <w:sz w:val="18"/>
+          <w:szCs w:val="18"/>
+          <w:lang w:eastAsia="en-GB"/>
+        </w:rPr>
+        <w:br/>
+        <w:t xml:space="preserve">    </w:t>
+      </w:r>
+      <w:r>
+        <w:rPr>
+          <w:rFonts w:ascii="Courier New" w:eastAsia="Times New Roman" w:hAnsi="Courier New" w:cs="Courier New"/>
+          <w:b/>
+          <w:bCs/>
+          <w:color w:val="000080"/>
+          <w:sz w:val="18"/>
+          <w:szCs w:val="18"/>
+          <w:lang w:eastAsia="en-GB"/>
+        </w:rPr>
+        <w:t>if</w:t>
+      </w:r>
+      <w:r>
+        <w:rPr>
+          <w:rFonts w:ascii="Courier New" w:eastAsia="Times New Roman" w:hAnsi="Courier New" w:cs="Courier New"/>
+          <w:color w:val="000000"/>
+          <w:sz w:val="18"/>
+          <w:szCs w:val="18"/>
+          <w:lang w:eastAsia="en-GB"/>
+        </w:rPr>
+        <w:t xml:space="preserve">(json != </w:t>
+      </w:r>
+      <w:proofErr w:type="spellStart"/>
+      <w:r>
+        <w:rPr>
+          <w:rFonts w:ascii="Courier New" w:eastAsia="Times New Roman" w:hAnsi="Courier New" w:cs="Courier New"/>
+          <w:color w:val="000000"/>
+          <w:sz w:val="18"/>
+          <w:szCs w:val="18"/>
+          <w:lang w:eastAsia="en-GB"/>
+        </w:rPr>
+        <w:t>JSONObject.</w:t>
+      </w:r>
+      <w:r>
+        <w:rPr>
+          <w:rFonts w:ascii="Courier New" w:eastAsia="Times New Roman" w:hAnsi="Courier New" w:cs="Courier New"/>
+          <w:b/>
+          <w:bCs/>
+          <w:i/>
+          <w:iCs/>
+          <w:color w:val="660E7A"/>
+          <w:sz w:val="18"/>
+          <w:szCs w:val="18"/>
+          <w:lang w:eastAsia="en-GB"/>
+        </w:rPr>
+        <w:t>NULL</w:t>
+      </w:r>
+      <w:proofErr w:type="spellEnd"/>
+      <w:r>
+        <w:rPr>
+          <w:rFonts w:ascii="Courier New" w:eastAsia="Times New Roman" w:hAnsi="Courier New" w:cs="Courier New"/>
+          <w:color w:val="000000"/>
+          <w:sz w:val="18"/>
+          <w:szCs w:val="18"/>
+          <w:lang w:eastAsia="en-GB"/>
+        </w:rPr>
+        <w:t>) {</w:t>
+      </w:r>
+      <w:r>
+        <w:rPr>
+          <w:rFonts w:ascii="Courier New" w:eastAsia="Times New Roman" w:hAnsi="Courier New" w:cs="Courier New"/>
+          <w:color w:val="000000"/>
+          <w:sz w:val="18"/>
+          <w:szCs w:val="18"/>
+          <w:lang w:eastAsia="en-GB"/>
+        </w:rPr>
+        <w:br/>
+        <w:t xml:space="preserve">        </w:t>
+      </w:r>
+      <w:proofErr w:type="spellStart"/>
+      <w:r>
+        <w:rPr>
+          <w:rFonts w:ascii="Courier New" w:eastAsia="Times New Roman" w:hAnsi="Courier New" w:cs="Courier New"/>
+          <w:color w:val="000000"/>
+          <w:sz w:val="18"/>
+          <w:szCs w:val="18"/>
+          <w:lang w:eastAsia="en-GB"/>
+        </w:rPr>
+        <w:t>retMap</w:t>
+      </w:r>
+      <w:proofErr w:type="spellEnd"/>
+      <w:r>
+        <w:rPr>
+          <w:rFonts w:ascii="Courier New" w:eastAsia="Times New Roman" w:hAnsi="Courier New" w:cs="Courier New"/>
+          <w:color w:val="000000"/>
+          <w:sz w:val="18"/>
+          <w:szCs w:val="18"/>
+          <w:lang w:eastAsia="en-GB"/>
+        </w:rPr>
+        <w:t xml:space="preserve"> = </w:t>
+      </w:r>
+      <w:proofErr w:type="spellStart"/>
+      <w:r>
+        <w:rPr>
+          <w:rFonts w:ascii="Courier New" w:eastAsia="Times New Roman" w:hAnsi="Courier New" w:cs="Courier New"/>
+          <w:i/>
+          <w:iCs/>
+          <w:color w:val="000000"/>
+          <w:sz w:val="18"/>
+          <w:szCs w:val="18"/>
+          <w:lang w:eastAsia="en-GB"/>
+        </w:rPr>
+        <w:t>toMap</w:t>
+      </w:r>
+      <w:proofErr w:type="spellEnd"/>
+      <w:r>
+        <w:rPr>
+          <w:rFonts w:ascii="Courier New" w:eastAsia="Times New Roman" w:hAnsi="Courier New" w:cs="Courier New"/>
+          <w:color w:val="000000"/>
+          <w:sz w:val="18"/>
+          <w:szCs w:val="18"/>
+          <w:lang w:eastAsia="en-GB"/>
+        </w:rPr>
+        <w:t>(json);</w:t>
+      </w:r>
+      <w:r>
+        <w:rPr>
+          <w:rFonts w:ascii="Courier New" w:eastAsia="Times New Roman" w:hAnsi="Courier New" w:cs="Courier New"/>
+          <w:color w:val="000000"/>
+          <w:sz w:val="18"/>
+          <w:szCs w:val="18"/>
+          <w:lang w:eastAsia="en-GB"/>
+        </w:rPr>
+        <w:br/>
+        <w:t xml:space="preserve">    }</w:t>
+      </w:r>
+      <w:r>
+        <w:rPr>
+          <w:rFonts w:ascii="Courier New" w:eastAsia="Times New Roman" w:hAnsi="Courier New" w:cs="Courier New"/>
+          <w:color w:val="000000"/>
+          <w:sz w:val="18"/>
+          <w:szCs w:val="18"/>
+          <w:lang w:eastAsia="en-GB"/>
+        </w:rPr>
+        <w:br/>
+        <w:t xml:space="preserve">    </w:t>
+      </w:r>
+      <w:r>
+        <w:rPr>
+          <w:rFonts w:ascii="Courier New" w:eastAsia="Times New Roman" w:hAnsi="Courier New" w:cs="Courier New"/>
+          <w:b/>
+          <w:bCs/>
+          <w:color w:val="000080"/>
+          <w:sz w:val="18"/>
+          <w:szCs w:val="18"/>
+          <w:lang w:eastAsia="en-GB"/>
+        </w:rPr>
+        <w:t xml:space="preserve">return </w:t>
+      </w:r>
+      <w:proofErr w:type="spellStart"/>
+      <w:r>
+        <w:rPr>
+          <w:rFonts w:ascii="Courier New" w:eastAsia="Times New Roman" w:hAnsi="Courier New" w:cs="Courier New"/>
+          <w:color w:val="000000"/>
+          <w:sz w:val="18"/>
+          <w:szCs w:val="18"/>
+          <w:lang w:eastAsia="en-GB"/>
+        </w:rPr>
+        <w:t>retMap</w:t>
+      </w:r>
+      <w:proofErr w:type="spellEnd"/>
+      <w:r>
+        <w:rPr>
+          <w:rFonts w:ascii="Courier New" w:eastAsia="Times New Roman" w:hAnsi="Courier New" w:cs="Courier New"/>
+          <w:color w:val="000000"/>
+          <w:sz w:val="18"/>
+          <w:szCs w:val="18"/>
+          <w:lang w:eastAsia="en-GB"/>
+        </w:rPr>
+        <w:t>;</w:t>
+      </w:r>
+      <w:r>
+        <w:rPr>
+          <w:rFonts w:ascii="Courier New" w:eastAsia="Times New Roman" w:hAnsi="Courier New" w:cs="Courier New"/>
+          <w:color w:val="000000"/>
+          <w:sz w:val="18"/>
+          <w:szCs w:val="18"/>
+          <w:lang w:eastAsia="en-GB"/>
+        </w:rPr>
+        <w:br/>
+        <w:t>}</w:t>
+      </w:r>
+      <w:r>
+        <w:rPr>
+          <w:rFonts w:ascii="Courier New" w:eastAsia="Times New Roman" w:hAnsi="Courier New" w:cs="Courier New"/>
+          <w:color w:val="000000"/>
+          <w:sz w:val="18"/>
+          <w:szCs w:val="18"/>
+          <w:lang w:eastAsia="en-GB"/>
+        </w:rPr>
+        <w:br/>
+      </w:r>
+      <w:r>
+        <w:rPr>
+          <w:rFonts w:ascii="Courier New" w:eastAsia="Times New Roman" w:hAnsi="Courier New" w:cs="Courier New"/>
+          <w:color w:val="000000"/>
+          <w:sz w:val="18"/>
+          <w:szCs w:val="18"/>
+          <w:lang w:eastAsia="en-GB"/>
+        </w:rPr>
+        <w:br/>
+      </w:r>
+      <w:r>
+        <w:rPr>
+          <w:rFonts w:ascii="Courier New" w:eastAsia="Times New Roman" w:hAnsi="Courier New" w:cs="Courier New"/>
+          <w:b/>
+          <w:bCs/>
+          <w:color w:val="000080"/>
+          <w:sz w:val="18"/>
+          <w:szCs w:val="18"/>
+          <w:lang w:eastAsia="en-GB"/>
+        </w:rPr>
+        <w:t xml:space="preserve">public static </w:t>
+      </w:r>
+      <w:r>
+        <w:rPr>
+          <w:rFonts w:ascii="Courier New" w:eastAsia="Times New Roman" w:hAnsi="Courier New" w:cs="Courier New"/>
+          <w:color w:val="000000"/>
+          <w:sz w:val="18"/>
+          <w:szCs w:val="18"/>
+          <w:lang w:eastAsia="en-GB"/>
+        </w:rPr>
+        <w:t xml:space="preserve">Map&lt;String, Object&gt; </w:t>
+      </w:r>
+      <w:proofErr w:type="spellStart"/>
+      <w:r>
+        <w:rPr>
+          <w:rFonts w:ascii="Courier New" w:eastAsia="Times New Roman" w:hAnsi="Courier New" w:cs="Courier New"/>
+          <w:color w:val="000000"/>
+          <w:sz w:val="18"/>
+          <w:szCs w:val="18"/>
+          <w:lang w:eastAsia="en-GB"/>
+        </w:rPr>
+        <w:t>toMap</w:t>
+      </w:r>
+      <w:proofErr w:type="spellEnd"/>
+      <w:r>
+        <w:rPr>
+          <w:rFonts w:ascii="Courier New" w:eastAsia="Times New Roman" w:hAnsi="Courier New" w:cs="Courier New"/>
+          <w:color w:val="000000"/>
+          <w:sz w:val="18"/>
+          <w:szCs w:val="18"/>
+          <w:lang w:eastAsia="en-GB"/>
+        </w:rPr>
+        <w:t>(</w:t>
+      </w:r>
+      <w:proofErr w:type="spellStart"/>
+      <w:r>
+        <w:rPr>
+          <w:rFonts w:ascii="Courier New" w:eastAsia="Times New Roman" w:hAnsi="Courier New" w:cs="Courier New"/>
+          <w:color w:val="000000"/>
+          <w:sz w:val="18"/>
+          <w:szCs w:val="18"/>
+          <w:lang w:eastAsia="en-GB"/>
+        </w:rPr>
+        <w:t>JSONObject</w:t>
+      </w:r>
+      <w:proofErr w:type="spellEnd"/>
+      <w:r>
+        <w:rPr>
+          <w:rFonts w:ascii="Courier New" w:eastAsia="Times New Roman" w:hAnsi="Courier New" w:cs="Courier New"/>
+          <w:color w:val="000000"/>
+          <w:sz w:val="18"/>
+          <w:szCs w:val="18"/>
+          <w:lang w:eastAsia="en-GB"/>
+        </w:rPr>
+        <w:t xml:space="preserve"> object) </w:t>
+      </w:r>
+      <w:r>
+        <w:rPr>
+          <w:rFonts w:ascii="Courier New" w:eastAsia="Times New Roman" w:hAnsi="Courier New" w:cs="Courier New"/>
+          <w:b/>
+          <w:bCs/>
+          <w:color w:val="000080"/>
+          <w:sz w:val="18"/>
+          <w:szCs w:val="18"/>
+          <w:lang w:eastAsia="en-GB"/>
+        </w:rPr>
+        <w:t xml:space="preserve">throws </w:t>
+      </w:r>
+      <w:proofErr w:type="spellStart"/>
+      <w:r>
+        <w:rPr>
+          <w:rFonts w:ascii="Courier New" w:eastAsia="Times New Roman" w:hAnsi="Courier New" w:cs="Courier New"/>
+          <w:color w:val="000000"/>
+          <w:sz w:val="18"/>
+          <w:szCs w:val="18"/>
+          <w:lang w:eastAsia="en-GB"/>
+        </w:rPr>
+        <w:t>JSONException</w:t>
+      </w:r>
+      <w:proofErr w:type="spellEnd"/>
+      <w:r>
+        <w:rPr>
+          <w:rFonts w:ascii="Courier New" w:eastAsia="Times New Roman" w:hAnsi="Courier New" w:cs="Courier New"/>
+          <w:color w:val="000000"/>
+          <w:sz w:val="18"/>
+          <w:szCs w:val="18"/>
+          <w:lang w:eastAsia="en-GB"/>
+        </w:rPr>
+        <w:t xml:space="preserve"> {</w:t>
+      </w:r>
+      <w:r>
+        <w:rPr>
+          <w:rFonts w:ascii="Courier New" w:eastAsia="Times New Roman" w:hAnsi="Courier New" w:cs="Courier New"/>
+          <w:color w:val="000000"/>
+          <w:sz w:val="18"/>
+          <w:szCs w:val="18"/>
+          <w:lang w:eastAsia="en-GB"/>
+        </w:rPr>
+        <w:br/>
+        <w:t xml:space="preserve">    Map&lt;String, Object&gt; map = </w:t>
+      </w:r>
+      <w:r>
+        <w:rPr>
+          <w:rFonts w:ascii="Courier New" w:eastAsia="Times New Roman" w:hAnsi="Courier New" w:cs="Courier New"/>
+          <w:b/>
+          <w:bCs/>
+          <w:color w:val="000080"/>
+          <w:sz w:val="18"/>
+          <w:szCs w:val="18"/>
+          <w:lang w:eastAsia="en-GB"/>
+        </w:rPr>
+        <w:t xml:space="preserve">new </w:t>
+      </w:r>
+      <w:r>
+        <w:rPr>
+          <w:rFonts w:ascii="Courier New" w:eastAsia="Times New Roman" w:hAnsi="Courier New" w:cs="Courier New"/>
+          <w:color w:val="000000"/>
+          <w:sz w:val="18"/>
+          <w:szCs w:val="18"/>
+          <w:lang w:eastAsia="en-GB"/>
+        </w:rPr>
+        <w:t>HashMap&lt;String, Object&gt;();</w:t>
+      </w:r>
+      <w:r>
+        <w:rPr>
+          <w:rFonts w:ascii="Courier New" w:eastAsia="Times New Roman" w:hAnsi="Courier New" w:cs="Courier New"/>
+          <w:color w:val="000000"/>
+          <w:sz w:val="18"/>
+          <w:szCs w:val="18"/>
+          <w:lang w:eastAsia="en-GB"/>
+        </w:rPr>
+        <w:br/>
+      </w:r>
+      <w:r>
+        <w:rPr>
+          <w:rFonts w:ascii="Courier New" w:eastAsia="Times New Roman" w:hAnsi="Courier New" w:cs="Courier New"/>
+          <w:color w:val="000000"/>
+          <w:sz w:val="18"/>
+          <w:szCs w:val="18"/>
+          <w:lang w:eastAsia="en-GB"/>
+        </w:rPr>
+        <w:br/>
+        <w:t xml:space="preserve">    Iterator&lt;String&gt; </w:t>
+      </w:r>
+      <w:proofErr w:type="spellStart"/>
+      <w:r>
+        <w:rPr>
+          <w:rFonts w:ascii="Courier New" w:eastAsia="Times New Roman" w:hAnsi="Courier New" w:cs="Courier New"/>
+          <w:color w:val="000000"/>
+          <w:sz w:val="18"/>
+          <w:szCs w:val="18"/>
+          <w:lang w:eastAsia="en-GB"/>
+        </w:rPr>
+        <w:t>keysItr</w:t>
+      </w:r>
+      <w:proofErr w:type="spellEnd"/>
+      <w:r>
+        <w:rPr>
+          <w:rFonts w:ascii="Courier New" w:eastAsia="Times New Roman" w:hAnsi="Courier New" w:cs="Courier New"/>
+          <w:color w:val="000000"/>
+          <w:sz w:val="18"/>
+          <w:szCs w:val="18"/>
+          <w:lang w:eastAsia="en-GB"/>
+        </w:rPr>
+        <w:t xml:space="preserve"> = </w:t>
+      </w:r>
+      <w:proofErr w:type="spellStart"/>
+      <w:r>
+        <w:rPr>
+          <w:rFonts w:ascii="Courier New" w:eastAsia="Times New Roman" w:hAnsi="Courier New" w:cs="Courier New"/>
+          <w:color w:val="000000"/>
+          <w:sz w:val="18"/>
+          <w:szCs w:val="18"/>
+          <w:lang w:eastAsia="en-GB"/>
+        </w:rPr>
+        <w:t>object.keys</w:t>
+      </w:r>
+      <w:proofErr w:type="spellEnd"/>
+      <w:r>
+        <w:rPr>
+          <w:rFonts w:ascii="Courier New" w:eastAsia="Times New Roman" w:hAnsi="Courier New" w:cs="Courier New"/>
+          <w:color w:val="000000"/>
+          <w:sz w:val="18"/>
+          <w:szCs w:val="18"/>
+          <w:lang w:eastAsia="en-GB"/>
+        </w:rPr>
+        <w:t>();</w:t>
+      </w:r>
+      <w:r>
+        <w:rPr>
+          <w:rFonts w:ascii="Courier New" w:eastAsia="Times New Roman" w:hAnsi="Courier New" w:cs="Courier New"/>
+          <w:color w:val="000000"/>
+          <w:sz w:val="18"/>
+          <w:szCs w:val="18"/>
+          <w:lang w:eastAsia="en-GB"/>
+        </w:rPr>
+        <w:br/>
+        <w:t xml:space="preserve">    </w:t>
+      </w:r>
+      <w:r>
+        <w:rPr>
+          <w:rFonts w:ascii="Courier New" w:eastAsia="Times New Roman" w:hAnsi="Courier New" w:cs="Courier New"/>
+          <w:b/>
+          <w:bCs/>
+          <w:color w:val="000080"/>
+          <w:sz w:val="18"/>
+          <w:szCs w:val="18"/>
+          <w:lang w:eastAsia="en-GB"/>
+        </w:rPr>
+        <w:t>while</w:t>
+      </w:r>
+      <w:r>
+        <w:rPr>
+          <w:rFonts w:ascii="Courier New" w:eastAsia="Times New Roman" w:hAnsi="Courier New" w:cs="Courier New"/>
+          <w:color w:val="000000"/>
+          <w:sz w:val="18"/>
+          <w:szCs w:val="18"/>
+          <w:lang w:eastAsia="en-GB"/>
+        </w:rPr>
+        <w:t>(</w:t>
+      </w:r>
+      <w:proofErr w:type="spellStart"/>
+      <w:r>
+        <w:rPr>
+          <w:rFonts w:ascii="Courier New" w:eastAsia="Times New Roman" w:hAnsi="Courier New" w:cs="Courier New"/>
+          <w:color w:val="000000"/>
+          <w:sz w:val="18"/>
+          <w:szCs w:val="18"/>
+          <w:lang w:eastAsia="en-GB"/>
+        </w:rPr>
+        <w:t>keysItr.hasNext</w:t>
+      </w:r>
+      <w:proofErr w:type="spellEnd"/>
+      <w:r>
+        <w:rPr>
+          <w:rFonts w:ascii="Courier New" w:eastAsia="Times New Roman" w:hAnsi="Courier New" w:cs="Courier New"/>
+          <w:color w:val="000000"/>
+          <w:sz w:val="18"/>
+          <w:szCs w:val="18"/>
+          <w:lang w:eastAsia="en-GB"/>
+        </w:rPr>
+        <w:t>()) {</w:t>
+      </w:r>
+      <w:r>
+        <w:rPr>
+          <w:rFonts w:ascii="Courier New" w:eastAsia="Times New Roman" w:hAnsi="Courier New" w:cs="Courier New"/>
+          <w:color w:val="000000"/>
+          <w:sz w:val="18"/>
+          <w:szCs w:val="18"/>
+          <w:lang w:eastAsia="en-GB"/>
+        </w:rPr>
+        <w:br/>
+        <w:t xml:space="preserve">        String key = </w:t>
+      </w:r>
+      <w:proofErr w:type="spellStart"/>
+      <w:r>
+        <w:rPr>
+          <w:rFonts w:ascii="Courier New" w:eastAsia="Times New Roman" w:hAnsi="Courier New" w:cs="Courier New"/>
+          <w:color w:val="000000"/>
+          <w:sz w:val="18"/>
+          <w:szCs w:val="18"/>
+          <w:lang w:eastAsia="en-GB"/>
+        </w:rPr>
+        <w:t>keysItr.next</w:t>
+      </w:r>
+      <w:proofErr w:type="spellEnd"/>
+      <w:r>
+        <w:rPr>
+          <w:rFonts w:ascii="Courier New" w:eastAsia="Times New Roman" w:hAnsi="Courier New" w:cs="Courier New"/>
+          <w:color w:val="000000"/>
+          <w:sz w:val="18"/>
+          <w:szCs w:val="18"/>
+          <w:lang w:eastAsia="en-GB"/>
+        </w:rPr>
+        <w:t>();</w:t>
+      </w:r>
+      <w:r>
+        <w:rPr>
+          <w:rFonts w:ascii="Courier New" w:eastAsia="Times New Roman" w:hAnsi="Courier New" w:cs="Courier New"/>
+          <w:color w:val="000000"/>
+          <w:sz w:val="18"/>
+          <w:szCs w:val="18"/>
+          <w:lang w:eastAsia="en-GB"/>
+        </w:rPr>
+        <w:br/>
+        <w:t xml:space="preserve">        Object value = </w:t>
+      </w:r>
+      <w:proofErr w:type="spellStart"/>
+      <w:r>
+        <w:rPr>
+          <w:rFonts w:ascii="Courier New" w:eastAsia="Times New Roman" w:hAnsi="Courier New" w:cs="Courier New"/>
+          <w:color w:val="000000"/>
+          <w:sz w:val="18"/>
+          <w:szCs w:val="18"/>
+          <w:lang w:eastAsia="en-GB"/>
+        </w:rPr>
+        <w:t>object.get</w:t>
+      </w:r>
+      <w:proofErr w:type="spellEnd"/>
+      <w:r>
+        <w:rPr>
+          <w:rFonts w:ascii="Courier New" w:eastAsia="Times New Roman" w:hAnsi="Courier New" w:cs="Courier New"/>
+          <w:color w:val="000000"/>
+          <w:sz w:val="18"/>
+          <w:szCs w:val="18"/>
+          <w:lang w:eastAsia="en-GB"/>
+        </w:rPr>
+        <w:t>(key);</w:t>
+      </w:r>
+      <w:r>
+        <w:rPr>
+          <w:rFonts w:ascii="Courier New" w:eastAsia="Times New Roman" w:hAnsi="Courier New" w:cs="Courier New"/>
+          <w:color w:val="000000"/>
+          <w:sz w:val="18"/>
+          <w:szCs w:val="18"/>
+          <w:lang w:eastAsia="en-GB"/>
+        </w:rPr>
+        <w:br/>
+      </w:r>
+      <w:r>
+        <w:rPr>
+          <w:rFonts w:ascii="Courier New" w:eastAsia="Times New Roman" w:hAnsi="Courier New" w:cs="Courier New"/>
+          <w:color w:val="000000"/>
+          <w:sz w:val="18"/>
+          <w:szCs w:val="18"/>
+          <w:lang w:eastAsia="en-GB"/>
+        </w:rPr>
+        <w:br/>
+        <w:t xml:space="preserve">        </w:t>
+      </w:r>
+      <w:r>
+        <w:rPr>
+          <w:rFonts w:ascii="Courier New" w:eastAsia="Times New Roman" w:hAnsi="Courier New" w:cs="Courier New"/>
+          <w:b/>
+          <w:bCs/>
+          <w:color w:val="000080"/>
+          <w:sz w:val="18"/>
+          <w:szCs w:val="18"/>
+          <w:lang w:eastAsia="en-GB"/>
+        </w:rPr>
+        <w:t>if</w:t>
+      </w:r>
+      <w:r>
+        <w:rPr>
+          <w:rFonts w:ascii="Courier New" w:eastAsia="Times New Roman" w:hAnsi="Courier New" w:cs="Courier New"/>
+          <w:color w:val="000000"/>
+          <w:sz w:val="18"/>
+          <w:szCs w:val="18"/>
+          <w:lang w:eastAsia="en-GB"/>
+        </w:rPr>
+        <w:t xml:space="preserve">(value </w:t>
+      </w:r>
+      <w:proofErr w:type="spellStart"/>
+      <w:r>
+        <w:rPr>
+          <w:rFonts w:ascii="Courier New" w:eastAsia="Times New Roman" w:hAnsi="Courier New" w:cs="Courier New"/>
+          <w:b/>
+          <w:bCs/>
+          <w:color w:val="000080"/>
+          <w:sz w:val="18"/>
+          <w:szCs w:val="18"/>
+          <w:lang w:eastAsia="en-GB"/>
+        </w:rPr>
+        <w:t>instanceof</w:t>
+      </w:r>
+      <w:proofErr w:type="spellEnd"/>
+      <w:r>
+        <w:rPr>
+          <w:rFonts w:ascii="Courier New" w:eastAsia="Times New Roman" w:hAnsi="Courier New" w:cs="Courier New"/>
+          <w:b/>
+          <w:bCs/>
+          <w:color w:val="000080"/>
+          <w:sz w:val="18"/>
+          <w:szCs w:val="18"/>
+          <w:lang w:eastAsia="en-GB"/>
+        </w:rPr>
+        <w:t xml:space="preserve"> </w:t>
+      </w:r>
+      <w:proofErr w:type="spellStart"/>
+      <w:r>
+        <w:rPr>
+          <w:rFonts w:ascii="Courier New" w:eastAsia="Times New Roman" w:hAnsi="Courier New" w:cs="Courier New"/>
+          <w:color w:val="000000"/>
+          <w:sz w:val="18"/>
+          <w:szCs w:val="18"/>
+          <w:lang w:eastAsia="en-GB"/>
+        </w:rPr>
+        <w:t>JSONArray</w:t>
+      </w:r>
+      <w:proofErr w:type="spellEnd"/>
+      <w:r>
+        <w:rPr>
+          <w:rFonts w:ascii="Courier New" w:eastAsia="Times New Roman" w:hAnsi="Courier New" w:cs="Courier New"/>
+          <w:color w:val="000000"/>
+          <w:sz w:val="18"/>
+          <w:szCs w:val="18"/>
+          <w:lang w:eastAsia="en-GB"/>
+        </w:rPr>
+        <w:t>) {</w:t>
+      </w:r>
+      <w:r>
+        <w:rPr>
+          <w:rFonts w:ascii="Courier New" w:eastAsia="Times New Roman" w:hAnsi="Courier New" w:cs="Courier New"/>
+          <w:color w:val="000000"/>
+          <w:sz w:val="18"/>
+          <w:szCs w:val="18"/>
+          <w:lang w:eastAsia="en-GB"/>
+        </w:rPr>
+        <w:br/>
+        <w:t xml:space="preserve">            value = </w:t>
+      </w:r>
+      <w:proofErr w:type="spellStart"/>
+      <w:r>
+        <w:rPr>
+          <w:rFonts w:ascii="Courier New" w:eastAsia="Times New Roman" w:hAnsi="Courier New" w:cs="Courier New"/>
+          <w:i/>
+          <w:iCs/>
+          <w:color w:val="000000"/>
+          <w:sz w:val="18"/>
+          <w:szCs w:val="18"/>
+          <w:lang w:eastAsia="en-GB"/>
+        </w:rPr>
+        <w:t>toList</w:t>
+      </w:r>
+      <w:proofErr w:type="spellEnd"/>
+      <w:r>
+        <w:rPr>
+          <w:rFonts w:ascii="Courier New" w:eastAsia="Times New Roman" w:hAnsi="Courier New" w:cs="Courier New"/>
+          <w:color w:val="000000"/>
+          <w:sz w:val="18"/>
+          <w:szCs w:val="18"/>
+          <w:lang w:eastAsia="en-GB"/>
+        </w:rPr>
+        <w:t>((</w:t>
+      </w:r>
+      <w:proofErr w:type="spellStart"/>
+      <w:r>
+        <w:rPr>
+          <w:rFonts w:ascii="Courier New" w:eastAsia="Times New Roman" w:hAnsi="Courier New" w:cs="Courier New"/>
+          <w:color w:val="000000"/>
+          <w:sz w:val="18"/>
+          <w:szCs w:val="18"/>
+          <w:lang w:eastAsia="en-GB"/>
+        </w:rPr>
+        <w:t>JSONArray</w:t>
+      </w:r>
+      <w:proofErr w:type="spellEnd"/>
+      <w:r>
+        <w:rPr>
+          <w:rFonts w:ascii="Courier New" w:eastAsia="Times New Roman" w:hAnsi="Courier New" w:cs="Courier New"/>
+          <w:color w:val="000000"/>
+          <w:sz w:val="18"/>
+          <w:szCs w:val="18"/>
+          <w:lang w:eastAsia="en-GB"/>
+        </w:rPr>
+        <w:t>) value);</w:t>
+      </w:r>
+      <w:r>
+        <w:rPr>
+          <w:rFonts w:ascii="Courier New" w:eastAsia="Times New Roman" w:hAnsi="Courier New" w:cs="Courier New"/>
+          <w:color w:val="000000"/>
+          <w:sz w:val="18"/>
+          <w:szCs w:val="18"/>
+          <w:lang w:eastAsia="en-GB"/>
+        </w:rPr>
+        <w:br/>
+        <w:t xml:space="preserve">        }</w:t>
+      </w:r>
+      <w:r>
+        <w:rPr>
+          <w:rFonts w:ascii="Courier New" w:eastAsia="Times New Roman" w:hAnsi="Courier New" w:cs="Courier New"/>
+          <w:color w:val="000000"/>
+          <w:sz w:val="18"/>
+          <w:szCs w:val="18"/>
+          <w:lang w:eastAsia="en-GB"/>
+        </w:rPr>
+        <w:br/>
+      </w:r>
+      <w:r>
+        <w:rPr>
+          <w:rFonts w:ascii="Courier New" w:eastAsia="Times New Roman" w:hAnsi="Courier New" w:cs="Courier New"/>
+          <w:color w:val="000000"/>
+          <w:sz w:val="18"/>
+          <w:szCs w:val="18"/>
+          <w:lang w:eastAsia="en-GB"/>
+        </w:rPr>
+        <w:br/>
+        <w:t xml:space="preserve">        </w:t>
+      </w:r>
+      <w:r>
+        <w:rPr>
+          <w:rFonts w:ascii="Courier New" w:eastAsia="Times New Roman" w:hAnsi="Courier New" w:cs="Courier New"/>
+          <w:b/>
+          <w:bCs/>
+          <w:color w:val="000080"/>
+          <w:sz w:val="18"/>
+          <w:szCs w:val="18"/>
+          <w:lang w:eastAsia="en-GB"/>
+        </w:rPr>
+        <w:t>else if</w:t>
+      </w:r>
+      <w:r>
+        <w:rPr>
+          <w:rFonts w:ascii="Courier New" w:eastAsia="Times New Roman" w:hAnsi="Courier New" w:cs="Courier New"/>
+          <w:color w:val="000000"/>
+          <w:sz w:val="18"/>
+          <w:szCs w:val="18"/>
+          <w:lang w:eastAsia="en-GB"/>
+        </w:rPr>
+        <w:t xml:space="preserve">(value </w:t>
+      </w:r>
+      <w:proofErr w:type="spellStart"/>
+      <w:r>
+        <w:rPr>
+          <w:rFonts w:ascii="Courier New" w:eastAsia="Times New Roman" w:hAnsi="Courier New" w:cs="Courier New"/>
+          <w:b/>
+          <w:bCs/>
+          <w:color w:val="000080"/>
+          <w:sz w:val="18"/>
+          <w:szCs w:val="18"/>
+          <w:lang w:eastAsia="en-GB"/>
+        </w:rPr>
+        <w:t>instanceof</w:t>
+      </w:r>
+      <w:proofErr w:type="spellEnd"/>
+      <w:r>
+        <w:rPr>
+          <w:rFonts w:ascii="Courier New" w:eastAsia="Times New Roman" w:hAnsi="Courier New" w:cs="Courier New"/>
+          <w:b/>
+          <w:bCs/>
+          <w:color w:val="000080"/>
+          <w:sz w:val="18"/>
+          <w:szCs w:val="18"/>
+          <w:lang w:eastAsia="en-GB"/>
+        </w:rPr>
+        <w:t xml:space="preserve"> </w:t>
+      </w:r>
+      <w:proofErr w:type="spellStart"/>
+      <w:r>
+        <w:rPr>
+          <w:rFonts w:ascii="Courier New" w:eastAsia="Times New Roman" w:hAnsi="Courier New" w:cs="Courier New"/>
+          <w:color w:val="000000"/>
+          <w:sz w:val="18"/>
+          <w:szCs w:val="18"/>
+          <w:lang w:eastAsia="en-GB"/>
+        </w:rPr>
+        <w:t>JSONObject</w:t>
+      </w:r>
+      <w:proofErr w:type="spellEnd"/>
+      <w:r>
+        <w:rPr>
+          <w:rFonts w:ascii="Courier New" w:eastAsia="Times New Roman" w:hAnsi="Courier New" w:cs="Courier New"/>
+          <w:color w:val="000000"/>
+          <w:sz w:val="18"/>
+          <w:szCs w:val="18"/>
+          <w:lang w:eastAsia="en-GB"/>
+        </w:rPr>
+        <w:t>) {</w:t>
+      </w:r>
+      <w:r>
+        <w:rPr>
+          <w:rFonts w:ascii="Courier New" w:eastAsia="Times New Roman" w:hAnsi="Courier New" w:cs="Courier New"/>
+          <w:color w:val="000000"/>
+          <w:sz w:val="18"/>
+          <w:szCs w:val="18"/>
+          <w:lang w:eastAsia="en-GB"/>
+        </w:rPr>
+        <w:br/>
+        <w:t xml:space="preserve">            value = </w:t>
+      </w:r>
+      <w:proofErr w:type="spellStart"/>
+      <w:r>
+        <w:rPr>
+          <w:rFonts w:ascii="Courier New" w:eastAsia="Times New Roman" w:hAnsi="Courier New" w:cs="Courier New"/>
+          <w:i/>
+          <w:iCs/>
+          <w:color w:val="000000"/>
+          <w:sz w:val="18"/>
+          <w:szCs w:val="18"/>
+          <w:lang w:eastAsia="en-GB"/>
+        </w:rPr>
+        <w:t>toMap</w:t>
+      </w:r>
+      <w:proofErr w:type="spellEnd"/>
+      <w:r>
+        <w:rPr>
+          <w:rFonts w:ascii="Courier New" w:eastAsia="Times New Roman" w:hAnsi="Courier New" w:cs="Courier New"/>
+          <w:color w:val="000000"/>
+          <w:sz w:val="18"/>
+          <w:szCs w:val="18"/>
+          <w:lang w:eastAsia="en-GB"/>
+        </w:rPr>
+        <w:t>((</w:t>
+      </w:r>
+      <w:proofErr w:type="spellStart"/>
+      <w:r>
+        <w:rPr>
+          <w:rFonts w:ascii="Courier New" w:eastAsia="Times New Roman" w:hAnsi="Courier New" w:cs="Courier New"/>
+          <w:color w:val="000000"/>
+          <w:sz w:val="18"/>
+          <w:szCs w:val="18"/>
+          <w:lang w:eastAsia="en-GB"/>
+        </w:rPr>
+        <w:t>JSONObject</w:t>
+      </w:r>
+      <w:proofErr w:type="spellEnd"/>
+      <w:r>
+        <w:rPr>
+          <w:rFonts w:ascii="Courier New" w:eastAsia="Times New Roman" w:hAnsi="Courier New" w:cs="Courier New"/>
+          <w:color w:val="000000"/>
+          <w:sz w:val="18"/>
+          <w:szCs w:val="18"/>
+          <w:lang w:eastAsia="en-GB"/>
+        </w:rPr>
+        <w:t>) value);</w:t>
+      </w:r>
+      <w:r>
+        <w:rPr>
+          <w:rFonts w:ascii="Courier New" w:eastAsia="Times New Roman" w:hAnsi="Courier New" w:cs="Courier New"/>
+          <w:color w:val="000000"/>
+          <w:sz w:val="18"/>
+          <w:szCs w:val="18"/>
+          <w:lang w:eastAsia="en-GB"/>
+        </w:rPr>
+        <w:br/>
+        <w:t xml:space="preserve">        }</w:t>
+      </w:r>
+      <w:r>
+        <w:rPr>
+          <w:rFonts w:ascii="Courier New" w:eastAsia="Times New Roman" w:hAnsi="Courier New" w:cs="Courier New"/>
+          <w:color w:val="000000"/>
+          <w:sz w:val="18"/>
+          <w:szCs w:val="18"/>
+          <w:lang w:eastAsia="en-GB"/>
+        </w:rPr>
+        <w:br/>
+        <w:t xml:space="preserve">        </w:t>
+      </w:r>
+      <w:proofErr w:type="spellStart"/>
+      <w:r>
+        <w:rPr>
+          <w:rFonts w:ascii="Courier New" w:eastAsia="Times New Roman" w:hAnsi="Courier New" w:cs="Courier New"/>
+          <w:color w:val="000000"/>
+          <w:sz w:val="18"/>
+          <w:szCs w:val="18"/>
+          <w:lang w:eastAsia="en-GB"/>
+        </w:rPr>
+        <w:t>map.put</w:t>
+      </w:r>
+      <w:proofErr w:type="spellEnd"/>
+      <w:r>
+        <w:rPr>
+          <w:rFonts w:ascii="Courier New" w:eastAsia="Times New Roman" w:hAnsi="Courier New" w:cs="Courier New"/>
+          <w:color w:val="000000"/>
+          <w:sz w:val="18"/>
+          <w:szCs w:val="18"/>
+          <w:lang w:eastAsia="en-GB"/>
+        </w:rPr>
+        <w:t>(key, value);</w:t>
+      </w:r>
+      <w:r>
+        <w:rPr>
+          <w:rFonts w:ascii="Courier New" w:eastAsia="Times New Roman" w:hAnsi="Courier New" w:cs="Courier New"/>
+          <w:color w:val="000000"/>
+          <w:sz w:val="18"/>
+          <w:szCs w:val="18"/>
+          <w:lang w:eastAsia="en-GB"/>
+        </w:rPr>
+        <w:br/>
+        <w:t xml:space="preserve">    }</w:t>
+      </w:r>
+      <w:r>
+        <w:rPr>
+          <w:rFonts w:ascii="Courier New" w:eastAsia="Times New Roman" w:hAnsi="Courier New" w:cs="Courier New"/>
+          <w:color w:val="000000"/>
+          <w:sz w:val="18"/>
+          <w:szCs w:val="18"/>
+          <w:lang w:eastAsia="en-GB"/>
+        </w:rPr>
+        <w:br/>
+        <w:t xml:space="preserve">    </w:t>
+      </w:r>
+      <w:r>
+        <w:rPr>
+          <w:rFonts w:ascii="Courier New" w:eastAsia="Times New Roman" w:hAnsi="Courier New" w:cs="Courier New"/>
+          <w:b/>
+          <w:bCs/>
+          <w:color w:val="000080"/>
+          <w:sz w:val="18"/>
+          <w:szCs w:val="18"/>
+          <w:lang w:eastAsia="en-GB"/>
+        </w:rPr>
+        <w:t xml:space="preserve">return </w:t>
+      </w:r>
+      <w:r>
+        <w:rPr>
+          <w:rFonts w:ascii="Courier New" w:eastAsia="Times New Roman" w:hAnsi="Courier New" w:cs="Courier New"/>
+          <w:color w:val="000000"/>
+          <w:sz w:val="18"/>
+          <w:szCs w:val="18"/>
+          <w:lang w:eastAsia="en-GB"/>
+        </w:rPr>
+        <w:t>map;</w:t>
+      </w:r>
+      <w:r>
+        <w:rPr>
+          <w:rFonts w:ascii="Courier New" w:eastAsia="Times New Roman" w:hAnsi="Courier New" w:cs="Courier New"/>
+          <w:color w:val="000000"/>
+          <w:sz w:val="18"/>
+          <w:szCs w:val="18"/>
+          <w:lang w:eastAsia="en-GB"/>
+        </w:rPr>
+        <w:br/>
+        <w:t>}</w:t>
+      </w:r>
+      <w:r>
+        <w:rPr>
+          <w:rFonts w:ascii="Courier New" w:eastAsia="Times New Roman" w:hAnsi="Courier New" w:cs="Courier New"/>
+          <w:color w:val="000000"/>
+          <w:sz w:val="18"/>
+          <w:szCs w:val="18"/>
+          <w:lang w:eastAsia="en-GB"/>
+        </w:rPr>
+        <w:br/>
+      </w:r>
+      <w:r>
+        <w:rPr>
+          <w:rFonts w:ascii="Courier New" w:eastAsia="Times New Roman" w:hAnsi="Courier New" w:cs="Courier New"/>
+          <w:color w:val="000000"/>
+          <w:sz w:val="18"/>
+          <w:szCs w:val="18"/>
+          <w:lang w:eastAsia="en-GB"/>
+        </w:rPr>
+        <w:br/>
+      </w:r>
+      <w:r>
+        <w:rPr>
+          <w:rFonts w:ascii="Courier New" w:eastAsia="Times New Roman" w:hAnsi="Courier New" w:cs="Courier New"/>
+          <w:b/>
+          <w:bCs/>
+          <w:color w:val="000080"/>
+          <w:sz w:val="18"/>
+          <w:szCs w:val="18"/>
+          <w:lang w:eastAsia="en-GB"/>
+        </w:rPr>
+        <w:t xml:space="preserve">public static </w:t>
+      </w:r>
+      <w:r>
+        <w:rPr>
+          <w:rFonts w:ascii="Courier New" w:eastAsia="Times New Roman" w:hAnsi="Courier New" w:cs="Courier New"/>
+          <w:color w:val="000000"/>
+          <w:sz w:val="18"/>
+          <w:szCs w:val="18"/>
+          <w:lang w:eastAsia="en-GB"/>
+        </w:rPr>
+        <w:t xml:space="preserve">List&lt;Object&gt; </w:t>
+      </w:r>
+      <w:proofErr w:type="spellStart"/>
+      <w:r>
+        <w:rPr>
+          <w:rFonts w:ascii="Courier New" w:eastAsia="Times New Roman" w:hAnsi="Courier New" w:cs="Courier New"/>
+          <w:color w:val="000000"/>
+          <w:sz w:val="18"/>
+          <w:szCs w:val="18"/>
+          <w:lang w:eastAsia="en-GB"/>
+        </w:rPr>
+        <w:t>toList</w:t>
+      </w:r>
+      <w:proofErr w:type="spellEnd"/>
+      <w:r>
+        <w:rPr>
+          <w:rFonts w:ascii="Courier New" w:eastAsia="Times New Roman" w:hAnsi="Courier New" w:cs="Courier New"/>
+          <w:color w:val="000000"/>
+          <w:sz w:val="18"/>
+          <w:szCs w:val="18"/>
+          <w:lang w:eastAsia="en-GB"/>
+        </w:rPr>
+        <w:t>(</w:t>
+      </w:r>
+      <w:proofErr w:type="spellStart"/>
+      <w:r>
+        <w:rPr>
+          <w:rFonts w:ascii="Courier New" w:eastAsia="Times New Roman" w:hAnsi="Courier New" w:cs="Courier New"/>
+          <w:color w:val="000000"/>
+          <w:sz w:val="18"/>
+          <w:szCs w:val="18"/>
+          <w:lang w:eastAsia="en-GB"/>
+        </w:rPr>
+        <w:t>JSONArray</w:t>
+      </w:r>
+      <w:proofErr w:type="spellEnd"/>
+      <w:r>
+        <w:rPr>
+          <w:rFonts w:ascii="Courier New" w:eastAsia="Times New Roman" w:hAnsi="Courier New" w:cs="Courier New"/>
+          <w:color w:val="000000"/>
+          <w:sz w:val="18"/>
+          <w:szCs w:val="18"/>
+          <w:lang w:eastAsia="en-GB"/>
+        </w:rPr>
+        <w:t xml:space="preserve"> array) </w:t>
+      </w:r>
+      <w:r>
+        <w:rPr>
+          <w:rFonts w:ascii="Courier New" w:eastAsia="Times New Roman" w:hAnsi="Courier New" w:cs="Courier New"/>
+          <w:b/>
+          <w:bCs/>
+          <w:color w:val="000080"/>
+          <w:sz w:val="18"/>
+          <w:szCs w:val="18"/>
+          <w:lang w:eastAsia="en-GB"/>
+        </w:rPr>
+        <w:t xml:space="preserve">throws </w:t>
+      </w:r>
+      <w:proofErr w:type="spellStart"/>
+      <w:r>
+        <w:rPr>
+          <w:rFonts w:ascii="Courier New" w:eastAsia="Times New Roman" w:hAnsi="Courier New" w:cs="Courier New"/>
+          <w:color w:val="000000"/>
+          <w:sz w:val="18"/>
+          <w:szCs w:val="18"/>
+          <w:lang w:eastAsia="en-GB"/>
+        </w:rPr>
+        <w:t>JSONException</w:t>
+      </w:r>
+      <w:proofErr w:type="spellEnd"/>
+      <w:r>
+        <w:rPr>
+          <w:rFonts w:ascii="Courier New" w:eastAsia="Times New Roman" w:hAnsi="Courier New" w:cs="Courier New"/>
+          <w:color w:val="000000"/>
+          <w:sz w:val="18"/>
+          <w:szCs w:val="18"/>
+          <w:lang w:eastAsia="en-GB"/>
+        </w:rPr>
+        <w:t xml:space="preserve"> {</w:t>
+      </w:r>
+      <w:r>
+        <w:rPr>
+          <w:rFonts w:ascii="Courier New" w:eastAsia="Times New Roman" w:hAnsi="Courier New" w:cs="Courier New"/>
+          <w:color w:val="000000"/>
+          <w:sz w:val="18"/>
+          <w:szCs w:val="18"/>
+          <w:lang w:eastAsia="en-GB"/>
+        </w:rPr>
+        <w:br/>
+        <w:t xml:space="preserve">    List&lt;Object&gt; list = </w:t>
+      </w:r>
+      <w:r>
+        <w:rPr>
+          <w:rFonts w:ascii="Courier New" w:eastAsia="Times New Roman" w:hAnsi="Courier New" w:cs="Courier New"/>
+          <w:b/>
+          <w:bCs/>
+          <w:color w:val="000080"/>
+          <w:sz w:val="18"/>
+          <w:szCs w:val="18"/>
+          <w:lang w:eastAsia="en-GB"/>
+        </w:rPr>
+        <w:t xml:space="preserve">new </w:t>
+      </w:r>
+      <w:proofErr w:type="spellStart"/>
+      <w:r>
+        <w:rPr>
+          <w:rFonts w:ascii="Courier New" w:eastAsia="Times New Roman" w:hAnsi="Courier New" w:cs="Courier New"/>
+          <w:color w:val="000000"/>
+          <w:sz w:val="18"/>
+          <w:szCs w:val="18"/>
+          <w:lang w:eastAsia="en-GB"/>
+        </w:rPr>
+        <w:t>ArrayList</w:t>
+      </w:r>
+      <w:proofErr w:type="spellEnd"/>
+      <w:r>
+        <w:rPr>
+          <w:rFonts w:ascii="Courier New" w:eastAsia="Times New Roman" w:hAnsi="Courier New" w:cs="Courier New"/>
+          <w:color w:val="000000"/>
+          <w:sz w:val="18"/>
+          <w:szCs w:val="18"/>
+          <w:lang w:eastAsia="en-GB"/>
+        </w:rPr>
+        <w:t>&lt;Object&gt;();</w:t>
+      </w:r>
+      <w:r>
+        <w:rPr>
+          <w:rFonts w:ascii="Courier New" w:eastAsia="Times New Roman" w:hAnsi="Courier New" w:cs="Courier New"/>
+          <w:color w:val="000000"/>
+          <w:sz w:val="18"/>
+          <w:szCs w:val="18"/>
+          <w:lang w:eastAsia="en-GB"/>
+        </w:rPr>
+        <w:br/>
+        <w:t xml:space="preserve">    </w:t>
+      </w:r>
+      <w:r>
+        <w:rPr>
+          <w:rFonts w:ascii="Courier New" w:eastAsia="Times New Roman" w:hAnsi="Courier New" w:cs="Courier New"/>
+          <w:b/>
+          <w:bCs/>
+          <w:color w:val="000080"/>
+          <w:sz w:val="18"/>
+          <w:szCs w:val="18"/>
+          <w:lang w:eastAsia="en-GB"/>
+        </w:rPr>
+        <w:t>for</w:t>
+      </w:r>
+      <w:r>
+        <w:rPr>
+          <w:rFonts w:ascii="Courier New" w:eastAsia="Times New Roman" w:hAnsi="Courier New" w:cs="Courier New"/>
+          <w:color w:val="000000"/>
+          <w:sz w:val="18"/>
+          <w:szCs w:val="18"/>
+          <w:lang w:eastAsia="en-GB"/>
+        </w:rPr>
+        <w:t>(</w:t>
+      </w:r>
+      <w:r>
+        <w:rPr>
+          <w:rFonts w:ascii="Courier New" w:eastAsia="Times New Roman" w:hAnsi="Courier New" w:cs="Courier New"/>
+          <w:b/>
+          <w:bCs/>
+          <w:color w:val="000080"/>
+          <w:sz w:val="18"/>
+          <w:szCs w:val="18"/>
+          <w:lang w:eastAsia="en-GB"/>
+        </w:rPr>
+        <w:t xml:space="preserve">int </w:t>
+      </w:r>
+      <w:proofErr w:type="spellStart"/>
+      <w:r>
+        <w:rPr>
+          <w:rFonts w:ascii="Courier New" w:eastAsia="Times New Roman" w:hAnsi="Courier New" w:cs="Courier New"/>
+          <w:color w:val="000000"/>
+          <w:sz w:val="18"/>
+          <w:szCs w:val="18"/>
+          <w:lang w:eastAsia="en-GB"/>
+        </w:rPr>
+        <w:t>i</w:t>
+      </w:r>
+      <w:proofErr w:type="spellEnd"/>
+      <w:r>
+        <w:rPr>
+          <w:rFonts w:ascii="Courier New" w:eastAsia="Times New Roman" w:hAnsi="Courier New" w:cs="Courier New"/>
+          <w:color w:val="000000"/>
+          <w:sz w:val="18"/>
+          <w:szCs w:val="18"/>
+          <w:lang w:eastAsia="en-GB"/>
+        </w:rPr>
+        <w:t xml:space="preserve"> = </w:t>
+      </w:r>
+      <w:r>
+        <w:rPr>
+          <w:rFonts w:ascii="Courier New" w:eastAsia="Times New Roman" w:hAnsi="Courier New" w:cs="Courier New"/>
+          <w:color w:val="0000FF"/>
+          <w:sz w:val="18"/>
+          <w:szCs w:val="18"/>
+          <w:lang w:eastAsia="en-GB"/>
+        </w:rPr>
+        <w:t>0</w:t>
+      </w:r>
+      <w:r>
+        <w:rPr>
+          <w:rFonts w:ascii="Courier New" w:eastAsia="Times New Roman" w:hAnsi="Courier New" w:cs="Courier New"/>
+          <w:color w:val="000000"/>
+          <w:sz w:val="18"/>
+          <w:szCs w:val="18"/>
+          <w:lang w:eastAsia="en-GB"/>
+        </w:rPr>
+        <w:t xml:space="preserve">; </w:t>
+      </w:r>
+      <w:proofErr w:type="spellStart"/>
+      <w:r>
+        <w:rPr>
+          <w:rFonts w:ascii="Courier New" w:eastAsia="Times New Roman" w:hAnsi="Courier New" w:cs="Courier New"/>
+          <w:color w:val="000000"/>
+          <w:sz w:val="18"/>
+          <w:szCs w:val="18"/>
+          <w:lang w:eastAsia="en-GB"/>
+        </w:rPr>
+        <w:t>i</w:t>
+      </w:r>
+      <w:proofErr w:type="spellEnd"/>
+      <w:r>
+        <w:rPr>
+          <w:rFonts w:ascii="Courier New" w:eastAsia="Times New Roman" w:hAnsi="Courier New" w:cs="Courier New"/>
+          <w:color w:val="000000"/>
+          <w:sz w:val="18"/>
+          <w:szCs w:val="18"/>
+          <w:lang w:eastAsia="en-GB"/>
+        </w:rPr>
+        <w:t xml:space="preserve"> &lt; </w:t>
+      </w:r>
+      <w:proofErr w:type="spellStart"/>
+      <w:r>
+        <w:rPr>
+          <w:rFonts w:ascii="Courier New" w:eastAsia="Times New Roman" w:hAnsi="Courier New" w:cs="Courier New"/>
+          <w:color w:val="000000"/>
+          <w:sz w:val="18"/>
+          <w:szCs w:val="18"/>
+          <w:lang w:eastAsia="en-GB"/>
+        </w:rPr>
+        <w:t>array.length</w:t>
+      </w:r>
+      <w:proofErr w:type="spellEnd"/>
+      <w:r>
+        <w:rPr>
+          <w:rFonts w:ascii="Courier New" w:eastAsia="Times New Roman" w:hAnsi="Courier New" w:cs="Courier New"/>
+          <w:color w:val="000000"/>
+          <w:sz w:val="18"/>
+          <w:szCs w:val="18"/>
+          <w:lang w:eastAsia="en-GB"/>
+        </w:rPr>
+        <w:t xml:space="preserve">(); </w:t>
+      </w:r>
+      <w:proofErr w:type="spellStart"/>
+      <w:r>
+        <w:rPr>
+          <w:rFonts w:ascii="Courier New" w:eastAsia="Times New Roman" w:hAnsi="Courier New" w:cs="Courier New"/>
+          <w:color w:val="000000"/>
+          <w:sz w:val="18"/>
+          <w:szCs w:val="18"/>
+          <w:lang w:eastAsia="en-GB"/>
+        </w:rPr>
+        <w:t>i</w:t>
+      </w:r>
+      <w:proofErr w:type="spellEnd"/>
+      <w:r>
+        <w:rPr>
+          <w:rFonts w:ascii="Courier New" w:eastAsia="Times New Roman" w:hAnsi="Courier New" w:cs="Courier New"/>
+          <w:color w:val="000000"/>
+          <w:sz w:val="18"/>
+          <w:szCs w:val="18"/>
+          <w:lang w:eastAsia="en-GB"/>
+        </w:rPr>
+        <w:t>++) {</w:t>
+      </w:r>
+      <w:r>
+        <w:rPr>
+          <w:rFonts w:ascii="Courier New" w:eastAsia="Times New Roman" w:hAnsi="Courier New" w:cs="Courier New"/>
+          <w:color w:val="000000"/>
+          <w:sz w:val="18"/>
+          <w:szCs w:val="18"/>
+          <w:lang w:eastAsia="en-GB"/>
+        </w:rPr>
+        <w:br/>
+        <w:t xml:space="preserve">        Object value = </w:t>
+      </w:r>
+      <w:proofErr w:type="spellStart"/>
+      <w:r>
+        <w:rPr>
+          <w:rFonts w:ascii="Courier New" w:eastAsia="Times New Roman" w:hAnsi="Courier New" w:cs="Courier New"/>
+          <w:color w:val="000000"/>
+          <w:sz w:val="18"/>
+          <w:szCs w:val="18"/>
+          <w:lang w:eastAsia="en-GB"/>
+        </w:rPr>
+        <w:t>array.get</w:t>
+      </w:r>
+      <w:proofErr w:type="spellEnd"/>
+      <w:r>
+        <w:rPr>
+          <w:rFonts w:ascii="Courier New" w:eastAsia="Times New Roman" w:hAnsi="Courier New" w:cs="Courier New"/>
+          <w:color w:val="000000"/>
+          <w:sz w:val="18"/>
+          <w:szCs w:val="18"/>
+          <w:lang w:eastAsia="en-GB"/>
+        </w:rPr>
+        <w:t>(</w:t>
+      </w:r>
+      <w:proofErr w:type="spellStart"/>
+      <w:r>
+        <w:rPr>
+          <w:rFonts w:ascii="Courier New" w:eastAsia="Times New Roman" w:hAnsi="Courier New" w:cs="Courier New"/>
+          <w:color w:val="000000"/>
+          <w:sz w:val="18"/>
+          <w:szCs w:val="18"/>
+          <w:lang w:eastAsia="en-GB"/>
+        </w:rPr>
+        <w:t>i</w:t>
+      </w:r>
+      <w:proofErr w:type="spellEnd"/>
+      <w:r>
+        <w:rPr>
+          <w:rFonts w:ascii="Courier New" w:eastAsia="Times New Roman" w:hAnsi="Courier New" w:cs="Courier New"/>
+          <w:color w:val="000000"/>
+          <w:sz w:val="18"/>
+          <w:szCs w:val="18"/>
+          <w:lang w:eastAsia="en-GB"/>
+        </w:rPr>
+        <w:t>);</w:t>
+      </w:r>
+      <w:r>
+        <w:rPr>
+          <w:rFonts w:ascii="Courier New" w:eastAsia="Times New Roman" w:hAnsi="Courier New" w:cs="Courier New"/>
+          <w:color w:val="000000"/>
+          <w:sz w:val="18"/>
+          <w:szCs w:val="18"/>
+          <w:lang w:eastAsia="en-GB"/>
+        </w:rPr>
+        <w:br/>
+        <w:t xml:space="preserve">        </w:t>
+      </w:r>
+      <w:r>
+        <w:rPr>
+          <w:rFonts w:ascii="Courier New" w:eastAsia="Times New Roman" w:hAnsi="Courier New" w:cs="Courier New"/>
+          <w:b/>
+          <w:bCs/>
+          <w:color w:val="000080"/>
+          <w:sz w:val="18"/>
+          <w:szCs w:val="18"/>
+          <w:lang w:eastAsia="en-GB"/>
+        </w:rPr>
+        <w:t>if</w:t>
+      </w:r>
+      <w:r>
+        <w:rPr>
+          <w:rFonts w:ascii="Courier New" w:eastAsia="Times New Roman" w:hAnsi="Courier New" w:cs="Courier New"/>
+          <w:color w:val="000000"/>
+          <w:sz w:val="18"/>
+          <w:szCs w:val="18"/>
+          <w:lang w:eastAsia="en-GB"/>
+        </w:rPr>
+        <w:t xml:space="preserve">(value </w:t>
+      </w:r>
+      <w:proofErr w:type="spellStart"/>
+      <w:r>
+        <w:rPr>
+          <w:rFonts w:ascii="Courier New" w:eastAsia="Times New Roman" w:hAnsi="Courier New" w:cs="Courier New"/>
+          <w:b/>
+          <w:bCs/>
+          <w:color w:val="000080"/>
+          <w:sz w:val="18"/>
+          <w:szCs w:val="18"/>
+          <w:lang w:eastAsia="en-GB"/>
+        </w:rPr>
+        <w:t>instanceof</w:t>
+      </w:r>
+      <w:proofErr w:type="spellEnd"/>
+      <w:r>
+        <w:rPr>
+          <w:rFonts w:ascii="Courier New" w:eastAsia="Times New Roman" w:hAnsi="Courier New" w:cs="Courier New"/>
+          <w:b/>
+          <w:bCs/>
+          <w:color w:val="000080"/>
+          <w:sz w:val="18"/>
+          <w:szCs w:val="18"/>
+          <w:lang w:eastAsia="en-GB"/>
+        </w:rPr>
+        <w:t xml:space="preserve"> </w:t>
+      </w:r>
+      <w:proofErr w:type="spellStart"/>
+      <w:r>
+        <w:rPr>
+          <w:rFonts w:ascii="Courier New" w:eastAsia="Times New Roman" w:hAnsi="Courier New" w:cs="Courier New"/>
+          <w:color w:val="000000"/>
+          <w:sz w:val="18"/>
+          <w:szCs w:val="18"/>
+          <w:lang w:eastAsia="en-GB"/>
+        </w:rPr>
+        <w:t>JSONArray</w:t>
+      </w:r>
+      <w:proofErr w:type="spellEnd"/>
+      <w:r>
+        <w:rPr>
+          <w:rFonts w:ascii="Courier New" w:eastAsia="Times New Roman" w:hAnsi="Courier New" w:cs="Courier New"/>
+          <w:color w:val="000000"/>
+          <w:sz w:val="18"/>
+          <w:szCs w:val="18"/>
+          <w:lang w:eastAsia="en-GB"/>
+        </w:rPr>
+        <w:t>) {</w:t>
+      </w:r>
+      <w:r>
+        <w:rPr>
+          <w:rFonts w:ascii="Courier New" w:eastAsia="Times New Roman" w:hAnsi="Courier New" w:cs="Courier New"/>
+          <w:color w:val="000000"/>
+          <w:sz w:val="18"/>
+          <w:szCs w:val="18"/>
+          <w:lang w:eastAsia="en-GB"/>
+        </w:rPr>
+        <w:br/>
+        <w:t xml:space="preserve">            value = </w:t>
+      </w:r>
+      <w:proofErr w:type="spellStart"/>
+      <w:r>
+        <w:rPr>
+          <w:rFonts w:ascii="Courier New" w:eastAsia="Times New Roman" w:hAnsi="Courier New" w:cs="Courier New"/>
+          <w:i/>
+          <w:iCs/>
+          <w:color w:val="000000"/>
+          <w:sz w:val="18"/>
+          <w:szCs w:val="18"/>
+          <w:lang w:eastAsia="en-GB"/>
+        </w:rPr>
+        <w:t>toList</w:t>
+      </w:r>
+      <w:proofErr w:type="spellEnd"/>
+      <w:r>
+        <w:rPr>
+          <w:rFonts w:ascii="Courier New" w:eastAsia="Times New Roman" w:hAnsi="Courier New" w:cs="Courier New"/>
+          <w:color w:val="000000"/>
+          <w:sz w:val="18"/>
+          <w:szCs w:val="18"/>
+          <w:lang w:eastAsia="en-GB"/>
+        </w:rPr>
+        <w:t>((</w:t>
+      </w:r>
+      <w:proofErr w:type="spellStart"/>
+      <w:r>
+        <w:rPr>
+          <w:rFonts w:ascii="Courier New" w:eastAsia="Times New Roman" w:hAnsi="Courier New" w:cs="Courier New"/>
+          <w:color w:val="000000"/>
+          <w:sz w:val="18"/>
+          <w:szCs w:val="18"/>
+          <w:lang w:eastAsia="en-GB"/>
+        </w:rPr>
+        <w:t>JSONArray</w:t>
+      </w:r>
+      <w:proofErr w:type="spellEnd"/>
+      <w:r>
+        <w:rPr>
+          <w:rFonts w:ascii="Courier New" w:eastAsia="Times New Roman" w:hAnsi="Courier New" w:cs="Courier New"/>
+          <w:color w:val="000000"/>
+          <w:sz w:val="18"/>
+          <w:szCs w:val="18"/>
+          <w:lang w:eastAsia="en-GB"/>
+        </w:rPr>
+        <w:t>) value);</w:t>
+      </w:r>
+      <w:r>
+        <w:rPr>
+          <w:rFonts w:ascii="Courier New" w:eastAsia="Times New Roman" w:hAnsi="Courier New" w:cs="Courier New"/>
+          <w:color w:val="000000"/>
+          <w:sz w:val="18"/>
+          <w:szCs w:val="18"/>
+          <w:lang w:eastAsia="en-GB"/>
+        </w:rPr>
+        <w:br/>
+        <w:t xml:space="preserve">        }</w:t>
+      </w:r>
+      <w:r>
+        <w:rPr>
+          <w:rFonts w:ascii="Courier New" w:eastAsia="Times New Roman" w:hAnsi="Courier New" w:cs="Courier New"/>
+          <w:color w:val="000000"/>
+          <w:sz w:val="18"/>
+          <w:szCs w:val="18"/>
+          <w:lang w:eastAsia="en-GB"/>
+        </w:rPr>
+        <w:br/>
+      </w:r>
+      <w:r>
+        <w:rPr>
+          <w:rFonts w:ascii="Courier New" w:eastAsia="Times New Roman" w:hAnsi="Courier New" w:cs="Courier New"/>
+          <w:color w:val="000000"/>
+          <w:sz w:val="18"/>
+          <w:szCs w:val="18"/>
+          <w:lang w:eastAsia="en-GB"/>
+        </w:rPr>
+        <w:br/>
+        <w:t xml:space="preserve">        </w:t>
+      </w:r>
+      <w:r>
+        <w:rPr>
+          <w:rFonts w:ascii="Courier New" w:eastAsia="Times New Roman" w:hAnsi="Courier New" w:cs="Courier New"/>
+          <w:b/>
+          <w:bCs/>
+          <w:color w:val="000080"/>
+          <w:sz w:val="18"/>
+          <w:szCs w:val="18"/>
+          <w:lang w:eastAsia="en-GB"/>
+        </w:rPr>
+        <w:t>else if</w:t>
+      </w:r>
+      <w:r>
+        <w:rPr>
+          <w:rFonts w:ascii="Courier New" w:eastAsia="Times New Roman" w:hAnsi="Courier New" w:cs="Courier New"/>
+          <w:color w:val="000000"/>
+          <w:sz w:val="18"/>
+          <w:szCs w:val="18"/>
+          <w:lang w:eastAsia="en-GB"/>
+        </w:rPr>
+        <w:t xml:space="preserve">(value </w:t>
+      </w:r>
+      <w:proofErr w:type="spellStart"/>
+      <w:r>
+        <w:rPr>
+          <w:rFonts w:ascii="Courier New" w:eastAsia="Times New Roman" w:hAnsi="Courier New" w:cs="Courier New"/>
+          <w:b/>
+          <w:bCs/>
+          <w:color w:val="000080"/>
+          <w:sz w:val="18"/>
+          <w:szCs w:val="18"/>
+          <w:lang w:eastAsia="en-GB"/>
+        </w:rPr>
+        <w:t>instanceof</w:t>
+      </w:r>
+      <w:proofErr w:type="spellEnd"/>
+      <w:r>
+        <w:rPr>
+          <w:rFonts w:ascii="Courier New" w:eastAsia="Times New Roman" w:hAnsi="Courier New" w:cs="Courier New"/>
+          <w:b/>
+          <w:bCs/>
+          <w:color w:val="000080"/>
+          <w:sz w:val="18"/>
+          <w:szCs w:val="18"/>
+          <w:lang w:eastAsia="en-GB"/>
+        </w:rPr>
+        <w:t xml:space="preserve"> </w:t>
+      </w:r>
+      <w:proofErr w:type="spellStart"/>
+      <w:r>
+        <w:rPr>
+          <w:rFonts w:ascii="Courier New" w:eastAsia="Times New Roman" w:hAnsi="Courier New" w:cs="Courier New"/>
+          <w:color w:val="000000"/>
+          <w:sz w:val="18"/>
+          <w:szCs w:val="18"/>
+          <w:lang w:eastAsia="en-GB"/>
+        </w:rPr>
+        <w:t>JSONObject</w:t>
+      </w:r>
+      <w:proofErr w:type="spellEnd"/>
+      <w:r>
+        <w:rPr>
+          <w:rFonts w:ascii="Courier New" w:eastAsia="Times New Roman" w:hAnsi="Courier New" w:cs="Courier New"/>
+          <w:color w:val="000000"/>
+          <w:sz w:val="18"/>
+          <w:szCs w:val="18"/>
+          <w:lang w:eastAsia="en-GB"/>
+        </w:rPr>
+        <w:t>) {</w:t>
+      </w:r>
+      <w:r>
+        <w:rPr>
+          <w:rFonts w:ascii="Courier New" w:eastAsia="Times New Roman" w:hAnsi="Courier New" w:cs="Courier New"/>
+          <w:color w:val="000000"/>
+          <w:sz w:val="18"/>
+          <w:szCs w:val="18"/>
+          <w:lang w:eastAsia="en-GB"/>
+        </w:rPr>
+        <w:br/>
+        <w:t xml:space="preserve">            value = </w:t>
+      </w:r>
+      <w:proofErr w:type="spellStart"/>
+      <w:r>
+        <w:rPr>
+          <w:rFonts w:ascii="Courier New" w:eastAsia="Times New Roman" w:hAnsi="Courier New" w:cs="Courier New"/>
+          <w:i/>
+          <w:iCs/>
+          <w:color w:val="000000"/>
+          <w:sz w:val="18"/>
+          <w:szCs w:val="18"/>
+          <w:lang w:eastAsia="en-GB"/>
+        </w:rPr>
+        <w:t>toMap</w:t>
+      </w:r>
+      <w:proofErr w:type="spellEnd"/>
+      <w:r>
+        <w:rPr>
+          <w:rFonts w:ascii="Courier New" w:eastAsia="Times New Roman" w:hAnsi="Courier New" w:cs="Courier New"/>
+          <w:color w:val="000000"/>
+          <w:sz w:val="18"/>
+          <w:szCs w:val="18"/>
+          <w:lang w:eastAsia="en-GB"/>
+        </w:rPr>
+        <w:t>((</w:t>
+      </w:r>
+      <w:proofErr w:type="spellStart"/>
+      <w:r>
+        <w:rPr>
+          <w:rFonts w:ascii="Courier New" w:eastAsia="Times New Roman" w:hAnsi="Courier New" w:cs="Courier New"/>
+          <w:color w:val="000000"/>
+          <w:sz w:val="18"/>
+          <w:szCs w:val="18"/>
+          <w:lang w:eastAsia="en-GB"/>
+        </w:rPr>
+        <w:t>JSONObject</w:t>
+      </w:r>
+      <w:proofErr w:type="spellEnd"/>
+      <w:r>
+        <w:rPr>
+          <w:rFonts w:ascii="Courier New" w:eastAsia="Times New Roman" w:hAnsi="Courier New" w:cs="Courier New"/>
+          <w:color w:val="000000"/>
+          <w:sz w:val="18"/>
+          <w:szCs w:val="18"/>
+          <w:lang w:eastAsia="en-GB"/>
+        </w:rPr>
+        <w:t>) value);</w:t>
+      </w:r>
+      <w:r>
+        <w:rPr>
+          <w:rFonts w:ascii="Courier New" w:eastAsia="Times New Roman" w:hAnsi="Courier New" w:cs="Courier New"/>
+          <w:color w:val="000000"/>
+          <w:sz w:val="18"/>
+          <w:szCs w:val="18"/>
+          <w:lang w:eastAsia="en-GB"/>
+        </w:rPr>
+        <w:br/>
+        <w:t xml:space="preserve">        }</w:t>
+      </w:r>
+      <w:r>
+        <w:rPr>
+          <w:rFonts w:ascii="Courier New" w:eastAsia="Times New Roman" w:hAnsi="Courier New" w:cs="Courier New"/>
+          <w:color w:val="000000"/>
+          <w:sz w:val="18"/>
+          <w:szCs w:val="18"/>
+          <w:lang w:eastAsia="en-GB"/>
+        </w:rPr>
+        <w:br/>
+        <w:t xml:space="preserve">        </w:t>
+      </w:r>
+      <w:proofErr w:type="spellStart"/>
+      <w:r>
+        <w:rPr>
+          <w:rFonts w:ascii="Courier New" w:eastAsia="Times New Roman" w:hAnsi="Courier New" w:cs="Courier New"/>
+          <w:color w:val="000000"/>
+          <w:sz w:val="18"/>
+          <w:szCs w:val="18"/>
+          <w:lang w:eastAsia="en-GB"/>
+        </w:rPr>
+        <w:t>list.add</w:t>
+      </w:r>
+      <w:proofErr w:type="spellEnd"/>
+      <w:r>
+        <w:rPr>
+          <w:rFonts w:ascii="Courier New" w:eastAsia="Times New Roman" w:hAnsi="Courier New" w:cs="Courier New"/>
+          <w:color w:val="000000"/>
+          <w:sz w:val="18"/>
+          <w:szCs w:val="18"/>
+          <w:lang w:eastAsia="en-GB"/>
+        </w:rPr>
+        <w:t>(value);</w:t>
+      </w:r>
+      <w:r>
+        <w:rPr>
+          <w:rFonts w:ascii="Courier New" w:eastAsia="Times New Roman" w:hAnsi="Courier New" w:cs="Courier New"/>
+          <w:color w:val="000000"/>
+          <w:sz w:val="18"/>
+          <w:szCs w:val="18"/>
+          <w:lang w:eastAsia="en-GB"/>
+        </w:rPr>
+        <w:br/>
+        <w:t xml:space="preserve">    }</w:t>
+      </w:r>
+      <w:r>
+        <w:rPr>
+          <w:rFonts w:ascii="Courier New" w:eastAsia="Times New Roman" w:hAnsi="Courier New" w:cs="Courier New"/>
+          <w:color w:val="000000"/>
+          <w:sz w:val="18"/>
+          <w:szCs w:val="18"/>
+          <w:lang w:eastAsia="en-GB"/>
+        </w:rPr>
+        <w:br/>
+        <w:t xml:space="preserve">    </w:t>
+      </w:r>
+      <w:r>
+        <w:rPr>
+          <w:rFonts w:ascii="Courier New" w:eastAsia="Times New Roman" w:hAnsi="Courier New" w:cs="Courier New"/>
+          <w:b/>
+          <w:bCs/>
+          <w:color w:val="000080"/>
+          <w:sz w:val="18"/>
+          <w:szCs w:val="18"/>
+          <w:lang w:eastAsia="en-GB"/>
+        </w:rPr>
+        <w:t xml:space="preserve">return </w:t>
+      </w:r>
+      <w:r>
+        <w:rPr>
+          <w:rFonts w:ascii="Courier New" w:eastAsia="Times New Roman" w:hAnsi="Courier New" w:cs="Courier New"/>
+          <w:color w:val="000000"/>
+          <w:sz w:val="18"/>
+          <w:szCs w:val="18"/>
+          <w:lang w:eastAsia="en-GB"/>
+        </w:rPr>
+        <w:t>list;</w:t>
+      </w:r>
+      <w:r>
+        <w:rPr>
+          <w:rFonts w:ascii="Courier New" w:eastAsia="Times New Roman" w:hAnsi="Courier New" w:cs="Courier New"/>
+          <w:color w:val="000000"/>
+          <w:sz w:val="18"/>
+          <w:szCs w:val="18"/>
+          <w:lang w:eastAsia="en-GB"/>
+        </w:rPr>
+        <w:br/>
+        <w:t>}</w:t>
+      </w:r>
+    </w:p>
+    <w:p/>
+    <w:p>
+      <w:pPr>
+        <w:pStyle w:val="Heading2"/>
+      </w:pPr>
+      <w:bookmarkStart w:id="11" w:name="_Toc526423685"/>
       <w:r>
         <w:t xml:space="preserve">GitHub and </w:t>
       </w:r>
@@ -5648,20 +8542,12 @@
         <w:t>served</w:t>
       </w:r>
       <w:r>
-        <w:t xml:space="preserve"> to </w:t>
-      </w:r>
-      <w:proofErr w:type="gramStart"/>
-      <w:r>
-        <w:t>an</w:t>
-      </w:r>
-      <w:proofErr w:type="gramEnd"/>
-      <w:r>
-        <w:t xml:space="preserve"> Spring Boot API</w:t>
+        <w:t xml:space="preserve"> to a Spring Boot API</w:t>
       </w:r>
       <w:r>
         <w:t xml:space="preserve"> through Event Queue</w:t>
       </w:r>
-      <w:bookmarkEnd w:id="10"/>
+      <w:bookmarkEnd w:id="11"/>
       <w:r>
         <w:t xml:space="preserve"> </w:t>
       </w:r>
@@ -5671,22 +8557,22 @@
       <w:pPr>
         <w:pStyle w:val="Heading2"/>
       </w:pPr>
-      <w:bookmarkStart w:id="11" w:name="_Toc526338057"/>
+      <w:bookmarkStart w:id="12" w:name="_Toc526423686"/>
       <w:r>
         <w:t>Investigation summary</w:t>
       </w:r>
-      <w:bookmarkEnd w:id="11"/>
+      <w:bookmarkEnd w:id="12"/>
     </w:p>
     <w:p/>
     <w:p>
       <w:pPr>
         <w:pStyle w:val="Heading1"/>
       </w:pPr>
-      <w:bookmarkStart w:id="12" w:name="_Toc526338058"/>
+      <w:bookmarkStart w:id="13" w:name="_Toc526423687"/>
       <w:r>
         <w:t>Limitations</w:t>
       </w:r>
-      <w:bookmarkEnd w:id="12"/>
+      <w:bookmarkEnd w:id="13"/>
     </w:p>
     <w:tbl>
       <w:tblPr>
@@ -5814,6 +8700,7 @@
           </w:tcPr>
           <w:p>
             <w:r>
+              <w:lastRenderedPageBreak/>
               <w:t>Value column character length</w:t>
             </w:r>
           </w:p>
@@ -6069,6 +8956,63 @@
           </w:p>
         </w:tc>
       </w:tr>
+      <w:tr>
+        <w:tc>
+          <w:tcPr>
+            <w:tcW w:w="1986" w:type="dxa"/>
+          </w:tcPr>
+          <w:p>
+            <w:r>
+              <w:t>Access nested JSON values</w:t>
+            </w:r>
+          </w:p>
+        </w:tc>
+        <w:tc>
+          <w:tcPr>
+            <w:tcW w:w="1596" w:type="dxa"/>
+          </w:tcPr>
+          <w:p>
+            <w:r>
+              <w:t>Yes</w:t>
+            </w:r>
+          </w:p>
+        </w:tc>
+        <w:tc>
+          <w:tcPr>
+            <w:tcW w:w="2176" w:type="dxa"/>
+          </w:tcPr>
+          <w:p>
+            <w:pPr>
+              <w:tabs>
+                <w:tab w:val="center" w:pos="980"/>
+              </w:tabs>
+            </w:pPr>
+            <w:r>
+              <w:t>Yes</w:t>
+            </w:r>
+          </w:p>
+        </w:tc>
+        <w:tc>
+          <w:tcPr>
+            <w:tcW w:w="1703" w:type="dxa"/>
+          </w:tcPr>
+          <w:p>
+            <w:r>
+              <w:t>Yes</w:t>
+            </w:r>
+          </w:p>
+        </w:tc>
+        <w:tc>
+          <w:tcPr>
+            <w:tcW w:w="1555" w:type="dxa"/>
+          </w:tcPr>
+          <w:p>
+            <w:r>
+              <w:t>Yes</w:t>
+            </w:r>
+          </w:p>
+        </w:tc>
+      </w:tr>
     </w:tbl>
     <w:p/>
     <w:p/>
@@ -6076,25 +9020,22 @@
       <w:pPr>
         <w:pStyle w:val="Heading1"/>
       </w:pPr>
-      <w:bookmarkStart w:id="13" w:name="_Toc526338059"/>
+      <w:bookmarkStart w:id="14" w:name="_Toc526423688"/>
       <w:r>
         <w:t>Conclusions</w:t>
       </w:r>
-      <w:bookmarkEnd w:id="13"/>
+      <w:bookmarkEnd w:id="14"/>
     </w:p>
     <w:p/>
     <w:p>
       <w:pPr>
         <w:pStyle w:val="Heading1"/>
       </w:pPr>
-      <w:bookmarkStart w:id="14" w:name="_Toc526338060"/>
-      <w:bookmarkStart w:id="15" w:name="_GoBack"/>
+      <w:bookmarkStart w:id="15" w:name="_Toc526423689"/>
+      <w:r>
+        <w:t>References</w:t>
+      </w:r>
       <w:bookmarkEnd w:id="15"/>
-      <w:r>
-        <w:lastRenderedPageBreak/>
-        <w:t>References</w:t>
-      </w:r>
-      <w:bookmarkEnd w:id="14"/>
     </w:p>
     <w:p>
       <w:pPr>
@@ -6104,7 +9045,7 @@
           <w:numId w:val="2"/>
         </w:numPr>
       </w:pPr>
-      <w:hyperlink r:id="rId25" w:history="1">
+      <w:hyperlink r:id="rId28" w:history="1">
         <w:r>
           <w:rPr>
             <w:rStyle w:val="Hyperlink"/>
@@ -6121,7 +9062,7 @@
           <w:numId w:val="2"/>
         </w:numPr>
       </w:pPr>
-      <w:hyperlink r:id="rId26" w:history="1">
+      <w:hyperlink r:id="rId29" w:history="1">
         <w:r>
           <w:rPr>
             <w:rStyle w:val="Hyperlink"/>
@@ -6138,7 +9079,7 @@
           <w:numId w:val="2"/>
         </w:numPr>
       </w:pPr>
-      <w:hyperlink r:id="rId27" w:anchor="_spring_cloud_config" w:history="1">
+      <w:hyperlink r:id="rId30" w:anchor="_spring_cloud_config" w:history="1">
         <w:r>
           <w:rPr>
             <w:rStyle w:val="Hyperlink"/>
@@ -6155,7 +9096,7 @@
           <w:numId w:val="2"/>
         </w:numPr>
       </w:pPr>
-      <w:hyperlink r:id="rId28" w:history="1">
+      <w:hyperlink r:id="rId31" w:history="1">
         <w:r>
           <w:rPr>
             <w:rStyle w:val="Hyperlink"/>
@@ -6172,7 +9113,7 @@
           <w:numId w:val="2"/>
         </w:numPr>
       </w:pPr>
-      <w:hyperlink r:id="rId29" w:history="1">
+      <w:hyperlink r:id="rId32" w:history="1">
         <w:r>
           <w:rPr>
             <w:rStyle w:val="Hyperlink"/>
@@ -6188,27 +9129,48 @@
           <w:ilvl w:val="0"/>
           <w:numId w:val="2"/>
         </w:numPr>
-      </w:pPr>
-      <w:hyperlink r:id="rId30" w:history="1">
+        <w:rPr>
+          <w:rStyle w:val="Hyperlink"/>
+          <w:color w:val="auto"/>
+          <w:u w:val="none"/>
+        </w:rPr>
+      </w:pPr>
+      <w:hyperlink r:id="rId33" w:history="1">
         <w:r>
           <w:rPr>
             <w:rStyle w:val="Hyperlink"/>
           </w:rPr>
-          <w:t>http://cloud.spring.io/spring-cloud-c</w:t>
+          <w:t>http://cloud.spring.io/spring-cloud-config/single/spring-cloud-config.html</w:t>
         </w:r>
+      </w:hyperlink>
+    </w:p>
+    <w:p>
+      <w:pPr>
+        <w:pStyle w:val="ListParagraph"/>
+        <w:numPr>
+          <w:ilvl w:val="0"/>
+          <w:numId w:val="2"/>
+        </w:numPr>
+      </w:pPr>
+      <w:hyperlink r:id="rId34" w:history="1">
         <w:r>
           <w:rPr>
             <w:rStyle w:val="Hyperlink"/>
           </w:rPr>
-          <w:t>o</w:t>
-        </w:r>
-        <w:r>
-          <w:rPr>
-            <w:rStyle w:val="Hyperlink"/>
-          </w:rPr>
-          <w:t>nfig/single/spring-cloud-config.html</w:t>
+          <w:t>https://www.baeldung.com/spring-cloud-bus</w:t>
         </w:r>
       </w:hyperlink>
+    </w:p>
+    <w:p>
+      <w:pPr>
+        <w:pStyle w:val="ListParagraph"/>
+        <w:numPr>
+          <w:ilvl w:val="0"/>
+          <w:numId w:val="2"/>
+        </w:numPr>
+      </w:pPr>
+      <w:bookmarkStart w:id="16" w:name="_GoBack"/>
+      <w:bookmarkEnd w:id="16"/>
     </w:p>
     <w:sectPr>
       <w:pgSz w:w="11906" w:h="16838"/>
@@ -7695,7 +10657,7 @@
 </file>
 
 <file path=customXml/itemProps1.xml><?xml version="1.0" encoding="utf-8"?>
-<ds:datastoreItem xmlns:ds="http://schemas.openxmlformats.org/officeDocument/2006/customXml" ds:itemID="{636F710F-DE26-49B2-BB1D-E6A900FC11B4}">
+<ds:datastoreItem xmlns:ds="http://schemas.openxmlformats.org/officeDocument/2006/customXml" ds:itemID="{3C2B2464-6E84-4AA6-B9A3-072287658C53}">
   <ds:schemaRefs>
     <ds:schemaRef ds:uri="http://schemas.openxmlformats.org/officeDocument/2006/bibliography"/>
   </ds:schemaRefs>

</xml_diff>

<commit_message>
Proof of Concept - final working version.
</commit_message>
<xml_diff>
--- a/supporting documents/proof of concept.docx
+++ b/supporting documents/proof of concept.docx
@@ -98,7 +98,7 @@
       <w:pPr>
         <w:jc w:val="right"/>
       </w:pPr>
-      <w:hyperlink r:id="rId6" w:history="1">
+      <w:hyperlink r:id="rId8" w:history="1">
         <w:r>
           <w:rPr>
             <w:rStyle w:val="Hyperlink"/>
@@ -1435,7 +1435,7 @@
                     </pic:cNvPicPr>
                   </pic:nvPicPr>
                   <pic:blipFill>
-                    <a:blip r:embed="rId7">
+                    <a:blip r:embed="rId9">
                       <a:extLst>
                         <a:ext uri="{28A0092B-C50C-407E-A947-70E740481C1C}">
                           <a14:useLocalDpi xmlns:a14="http://schemas.microsoft.com/office/drawing/2010/main" val="0"/>
@@ -1582,7 +1582,7 @@
       <w:bookmarkEnd w:id="4"/>
     </w:p>
     <w:p>
-      <w:hyperlink r:id="rId8" w:history="1">
+      <w:hyperlink r:id="rId10" w:history="1">
         <w:r>
           <w:rPr>
             <w:rStyle w:val="Hyperlink"/>
@@ -1656,7 +1656,7 @@
                     <pic:cNvPicPr/>
                   </pic:nvPicPr>
                   <pic:blipFill>
-                    <a:blip r:embed="rId9"/>
+                    <a:blip r:embed="rId11"/>
                     <a:stretch>
                       <a:fillRect/>
                     </a:stretch>
@@ -2943,7 +2943,7 @@
         </w:rPr>
         <w:t xml:space="preserve">: </w:t>
       </w:r>
-      <w:hyperlink r:id="rId10" w:history="1">
+      <w:hyperlink r:id="rId12" w:history="1">
         <w:r>
           <w:rPr>
             <w:rStyle w:val="Hyperlink"/>
@@ -4799,7 +4799,7 @@
                     <pic:cNvPicPr/>
                   </pic:nvPicPr>
                   <pic:blipFill>
-                    <a:blip r:embed="rId11"/>
+                    <a:blip r:embed="rId13"/>
                     <a:stretch>
                       <a:fillRect/>
                     </a:stretch>
@@ -4830,132 +4830,6 @@
             <wp:extent cx="4333875" cy="1371600"/>
             <wp:effectExtent l="0" t="0" r="9525" b="0"/>
             <wp:docPr id="12" name="Picture 12"/>
-            <wp:cNvGraphicFramePr>
-              <a:graphicFrameLocks xmlns:a="http://schemas.openxmlformats.org/drawingml/2006/main" noChangeAspect="1"/>
-            </wp:cNvGraphicFramePr>
-            <a:graphic xmlns:a="http://schemas.openxmlformats.org/drawingml/2006/main">
-              <a:graphicData uri="http://schemas.openxmlformats.org/drawingml/2006/picture">
-                <pic:pic xmlns:pic="http://schemas.openxmlformats.org/drawingml/2006/picture">
-                  <pic:nvPicPr>
-                    <pic:cNvPr id="1" name=""/>
-                    <pic:cNvPicPr/>
-                  </pic:nvPicPr>
-                  <pic:blipFill>
-                    <a:blip r:embed="rId12"/>
-                    <a:stretch>
-                      <a:fillRect/>
-                    </a:stretch>
-                  </pic:blipFill>
-                  <pic:spPr>
-                    <a:xfrm>
-                      <a:off x="0" y="0"/>
-                      <a:ext cx="4333875" cy="1371600"/>
-                    </a:xfrm>
-                    <a:prstGeom prst="rect">
-                      <a:avLst/>
-                    </a:prstGeom>
-                  </pic:spPr>
-                </pic:pic>
-              </a:graphicData>
-            </a:graphic>
-          </wp:inline>
-        </w:drawing>
-      </w:r>
-    </w:p>
-    <w:p>
-      <w:r>
-        <w:rPr>
-          <w:noProof/>
-        </w:rPr>
-        <w:drawing>
-          <wp:inline distT="0" distB="0" distL="0" distR="0" wp14:anchorId="65E26A6B" wp14:editId="3A1981C8">
-            <wp:extent cx="4286250" cy="2009775"/>
-            <wp:effectExtent l="0" t="0" r="0" b="9525"/>
-            <wp:docPr id="13" name="Picture 13"/>
-            <wp:cNvGraphicFramePr>
-              <a:graphicFrameLocks xmlns:a="http://schemas.openxmlformats.org/drawingml/2006/main" noChangeAspect="1"/>
-            </wp:cNvGraphicFramePr>
-            <a:graphic xmlns:a="http://schemas.openxmlformats.org/drawingml/2006/main">
-              <a:graphicData uri="http://schemas.openxmlformats.org/drawingml/2006/picture">
-                <pic:pic xmlns:pic="http://schemas.openxmlformats.org/drawingml/2006/picture">
-                  <pic:nvPicPr>
-                    <pic:cNvPr id="1" name=""/>
-                    <pic:cNvPicPr/>
-                  </pic:nvPicPr>
-                  <pic:blipFill>
-                    <a:blip r:embed="rId13"/>
-                    <a:stretch>
-                      <a:fillRect/>
-                    </a:stretch>
-                  </pic:blipFill>
-                  <pic:spPr>
-                    <a:xfrm>
-                      <a:off x="0" y="0"/>
-                      <a:ext cx="4286250" cy="2009775"/>
-                    </a:xfrm>
-                    <a:prstGeom prst="rect">
-                      <a:avLst/>
-                    </a:prstGeom>
-                  </pic:spPr>
-                </pic:pic>
-              </a:graphicData>
-            </a:graphic>
-          </wp:inline>
-        </w:drawing>
-      </w:r>
-      <w:r>
-        <w:t xml:space="preserve">  </w:t>
-      </w:r>
-    </w:p>
-    <w:p>
-      <w:pPr>
-        <w:pStyle w:val="Heading2"/>
-      </w:pPr>
-      <w:bookmarkStart w:id="6" w:name="_Toc526423680"/>
-      <w:r>
-        <w:lastRenderedPageBreak/>
-        <w:t>MySQL</w:t>
-      </w:r>
-      <w:r>
-        <w:t xml:space="preserve"> </w:t>
-      </w:r>
-      <w:r>
-        <w:t xml:space="preserve">with </w:t>
-      </w:r>
-      <w:r>
-        <w:t>Spring Cloud Config</w:t>
-      </w:r>
-      <w:r>
-        <w:t xml:space="preserve"> Server</w:t>
-      </w:r>
-      <w:bookmarkEnd w:id="6"/>
-    </w:p>
-    <w:p>
-      <w:r>
-        <w:t>Same</w:t>
-      </w:r>
-      <w:r>
-        <w:t xml:space="preserve"> limitations and structure of response as with MariaDB. Different driver </w:t>
-      </w:r>
-      <w:proofErr w:type="gramStart"/>
-      <w:r>
-        <w:t>has to</w:t>
-      </w:r>
-      <w:proofErr w:type="gramEnd"/>
-      <w:r>
-        <w:t xml:space="preserve"> be used for establishing connection. </w:t>
-      </w:r>
-    </w:p>
-    <w:p>
-      <w:r>
-        <w:rPr>
-          <w:noProof/>
-        </w:rPr>
-        <w:drawing>
-          <wp:inline distT="0" distB="0" distL="0" distR="0" wp14:anchorId="386919B7" wp14:editId="2D4E2E28">
-            <wp:extent cx="5731510" cy="3648710"/>
-            <wp:effectExtent l="0" t="0" r="2540" b="8890"/>
-            <wp:docPr id="8" name="Picture 8"/>
             <wp:cNvGraphicFramePr>
               <a:graphicFrameLocks xmlns:a="http://schemas.openxmlformats.org/drawingml/2006/main" noChangeAspect="1"/>
             </wp:cNvGraphicFramePr>
@@ -4975,7 +4849,7 @@
                   <pic:spPr>
                     <a:xfrm>
                       <a:off x="0" y="0"/>
-                      <a:ext cx="5731510" cy="3648710"/>
+                      <a:ext cx="4333875" cy="1371600"/>
                     </a:xfrm>
                     <a:prstGeom prst="rect">
                       <a:avLst/>
@@ -4994,10 +4868,10 @@
           <w:noProof/>
         </w:rPr>
         <w:drawing>
-          <wp:inline distT="0" distB="0" distL="0" distR="0" wp14:anchorId="08A9272D" wp14:editId="5E656CAE">
-            <wp:extent cx="5731510" cy="1512570"/>
-            <wp:effectExtent l="0" t="0" r="2540" b="0"/>
-            <wp:docPr id="9" name="Picture 9"/>
+          <wp:inline distT="0" distB="0" distL="0" distR="0" wp14:anchorId="65E26A6B" wp14:editId="3A1981C8">
+            <wp:extent cx="4286250" cy="2009775"/>
+            <wp:effectExtent l="0" t="0" r="0" b="9525"/>
+            <wp:docPr id="13" name="Picture 13"/>
             <wp:cNvGraphicFramePr>
               <a:graphicFrameLocks xmlns:a="http://schemas.openxmlformats.org/drawingml/2006/main" noChangeAspect="1"/>
             </wp:cNvGraphicFramePr>
@@ -5017,7 +4891,7 @@
                   <pic:spPr>
                     <a:xfrm>
                       <a:off x="0" y="0"/>
-                      <a:ext cx="5731510" cy="1512570"/>
+                      <a:ext cx="4286250" cy="2009775"/>
                     </a:xfrm>
                     <a:prstGeom prst="rect">
                       <a:avLst/>
@@ -5029,6 +4903,48 @@
           </wp:inline>
         </w:drawing>
       </w:r>
+      <w:r>
+        <w:t xml:space="preserve">  </w:t>
+      </w:r>
+    </w:p>
+    <w:p>
+      <w:pPr>
+        <w:pStyle w:val="Heading2"/>
+      </w:pPr>
+      <w:bookmarkStart w:id="6" w:name="_Toc526423680"/>
+      <w:r>
+        <w:lastRenderedPageBreak/>
+        <w:t>MySQL</w:t>
+      </w:r>
+      <w:r>
+        <w:t xml:space="preserve"> </w:t>
+      </w:r>
+      <w:r>
+        <w:t xml:space="preserve">with </w:t>
+      </w:r>
+      <w:r>
+        <w:t>Spring Cloud Config</w:t>
+      </w:r>
+      <w:r>
+        <w:t xml:space="preserve"> Server</w:t>
+      </w:r>
+      <w:bookmarkEnd w:id="6"/>
+    </w:p>
+    <w:p>
+      <w:r>
+        <w:t>Same</w:t>
+      </w:r>
+      <w:r>
+        <w:t xml:space="preserve"> limitations and structure of response as with MariaDB. Different driver </w:t>
+      </w:r>
+      <w:proofErr w:type="gramStart"/>
+      <w:r>
+        <w:t>has to</w:t>
+      </w:r>
+      <w:proofErr w:type="gramEnd"/>
+      <w:r>
+        <w:t xml:space="preserve"> be used for establishing connection. </w:t>
+      </w:r>
     </w:p>
     <w:p>
       <w:r>
@@ -5036,10 +4952,10 @@
           <w:noProof/>
         </w:rPr>
         <w:drawing>
-          <wp:inline distT="0" distB="0" distL="0" distR="0" wp14:anchorId="3D684DB4" wp14:editId="6579CCFA">
-            <wp:extent cx="5181600" cy="1876425"/>
-            <wp:effectExtent l="0" t="0" r="0" b="9525"/>
-            <wp:docPr id="10" name="Picture 10"/>
+          <wp:inline distT="0" distB="0" distL="0" distR="0" wp14:anchorId="386919B7" wp14:editId="2D4E2E28">
+            <wp:extent cx="5731510" cy="3648710"/>
+            <wp:effectExtent l="0" t="0" r="2540" b="8890"/>
+            <wp:docPr id="8" name="Picture 8"/>
             <wp:cNvGraphicFramePr>
               <a:graphicFrameLocks xmlns:a="http://schemas.openxmlformats.org/drawingml/2006/main" noChangeAspect="1"/>
             </wp:cNvGraphicFramePr>
@@ -5059,7 +4975,7 @@
                   <pic:spPr>
                     <a:xfrm>
                       <a:off x="0" y="0"/>
-                      <a:ext cx="5181600" cy="1876425"/>
+                      <a:ext cx="5731510" cy="3648710"/>
                     </a:xfrm>
                     <a:prstGeom prst="rect">
                       <a:avLst/>
@@ -5073,224 +4989,15 @@
       </w:r>
     </w:p>
     <w:p>
-      <w:pPr>
-        <w:pStyle w:val="Heading2"/>
-      </w:pPr>
-      <w:bookmarkStart w:id="7" w:name="_Toc526423681"/>
-      <w:proofErr w:type="gramStart"/>
-      <w:r>
-        <w:lastRenderedPageBreak/>
-        <w:t>MySQL</w:t>
-      </w:r>
-      <w:r>
-        <w:t>(</w:t>
-      </w:r>
-      <w:proofErr w:type="gramEnd"/>
-      <w:r>
-        <w:t>MariaDB)</w:t>
-      </w:r>
-      <w:r>
-        <w:t xml:space="preserve"> with </w:t>
-      </w:r>
-      <w:r>
-        <w:t>Spring Cloud Config</w:t>
-      </w:r>
-      <w:r>
-        <w:t xml:space="preserve"> Server</w:t>
-      </w:r>
-      <w:bookmarkEnd w:id="7"/>
-    </w:p>
-    <w:p>
-      <w:pPr>
-        <w:rPr>
-          <w:b/>
-        </w:rPr>
-      </w:pPr>
-      <w:r>
-        <w:t xml:space="preserve">It is possible to serve MongoDB database in three different formats: properties, </w:t>
-      </w:r>
-      <w:proofErr w:type="spellStart"/>
-      <w:r>
-        <w:t>yml</w:t>
-      </w:r>
-      <w:proofErr w:type="spellEnd"/>
-      <w:r>
-        <w:t>/</w:t>
-      </w:r>
-      <w:proofErr w:type="spellStart"/>
-      <w:r>
-        <w:t>yaml</w:t>
-      </w:r>
-      <w:proofErr w:type="spellEnd"/>
-      <w:r>
-        <w:t xml:space="preserve">, json. </w:t>
-      </w:r>
-      <w:r>
-        <w:t xml:space="preserve">It is possible to use </w:t>
-      </w:r>
-      <w:proofErr w:type="gramStart"/>
-      <w:r>
-        <w:t>exactly the same</w:t>
-      </w:r>
-      <w:proofErr w:type="gramEnd"/>
-      <w:r>
-        <w:t xml:space="preserve"> paths as in MongoDB. Unfortunately, I was unable to make the server display </w:t>
-      </w:r>
-      <w:r>
-        <w:rPr>
-          <w:b/>
-        </w:rPr>
-        <w:t>indents</w:t>
-      </w:r>
-      <w:r>
-        <w:t xml:space="preserve"> in the same way as with MongoDB</w:t>
-      </w:r>
-      <w:r>
-        <w:t xml:space="preserve"> but assume it does not make a difference as Client will ignore \n \t \r tags.</w:t>
-      </w:r>
-      <w:r>
-        <w:t xml:space="preserve"> </w:t>
-      </w:r>
-      <w:r>
-        <w:rPr>
-          <w:b/>
-        </w:rPr>
-        <w:t xml:space="preserve">Must investigate further if it makes a difference in Spring Cloud Config Client. </w:t>
-      </w:r>
-    </w:p>
-    <w:p>
-      <w:r>
-        <w:rPr>
-          <w:b/>
-        </w:rPr>
-        <w:t>Limitations</w:t>
-      </w:r>
-      <w:r>
-        <w:t xml:space="preserve">: </w:t>
-      </w:r>
-    </w:p>
-    <w:p>
-      <w:pPr>
-        <w:rPr>
-          <w:szCs w:val="24"/>
-        </w:rPr>
-      </w:pPr>
-      <w:r>
-        <w:rPr>
-          <w:color w:val="555555"/>
-          <w:szCs w:val="24"/>
-          <w:shd w:val="clear" w:color="auto" w:fill="FFFFFF"/>
-        </w:rPr>
-        <w:t>The effective maximum length of a </w:t>
-      </w:r>
-      <w:r>
-        <w:rPr>
-          <w:rStyle w:val="HTMLCode"/>
-          <w:rFonts w:ascii="Times New Roman" w:eastAsia="Calibri" w:hAnsi="Times New Roman" w:cs="Times New Roman"/>
-          <w:b/>
-          <w:color w:val="000000"/>
-          <w:sz w:val="24"/>
-          <w:szCs w:val="24"/>
-          <w:bdr w:val="none" w:sz="0" w:space="0" w:color="auto" w:frame="1"/>
-          <w:shd w:val="clear" w:color="auto" w:fill="FFFFFF"/>
-        </w:rPr>
-        <w:t>VARCHAR</w:t>
-      </w:r>
-      <w:r>
-        <w:rPr>
-          <w:color w:val="555555"/>
-          <w:szCs w:val="24"/>
-          <w:shd w:val="clear" w:color="auto" w:fill="FFFFFF"/>
-        </w:rPr>
-        <w:t> is subject to the maximum row size (</w:t>
-      </w:r>
-      <w:r>
-        <w:rPr>
-          <w:b/>
-          <w:color w:val="555555"/>
-          <w:szCs w:val="24"/>
-          <w:shd w:val="clear" w:color="auto" w:fill="FFFFFF"/>
-        </w:rPr>
-        <w:t>65,535</w:t>
-      </w:r>
-      <w:r>
-        <w:rPr>
-          <w:color w:val="555555"/>
-          <w:szCs w:val="24"/>
-          <w:shd w:val="clear" w:color="auto" w:fill="FFFFFF"/>
-        </w:rPr>
-        <w:t xml:space="preserve"> bytes, which is shared among all columns). </w:t>
-      </w:r>
-      <w:r>
-        <w:rPr>
-          <w:szCs w:val="24"/>
-        </w:rPr>
-        <w:t xml:space="preserve">TINYTEXT is a string data type that can store up to </w:t>
-      </w:r>
-      <w:proofErr w:type="spellStart"/>
-      <w:r>
-        <w:rPr>
-          <w:szCs w:val="24"/>
-        </w:rPr>
-        <w:t>to</w:t>
-      </w:r>
-      <w:proofErr w:type="spellEnd"/>
-      <w:r>
-        <w:rPr>
-          <w:szCs w:val="24"/>
-        </w:rPr>
-        <w:t xml:space="preserve"> 255 characters. TEXT is a string data type that can store up to 65,535 characters. TEXT is commonly used for brief articles. </w:t>
-      </w:r>
-      <w:r>
-        <w:rPr>
-          <w:b/>
-          <w:szCs w:val="24"/>
-        </w:rPr>
-        <w:t>LONGTEXT</w:t>
-      </w:r>
-      <w:r>
-        <w:rPr>
-          <w:szCs w:val="24"/>
-        </w:rPr>
-        <w:t xml:space="preserve"> is a string data type with a maximum length of </w:t>
-      </w:r>
-      <w:r>
-        <w:rPr>
-          <w:b/>
-          <w:szCs w:val="24"/>
-        </w:rPr>
-        <w:t>4,294,967,295</w:t>
-      </w:r>
-      <w:r>
-        <w:rPr>
-          <w:szCs w:val="24"/>
-        </w:rPr>
-        <w:t xml:space="preserve"> </w:t>
-      </w:r>
-      <w:r>
-        <w:rPr>
-          <w:b/>
-          <w:szCs w:val="24"/>
-        </w:rPr>
-        <w:t>characters</w:t>
-      </w:r>
-      <w:r>
-        <w:rPr>
-          <w:szCs w:val="24"/>
-        </w:rPr>
-        <w:t>.</w:t>
-      </w:r>
-    </w:p>
-    <w:p>
       <w:r>
         <w:rPr>
           <w:noProof/>
         </w:rPr>
         <w:drawing>
-          <wp:inline distT="0" distB="0" distL="0" distR="0" wp14:anchorId="34DABE1F" wp14:editId="56706381">
-            <wp:extent cx="5731510" cy="3620770"/>
+          <wp:inline distT="0" distB="0" distL="0" distR="0" wp14:anchorId="08A9272D" wp14:editId="5E656CAE">
+            <wp:extent cx="5731510" cy="1512570"/>
             <wp:effectExtent l="0" t="0" r="2540" b="0"/>
-            <wp:docPr id="5" name="Picture 5"/>
+            <wp:docPr id="9" name="Picture 9"/>
             <wp:cNvGraphicFramePr>
               <a:graphicFrameLocks xmlns:a="http://schemas.openxmlformats.org/drawingml/2006/main" noChangeAspect="1"/>
             </wp:cNvGraphicFramePr>
@@ -5310,7 +5017,7 @@
                   <pic:spPr>
                     <a:xfrm>
                       <a:off x="0" y="0"/>
-                      <a:ext cx="5731510" cy="3620770"/>
+                      <a:ext cx="5731510" cy="1512570"/>
                     </a:xfrm>
                     <a:prstGeom prst="rect">
                       <a:avLst/>
@@ -5329,10 +5036,10 @@
           <w:noProof/>
         </w:rPr>
         <w:drawing>
-          <wp:inline distT="0" distB="0" distL="0" distR="0" wp14:anchorId="0392C605" wp14:editId="55B61596">
-            <wp:extent cx="5731510" cy="1590675"/>
-            <wp:effectExtent l="0" t="0" r="2540" b="9525"/>
-            <wp:docPr id="6" name="Picture 6"/>
+          <wp:inline distT="0" distB="0" distL="0" distR="0" wp14:anchorId="3D684DB4" wp14:editId="6579CCFA">
+            <wp:extent cx="5181600" cy="1876425"/>
+            <wp:effectExtent l="0" t="0" r="0" b="9525"/>
+            <wp:docPr id="10" name="Picture 10"/>
             <wp:cNvGraphicFramePr>
               <a:graphicFrameLocks xmlns:a="http://schemas.openxmlformats.org/drawingml/2006/main" noChangeAspect="1"/>
             </wp:cNvGraphicFramePr>
@@ -5352,7 +5059,7 @@
                   <pic:spPr>
                     <a:xfrm>
                       <a:off x="0" y="0"/>
-                      <a:ext cx="5731510" cy="1590675"/>
+                      <a:ext cx="5181600" cy="1876425"/>
                     </a:xfrm>
                     <a:prstGeom prst="rect">
                       <a:avLst/>
@@ -5366,16 +5073,224 @@
       </w:r>
     </w:p>
     <w:p>
+      <w:pPr>
+        <w:pStyle w:val="Heading2"/>
+      </w:pPr>
+      <w:bookmarkStart w:id="7" w:name="_Toc526423681"/>
+      <w:proofErr w:type="gramStart"/>
+      <w:r>
+        <w:lastRenderedPageBreak/>
+        <w:t>MySQL</w:t>
+      </w:r>
+      <w:r>
+        <w:t>(</w:t>
+      </w:r>
+      <w:proofErr w:type="gramEnd"/>
+      <w:r>
+        <w:t>MariaDB)</w:t>
+      </w:r>
+      <w:r>
+        <w:t xml:space="preserve"> with </w:t>
+      </w:r>
+      <w:r>
+        <w:t>Spring Cloud Config</w:t>
+      </w:r>
+      <w:r>
+        <w:t xml:space="preserve"> Server</w:t>
+      </w:r>
+      <w:bookmarkEnd w:id="7"/>
+    </w:p>
+    <w:p>
+      <w:pPr>
+        <w:rPr>
+          <w:b/>
+        </w:rPr>
+      </w:pPr>
+      <w:r>
+        <w:t xml:space="preserve">It is possible to serve MongoDB database in three different formats: properties, </w:t>
+      </w:r>
+      <w:proofErr w:type="spellStart"/>
+      <w:r>
+        <w:t>yml</w:t>
+      </w:r>
+      <w:proofErr w:type="spellEnd"/>
+      <w:r>
+        <w:t>/</w:t>
+      </w:r>
+      <w:proofErr w:type="spellStart"/>
+      <w:r>
+        <w:t>yaml</w:t>
+      </w:r>
+      <w:proofErr w:type="spellEnd"/>
+      <w:r>
+        <w:t xml:space="preserve">, json. </w:t>
+      </w:r>
+      <w:r>
+        <w:t xml:space="preserve">It is possible to use </w:t>
+      </w:r>
+      <w:proofErr w:type="gramStart"/>
+      <w:r>
+        <w:t>exactly the same</w:t>
+      </w:r>
+      <w:proofErr w:type="gramEnd"/>
+      <w:r>
+        <w:t xml:space="preserve"> paths as in MongoDB. Unfortunately, I was unable to make the server display </w:t>
+      </w:r>
+      <w:r>
+        <w:rPr>
+          <w:b/>
+        </w:rPr>
+        <w:t>indents</w:t>
+      </w:r>
+      <w:r>
+        <w:t xml:space="preserve"> in the same way as with MongoDB</w:t>
+      </w:r>
+      <w:r>
+        <w:t xml:space="preserve"> but assume it does not make a difference as Client will ignore \n \t \r tags.</w:t>
+      </w:r>
+      <w:r>
+        <w:t xml:space="preserve"> </w:t>
+      </w:r>
+      <w:r>
+        <w:rPr>
+          <w:b/>
+        </w:rPr>
+        <w:t xml:space="preserve">Must investigate further if it makes a difference in Spring Cloud Config Client. </w:t>
+      </w:r>
+    </w:p>
+    <w:p>
+      <w:r>
+        <w:rPr>
+          <w:b/>
+        </w:rPr>
+        <w:t>Limitations</w:t>
+      </w:r>
+      <w:r>
+        <w:t xml:space="preserve">: </w:t>
+      </w:r>
+    </w:p>
+    <w:p>
+      <w:pPr>
+        <w:rPr>
+          <w:szCs w:val="24"/>
+        </w:rPr>
+      </w:pPr>
+      <w:r>
+        <w:rPr>
+          <w:color w:val="555555"/>
+          <w:szCs w:val="24"/>
+          <w:shd w:val="clear" w:color="auto" w:fill="FFFFFF"/>
+        </w:rPr>
+        <w:t>The effective maximum length of a </w:t>
+      </w:r>
+      <w:r>
+        <w:rPr>
+          <w:rStyle w:val="HTMLCode"/>
+          <w:rFonts w:ascii="Times New Roman" w:eastAsia="Calibri" w:hAnsi="Times New Roman" w:cs="Times New Roman"/>
+          <w:b/>
+          <w:color w:val="000000"/>
+          <w:sz w:val="24"/>
+          <w:szCs w:val="24"/>
+          <w:bdr w:val="none" w:sz="0" w:space="0" w:color="auto" w:frame="1"/>
+          <w:shd w:val="clear" w:color="auto" w:fill="FFFFFF"/>
+        </w:rPr>
+        <w:t>VARCHAR</w:t>
+      </w:r>
+      <w:r>
+        <w:rPr>
+          <w:color w:val="555555"/>
+          <w:szCs w:val="24"/>
+          <w:shd w:val="clear" w:color="auto" w:fill="FFFFFF"/>
+        </w:rPr>
+        <w:t> is subject to the maximum row size (</w:t>
+      </w:r>
+      <w:r>
+        <w:rPr>
+          <w:b/>
+          <w:color w:val="555555"/>
+          <w:szCs w:val="24"/>
+          <w:shd w:val="clear" w:color="auto" w:fill="FFFFFF"/>
+        </w:rPr>
+        <w:t>65,535</w:t>
+      </w:r>
+      <w:r>
+        <w:rPr>
+          <w:color w:val="555555"/>
+          <w:szCs w:val="24"/>
+          <w:shd w:val="clear" w:color="auto" w:fill="FFFFFF"/>
+        </w:rPr>
+        <w:t xml:space="preserve"> bytes, which is shared among all columns). </w:t>
+      </w:r>
+      <w:r>
+        <w:rPr>
+          <w:szCs w:val="24"/>
+        </w:rPr>
+        <w:t xml:space="preserve">TINYTEXT is a string data type that can store up to </w:t>
+      </w:r>
+      <w:proofErr w:type="spellStart"/>
+      <w:r>
+        <w:rPr>
+          <w:szCs w:val="24"/>
+        </w:rPr>
+        <w:t>to</w:t>
+      </w:r>
+      <w:proofErr w:type="spellEnd"/>
+      <w:r>
+        <w:rPr>
+          <w:szCs w:val="24"/>
+        </w:rPr>
+        <w:t xml:space="preserve"> 255 characters. TEXT is a string data type that can store up to 65,535 characters. TEXT is commonly used for brief articles. </w:t>
+      </w:r>
+      <w:r>
+        <w:rPr>
+          <w:b/>
+          <w:szCs w:val="24"/>
+        </w:rPr>
+        <w:t>LONGTEXT</w:t>
+      </w:r>
+      <w:r>
+        <w:rPr>
+          <w:szCs w:val="24"/>
+        </w:rPr>
+        <w:t xml:space="preserve"> is a string data type with a maximum length of </w:t>
+      </w:r>
+      <w:r>
+        <w:rPr>
+          <w:b/>
+          <w:szCs w:val="24"/>
+        </w:rPr>
+        <w:t>4,294,967,295</w:t>
+      </w:r>
+      <w:r>
+        <w:rPr>
+          <w:szCs w:val="24"/>
+        </w:rPr>
+        <w:t xml:space="preserve"> </w:t>
+      </w:r>
+      <w:r>
+        <w:rPr>
+          <w:b/>
+          <w:szCs w:val="24"/>
+        </w:rPr>
+        <w:t>characters</w:t>
+      </w:r>
+      <w:r>
+        <w:rPr>
+          <w:szCs w:val="24"/>
+        </w:rPr>
+        <w:t>.</w:t>
+      </w:r>
+    </w:p>
+    <w:p>
       <w:r>
         <w:rPr>
           <w:noProof/>
         </w:rPr>
-        <w:lastRenderedPageBreak/>
         <w:drawing>
-          <wp:inline distT="0" distB="0" distL="0" distR="0" wp14:anchorId="33FD2404" wp14:editId="6A95ECB5">
-            <wp:extent cx="5731510" cy="876935"/>
+          <wp:inline distT="0" distB="0" distL="0" distR="0" wp14:anchorId="34DABE1F" wp14:editId="56706381">
+            <wp:extent cx="5731510" cy="3620770"/>
             <wp:effectExtent l="0" t="0" r="2540" b="0"/>
-            <wp:docPr id="7" name="Picture 7"/>
+            <wp:docPr id="5" name="Picture 5"/>
             <wp:cNvGraphicFramePr>
               <a:graphicFrameLocks xmlns:a="http://schemas.openxmlformats.org/drawingml/2006/main" noChangeAspect="1"/>
             </wp:cNvGraphicFramePr>
@@ -5395,7 +5310,7 @@
                   <pic:spPr>
                     <a:xfrm>
                       <a:off x="0" y="0"/>
-                      <a:ext cx="5731510" cy="876935"/>
+                      <a:ext cx="5731510" cy="3620770"/>
                     </a:xfrm>
                     <a:prstGeom prst="rect">
                       <a:avLst/>
@@ -5408,79 +5323,16 @@
         </w:drawing>
       </w:r>
     </w:p>
-    <w:p/>
-    <w:p>
-      <w:pPr>
-        <w:pStyle w:val="Heading2"/>
-      </w:pPr>
-      <w:bookmarkStart w:id="8" w:name="_Toc526423682"/>
-      <w:r>
-        <w:t xml:space="preserve">MongoDB with </w:t>
-      </w:r>
-      <w:r>
-        <w:t>Spring Cloud Config</w:t>
-      </w:r>
-      <w:r>
-        <w:t xml:space="preserve"> Server</w:t>
-      </w:r>
-      <w:bookmarkEnd w:id="8"/>
-    </w:p>
-    <w:p>
-      <w:r>
-        <w:t xml:space="preserve">It is possible to serve MongoDB database in three different formats: properties, </w:t>
-      </w:r>
-      <w:proofErr w:type="spellStart"/>
-      <w:r>
-        <w:t>yml</w:t>
-      </w:r>
-      <w:proofErr w:type="spellEnd"/>
-      <w:r>
-        <w:t>/</w:t>
-      </w:r>
-      <w:proofErr w:type="spellStart"/>
-      <w:r>
-        <w:t>yaml</w:t>
-      </w:r>
-      <w:proofErr w:type="spellEnd"/>
-      <w:r>
-        <w:t>, json. In order to display json with indents property “</w:t>
-      </w:r>
-      <w:proofErr w:type="spellStart"/>
-      <w:proofErr w:type="gramStart"/>
-      <w:r>
-        <w:rPr>
-          <w:b/>
-        </w:rPr>
-        <w:t>spring.jackson</w:t>
-      </w:r>
-      <w:proofErr w:type="gramEnd"/>
-      <w:r>
-        <w:rPr>
-          <w:b/>
-        </w:rPr>
-        <w:t>.serialization.indent_output</w:t>
-      </w:r>
-      <w:proofErr w:type="spellEnd"/>
-      <w:r>
-        <w:rPr>
-          <w:b/>
-        </w:rPr>
-        <w:t>=true</w:t>
-      </w:r>
-      <w:r>
-        <w:t>” has to be set.</w:t>
-      </w:r>
-    </w:p>
     <w:p>
       <w:r>
         <w:rPr>
           <w:noProof/>
         </w:rPr>
         <w:drawing>
-          <wp:inline distT="0" distB="0" distL="0" distR="0" wp14:anchorId="50DBCA54" wp14:editId="738718C2">
-            <wp:extent cx="5731510" cy="1541145"/>
-            <wp:effectExtent l="0" t="0" r="2540" b="1905"/>
-            <wp:docPr id="2" name="Picture 2"/>
+          <wp:inline distT="0" distB="0" distL="0" distR="0" wp14:anchorId="0392C605" wp14:editId="55B61596">
+            <wp:extent cx="5731510" cy="1590675"/>
+            <wp:effectExtent l="0" t="0" r="2540" b="9525"/>
+            <wp:docPr id="6" name="Picture 6"/>
             <wp:cNvGraphicFramePr>
               <a:graphicFrameLocks xmlns:a="http://schemas.openxmlformats.org/drawingml/2006/main" noChangeAspect="1"/>
             </wp:cNvGraphicFramePr>
@@ -5500,7 +5352,7 @@
                   <pic:spPr>
                     <a:xfrm>
                       <a:off x="0" y="0"/>
-                      <a:ext cx="5731510" cy="1541145"/>
+                      <a:ext cx="5731510" cy="1590675"/>
                     </a:xfrm>
                     <a:prstGeom prst="rect">
                       <a:avLst/>
@@ -5518,11 +5370,12 @@
         <w:rPr>
           <w:noProof/>
         </w:rPr>
+        <w:lastRenderedPageBreak/>
         <w:drawing>
-          <wp:inline distT="0" distB="0" distL="0" distR="0" wp14:anchorId="0394FA8D" wp14:editId="055C9E9C">
-            <wp:extent cx="5676900" cy="3324225"/>
-            <wp:effectExtent l="0" t="0" r="0" b="9525"/>
-            <wp:docPr id="3" name="Picture 3"/>
+          <wp:inline distT="0" distB="0" distL="0" distR="0" wp14:anchorId="33FD2404" wp14:editId="6A95ECB5">
+            <wp:extent cx="5731510" cy="876935"/>
+            <wp:effectExtent l="0" t="0" r="2540" b="0"/>
+            <wp:docPr id="7" name="Picture 7"/>
             <wp:cNvGraphicFramePr>
               <a:graphicFrameLocks xmlns:a="http://schemas.openxmlformats.org/drawingml/2006/main" noChangeAspect="1"/>
             </wp:cNvGraphicFramePr>
@@ -5542,7 +5395,7 @@
                   <pic:spPr>
                     <a:xfrm>
                       <a:off x="0" y="0"/>
-                      <a:ext cx="5676900" cy="3324225"/>
+                      <a:ext cx="5731510" cy="876935"/>
                     </a:xfrm>
                     <a:prstGeom prst="rect">
                       <a:avLst/>
@@ -5555,17 +5408,79 @@
         </w:drawing>
       </w:r>
     </w:p>
+    <w:p/>
+    <w:p>
+      <w:pPr>
+        <w:pStyle w:val="Heading2"/>
+      </w:pPr>
+      <w:bookmarkStart w:id="8" w:name="_Toc526423682"/>
+      <w:r>
+        <w:t xml:space="preserve">MongoDB with </w:t>
+      </w:r>
+      <w:r>
+        <w:t>Spring Cloud Config</w:t>
+      </w:r>
+      <w:r>
+        <w:t xml:space="preserve"> Server</w:t>
+      </w:r>
+      <w:bookmarkEnd w:id="8"/>
+    </w:p>
+    <w:p>
+      <w:r>
+        <w:t xml:space="preserve">It is possible to serve MongoDB database in three different formats: properties, </w:t>
+      </w:r>
+      <w:proofErr w:type="spellStart"/>
+      <w:r>
+        <w:t>yml</w:t>
+      </w:r>
+      <w:proofErr w:type="spellEnd"/>
+      <w:r>
+        <w:t>/</w:t>
+      </w:r>
+      <w:proofErr w:type="spellStart"/>
+      <w:r>
+        <w:t>yaml</w:t>
+      </w:r>
+      <w:proofErr w:type="spellEnd"/>
+      <w:r>
+        <w:t>, json. In order to display json with indents property “</w:t>
+      </w:r>
+      <w:proofErr w:type="spellStart"/>
+      <w:proofErr w:type="gramStart"/>
+      <w:r>
+        <w:rPr>
+          <w:b/>
+        </w:rPr>
+        <w:t>spring.jackson</w:t>
+      </w:r>
+      <w:proofErr w:type="gramEnd"/>
+      <w:r>
+        <w:rPr>
+          <w:b/>
+        </w:rPr>
+        <w:t>.serialization.indent_output</w:t>
+      </w:r>
+      <w:proofErr w:type="spellEnd"/>
+      <w:r>
+        <w:rPr>
+          <w:b/>
+        </w:rPr>
+        <w:t>=true</w:t>
+      </w:r>
+      <w:r>
+        <w:t>” has to be set.</w:t>
+      </w:r>
+    </w:p>
     <w:p>
       <w:r>
         <w:rPr>
           <w:noProof/>
         </w:rPr>
-        <w:lastRenderedPageBreak/>
         <w:drawing>
-          <wp:inline distT="0" distB="0" distL="0" distR="0" wp14:anchorId="2FCB1173" wp14:editId="7498B975">
-            <wp:extent cx="5731510" cy="3957320"/>
-            <wp:effectExtent l="0" t="0" r="2540" b="5080"/>
-            <wp:docPr id="4" name="Picture 4"/>
+          <wp:inline distT="0" distB="0" distL="0" distR="0" wp14:anchorId="50DBCA54" wp14:editId="738718C2">
+            <wp:extent cx="5731510" cy="1541145"/>
+            <wp:effectExtent l="0" t="0" r="2540" b="1905"/>
+            <wp:docPr id="2" name="Picture 2"/>
             <wp:cNvGraphicFramePr>
               <a:graphicFrameLocks xmlns:a="http://schemas.openxmlformats.org/drawingml/2006/main" noChangeAspect="1"/>
             </wp:cNvGraphicFramePr>
@@ -5585,7 +5500,7 @@
                   <pic:spPr>
                     <a:xfrm>
                       <a:off x="0" y="0"/>
-                      <a:ext cx="5731510" cy="3957320"/>
+                      <a:ext cx="5731510" cy="1541145"/>
                     </a:xfrm>
                     <a:prstGeom prst="rect">
                       <a:avLst/>
@@ -5599,102 +5514,15 @@
       </w:r>
     </w:p>
     <w:p>
-      <w:pPr>
-        <w:rPr>
-          <w:lang w:val="ru-RU"/>
-        </w:rPr>
-      </w:pPr>
-    </w:p>
-    <w:p>
-      <w:pPr>
-        <w:pStyle w:val="Heading2"/>
-      </w:pPr>
-      <w:bookmarkStart w:id="9" w:name="_Toc526423683"/>
-      <w:r>
-        <w:t xml:space="preserve">GitHub and </w:t>
-      </w:r>
-      <w:r>
-        <w:t>MySQL</w:t>
-      </w:r>
-      <w:r>
-        <w:t xml:space="preserve"> with </w:t>
-      </w:r>
-      <w:r>
-        <w:t>Spring Cloud Config</w:t>
-      </w:r>
-      <w:r>
-        <w:t xml:space="preserve"> Server</w:t>
-      </w:r>
-      <w:bookmarkEnd w:id="9"/>
-    </w:p>
-    <w:p>
-      <w:r>
-        <w:t xml:space="preserve">It is possible to </w:t>
-      </w:r>
-      <w:r>
-        <w:t xml:space="preserve">combine </w:t>
-      </w:r>
-      <w:r>
-        <w:t>GitHub and MySQL data source</w:t>
-      </w:r>
-      <w:r>
-        <w:t>s. Unfortunately, there is one limitation – GitHub and MySQL data can’t have the same label. For example: in case if we want to use label “</w:t>
-      </w:r>
-      <w:r>
-        <w:rPr>
-          <w:b/>
-        </w:rPr>
-        <w:t>latest</w:t>
-      </w:r>
-      <w:r>
-        <w:t>” to fetch data from MySQL database we can’t create a branch with name “</w:t>
-      </w:r>
-      <w:r>
-        <w:rPr>
-          <w:b/>
-        </w:rPr>
-        <w:t>latest</w:t>
-      </w:r>
-      <w:r>
-        <w:t xml:space="preserve">” as Spring Cloud application will throw an exception and none of data will be available. Unfortunately, to make both data sources work together we </w:t>
-      </w:r>
-      <w:proofErr w:type="gramStart"/>
-      <w:r>
-        <w:t>have to</w:t>
-      </w:r>
-      <w:proofErr w:type="gramEnd"/>
-      <w:r>
-        <w:t xml:space="preserve"> create an empty branch named “</w:t>
-      </w:r>
-      <w:r>
-        <w:rPr>
-          <w:b/>
-        </w:rPr>
-        <w:t>latest</w:t>
-      </w:r>
-      <w:r>
-        <w:t>” and branch named “</w:t>
-      </w:r>
-      <w:r>
-        <w:rPr>
-          <w:b/>
-        </w:rPr>
-        <w:t>latest-git</w:t>
-      </w:r>
-      <w:r>
-        <w:t>” in a Git repository. This is the only way for now.</w:t>
-      </w:r>
-    </w:p>
-    <w:p>
       <w:r>
         <w:rPr>
           <w:noProof/>
         </w:rPr>
         <w:drawing>
-          <wp:inline distT="0" distB="0" distL="0" distR="0" wp14:anchorId="28318A0C" wp14:editId="0F89BB3E">
-            <wp:extent cx="4562475" cy="1952625"/>
-            <wp:effectExtent l="0" t="0" r="9525" b="9525"/>
-            <wp:docPr id="16" name="Picture 16"/>
+          <wp:inline distT="0" distB="0" distL="0" distR="0" wp14:anchorId="0394FA8D" wp14:editId="055C9E9C">
+            <wp:extent cx="5676900" cy="3324225"/>
+            <wp:effectExtent l="0" t="0" r="0" b="9525"/>
+            <wp:docPr id="3" name="Picture 3"/>
             <wp:cNvGraphicFramePr>
               <a:graphicFrameLocks xmlns:a="http://schemas.openxmlformats.org/drawingml/2006/main" noChangeAspect="1"/>
             </wp:cNvGraphicFramePr>
@@ -5714,6 +5542,178 @@
                   <pic:spPr>
                     <a:xfrm>
                       <a:off x="0" y="0"/>
+                      <a:ext cx="5676900" cy="3324225"/>
+                    </a:xfrm>
+                    <a:prstGeom prst="rect">
+                      <a:avLst/>
+                    </a:prstGeom>
+                  </pic:spPr>
+                </pic:pic>
+              </a:graphicData>
+            </a:graphic>
+          </wp:inline>
+        </w:drawing>
+      </w:r>
+    </w:p>
+    <w:p>
+      <w:r>
+        <w:rPr>
+          <w:noProof/>
+        </w:rPr>
+        <w:lastRenderedPageBreak/>
+        <w:drawing>
+          <wp:inline distT="0" distB="0" distL="0" distR="0" wp14:anchorId="2FCB1173" wp14:editId="7498B975">
+            <wp:extent cx="5731510" cy="3957320"/>
+            <wp:effectExtent l="0" t="0" r="2540" b="5080"/>
+            <wp:docPr id="4" name="Picture 4"/>
+            <wp:cNvGraphicFramePr>
+              <a:graphicFrameLocks xmlns:a="http://schemas.openxmlformats.org/drawingml/2006/main" noChangeAspect="1"/>
+            </wp:cNvGraphicFramePr>
+            <a:graphic xmlns:a="http://schemas.openxmlformats.org/drawingml/2006/main">
+              <a:graphicData uri="http://schemas.openxmlformats.org/drawingml/2006/picture">
+                <pic:pic xmlns:pic="http://schemas.openxmlformats.org/drawingml/2006/picture">
+                  <pic:nvPicPr>
+                    <pic:cNvPr id="1" name=""/>
+                    <pic:cNvPicPr/>
+                  </pic:nvPicPr>
+                  <pic:blipFill>
+                    <a:blip r:embed="rId24"/>
+                    <a:stretch>
+                      <a:fillRect/>
+                    </a:stretch>
+                  </pic:blipFill>
+                  <pic:spPr>
+                    <a:xfrm>
+                      <a:off x="0" y="0"/>
+                      <a:ext cx="5731510" cy="3957320"/>
+                    </a:xfrm>
+                    <a:prstGeom prst="rect">
+                      <a:avLst/>
+                    </a:prstGeom>
+                  </pic:spPr>
+                </pic:pic>
+              </a:graphicData>
+            </a:graphic>
+          </wp:inline>
+        </w:drawing>
+      </w:r>
+    </w:p>
+    <w:p>
+      <w:pPr>
+        <w:rPr>
+          <w:lang w:val="ru-RU"/>
+        </w:rPr>
+      </w:pPr>
+    </w:p>
+    <w:p>
+      <w:pPr>
+        <w:pStyle w:val="Heading2"/>
+      </w:pPr>
+      <w:bookmarkStart w:id="9" w:name="_Toc526423683"/>
+      <w:r>
+        <w:t xml:space="preserve">GitHub and </w:t>
+      </w:r>
+      <w:r>
+        <w:t>MySQL</w:t>
+      </w:r>
+      <w:r>
+        <w:t xml:space="preserve"> with </w:t>
+      </w:r>
+      <w:r>
+        <w:t>Spring Cloud Config</w:t>
+      </w:r>
+      <w:r>
+        <w:t xml:space="preserve"> Server</w:t>
+      </w:r>
+      <w:bookmarkEnd w:id="9"/>
+    </w:p>
+    <w:p>
+      <w:r>
+        <w:t xml:space="preserve">It is possible to </w:t>
+      </w:r>
+      <w:r>
+        <w:t xml:space="preserve">combine </w:t>
+      </w:r>
+      <w:r>
+        <w:t>GitHub and MySQL data source</w:t>
+      </w:r>
+      <w:r>
+        <w:t>s. Unfortunately, there is one limitation – GitHub and MySQL data can’t have the same label. For example: in case if we want to use label “</w:t>
+      </w:r>
+      <w:r>
+        <w:rPr>
+          <w:b/>
+        </w:rPr>
+        <w:t>latest</w:t>
+      </w:r>
+      <w:r>
+        <w:t>” to fetch data from MySQL database we can’t create a branch with name “</w:t>
+      </w:r>
+      <w:r>
+        <w:rPr>
+          <w:b/>
+        </w:rPr>
+        <w:t>latest</w:t>
+      </w:r>
+      <w:r>
+        <w:t xml:space="preserve">” as Spring Cloud application will throw an exception and none of data will be available. Unfortunately, to make both data sources work together we </w:t>
+      </w:r>
+      <w:proofErr w:type="gramStart"/>
+      <w:r>
+        <w:t>have to</w:t>
+      </w:r>
+      <w:proofErr w:type="gramEnd"/>
+      <w:r>
+        <w:t xml:space="preserve"> create an empty branch named “</w:t>
+      </w:r>
+      <w:r>
+        <w:rPr>
+          <w:b/>
+        </w:rPr>
+        <w:t>latest</w:t>
+      </w:r>
+      <w:r>
+        <w:t>” and branch named “</w:t>
+      </w:r>
+      <w:r>
+        <w:rPr>
+          <w:b/>
+        </w:rPr>
+        <w:t>latest-git</w:t>
+      </w:r>
+      <w:r>
+        <w:t>” in a Git repository. This is the only way for now.</w:t>
+      </w:r>
+    </w:p>
+    <w:p>
+      <w:r>
+        <w:rPr>
+          <w:noProof/>
+        </w:rPr>
+        <w:drawing>
+          <wp:inline distT="0" distB="0" distL="0" distR="0" wp14:anchorId="28318A0C" wp14:editId="0F89BB3E">
+            <wp:extent cx="4562475" cy="1952625"/>
+            <wp:effectExtent l="0" t="0" r="9525" b="9525"/>
+            <wp:docPr id="16" name="Picture 16"/>
+            <wp:cNvGraphicFramePr>
+              <a:graphicFrameLocks xmlns:a="http://schemas.openxmlformats.org/drawingml/2006/main" noChangeAspect="1"/>
+            </wp:cNvGraphicFramePr>
+            <a:graphic xmlns:a="http://schemas.openxmlformats.org/drawingml/2006/main">
+              <a:graphicData uri="http://schemas.openxmlformats.org/drawingml/2006/picture">
+                <pic:pic xmlns:pic="http://schemas.openxmlformats.org/drawingml/2006/picture">
+                  <pic:nvPicPr>
+                    <pic:cNvPr id="1" name=""/>
+                    <pic:cNvPicPr/>
+                  </pic:nvPicPr>
+                  <pic:blipFill>
+                    <a:blip r:embed="rId25"/>
+                    <a:stretch>
+                      <a:fillRect/>
+                    </a:stretch>
+                  </pic:blipFill>
+                  <pic:spPr>
+                    <a:xfrm>
+                      <a:off x="0" y="0"/>
                       <a:ext cx="4562475" cy="1952625"/>
                     </a:xfrm>
                     <a:prstGeom prst="rect">
@@ -5749,7 +5749,7 @@
                     <pic:cNvPicPr/>
                   </pic:nvPicPr>
                   <pic:blipFill>
-                    <a:blip r:embed="rId24"/>
+                    <a:blip r:embed="rId26"/>
                     <a:stretch>
                       <a:fillRect/>
                     </a:stretch>
@@ -6431,7 +6431,7 @@
                     <pic:cNvPicPr/>
                   </pic:nvPicPr>
                   <pic:blipFill>
-                    <a:blip r:embed="rId25"/>
+                    <a:blip r:embed="rId27"/>
                     <a:stretch>
                       <a:fillRect/>
                     </a:stretch>
@@ -6473,7 +6473,7 @@
                     <pic:cNvPicPr/>
                   </pic:nvPicPr>
                   <pic:blipFill>
-                    <a:blip r:embed="rId26"/>
+                    <a:blip r:embed="rId28"/>
                     <a:stretch>
                       <a:fillRect/>
                     </a:stretch>
@@ -6515,7 +6515,7 @@
                     <pic:cNvPicPr/>
                   </pic:nvPicPr>
                   <pic:blipFill>
-                    <a:blip r:embed="rId27"/>
+                    <a:blip r:embed="rId29"/>
                     <a:stretch>
                       <a:fillRect/>
                     </a:stretch>
@@ -8552,27 +8552,130 @@
         <w:t xml:space="preserve"> </w:t>
       </w:r>
     </w:p>
+    <w:p>
+      <w:r>
+        <w:t xml:space="preserve">I </w:t>
+      </w:r>
+      <w:r>
+        <w:t xml:space="preserve">have successfully set-up Spring Cloud Config </w:t>
+      </w:r>
+      <w:proofErr w:type="gramStart"/>
+      <w:r>
+        <w:t>Server(</w:t>
+      </w:r>
+      <w:proofErr w:type="gramEnd"/>
+      <w:r>
+        <w:rPr>
+          <w:b/>
+        </w:rPr>
+        <w:t>Publisher</w:t>
+      </w:r>
+      <w:r>
+        <w:t>) that allows re-translating and combining information from GitHub and MySQL database to Spring Boot Application(</w:t>
+      </w:r>
+      <w:r>
+        <w:rPr>
+          <w:b/>
+        </w:rPr>
+        <w:t>Subscriber</w:t>
+      </w:r>
+      <w:r>
+        <w:t xml:space="preserve">). It is possible thanks to </w:t>
+      </w:r>
+      <w:r>
+        <w:rPr>
+          <w:b/>
+        </w:rPr>
+        <w:t>Spring Cloud Bus</w:t>
+      </w:r>
+      <w:r>
+        <w:t xml:space="preserve"> module, that is using </w:t>
+      </w:r>
+      <w:r>
+        <w:rPr>
+          <w:b/>
+        </w:rPr>
+        <w:t>RabbitMQ</w:t>
+      </w:r>
+      <w:r>
+        <w:t xml:space="preserve"> server as a message broker. Also, I have implemented RabbitMQ noise generator </w:t>
+      </w:r>
+      <w:r>
+        <w:t>to</w:t>
+      </w:r>
+      <w:r>
+        <w:t xml:space="preserve"> imitate real situation, where API is subscribed to multiple topics. </w:t>
+      </w:r>
+    </w:p>
+    <w:p>
+      <w:pPr>
+        <w:rPr>
+          <w:b/>
+        </w:rPr>
+      </w:pPr>
+      <w:r>
+        <w:rPr>
+          <w:b/>
+        </w:rPr>
+        <w:t>Configuration repository has been set-up under following link:</w:t>
+      </w:r>
+    </w:p>
+    <w:p>
+      <w:hyperlink r:id="rId30" w:history="1">
+        <w:r>
+          <w:rPr>
+            <w:rStyle w:val="Hyperlink"/>
+          </w:rPr>
+          <w:t>https://github.com/aleksandrskrivickis/spring_cloud_config_research_config</w:t>
+        </w:r>
+      </w:hyperlink>
+    </w:p>
+    <w:p>
+      <w:pPr>
+        <w:rPr>
+          <w:b/>
+        </w:rPr>
+      </w:pPr>
+      <w:r>
+        <w:rPr>
+          <w:b/>
+        </w:rPr>
+        <w:lastRenderedPageBreak/>
+        <w:t xml:space="preserve">Proof-of concept project </w:t>
+      </w:r>
+      <w:r>
+        <w:rPr>
+          <w:b/>
+        </w:rPr>
+        <w:t xml:space="preserve">files </w:t>
+      </w:r>
+      <w:r>
+        <w:rPr>
+          <w:b/>
+        </w:rPr>
+        <w:t>are based in following repository:</w:t>
+      </w:r>
+    </w:p>
+    <w:p>
+      <w:hyperlink r:id="rId31" w:history="1">
+        <w:r>
+          <w:rPr>
+            <w:rStyle w:val="Hyperlink"/>
+          </w:rPr>
+          <w:t>https://github.com/aleksandrskrivickis/spring_cloud_config_research</w:t>
+        </w:r>
+      </w:hyperlink>
+    </w:p>
     <w:p/>
     <w:p>
       <w:pPr>
-        <w:pStyle w:val="Heading2"/>
-      </w:pPr>
-      <w:bookmarkStart w:id="12" w:name="_Toc526423686"/>
-      <w:r>
-        <w:t>Investigation summary</w:t>
+        <w:pStyle w:val="Heading1"/>
+      </w:pPr>
+      <w:bookmarkStart w:id="12" w:name="_Toc526423687"/>
+      <w:r>
+        <w:t>Limitations</w:t>
       </w:r>
       <w:bookmarkEnd w:id="12"/>
-    </w:p>
-    <w:p/>
-    <w:p>
-      <w:pPr>
-        <w:pStyle w:val="Heading1"/>
-      </w:pPr>
-      <w:bookmarkStart w:id="13" w:name="_Toc526423687"/>
-      <w:r>
-        <w:t>Limitations</w:t>
-      </w:r>
-      <w:bookmarkEnd w:id="13"/>
     </w:p>
     <w:tbl>
       <w:tblPr>
@@ -8700,14 +8803,14 @@
           </w:tcPr>
           <w:p>
             <w:r>
-              <w:lastRenderedPageBreak/>
               <w:t>Value column character length</w:t>
             </w:r>
           </w:p>
         </w:tc>
         <w:tc>
           <w:tcPr>
-            <w:tcW w:w="1596" w:type="dxa"/>
+            <w:tcW w:w="3772" w:type="dxa"/>
+            <w:gridSpan w:val="2"/>
           </w:tcPr>
           <w:p>
             <w:r>
@@ -8717,29 +8820,13 @@
         </w:tc>
         <w:tc>
           <w:tcPr>
-            <w:tcW w:w="2176" w:type="dxa"/>
+            <w:tcW w:w="3258" w:type="dxa"/>
+            <w:gridSpan w:val="2"/>
           </w:tcPr>
           <w:p>
-            <w:r>
-              <w:t>4,294,967,295</w:t>
-            </w:r>
-          </w:p>
-        </w:tc>
-        <w:tc>
-          <w:tcPr>
-            <w:tcW w:w="1703" w:type="dxa"/>
-          </w:tcPr>
-          <w:p>
-            <w:r>
-              <w:t>N/A</w:t>
-            </w:r>
-          </w:p>
-        </w:tc>
-        <w:tc>
-          <w:tcPr>
-            <w:tcW w:w="1555" w:type="dxa"/>
-          </w:tcPr>
-          <w:p>
+            <w:pPr>
+              <w:jc w:val="center"/>
+            </w:pPr>
             <w:r>
               <w:t>N/A</w:t>
             </w:r>
@@ -8759,19 +8846,13 @@
         </w:tc>
         <w:tc>
           <w:tcPr>
-            <w:tcW w:w="1596" w:type="dxa"/>
+            <w:tcW w:w="3772" w:type="dxa"/>
+            <w:gridSpan w:val="2"/>
           </w:tcPr>
           <w:p>
-            <w:r>
-              <w:t>N/A</w:t>
-            </w:r>
-          </w:p>
-        </w:tc>
-        <w:tc>
-          <w:tcPr>
-            <w:tcW w:w="2176" w:type="dxa"/>
-          </w:tcPr>
-          <w:p>
+            <w:pPr>
+              <w:jc w:val="center"/>
+            </w:pPr>
             <w:r>
               <w:t>N/A</w:t>
             </w:r>
@@ -8808,45 +8889,26 @@
           </w:tcPr>
           <w:p>
             <w:r>
-              <w:t>Can use “</w:t>
-            </w:r>
-            <w:proofErr w:type="gramStart"/>
-            <w:r>
-              <w:t>-“ in</w:t>
-            </w:r>
-            <w:proofErr w:type="gramEnd"/>
-            <w:r>
-              <w:t xml:space="preserve"> database names</w:t>
+              <w:t>Serves JSON</w:t>
             </w:r>
           </w:p>
         </w:tc>
         <w:tc>
           <w:tcPr>
-            <w:tcW w:w="1596" w:type="dxa"/>
+            <w:tcW w:w="3772" w:type="dxa"/>
+            <w:gridSpan w:val="2"/>
           </w:tcPr>
           <w:p>
-            <w:pPr>
-              <w:rPr>
-                <w:lang w:val="lv-LV"/>
-              </w:rPr>
-            </w:pPr>
-            <w:r>
-              <w:t>No</w:t>
-            </w:r>
-          </w:p>
-        </w:tc>
-        <w:tc>
-          <w:tcPr>
-            <w:tcW w:w="2176" w:type="dxa"/>
-          </w:tcPr>
-          <w:p>
-            <w:pPr>
-              <w:tabs>
-                <w:tab w:val="center" w:pos="980"/>
-              </w:tabs>
-            </w:pPr>
-            <w:r>
-              <w:t>No</w:t>
+            <w:r>
+              <w:t xml:space="preserve">With “\r\n\t” tags included, single line. Can be easily converted into </w:t>
+            </w:r>
+            <w:proofErr w:type="spellStart"/>
+            <w:r>
+              <w:t>JSONObject</w:t>
+            </w:r>
+            <w:proofErr w:type="spellEnd"/>
+            <w:r>
+              <w:t>.</w:t>
             </w:r>
           </w:p>
         </w:tc>
@@ -8856,7 +8918,7 @@
           </w:tcPr>
           <w:p>
             <w:r>
-              <w:t>Yes</w:t>
+              <w:t>Yes, pretty</w:t>
             </w:r>
           </w:p>
         </w:tc>
@@ -8866,7 +8928,23 @@
           </w:tcPr>
           <w:p>
             <w:r>
-              <w:t>N/A</w:t>
+              <w:t>Yes, data to be defined in *.</w:t>
+            </w:r>
+            <w:proofErr w:type="spellStart"/>
+            <w:r>
+              <w:t>yml</w:t>
+            </w:r>
+            <w:proofErr w:type="spellEnd"/>
+            <w:r>
+              <w:t xml:space="preserve"> or </w:t>
+            </w:r>
+            <w:proofErr w:type="gramStart"/>
+            <w:r>
+              <w:t>*.properties</w:t>
+            </w:r>
+            <w:proofErr w:type="gramEnd"/>
+            <w:r>
+              <w:t xml:space="preserve"> format</w:t>
             </w:r>
           </w:p>
         </w:tc>
@@ -8878,80 +8956,21 @@
           </w:tcPr>
           <w:p>
             <w:r>
-              <w:t>Serves JSON</w:t>
+              <w:t>Access nested JSON values</w:t>
             </w:r>
           </w:p>
         </w:tc>
         <w:tc>
           <w:tcPr>
-            <w:tcW w:w="1596" w:type="dxa"/>
-          </w:tcPr>
-          <w:p>
-            <w:r>
-              <w:t>With “\r\n\t” tags included</w:t>
-            </w:r>
-            <w:r>
-              <w:t>, single line</w:t>
-            </w:r>
-          </w:p>
-        </w:tc>
-        <w:tc>
-          <w:tcPr>
-            <w:tcW w:w="2176" w:type="dxa"/>
+            <w:tcW w:w="7030" w:type="dxa"/>
+            <w:gridSpan w:val="4"/>
           </w:tcPr>
           <w:p>
             <w:pPr>
-              <w:tabs>
-                <w:tab w:val="center" w:pos="980"/>
-              </w:tabs>
+              <w:jc w:val="center"/>
             </w:pPr>
             <w:r>
-              <w:t>With “\r\n\t” tags included</w:t>
-            </w:r>
-            <w:r>
-              <w:t>, single line</w:t>
-            </w:r>
-          </w:p>
-        </w:tc>
-        <w:tc>
-          <w:tcPr>
-            <w:tcW w:w="1703" w:type="dxa"/>
-          </w:tcPr>
-          <w:p>
-            <w:r>
               <w:t>Yes</w:t>
-            </w:r>
-            <w:r>
-              <w:t>, pretty</w:t>
-            </w:r>
-          </w:p>
-        </w:tc>
-        <w:tc>
-          <w:tcPr>
-            <w:tcW w:w="1555" w:type="dxa"/>
-          </w:tcPr>
-          <w:p>
-            <w:r>
-              <w:t>Yes</w:t>
-            </w:r>
-            <w:r>
-              <w:t>, data to be defined in *.</w:t>
-            </w:r>
-            <w:proofErr w:type="spellStart"/>
-            <w:r>
-              <w:t>yml</w:t>
-            </w:r>
-            <w:proofErr w:type="spellEnd"/>
-            <w:r>
-              <w:t xml:space="preserve"> or </w:t>
-            </w:r>
-            <w:proofErr w:type="gramStart"/>
-            <w:r>
-              <w:t>*.properties</w:t>
-            </w:r>
-            <w:proofErr w:type="gramEnd"/>
-            <w:r>
-              <w:t xml:space="preserve"> format</w:t>
             </w:r>
           </w:p>
         </w:tc>
@@ -8962,43 +8981,30 @@
             <w:tcW w:w="1986" w:type="dxa"/>
           </w:tcPr>
           <w:p>
-            <w:r>
-              <w:t>Access nested JSON values</w:t>
+            <w:pPr>
+              <w:jc w:val="both"/>
+            </w:pPr>
+            <w:r>
+              <w:t>Triggering Web-hook for config update.</w:t>
             </w:r>
           </w:p>
         </w:tc>
         <w:tc>
           <w:tcPr>
-            <w:tcW w:w="1596" w:type="dxa"/>
+            <w:tcW w:w="5475" w:type="dxa"/>
+            <w:gridSpan w:val="3"/>
           </w:tcPr>
           <w:p>
             <w:r>
-              <w:t>Yes</w:t>
-            </w:r>
-          </w:p>
-        </w:tc>
-        <w:tc>
-          <w:tcPr>
-            <w:tcW w:w="2176" w:type="dxa"/>
-          </w:tcPr>
-          <w:p>
-            <w:pPr>
-              <w:tabs>
-                <w:tab w:val="center" w:pos="980"/>
-              </w:tabs>
-            </w:pPr>
-            <w:r>
-              <w:t>Yes</w:t>
-            </w:r>
-          </w:p>
-        </w:tc>
-        <w:tc>
-          <w:tcPr>
-            <w:tcW w:w="1703" w:type="dxa"/>
-          </w:tcPr>
-          <w:p>
-            <w:r>
-              <w:t>Yes</w:t>
+              <w:t xml:space="preserve">By use of scheduler or by implementing webhook in MySQL database management portal. Additional option </w:t>
+            </w:r>
+            <w:proofErr w:type="spellStart"/>
+            <w:r>
+              <w:t>WebHooks</w:t>
+            </w:r>
+            <w:proofErr w:type="spellEnd"/>
+            <w:r>
+              <w:t xml:space="preserve"> from Zapier. </w:t>
             </w:r>
           </w:p>
         </w:tc>
@@ -9008,33 +9014,399 @@
           </w:tcPr>
           <w:p>
             <w:r>
-              <w:t>Yes</w:t>
+              <w:t xml:space="preserve">Supports native </w:t>
+            </w:r>
+            <w:proofErr w:type="spellStart"/>
+            <w:r>
+              <w:t>WebHooks</w:t>
+            </w:r>
+            <w:proofErr w:type="spellEnd"/>
+            <w:r>
+              <w:t xml:space="preserve"> integration</w:t>
             </w:r>
           </w:p>
         </w:tc>
       </w:tr>
     </w:tbl>
     <w:p/>
+    <w:p>
+      <w:pPr>
+        <w:pStyle w:val="Heading1"/>
+      </w:pPr>
+      <w:r>
+        <w:t>Versions used</w:t>
+      </w:r>
+    </w:p>
+    <w:p>
+      <w:pPr>
+        <w:rPr>
+          <w:lang w:eastAsia="en-GB"/>
+        </w:rPr>
+      </w:pPr>
+      <w:proofErr w:type="spellStart"/>
+      <w:proofErr w:type="gramStart"/>
+      <w:r>
+        <w:rPr>
+          <w:lang w:eastAsia="en-GB"/>
+        </w:rPr>
+        <w:t>org.springframework</w:t>
+      </w:r>
+      <w:proofErr w:type="gramEnd"/>
+      <w:r>
+        <w:rPr>
+          <w:lang w:eastAsia="en-GB"/>
+        </w:rPr>
+        <w:t>.boot</w:t>
+      </w:r>
+      <w:proofErr w:type="spellEnd"/>
+      <w:r>
+        <w:rPr>
+          <w:lang w:eastAsia="en-GB"/>
+        </w:rPr>
+        <w:t>=2.0.5.RELEASE</w:t>
+      </w:r>
+    </w:p>
+    <w:p>
+      <w:pPr>
+        <w:rPr>
+          <w:lang w:eastAsia="en-GB"/>
+        </w:rPr>
+      </w:pPr>
+      <w:r>
+        <w:rPr>
+          <w:lang w:eastAsia="en-GB"/>
+        </w:rPr>
+        <w:t>spring-cloud-starter-bus-</w:t>
+      </w:r>
+      <w:proofErr w:type="spellStart"/>
+      <w:r>
+        <w:rPr>
+          <w:lang w:eastAsia="en-GB"/>
+        </w:rPr>
+        <w:t>amqp</w:t>
+      </w:r>
+      <w:proofErr w:type="spellEnd"/>
+      <w:r>
+        <w:rPr>
+          <w:lang w:eastAsia="en-GB"/>
+        </w:rPr>
+        <w:t>=latest</w:t>
+      </w:r>
+    </w:p>
+    <w:p>
+      <w:proofErr w:type="spellStart"/>
+      <w:r>
+        <w:rPr>
+          <w:lang w:eastAsia="en-GB"/>
+        </w:rPr>
+        <w:t>mysql</w:t>
+      </w:r>
+      <w:proofErr w:type="spellEnd"/>
+      <w:r>
+        <w:rPr>
+          <w:lang w:eastAsia="en-GB"/>
+        </w:rPr>
+        <w:t>-connector-java</w:t>
+      </w:r>
+      <w:r>
+        <w:rPr>
+          <w:lang w:eastAsia="en-GB"/>
+        </w:rPr>
+        <w:t>=</w:t>
+      </w:r>
+      <w:r>
+        <w:t>8.0.12</w:t>
+      </w:r>
+    </w:p>
+    <w:p>
+      <w:pPr>
+        <w:rPr>
+          <w:lang w:eastAsia="en-GB"/>
+        </w:rPr>
+      </w:pPr>
+      <w:r>
+        <w:rPr>
+          <w:lang w:eastAsia="en-GB"/>
+        </w:rPr>
+        <w:t>springfox-swagger2</w:t>
+      </w:r>
+      <w:r>
+        <w:rPr>
+          <w:lang w:eastAsia="en-GB"/>
+        </w:rPr>
+        <w:t>=2.8.0</w:t>
+      </w:r>
+    </w:p>
+    <w:p>
+      <w:pPr>
+        <w:rPr>
+          <w:lang w:eastAsia="en-GB"/>
+        </w:rPr>
+      </w:pPr>
+    </w:p>
+    <w:p>
+      <w:pPr>
+        <w:shd w:val="clear" w:color="auto" w:fill="FFFFFF"/>
+        <w:tabs>
+          <w:tab w:val="left" w:pos="916"/>
+          <w:tab w:val="left" w:pos="1832"/>
+          <w:tab w:val="left" w:pos="2748"/>
+          <w:tab w:val="left" w:pos="3664"/>
+          <w:tab w:val="left" w:pos="4580"/>
+          <w:tab w:val="left" w:pos="5496"/>
+          <w:tab w:val="left" w:pos="6412"/>
+          <w:tab w:val="left" w:pos="7328"/>
+          <w:tab w:val="left" w:pos="8244"/>
+          <w:tab w:val="left" w:pos="9160"/>
+          <w:tab w:val="left" w:pos="10076"/>
+          <w:tab w:val="left" w:pos="10992"/>
+          <w:tab w:val="left" w:pos="11908"/>
+          <w:tab w:val="left" w:pos="12824"/>
+          <w:tab w:val="left" w:pos="13740"/>
+          <w:tab w:val="left" w:pos="14656"/>
+        </w:tabs>
+        <w:spacing w:after="0" w:line="240" w:lineRule="auto"/>
+        <w:rPr>
+          <w:rFonts w:ascii="Courier New" w:eastAsia="Times New Roman" w:hAnsi="Courier New" w:cs="Courier New"/>
+          <w:color w:val="000000"/>
+          <w:sz w:val="18"/>
+          <w:szCs w:val="18"/>
+          <w:lang w:eastAsia="en-GB"/>
+        </w:rPr>
+      </w:pPr>
+    </w:p>
+    <w:p>
+      <w:pPr>
+        <w:shd w:val="clear" w:color="auto" w:fill="FFFFFF"/>
+        <w:tabs>
+          <w:tab w:val="left" w:pos="916"/>
+          <w:tab w:val="left" w:pos="1832"/>
+          <w:tab w:val="left" w:pos="2748"/>
+          <w:tab w:val="left" w:pos="3664"/>
+          <w:tab w:val="left" w:pos="4580"/>
+          <w:tab w:val="left" w:pos="5496"/>
+          <w:tab w:val="left" w:pos="6412"/>
+          <w:tab w:val="left" w:pos="7328"/>
+          <w:tab w:val="left" w:pos="8244"/>
+          <w:tab w:val="left" w:pos="9160"/>
+          <w:tab w:val="left" w:pos="10076"/>
+          <w:tab w:val="left" w:pos="10992"/>
+          <w:tab w:val="left" w:pos="11908"/>
+          <w:tab w:val="left" w:pos="12824"/>
+          <w:tab w:val="left" w:pos="13740"/>
+          <w:tab w:val="left" w:pos="14656"/>
+        </w:tabs>
+        <w:spacing w:after="0" w:line="240" w:lineRule="auto"/>
+        <w:rPr>
+          <w:rFonts w:ascii="Courier New" w:eastAsia="Times New Roman" w:hAnsi="Courier New" w:cs="Courier New"/>
+          <w:color w:val="000000"/>
+          <w:sz w:val="18"/>
+          <w:szCs w:val="18"/>
+          <w:lang w:eastAsia="en-GB"/>
+        </w:rPr>
+      </w:pPr>
+    </w:p>
+    <w:p>
+      <w:pPr>
+        <w:shd w:val="clear" w:color="auto" w:fill="FFFFFF"/>
+        <w:tabs>
+          <w:tab w:val="left" w:pos="916"/>
+          <w:tab w:val="left" w:pos="1832"/>
+          <w:tab w:val="left" w:pos="2748"/>
+          <w:tab w:val="left" w:pos="3664"/>
+          <w:tab w:val="left" w:pos="4580"/>
+          <w:tab w:val="left" w:pos="5496"/>
+          <w:tab w:val="left" w:pos="6412"/>
+          <w:tab w:val="left" w:pos="7328"/>
+          <w:tab w:val="left" w:pos="8244"/>
+          <w:tab w:val="left" w:pos="9160"/>
+          <w:tab w:val="left" w:pos="10076"/>
+          <w:tab w:val="left" w:pos="10992"/>
+          <w:tab w:val="left" w:pos="11908"/>
+          <w:tab w:val="left" w:pos="12824"/>
+          <w:tab w:val="left" w:pos="13740"/>
+          <w:tab w:val="left" w:pos="14656"/>
+        </w:tabs>
+        <w:spacing w:after="0" w:line="240" w:lineRule="auto"/>
+        <w:rPr>
+          <w:rFonts w:ascii="Courier New" w:eastAsia="Times New Roman" w:hAnsi="Courier New" w:cs="Courier New"/>
+          <w:color w:val="000000"/>
+          <w:sz w:val="18"/>
+          <w:szCs w:val="18"/>
+          <w:lang w:eastAsia="en-GB"/>
+        </w:rPr>
+      </w:pPr>
+    </w:p>
+    <w:p>
+      <w:pPr>
+        <w:shd w:val="clear" w:color="auto" w:fill="FFFFFF"/>
+        <w:tabs>
+          <w:tab w:val="left" w:pos="916"/>
+          <w:tab w:val="left" w:pos="1832"/>
+          <w:tab w:val="left" w:pos="2748"/>
+          <w:tab w:val="left" w:pos="3664"/>
+          <w:tab w:val="left" w:pos="4580"/>
+          <w:tab w:val="left" w:pos="5496"/>
+          <w:tab w:val="left" w:pos="6412"/>
+          <w:tab w:val="left" w:pos="7328"/>
+          <w:tab w:val="left" w:pos="8244"/>
+          <w:tab w:val="left" w:pos="9160"/>
+          <w:tab w:val="left" w:pos="10076"/>
+          <w:tab w:val="left" w:pos="10992"/>
+          <w:tab w:val="left" w:pos="11908"/>
+          <w:tab w:val="left" w:pos="12824"/>
+          <w:tab w:val="left" w:pos="13740"/>
+          <w:tab w:val="left" w:pos="14656"/>
+        </w:tabs>
+        <w:spacing w:after="0" w:line="240" w:lineRule="auto"/>
+        <w:rPr>
+          <w:rFonts w:ascii="Courier New" w:eastAsia="Times New Roman" w:hAnsi="Courier New" w:cs="Courier New"/>
+          <w:color w:val="000000"/>
+          <w:sz w:val="18"/>
+          <w:szCs w:val="18"/>
+          <w:lang w:eastAsia="en-GB"/>
+        </w:rPr>
+      </w:pPr>
+    </w:p>
     <w:p/>
     <w:p>
       <w:pPr>
         <w:pStyle w:val="Heading1"/>
       </w:pPr>
-      <w:bookmarkStart w:id="14" w:name="_Toc526423688"/>
-      <w:r>
+      <w:bookmarkStart w:id="13" w:name="_Toc526423688"/>
+      <w:r>
+        <w:lastRenderedPageBreak/>
         <w:t>Conclusions</w:t>
       </w:r>
+      <w:bookmarkEnd w:id="13"/>
+    </w:p>
+    <w:p>
+      <w:pPr>
+        <w:pStyle w:val="ListParagraph"/>
+        <w:numPr>
+          <w:ilvl w:val="0"/>
+          <w:numId w:val="4"/>
+        </w:numPr>
+      </w:pPr>
+      <w:r>
+        <w:t>It is possible to combine and efficiently serve configuration from both MySQL and GitHub sources</w:t>
+      </w:r>
+      <w:r>
+        <w:t xml:space="preserve"> using 2.0.5 Spring Boot Starter kit.</w:t>
+      </w:r>
+    </w:p>
+    <w:p>
+      <w:pPr>
+        <w:pStyle w:val="ListParagraph"/>
+        <w:numPr>
+          <w:ilvl w:val="0"/>
+          <w:numId w:val="4"/>
+        </w:numPr>
+      </w:pPr>
+      <w:r>
+        <w:t xml:space="preserve">It is possible to trigger configuration update from outer environment with use of </w:t>
+      </w:r>
+      <w:proofErr w:type="spellStart"/>
+      <w:r>
+        <w:t>WebHooks</w:t>
+      </w:r>
+      <w:proofErr w:type="spellEnd"/>
+      <w:r>
+        <w:t>.</w:t>
+      </w:r>
+    </w:p>
+    <w:p>
+      <w:pPr>
+        <w:pStyle w:val="ListParagraph"/>
+        <w:numPr>
+          <w:ilvl w:val="0"/>
+          <w:numId w:val="4"/>
+        </w:numPr>
+      </w:pPr>
+      <w:r>
+        <w:t>Configuration can be stored and retrieved in JSON format</w:t>
+      </w:r>
+      <w:r>
+        <w:t xml:space="preserve"> with a very high data size limitation threshold.</w:t>
+      </w:r>
+    </w:p>
+    <w:p>
+      <w:pPr>
+        <w:pStyle w:val="ListParagraph"/>
+        <w:numPr>
+          <w:ilvl w:val="0"/>
+          <w:numId w:val="4"/>
+        </w:numPr>
+      </w:pPr>
+      <w:r>
+        <w:t xml:space="preserve">Theoretically, it is also possible to serve configuration from </w:t>
+      </w:r>
+      <w:r>
+        <w:t xml:space="preserve">Local file system, </w:t>
+      </w:r>
+      <w:r>
+        <w:t xml:space="preserve">MongoDB, Microsoft SQL or any </w:t>
+      </w:r>
+      <w:r>
+        <w:t xml:space="preserve">other </w:t>
+      </w:r>
+      <w:r>
+        <w:t>DBMS supported by Oracle JDBC</w:t>
+      </w:r>
+      <w:r>
+        <w:t xml:space="preserve">. </w:t>
+      </w:r>
+    </w:p>
+    <w:p>
+      <w:pPr>
+        <w:pStyle w:val="ListParagraph"/>
+        <w:numPr>
+          <w:ilvl w:val="0"/>
+          <w:numId w:val="4"/>
+        </w:numPr>
+        <w:rPr>
+          <w:b/>
+        </w:rPr>
+      </w:pPr>
+      <w:r>
+        <w:rPr>
+          <w:b/>
+        </w:rPr>
+        <w:t xml:space="preserve">Next step would be to check if it is possible to use the same combination of technologies on </w:t>
+      </w:r>
+      <w:proofErr w:type="spellStart"/>
+      <w:r>
+        <w:rPr>
+          <w:b/>
+        </w:rPr>
+        <w:t>Payme</w:t>
+      </w:r>
+      <w:proofErr w:type="spellEnd"/>
+      <w:r>
+        <w:rPr>
+          <w:b/>
+        </w:rPr>
+        <w:t xml:space="preserve"> custom </w:t>
+      </w:r>
+      <w:proofErr w:type="spellStart"/>
+      <w:r>
+        <w:rPr>
+          <w:b/>
+        </w:rPr>
+        <w:t>StarterKit</w:t>
+      </w:r>
+      <w:proofErr w:type="spellEnd"/>
+    </w:p>
+    <w:p>
+      <w:pPr>
+        <w:pStyle w:val="Heading1"/>
+      </w:pPr>
+      <w:bookmarkStart w:id="14" w:name="_Toc526423689"/>
+      <w:r>
+        <w:t>References</w:t>
+      </w:r>
+      <w:bookmarkStart w:id="15" w:name="_GoBack"/>
       <w:bookmarkEnd w:id="14"/>
-    </w:p>
-    <w:p/>
-    <w:p>
-      <w:pPr>
-        <w:pStyle w:val="Heading1"/>
-      </w:pPr>
-      <w:bookmarkStart w:id="15" w:name="_Toc526423689"/>
-      <w:r>
-        <w:t>References</w:t>
-      </w:r>
       <w:bookmarkEnd w:id="15"/>
     </w:p>
     <w:p>
@@ -9045,7 +9417,7 @@
           <w:numId w:val="2"/>
         </w:numPr>
       </w:pPr>
-      <w:hyperlink r:id="rId28" w:history="1">
+      <w:hyperlink r:id="rId32" w:history="1">
         <w:r>
           <w:rPr>
             <w:rStyle w:val="Hyperlink"/>
@@ -9062,7 +9434,7 @@
           <w:numId w:val="2"/>
         </w:numPr>
       </w:pPr>
-      <w:hyperlink r:id="rId29" w:history="1">
+      <w:hyperlink r:id="rId33" w:history="1">
         <w:r>
           <w:rPr>
             <w:rStyle w:val="Hyperlink"/>
@@ -9079,7 +9451,7 @@
           <w:numId w:val="2"/>
         </w:numPr>
       </w:pPr>
-      <w:hyperlink r:id="rId30" w:anchor="_spring_cloud_config" w:history="1">
+      <w:hyperlink r:id="rId34" w:anchor="_spring_cloud_config" w:history="1">
         <w:r>
           <w:rPr>
             <w:rStyle w:val="Hyperlink"/>
@@ -9096,7 +9468,7 @@
           <w:numId w:val="2"/>
         </w:numPr>
       </w:pPr>
-      <w:hyperlink r:id="rId31" w:history="1">
+      <w:hyperlink r:id="rId35" w:history="1">
         <w:r>
           <w:rPr>
             <w:rStyle w:val="Hyperlink"/>
@@ -9113,7 +9485,7 @@
           <w:numId w:val="2"/>
         </w:numPr>
       </w:pPr>
-      <w:hyperlink r:id="rId32" w:history="1">
+      <w:hyperlink r:id="rId36" w:history="1">
         <w:r>
           <w:rPr>
             <w:rStyle w:val="Hyperlink"/>
@@ -9135,7 +9507,7 @@
           <w:u w:val="none"/>
         </w:rPr>
       </w:pPr>
-      <w:hyperlink r:id="rId33" w:history="1">
+      <w:hyperlink r:id="rId37" w:history="1">
         <w:r>
           <w:rPr>
             <w:rStyle w:val="Hyperlink"/>
@@ -9152,12 +9524,24 @@
           <w:numId w:val="2"/>
         </w:numPr>
       </w:pPr>
-      <w:hyperlink r:id="rId34" w:history="1">
+      <w:hyperlink r:id="rId38" w:history="1">
         <w:r>
           <w:rPr>
             <w:rStyle w:val="Hyperlink"/>
           </w:rPr>
-          <w:t>https://www.baeldung.com/spring-cloud-bus</w:t>
+          <w:t>https://www.baeldung.com/spring-clou</w:t>
+        </w:r>
+        <w:r>
+          <w:rPr>
+            <w:rStyle w:val="Hyperlink"/>
+          </w:rPr>
+          <w:t>d</w:t>
+        </w:r>
+        <w:r>
+          <w:rPr>
+            <w:rStyle w:val="Hyperlink"/>
+          </w:rPr>
+          <w:t>-bus</w:t>
         </w:r>
       </w:hyperlink>
     </w:p>
@@ -9169,10 +9553,22 @@
           <w:numId w:val="2"/>
         </w:numPr>
       </w:pPr>
-      <w:bookmarkStart w:id="16" w:name="_GoBack"/>
-      <w:bookmarkEnd w:id="16"/>
+      <w:hyperlink r:id="rId39" w:history="1">
+        <w:r>
+          <w:rPr>
+            <w:rStyle w:val="Hyperlink"/>
+          </w:rPr>
+          <w:t>https://www.rabbitmq.com/tutorials/tutorial-one-spring-amqp.html</w:t>
+        </w:r>
+      </w:hyperlink>
+    </w:p>
+    <w:p>
+      <w:pPr>
+        <w:pStyle w:val="ListParagraph"/>
+      </w:pPr>
     </w:p>
     <w:sectPr>
+      <w:headerReference w:type="default" r:id="rId40"/>
       <w:pgSz w:w="11906" w:h="16838"/>
       <w:pgMar w:top="1440" w:right="1440" w:bottom="1440" w:left="1440" w:header="708" w:footer="708" w:gutter="0"/>
       <w:cols w:space="708"/>
@@ -9180,6 +9576,69 @@
     </w:sectPr>
   </w:body>
 </w:document>
+</file>
+
+<file path=word/endnotes.xml><?xml version="1.0" encoding="utf-8"?>
+<w:endnotes xmlns:wpc="http://schemas.microsoft.com/office/word/2010/wordprocessingCanvas" xmlns:cx="http://schemas.microsoft.com/office/drawing/2014/chartex" xmlns:cx1="http://schemas.microsoft.com/office/drawing/2015/9/8/chartex" xmlns:cx2="http://schemas.microsoft.com/office/drawing/2015/10/21/chartex" xmlns:cx3="http://schemas.microsoft.com/office/drawing/2016/5/9/chartex" xmlns:cx4="http://schemas.microsoft.com/office/drawing/2016/5/10/chartex" xmlns:cx5="http://schemas.microsoft.com/office/drawing/2016/5/11/chartex" xmlns:cx6="http://schemas.microsoft.com/office/drawing/2016/5/12/chartex" xmlns:cx7="http://schemas.microsoft.com/office/drawing/2016/5/13/chartex" xmlns:cx8="http://schemas.microsoft.com/office/drawing/2016/5/14/chartex" xmlns:mc="http://schemas.openxmlformats.org/markup-compatibility/2006" xmlns:aink="http://schemas.microsoft.com/office/drawing/2016/ink" xmlns:am3d="http://schemas.microsoft.com/office/drawing/2017/model3d" xmlns:o="urn:schemas-microsoft-com:office:office" xmlns:r="http://schemas.openxmlformats.org/officeDocument/2006/relationships" xmlns:m="http://schemas.openxmlformats.org/officeDocument/2006/math" xmlns:v="urn:schemas-microsoft-com:vml" xmlns:wp14="http://schemas.microsoft.com/office/word/2010/wordprocessingDrawing" xmlns:wp="http://schemas.openxmlformats.org/drawingml/2006/wordprocessingDrawing" xmlns:w10="urn:schemas-microsoft-com:office:word" xmlns:w="http://schemas.openxmlformats.org/wordprocessingml/2006/main" xmlns:w14="http://schemas.microsoft.com/office/word/2010/wordml" xmlns:w15="http://schemas.microsoft.com/office/word/2012/wordml" xmlns:w16cid="http://schemas.microsoft.com/office/word/2016/wordml/cid" xmlns:w16se="http://schemas.microsoft.com/office/word/2015/wordml/symex" xmlns:wpg="http://schemas.microsoft.com/office/word/2010/wordprocessingGroup" xmlns:wpi="http://schemas.microsoft.com/office/word/2010/wordprocessingInk" xmlns:wne="http://schemas.microsoft.com/office/word/2006/wordml" xmlns:wps="http://schemas.microsoft.com/office/word/2010/wordprocessingShape" mc:Ignorable="w14 w15 w16se w16cid wp14">
+  <w:endnote w:type="separator" w:id="-1">
+    <w:p>
+      <w:pPr>
+        <w:spacing w:after="0" w:line="240" w:lineRule="auto"/>
+      </w:pPr>
+      <w:r>
+        <w:separator/>
+      </w:r>
+    </w:p>
+  </w:endnote>
+  <w:endnote w:type="continuationSeparator" w:id="0">
+    <w:p>
+      <w:pPr>
+        <w:spacing w:after="0" w:line="240" w:lineRule="auto"/>
+      </w:pPr>
+      <w:r>
+        <w:continuationSeparator/>
+      </w:r>
+    </w:p>
+  </w:endnote>
+</w:endnotes>
+</file>
+
+<file path=word/footnotes.xml><?xml version="1.0" encoding="utf-8"?>
+<w:footnotes xmlns:wpc="http://schemas.microsoft.com/office/word/2010/wordprocessingCanvas" xmlns:cx="http://schemas.microsoft.com/office/drawing/2014/chartex" xmlns:cx1="http://schemas.microsoft.com/office/drawing/2015/9/8/chartex" xmlns:cx2="http://schemas.microsoft.com/office/drawing/2015/10/21/chartex" xmlns:cx3="http://schemas.microsoft.com/office/drawing/2016/5/9/chartex" xmlns:cx4="http://schemas.microsoft.com/office/drawing/2016/5/10/chartex" xmlns:cx5="http://schemas.microsoft.com/office/drawing/2016/5/11/chartex" xmlns:cx6="http://schemas.microsoft.com/office/drawing/2016/5/12/chartex" xmlns:cx7="http://schemas.microsoft.com/office/drawing/2016/5/13/chartex" xmlns:cx8="http://schemas.microsoft.com/office/drawing/2016/5/14/chartex" xmlns:mc="http://schemas.openxmlformats.org/markup-compatibility/2006" xmlns:aink="http://schemas.microsoft.com/office/drawing/2016/ink" xmlns:am3d="http://schemas.microsoft.com/office/drawing/2017/model3d" xmlns:o="urn:schemas-microsoft-com:office:office" xmlns:r="http://schemas.openxmlformats.org/officeDocument/2006/relationships" xmlns:m="http://schemas.openxmlformats.org/officeDocument/2006/math" xmlns:v="urn:schemas-microsoft-com:vml" xmlns:wp14="http://schemas.microsoft.com/office/word/2010/wordprocessingDrawing" xmlns:wp="http://schemas.openxmlformats.org/drawingml/2006/wordprocessingDrawing" xmlns:w10="urn:schemas-microsoft-com:office:word" xmlns:w="http://schemas.openxmlformats.org/wordprocessingml/2006/main" xmlns:w14="http://schemas.microsoft.com/office/word/2010/wordml" xmlns:w15="http://schemas.microsoft.com/office/word/2012/wordml" xmlns:w16cid="http://schemas.microsoft.com/office/word/2016/wordml/cid" xmlns:w16se="http://schemas.microsoft.com/office/word/2015/wordml/symex" xmlns:wpg="http://schemas.microsoft.com/office/word/2010/wordprocessingGroup" xmlns:wpi="http://schemas.microsoft.com/office/word/2010/wordprocessingInk" xmlns:wne="http://schemas.microsoft.com/office/word/2006/wordml" xmlns:wps="http://schemas.microsoft.com/office/word/2010/wordprocessingShape" mc:Ignorable="w14 w15 w16se w16cid wp14">
+  <w:footnote w:type="separator" w:id="-1">
+    <w:p>
+      <w:pPr>
+        <w:spacing w:after="0" w:line="240" w:lineRule="auto"/>
+      </w:pPr>
+      <w:r>
+        <w:separator/>
+      </w:r>
+    </w:p>
+  </w:footnote>
+  <w:footnote w:type="continuationSeparator" w:id="0">
+    <w:p>
+      <w:pPr>
+        <w:spacing w:after="0" w:line="240" w:lineRule="auto"/>
+      </w:pPr>
+      <w:r>
+        <w:continuationSeparator/>
+      </w:r>
+    </w:p>
+  </w:footnote>
+</w:footnotes>
+</file>
+
+<file path=word/header1.xml><?xml version="1.0" encoding="utf-8"?>
+<w:hdr xmlns:wpc="http://schemas.microsoft.com/office/word/2010/wordprocessingCanvas" xmlns:cx="http://schemas.microsoft.com/office/drawing/2014/chartex" xmlns:cx1="http://schemas.microsoft.com/office/drawing/2015/9/8/chartex" xmlns:cx2="http://schemas.microsoft.com/office/drawing/2015/10/21/chartex" xmlns:cx3="http://schemas.microsoft.com/office/drawing/2016/5/9/chartex" xmlns:cx4="http://schemas.microsoft.com/office/drawing/2016/5/10/chartex" xmlns:cx5="http://schemas.microsoft.com/office/drawing/2016/5/11/chartex" xmlns:cx6="http://schemas.microsoft.com/office/drawing/2016/5/12/chartex" xmlns:cx7="http://schemas.microsoft.com/office/drawing/2016/5/13/chartex" xmlns:cx8="http://schemas.microsoft.com/office/drawing/2016/5/14/chartex" xmlns:mc="http://schemas.openxmlformats.org/markup-compatibility/2006" xmlns:aink="http://schemas.microsoft.com/office/drawing/2016/ink" xmlns:am3d="http://schemas.microsoft.com/office/drawing/2017/model3d" xmlns:o="urn:schemas-microsoft-com:office:office" xmlns:r="http://schemas.openxmlformats.org/officeDocument/2006/relationships" xmlns:m="http://schemas.openxmlformats.org/officeDocument/2006/math" xmlns:v="urn:schemas-microsoft-com:vml" xmlns:wp14="http://schemas.microsoft.com/office/word/2010/wordprocessingDrawing" xmlns:wp="http://schemas.openxmlformats.org/drawingml/2006/wordprocessingDrawing" xmlns:w10="urn:schemas-microsoft-com:office:word" xmlns:w="http://schemas.openxmlformats.org/wordprocessingml/2006/main" xmlns:w14="http://schemas.microsoft.com/office/word/2010/wordml" xmlns:w15="http://schemas.microsoft.com/office/word/2012/wordml" xmlns:w16cid="http://schemas.microsoft.com/office/word/2016/wordml/cid" xmlns:w16se="http://schemas.microsoft.com/office/word/2015/wordml/symex" xmlns:wpg="http://schemas.microsoft.com/office/word/2010/wordprocessingGroup" xmlns:wpi="http://schemas.microsoft.com/office/word/2010/wordprocessingInk" xmlns:wne="http://schemas.microsoft.com/office/word/2006/wordml" xmlns:wps="http://schemas.microsoft.com/office/word/2010/wordprocessingShape" mc:Ignorable="w14 w15 w16se w16cid wp14">
+  <w:p>
+    <w:pPr>
+      <w:pStyle w:val="Header"/>
+    </w:pPr>
+    <w:r>
+      <w:t>08/10/2018</w:t>
+    </w:r>
+  </w:p>
+</w:hdr>
 </file>
 
 <file path=word/numbering.xml><?xml version="1.0" encoding="utf-8"?>
@@ -9523,6 +9982,119 @@
       </w:rPr>
     </w:lvl>
   </w:abstractNum>
+  <w:abstractNum w:abstractNumId="3" w15:restartNumberingAfterBreak="0">
+    <w:nsid w:val="31A545C6"/>
+    <w:multiLevelType w:val="hybridMultilevel"/>
+    <w:tmpl w:val="DD768222"/>
+    <w:lvl w:ilvl="0" w:tplc="08090001">
+      <w:start w:val="1"/>
+      <w:numFmt w:val="bullet"/>
+      <w:lvlText w:val=""/>
+      <w:lvlJc w:val="left"/>
+      <w:pPr>
+        <w:ind w:left="720" w:hanging="360"/>
+      </w:pPr>
+      <w:rPr>
+        <w:rFonts w:ascii="Symbol" w:hAnsi="Symbol" w:hint="default"/>
+      </w:rPr>
+    </w:lvl>
+    <w:lvl w:ilvl="1" w:tplc="08090003" w:tentative="1">
+      <w:start w:val="1"/>
+      <w:numFmt w:val="bullet"/>
+      <w:lvlText w:val="o"/>
+      <w:lvlJc w:val="left"/>
+      <w:pPr>
+        <w:ind w:left="1440" w:hanging="360"/>
+      </w:pPr>
+      <w:rPr>
+        <w:rFonts w:ascii="Courier New" w:hAnsi="Courier New" w:cs="Courier New" w:hint="default"/>
+      </w:rPr>
+    </w:lvl>
+    <w:lvl w:ilvl="2" w:tplc="08090005" w:tentative="1">
+      <w:start w:val="1"/>
+      <w:numFmt w:val="bullet"/>
+      <w:lvlText w:val=""/>
+      <w:lvlJc w:val="left"/>
+      <w:pPr>
+        <w:ind w:left="2160" w:hanging="360"/>
+      </w:pPr>
+      <w:rPr>
+        <w:rFonts w:ascii="Wingdings" w:hAnsi="Wingdings" w:hint="default"/>
+      </w:rPr>
+    </w:lvl>
+    <w:lvl w:ilvl="3" w:tplc="08090001" w:tentative="1">
+      <w:start w:val="1"/>
+      <w:numFmt w:val="bullet"/>
+      <w:lvlText w:val=""/>
+      <w:lvlJc w:val="left"/>
+      <w:pPr>
+        <w:ind w:left="2880" w:hanging="360"/>
+      </w:pPr>
+      <w:rPr>
+        <w:rFonts w:ascii="Symbol" w:hAnsi="Symbol" w:hint="default"/>
+      </w:rPr>
+    </w:lvl>
+    <w:lvl w:ilvl="4" w:tplc="08090003" w:tentative="1">
+      <w:start w:val="1"/>
+      <w:numFmt w:val="bullet"/>
+      <w:lvlText w:val="o"/>
+      <w:lvlJc w:val="left"/>
+      <w:pPr>
+        <w:ind w:left="3600" w:hanging="360"/>
+      </w:pPr>
+      <w:rPr>
+        <w:rFonts w:ascii="Courier New" w:hAnsi="Courier New" w:cs="Courier New" w:hint="default"/>
+      </w:rPr>
+    </w:lvl>
+    <w:lvl w:ilvl="5" w:tplc="08090005" w:tentative="1">
+      <w:start w:val="1"/>
+      <w:numFmt w:val="bullet"/>
+      <w:lvlText w:val=""/>
+      <w:lvlJc w:val="left"/>
+      <w:pPr>
+        <w:ind w:left="4320" w:hanging="360"/>
+      </w:pPr>
+      <w:rPr>
+        <w:rFonts w:ascii="Wingdings" w:hAnsi="Wingdings" w:hint="default"/>
+      </w:rPr>
+    </w:lvl>
+    <w:lvl w:ilvl="6" w:tplc="08090001" w:tentative="1">
+      <w:start w:val="1"/>
+      <w:numFmt w:val="bullet"/>
+      <w:lvlText w:val=""/>
+      <w:lvlJc w:val="left"/>
+      <w:pPr>
+        <w:ind w:left="5040" w:hanging="360"/>
+      </w:pPr>
+      <w:rPr>
+        <w:rFonts w:ascii="Symbol" w:hAnsi="Symbol" w:hint="default"/>
+      </w:rPr>
+    </w:lvl>
+    <w:lvl w:ilvl="7" w:tplc="08090003" w:tentative="1">
+      <w:start w:val="1"/>
+      <w:numFmt w:val="bullet"/>
+      <w:lvlText w:val="o"/>
+      <w:lvlJc w:val="left"/>
+      <w:pPr>
+        <w:ind w:left="5760" w:hanging="360"/>
+      </w:pPr>
+      <w:rPr>
+        <w:rFonts w:ascii="Courier New" w:hAnsi="Courier New" w:cs="Courier New" w:hint="default"/>
+      </w:rPr>
+    </w:lvl>
+    <w:lvl w:ilvl="8" w:tplc="08090005" w:tentative="1">
+      <w:start w:val="1"/>
+      <w:numFmt w:val="bullet"/>
+      <w:lvlText w:val=""/>
+      <w:lvlJc w:val="left"/>
+      <w:pPr>
+        <w:ind w:left="6480" w:hanging="360"/>
+      </w:pPr>
+      <w:rPr>
+        <w:rFonts w:ascii="Wingdings" w:hAnsi="Wingdings" w:hint="default"/>
+      </w:rPr>
+    </w:lvl>
+  </w:abstractNum>
   <w:num w:numId="1">
     <w:abstractNumId w:val="0"/>
   </w:num>
@@ -9531,6 +10103,9 @@
   </w:num>
   <w:num w:numId="3">
     <w:abstractNumId w:val="1"/>
+  </w:num>
+  <w:num w:numId="4">
+    <w:abstractNumId w:val="3"/>
   </w:num>
 </w:numbering>
 </file>
@@ -10354,6 +10929,58 @@
       <w:ind w:left="480"/>
     </w:pPr>
   </w:style>
+  <w:style w:type="paragraph" w:styleId="Header">
+    <w:name w:val="header"/>
+    <w:basedOn w:val="Normal"/>
+    <w:link w:val="HeaderChar"/>
+    <w:uiPriority w:val="99"/>
+    <w:unhideWhenUsed/>
+    <w:rsid w:val="00CF4CB8"/>
+    <w:pPr>
+      <w:tabs>
+        <w:tab w:val="center" w:pos="4677"/>
+        <w:tab w:val="right" w:pos="9355"/>
+      </w:tabs>
+      <w:spacing w:after="0" w:line="240" w:lineRule="auto"/>
+    </w:pPr>
+  </w:style>
+  <w:style w:type="character" w:customStyle="1" w:styleId="HeaderChar">
+    <w:name w:val="Header Char"/>
+    <w:basedOn w:val="DefaultParagraphFont"/>
+    <w:link w:val="Header"/>
+    <w:uiPriority w:val="99"/>
+    <w:rsid w:val="00CF4CB8"/>
+    <w:rPr>
+      <w:rFonts w:ascii="Times New Roman" w:hAnsi="Times New Roman" w:cs="Times New Roman"/>
+      <w:sz w:val="24"/>
+    </w:rPr>
+  </w:style>
+  <w:style w:type="paragraph" w:styleId="Footer">
+    <w:name w:val="footer"/>
+    <w:basedOn w:val="Normal"/>
+    <w:link w:val="FooterChar"/>
+    <w:uiPriority w:val="99"/>
+    <w:unhideWhenUsed/>
+    <w:rsid w:val="00CF4CB8"/>
+    <w:pPr>
+      <w:tabs>
+        <w:tab w:val="center" w:pos="4677"/>
+        <w:tab w:val="right" w:pos="9355"/>
+      </w:tabs>
+      <w:spacing w:after="0" w:line="240" w:lineRule="auto"/>
+    </w:pPr>
+  </w:style>
+  <w:style w:type="character" w:customStyle="1" w:styleId="FooterChar">
+    <w:name w:val="Footer Char"/>
+    <w:basedOn w:val="DefaultParagraphFont"/>
+    <w:link w:val="Footer"/>
+    <w:uiPriority w:val="99"/>
+    <w:rsid w:val="00CF4CB8"/>
+    <w:rPr>
+      <w:rFonts w:ascii="Times New Roman" w:hAnsi="Times New Roman" w:cs="Times New Roman"/>
+      <w:sz w:val="24"/>
+    </w:rPr>
+  </w:style>
 </w:styles>
 </file>
 
@@ -10657,7 +11284,7 @@
 </file>
 
 <file path=customXml/itemProps1.xml><?xml version="1.0" encoding="utf-8"?>
-<ds:datastoreItem xmlns:ds="http://schemas.openxmlformats.org/officeDocument/2006/customXml" ds:itemID="{3C2B2464-6E84-4AA6-B9A3-072287658C53}">
+<ds:datastoreItem xmlns:ds="http://schemas.openxmlformats.org/officeDocument/2006/customXml" ds:itemID="{ECC0B5DF-8FC4-4E87-A045-AA2B602E03BB}">
   <ds:schemaRefs>
     <ds:schemaRef ds:uri="http://schemas.openxmlformats.org/officeDocument/2006/bibliography"/>
   </ds:schemaRefs>

</xml_diff>

<commit_message>
Created working MongoDB implementation.
</commit_message>
<xml_diff>
--- a/supporting documents/proof of concept.docx
+++ b/supporting documents/proof of concept.docx
@@ -1562,6 +1562,34 @@
       </w:pPr>
       <w:r>
         <w:lastRenderedPageBreak/>
+        <w:t>Cosmo</w:t>
+      </w:r>
+      <w:r>
+        <w:t xml:space="preserve">s </w:t>
+      </w:r>
+      <w:r>
+        <w:t>DB</w:t>
+      </w:r>
+    </w:p>
+    <w:p>
+      <w:pPr>
+        <w:rPr>
+          <w:highlight w:val="yellow"/>
+        </w:rPr>
+      </w:pPr>
+      <w:r>
+        <w:t>Azure Cosmos DB offers MongoDB API as a service at the protocol level.</w:t>
+      </w:r>
+    </w:p>
+    <w:p>
+      <w:pPr>
+        <w:pStyle w:val="ListParagraph"/>
+        <w:numPr>
+          <w:ilvl w:val="0"/>
+          <w:numId w:val="3"/>
+        </w:numPr>
+      </w:pPr>
+      <w:r>
         <w:t>PostgreSQL</w:t>
       </w:r>
     </w:p>
@@ -1569,82 +1597,377 @@
       <w:pPr>
         <w:pStyle w:val="Heading2"/>
       </w:pPr>
-      <w:bookmarkStart w:id="4" w:name="_Toc526423678"/>
-      <w:r>
-        <w:t xml:space="preserve">GitHub with </w:t>
-      </w:r>
-      <w:r>
-        <w:t>Spring Cloud Config</w:t>
-      </w:r>
-      <w:r>
-        <w:t xml:space="preserve"> Server</w:t>
-      </w:r>
-      <w:bookmarkEnd w:id="4"/>
-    </w:p>
-    <w:p>
-      <w:hyperlink r:id="rId10" w:history="1">
-        <w:r>
-          <w:rPr>
-            <w:rStyle w:val="Hyperlink"/>
-          </w:rPr>
-          <w:t>https://github.com/aleksandrskrivickis/spring_cloud_config_research_config</w:t>
-        </w:r>
-      </w:hyperlink>
-    </w:p>
-    <w:p>
-      <w:r>
-        <w:t xml:space="preserve">It is served in a way which is different from </w:t>
-      </w:r>
-      <w:r>
-        <w:t xml:space="preserve">JDBC. For every label on GitHub user </w:t>
+      <w:r>
+        <w:t>Configuration file/document structure</w:t>
+      </w:r>
+    </w:p>
+    <w:p>
+      <w:r>
+        <w:t>One of the requirements is to ensure that we have several labels and profiles for the same applications</w:t>
+      </w:r>
+      <w:r>
+        <w:t xml:space="preserve">. </w:t>
+      </w:r>
+    </w:p>
+    <w:p>
+      <w:pPr>
+        <w:pStyle w:val="Heading3"/>
+      </w:pPr>
+      <w:r>
+        <w:t>Theoretical folder structure in git repository:</w:t>
+      </w:r>
+    </w:p>
+    <w:p>
+      <w:pPr>
+        <w:spacing w:after="0"/>
+      </w:pPr>
+      <w:r>
+        <w:t>/{application}/{profile}[/{label}]</w:t>
+      </w:r>
+    </w:p>
+    <w:p>
+      <w:pPr>
+        <w:spacing w:after="0"/>
+      </w:pPr>
+      <w:r>
+        <w:t>/{application}-{profile</w:t>
       </w:r>
       <w:proofErr w:type="gramStart"/>
       <w:r>
-        <w:t>has to</w:t>
-      </w:r>
+        <w:t>}.</w:t>
+      </w:r>
+      <w:proofErr w:type="spellStart"/>
+      <w:r>
+        <w:t>yml</w:t>
+      </w:r>
+      <w:proofErr w:type="spellEnd"/>
       <w:proofErr w:type="gramEnd"/>
-      <w:r>
-        <w:t xml:space="preserve"> create separate branch.</w:t>
-      </w:r>
-    </w:p>
-    <w:p>
-      <w:r>
-        <w:t xml:space="preserve">Also, there is a feature </w:t>
-      </w:r>
-      <w:r>
+    </w:p>
+    <w:p>
+      <w:pPr>
+        <w:spacing w:after="0"/>
+      </w:pPr>
+      <w:r>
+        <w:t>/{label}/{application}-{profile</w:t>
+      </w:r>
+      <w:proofErr w:type="gramStart"/>
+      <w:r>
+        <w:t>}.</w:t>
+      </w:r>
+      <w:proofErr w:type="spellStart"/>
+      <w:r>
+        <w:t>yml</w:t>
+      </w:r>
+      <w:proofErr w:type="spellEnd"/>
+      <w:proofErr w:type="gramEnd"/>
+    </w:p>
+    <w:p>
+      <w:pPr>
+        <w:spacing w:after="0"/>
+      </w:pPr>
+      <w:r>
+        <w:t>/{application}-{profile</w:t>
+      </w:r>
+      <w:proofErr w:type="gramStart"/>
+      <w:r>
+        <w:t>}.properties</w:t>
+      </w:r>
+      <w:proofErr w:type="gramEnd"/>
+    </w:p>
+    <w:p>
+      <w:pPr>
+        <w:spacing w:after="0"/>
+      </w:pPr>
+      <w:r>
+        <w:t>/{label}/{application}-{profile</w:t>
+      </w:r>
+      <w:proofErr w:type="gramStart"/>
+      <w:r>
+        <w:t>}.properties</w:t>
+      </w:r>
+      <w:proofErr w:type="gramEnd"/>
+    </w:p>
+    <w:p>
+      <w:pPr>
+        <w:spacing w:after="0"/>
+      </w:pPr>
+    </w:p>
+    <w:p>
+      <w:pPr>
+        <w:pStyle w:val="Heading3"/>
+      </w:pPr>
+      <w:r>
+        <w:t>Folder structure example</w:t>
+      </w:r>
+    </w:p>
+    <w:p>
+      <w:pPr>
         <w:rPr>
           <w:b/>
         </w:rPr>
-        <w:t>force-pull</w:t>
-      </w:r>
+      </w:pPr>
+      <w:r>
+        <w:t xml:space="preserve">Let’s imagine that we have an application </w:t>
+      </w:r>
+      <w:proofErr w:type="spellStart"/>
       <w:r>
         <w:rPr>
           <w:b/>
         </w:rPr>
-        <w:t xml:space="preserve">, </w:t>
-      </w:r>
-      <w:r>
-        <w:t xml:space="preserve">that allows to pull git repo and serve fresh config data on-demand. Theoretically there is no need to create a </w:t>
+        <w:t>customer</w:t>
+      </w:r>
+      <w:r>
+        <w:rPr>
+          <w:b/>
+        </w:rPr>
+        <w:t>_</w:t>
+      </w:r>
+      <w:r>
+        <w:rPr>
+          <w:b/>
+        </w:rPr>
+        <w:t>support</w:t>
+      </w:r>
+      <w:r>
+        <w:rPr>
+          <w:b/>
+        </w:rPr>
+        <w:t>_</w:t>
+      </w:r>
+      <w:r>
+        <w:rPr>
+          <w:b/>
+        </w:rPr>
+        <w:t>api</w:t>
+      </w:r>
+      <w:proofErr w:type="spellEnd"/>
+      <w:r>
+        <w:rPr>
+          <w:b/>
+        </w:rPr>
+        <w:t xml:space="preserve"> </w:t>
+      </w:r>
+      <w:r>
+        <w:t>and</w:t>
+      </w:r>
+      <w:r>
+        <w:rPr>
+          <w:b/>
+        </w:rPr>
+        <w:t xml:space="preserve"> </w:t>
       </w:r>
       <w:proofErr w:type="spellStart"/>
       <w:r>
-        <w:t>callback</w:t>
+        <w:rPr>
+          <w:b/>
+        </w:rPr>
+        <w:t>customer</w:t>
+      </w:r>
+      <w:r>
+        <w:rPr>
+          <w:b/>
+        </w:rPr>
+        <w:t>_</w:t>
+      </w:r>
+      <w:r>
+        <w:rPr>
+          <w:b/>
+        </w:rPr>
+        <w:t>verification</w:t>
+      </w:r>
+      <w:r>
+        <w:rPr>
+          <w:b/>
+        </w:rPr>
+        <w:t>_</w:t>
+      </w:r>
+      <w:r>
+        <w:rPr>
+          <w:b/>
+        </w:rPr>
+        <w:t>api</w:t>
       </w:r>
       <w:proofErr w:type="spellEnd"/>
       <w:r>
-        <w:t>/hook from GitHub.</w:t>
-      </w:r>
-    </w:p>
-    <w:p>
+        <w:t xml:space="preserve"> with </w:t>
+      </w:r>
+      <w:r>
+        <w:rPr>
+          <w:b/>
+        </w:rPr>
+        <w:t>production</w:t>
+      </w:r>
+      <w:r>
+        <w:rPr>
+          <w:b/>
+        </w:rPr>
+        <w:t xml:space="preserve"> </w:t>
+      </w:r>
+      <w:r>
+        <w:t>and</w:t>
+      </w:r>
+      <w:r>
+        <w:rPr>
+          <w:b/>
+        </w:rPr>
+        <w:t xml:space="preserve"> test</w:t>
+      </w:r>
+      <w:r>
+        <w:rPr>
+          <w:b/>
+        </w:rPr>
+        <w:t xml:space="preserve"> </w:t>
+      </w:r>
+      <w:r>
+        <w:t xml:space="preserve">profiles, all labelled as </w:t>
+      </w:r>
+      <w:r>
+        <w:rPr>
+          <w:b/>
+        </w:rPr>
+        <w:t>latest</w:t>
+      </w:r>
+      <w:r>
+        <w:t xml:space="preserve"> and </w:t>
+      </w:r>
+      <w:r>
+        <w:rPr>
+          <w:b/>
+        </w:rPr>
+        <w:t>beta</w:t>
+      </w:r>
+      <w:r>
+        <w:rPr>
+          <w:b/>
+        </w:rPr>
+        <w:t>.</w:t>
+      </w:r>
+    </w:p>
+    <w:p>
+      <w:pPr>
+        <w:pStyle w:val="ListParagraph"/>
+        <w:numPr>
+          <w:ilvl w:val="0"/>
+          <w:numId w:val="3"/>
+        </w:numPr>
+        <w:rPr>
+          <w:b/>
+        </w:rPr>
+      </w:pPr>
+      <w:r>
+        <w:rPr>
+          <w:b/>
+        </w:rPr>
+        <w:t xml:space="preserve">Application’s name is defined by a folder’s name on GitHub </w:t>
+      </w:r>
+    </w:p>
+    <w:p>
+      <w:pPr>
+        <w:pStyle w:val="ListParagraph"/>
+        <w:numPr>
+          <w:ilvl w:val="0"/>
+          <w:numId w:val="3"/>
+        </w:numPr>
+        <w:rPr>
+          <w:b/>
+        </w:rPr>
+      </w:pPr>
+      <w:r>
+        <w:rPr>
+          <w:b/>
+        </w:rPr>
+        <w:t xml:space="preserve">Version is defined by the name of branch on </w:t>
+      </w:r>
+      <w:proofErr w:type="spellStart"/>
+      <w:r>
+        <w:rPr>
+          <w:b/>
+        </w:rPr>
+        <w:t>Github</w:t>
+      </w:r>
+      <w:proofErr w:type="spellEnd"/>
+    </w:p>
+    <w:p>
+      <w:pPr>
+        <w:pStyle w:val="ListParagraph"/>
+        <w:numPr>
+          <w:ilvl w:val="0"/>
+          <w:numId w:val="3"/>
+        </w:numPr>
+        <w:rPr>
+          <w:b/>
+        </w:rPr>
+      </w:pPr>
+      <w:r>
+        <w:rPr>
+          <w:b/>
+        </w:rPr>
+        <w:t>Profile is the file’s name</w:t>
+      </w:r>
+    </w:p>
+    <w:p>
+      <w:pPr>
+        <w:rPr>
+          <w:b/>
+        </w:rPr>
+      </w:pPr>
       <w:r>
         <w:rPr>
           <w:noProof/>
         </w:rPr>
         <w:drawing>
-          <wp:inline distT="0" distB="0" distL="0" distR="0" wp14:anchorId="4602E3FE" wp14:editId="77F16F92">
-            <wp:extent cx="2905125" cy="1200150"/>
-            <wp:effectExtent l="0" t="0" r="9525" b="0"/>
-            <wp:docPr id="14" name="Picture 14"/>
+          <wp:inline distT="0" distB="0" distL="0" distR="0" wp14:anchorId="276158C8" wp14:editId="0B92ADF8">
+            <wp:extent cx="5731510" cy="2517140"/>
+            <wp:effectExtent l="0" t="0" r="2540" b="0"/>
+            <wp:docPr id="1" name="Picture 1"/>
+            <wp:cNvGraphicFramePr>
+              <a:graphicFrameLocks xmlns:a="http://schemas.openxmlformats.org/drawingml/2006/main" noChangeAspect="1"/>
+            </wp:cNvGraphicFramePr>
+            <a:graphic xmlns:a="http://schemas.openxmlformats.org/drawingml/2006/main">
+              <a:graphicData uri="http://schemas.openxmlformats.org/drawingml/2006/picture">
+                <pic:pic xmlns:pic="http://schemas.openxmlformats.org/drawingml/2006/picture">
+                  <pic:nvPicPr>
+                    <pic:cNvPr id="1" name=""/>
+                    <pic:cNvPicPr/>
+                  </pic:nvPicPr>
+                  <pic:blipFill>
+                    <a:blip r:embed="rId10"/>
+                    <a:stretch>
+                      <a:fillRect/>
+                    </a:stretch>
+                  </pic:blipFill>
+                  <pic:spPr>
+                    <a:xfrm>
+                      <a:off x="0" y="0"/>
+                      <a:ext cx="5731510" cy="2517140"/>
+                    </a:xfrm>
+                    <a:prstGeom prst="rect">
+                      <a:avLst/>
+                    </a:prstGeom>
+                  </pic:spPr>
+                </pic:pic>
+              </a:graphicData>
+            </a:graphic>
+          </wp:inline>
+        </w:drawing>
+      </w:r>
+    </w:p>
+    <w:p>
+      <w:pPr>
+        <w:rPr>
+          <w:b/>
+        </w:rPr>
+      </w:pPr>
+      <w:r>
+        <w:rPr>
+          <w:noProof/>
+        </w:rPr>
+        <w:lastRenderedPageBreak/>
+        <w:drawing>
+          <wp:inline distT="0" distB="0" distL="0" distR="0" wp14:anchorId="349F758D" wp14:editId="6111811C">
+            <wp:extent cx="5731510" cy="1466850"/>
+            <wp:effectExtent l="0" t="0" r="2540" b="0"/>
+            <wp:docPr id="20" name="Picture 20"/>
             <wp:cNvGraphicFramePr>
               <a:graphicFrameLocks xmlns:a="http://schemas.openxmlformats.org/drawingml/2006/main" noChangeAspect="1"/>
             </wp:cNvGraphicFramePr>
@@ -1664,6 +1987,125 @@
                   <pic:spPr>
                     <a:xfrm>
                       <a:off x="0" y="0"/>
+                      <a:ext cx="5731510" cy="1466850"/>
+                    </a:xfrm>
+                    <a:prstGeom prst="rect">
+                      <a:avLst/>
+                    </a:prstGeom>
+                  </pic:spPr>
+                </pic:pic>
+              </a:graphicData>
+            </a:graphic>
+          </wp:inline>
+        </w:drawing>
+      </w:r>
+    </w:p>
+    <w:p>
+      <w:pPr>
+        <w:rPr>
+          <w:b/>
+        </w:rPr>
+      </w:pPr>
+    </w:p>
+    <w:p>
+      <w:pPr>
+        <w:pStyle w:val="Heading2"/>
+      </w:pPr>
+      <w:bookmarkStart w:id="4" w:name="_Toc526423678"/>
+      <w:r>
+        <w:t xml:space="preserve">GitHub with </w:t>
+      </w:r>
+      <w:r>
+        <w:t>Spring Cloud Config</w:t>
+      </w:r>
+      <w:r>
+        <w:t xml:space="preserve"> Server</w:t>
+      </w:r>
+      <w:bookmarkEnd w:id="4"/>
+    </w:p>
+    <w:p>
+      <w:hyperlink r:id="rId12" w:history="1">
+        <w:r>
+          <w:rPr>
+            <w:rStyle w:val="Hyperlink"/>
+          </w:rPr>
+          <w:t>https://github.com/aleksandrskrivickis/spring_cloud_config_research_config</w:t>
+        </w:r>
+      </w:hyperlink>
+    </w:p>
+    <w:p>
+      <w:r>
+        <w:t xml:space="preserve">It is served in a way which is different from </w:t>
+      </w:r>
+      <w:r>
+        <w:t xml:space="preserve">JDBC. For every label on GitHub user </w:t>
+      </w:r>
+      <w:proofErr w:type="gramStart"/>
+      <w:r>
+        <w:t>has to</w:t>
+      </w:r>
+      <w:proofErr w:type="gramEnd"/>
+      <w:r>
+        <w:t xml:space="preserve"> create separate branch.</w:t>
+      </w:r>
+    </w:p>
+    <w:p>
+      <w:r>
+        <w:t xml:space="preserve">Also, there is a feature </w:t>
+      </w:r>
+      <w:r>
+        <w:rPr>
+          <w:b/>
+        </w:rPr>
+        <w:t>force-pull</w:t>
+      </w:r>
+      <w:r>
+        <w:rPr>
+          <w:b/>
+        </w:rPr>
+        <w:t xml:space="preserve">, </w:t>
+      </w:r>
+      <w:r>
+        <w:t xml:space="preserve">that allows to pull git repo and serve fresh config data on-demand. Theoretically there is no need to create a </w:t>
+      </w:r>
+      <w:proofErr w:type="spellStart"/>
+      <w:r>
+        <w:t>callback</w:t>
+      </w:r>
+      <w:proofErr w:type="spellEnd"/>
+      <w:r>
+        <w:t>/hook from GitHub.</w:t>
+      </w:r>
+    </w:p>
+    <w:p>
+      <w:r>
+        <w:rPr>
+          <w:noProof/>
+        </w:rPr>
+        <w:drawing>
+          <wp:inline distT="0" distB="0" distL="0" distR="0" wp14:anchorId="4602E3FE" wp14:editId="77F16F92">
+            <wp:extent cx="2905125" cy="1200150"/>
+            <wp:effectExtent l="0" t="0" r="9525" b="0"/>
+            <wp:docPr id="14" name="Picture 14"/>
+            <wp:cNvGraphicFramePr>
+              <a:graphicFrameLocks xmlns:a="http://schemas.openxmlformats.org/drawingml/2006/main" noChangeAspect="1"/>
+            </wp:cNvGraphicFramePr>
+            <a:graphic xmlns:a="http://schemas.openxmlformats.org/drawingml/2006/main">
+              <a:graphicData uri="http://schemas.openxmlformats.org/drawingml/2006/picture">
+                <pic:pic xmlns:pic="http://schemas.openxmlformats.org/drawingml/2006/picture">
+                  <pic:nvPicPr>
+                    <pic:cNvPr id="1" name=""/>
+                    <pic:cNvPicPr/>
+                  </pic:nvPicPr>
+                  <pic:blipFill>
+                    <a:blip r:embed="rId13"/>
+                    <a:stretch>
+                      <a:fillRect/>
+                    </a:stretch>
+                  </pic:blipFill>
+                  <pic:spPr>
+                    <a:xfrm>
+                      <a:off x="0" y="0"/>
                       <a:ext cx="2905125" cy="1200150"/>
                     </a:xfrm>
                     <a:prstGeom prst="rect">
@@ -1676,84 +2118,6 @@
           </wp:inline>
         </w:drawing>
       </w:r>
-    </w:p>
-    <w:p>
-      <w:pPr>
-        <w:pStyle w:val="Heading3"/>
-      </w:pPr>
-      <w:r>
-        <w:t>Theoretical folder structure in git repository:</w:t>
-      </w:r>
-    </w:p>
-    <w:p>
-      <w:pPr>
-        <w:spacing w:after="0"/>
-      </w:pPr>
-      <w:r>
-        <w:t>/{application}/{profile}[/{label}]</w:t>
-      </w:r>
-    </w:p>
-    <w:p>
-      <w:pPr>
-        <w:spacing w:after="0"/>
-      </w:pPr>
-      <w:r>
-        <w:t>/{application}-{profile</w:t>
-      </w:r>
-      <w:proofErr w:type="gramStart"/>
-      <w:r>
-        <w:t>}.</w:t>
-      </w:r>
-      <w:proofErr w:type="spellStart"/>
-      <w:r>
-        <w:t>yml</w:t>
-      </w:r>
-      <w:proofErr w:type="spellEnd"/>
-      <w:proofErr w:type="gramEnd"/>
-    </w:p>
-    <w:p>
-      <w:pPr>
-        <w:spacing w:after="0"/>
-      </w:pPr>
-      <w:r>
-        <w:t>/{label}/{application}-{profile</w:t>
-      </w:r>
-      <w:proofErr w:type="gramStart"/>
-      <w:r>
-        <w:t>}.</w:t>
-      </w:r>
-      <w:proofErr w:type="spellStart"/>
-      <w:r>
-        <w:t>yml</w:t>
-      </w:r>
-      <w:proofErr w:type="spellEnd"/>
-      <w:proofErr w:type="gramEnd"/>
-    </w:p>
-    <w:p>
-      <w:pPr>
-        <w:spacing w:after="0"/>
-      </w:pPr>
-      <w:r>
-        <w:t>/{application}-{profile</w:t>
-      </w:r>
-      <w:proofErr w:type="gramStart"/>
-      <w:r>
-        <w:t>}.properties</w:t>
-      </w:r>
-      <w:proofErr w:type="gramEnd"/>
-    </w:p>
-    <w:p>
-      <w:pPr>
-        <w:spacing w:after="0"/>
-      </w:pPr>
-      <w:r>
-        <w:t>/{label}/{application}-{profile</w:t>
-      </w:r>
-      <w:proofErr w:type="gramStart"/>
-      <w:r>
-        <w:t>}.properties</w:t>
-      </w:r>
-      <w:proofErr w:type="gramEnd"/>
     </w:p>
     <w:p/>
     <w:p>
@@ -2919,6 +3283,7 @@
           <w:szCs w:val="23"/>
           <w:lang w:eastAsia="en-GB"/>
         </w:rPr>
+        <w:lastRenderedPageBreak/>
         <w:t xml:space="preserve">                </w:t>
       </w:r>
       <w:proofErr w:type="spellStart"/>
@@ -2943,7 +3308,7 @@
         </w:rPr>
         <w:t xml:space="preserve">: </w:t>
       </w:r>
-      <w:hyperlink r:id="rId12" w:history="1">
+      <w:hyperlink r:id="rId14" w:history="1">
         <w:r>
           <w:rPr>
             <w:rStyle w:val="Hyperlink"/>
@@ -3057,7 +3422,6 @@
           <w:szCs w:val="23"/>
           <w:lang w:eastAsia="en-GB"/>
         </w:rPr>
-        <w:lastRenderedPageBreak/>
         <w:t xml:space="preserve">              </w:t>
       </w:r>
       <w:r>
@@ -4799,7 +5163,7 @@
                     <pic:cNvPicPr/>
                   </pic:nvPicPr>
                   <pic:blipFill>
-                    <a:blip r:embed="rId13"/>
+                    <a:blip r:embed="rId15"/>
                     <a:stretch>
                       <a:fillRect/>
                     </a:stretch>
@@ -4830,132 +5194,6 @@
             <wp:extent cx="4333875" cy="1371600"/>
             <wp:effectExtent l="0" t="0" r="9525" b="0"/>
             <wp:docPr id="12" name="Picture 12"/>
-            <wp:cNvGraphicFramePr>
-              <a:graphicFrameLocks xmlns:a="http://schemas.openxmlformats.org/drawingml/2006/main" noChangeAspect="1"/>
-            </wp:cNvGraphicFramePr>
-            <a:graphic xmlns:a="http://schemas.openxmlformats.org/drawingml/2006/main">
-              <a:graphicData uri="http://schemas.openxmlformats.org/drawingml/2006/picture">
-                <pic:pic xmlns:pic="http://schemas.openxmlformats.org/drawingml/2006/picture">
-                  <pic:nvPicPr>
-                    <pic:cNvPr id="1" name=""/>
-                    <pic:cNvPicPr/>
-                  </pic:nvPicPr>
-                  <pic:blipFill>
-                    <a:blip r:embed="rId14"/>
-                    <a:stretch>
-                      <a:fillRect/>
-                    </a:stretch>
-                  </pic:blipFill>
-                  <pic:spPr>
-                    <a:xfrm>
-                      <a:off x="0" y="0"/>
-                      <a:ext cx="4333875" cy="1371600"/>
-                    </a:xfrm>
-                    <a:prstGeom prst="rect">
-                      <a:avLst/>
-                    </a:prstGeom>
-                  </pic:spPr>
-                </pic:pic>
-              </a:graphicData>
-            </a:graphic>
-          </wp:inline>
-        </w:drawing>
-      </w:r>
-    </w:p>
-    <w:p>
-      <w:r>
-        <w:rPr>
-          <w:noProof/>
-        </w:rPr>
-        <w:drawing>
-          <wp:inline distT="0" distB="0" distL="0" distR="0" wp14:anchorId="65E26A6B" wp14:editId="3A1981C8">
-            <wp:extent cx="4286250" cy="2009775"/>
-            <wp:effectExtent l="0" t="0" r="0" b="9525"/>
-            <wp:docPr id="13" name="Picture 13"/>
-            <wp:cNvGraphicFramePr>
-              <a:graphicFrameLocks xmlns:a="http://schemas.openxmlformats.org/drawingml/2006/main" noChangeAspect="1"/>
-            </wp:cNvGraphicFramePr>
-            <a:graphic xmlns:a="http://schemas.openxmlformats.org/drawingml/2006/main">
-              <a:graphicData uri="http://schemas.openxmlformats.org/drawingml/2006/picture">
-                <pic:pic xmlns:pic="http://schemas.openxmlformats.org/drawingml/2006/picture">
-                  <pic:nvPicPr>
-                    <pic:cNvPr id="1" name=""/>
-                    <pic:cNvPicPr/>
-                  </pic:nvPicPr>
-                  <pic:blipFill>
-                    <a:blip r:embed="rId15"/>
-                    <a:stretch>
-                      <a:fillRect/>
-                    </a:stretch>
-                  </pic:blipFill>
-                  <pic:spPr>
-                    <a:xfrm>
-                      <a:off x="0" y="0"/>
-                      <a:ext cx="4286250" cy="2009775"/>
-                    </a:xfrm>
-                    <a:prstGeom prst="rect">
-                      <a:avLst/>
-                    </a:prstGeom>
-                  </pic:spPr>
-                </pic:pic>
-              </a:graphicData>
-            </a:graphic>
-          </wp:inline>
-        </w:drawing>
-      </w:r>
-      <w:r>
-        <w:t xml:space="preserve">  </w:t>
-      </w:r>
-    </w:p>
-    <w:p>
-      <w:pPr>
-        <w:pStyle w:val="Heading2"/>
-      </w:pPr>
-      <w:bookmarkStart w:id="6" w:name="_Toc526423680"/>
-      <w:r>
-        <w:lastRenderedPageBreak/>
-        <w:t>MySQL</w:t>
-      </w:r>
-      <w:r>
-        <w:t xml:space="preserve"> </w:t>
-      </w:r>
-      <w:r>
-        <w:t xml:space="preserve">with </w:t>
-      </w:r>
-      <w:r>
-        <w:t>Spring Cloud Config</w:t>
-      </w:r>
-      <w:r>
-        <w:t xml:space="preserve"> Server</w:t>
-      </w:r>
-      <w:bookmarkEnd w:id="6"/>
-    </w:p>
-    <w:p>
-      <w:r>
-        <w:t>Same</w:t>
-      </w:r>
-      <w:r>
-        <w:t xml:space="preserve"> limitations and structure of response as with MariaDB. Different driver </w:t>
-      </w:r>
-      <w:proofErr w:type="gramStart"/>
-      <w:r>
-        <w:t>has to</w:t>
-      </w:r>
-      <w:proofErr w:type="gramEnd"/>
-      <w:r>
-        <w:t xml:space="preserve"> be used for establishing connection. </w:t>
-      </w:r>
-    </w:p>
-    <w:p>
-      <w:r>
-        <w:rPr>
-          <w:noProof/>
-        </w:rPr>
-        <w:drawing>
-          <wp:inline distT="0" distB="0" distL="0" distR="0" wp14:anchorId="386919B7" wp14:editId="2D4E2E28">
-            <wp:extent cx="5731510" cy="3648710"/>
-            <wp:effectExtent l="0" t="0" r="2540" b="8890"/>
-            <wp:docPr id="8" name="Picture 8"/>
             <wp:cNvGraphicFramePr>
               <a:graphicFrameLocks xmlns:a="http://schemas.openxmlformats.org/drawingml/2006/main" noChangeAspect="1"/>
             </wp:cNvGraphicFramePr>
@@ -4975,7 +5213,7 @@
                   <pic:spPr>
                     <a:xfrm>
                       <a:off x="0" y="0"/>
-                      <a:ext cx="5731510" cy="3648710"/>
+                      <a:ext cx="4333875" cy="1371600"/>
                     </a:xfrm>
                     <a:prstGeom prst="rect">
                       <a:avLst/>
@@ -4994,10 +5232,10 @@
           <w:noProof/>
         </w:rPr>
         <w:drawing>
-          <wp:inline distT="0" distB="0" distL="0" distR="0" wp14:anchorId="08A9272D" wp14:editId="5E656CAE">
-            <wp:extent cx="5731510" cy="1512570"/>
-            <wp:effectExtent l="0" t="0" r="2540" b="0"/>
-            <wp:docPr id="9" name="Picture 9"/>
+          <wp:inline distT="0" distB="0" distL="0" distR="0" wp14:anchorId="65E26A6B" wp14:editId="3A1981C8">
+            <wp:extent cx="4286250" cy="2009775"/>
+            <wp:effectExtent l="0" t="0" r="0" b="9525"/>
+            <wp:docPr id="13" name="Picture 13"/>
             <wp:cNvGraphicFramePr>
               <a:graphicFrameLocks xmlns:a="http://schemas.openxmlformats.org/drawingml/2006/main" noChangeAspect="1"/>
             </wp:cNvGraphicFramePr>
@@ -5017,7 +5255,7 @@
                   <pic:spPr>
                     <a:xfrm>
                       <a:off x="0" y="0"/>
-                      <a:ext cx="5731510" cy="1512570"/>
+                      <a:ext cx="4286250" cy="2009775"/>
                     </a:xfrm>
                     <a:prstGeom prst="rect">
                       <a:avLst/>
@@ -5029,6 +5267,48 @@
           </wp:inline>
         </w:drawing>
       </w:r>
+      <w:r>
+        <w:t xml:space="preserve">  </w:t>
+      </w:r>
+    </w:p>
+    <w:p>
+      <w:pPr>
+        <w:pStyle w:val="Heading2"/>
+      </w:pPr>
+      <w:bookmarkStart w:id="6" w:name="_Toc526423680"/>
+      <w:r>
+        <w:lastRenderedPageBreak/>
+        <w:t>MySQL</w:t>
+      </w:r>
+      <w:r>
+        <w:t xml:space="preserve"> </w:t>
+      </w:r>
+      <w:r>
+        <w:t xml:space="preserve">with </w:t>
+      </w:r>
+      <w:r>
+        <w:t>Spring Cloud Config</w:t>
+      </w:r>
+      <w:r>
+        <w:t xml:space="preserve"> Server</w:t>
+      </w:r>
+      <w:bookmarkEnd w:id="6"/>
+    </w:p>
+    <w:p>
+      <w:r>
+        <w:t>Same</w:t>
+      </w:r>
+      <w:r>
+        <w:t xml:space="preserve"> limitations and structure of response as with MariaDB. Different driver </w:t>
+      </w:r>
+      <w:proofErr w:type="gramStart"/>
+      <w:r>
+        <w:t>has to</w:t>
+      </w:r>
+      <w:proofErr w:type="gramEnd"/>
+      <w:r>
+        <w:t xml:space="preserve"> be used for establishing connection. </w:t>
+      </w:r>
     </w:p>
     <w:p>
       <w:r>
@@ -5036,10 +5316,10 @@
           <w:noProof/>
         </w:rPr>
         <w:drawing>
-          <wp:inline distT="0" distB="0" distL="0" distR="0" wp14:anchorId="3D684DB4" wp14:editId="6579CCFA">
-            <wp:extent cx="5181600" cy="1876425"/>
-            <wp:effectExtent l="0" t="0" r="0" b="9525"/>
-            <wp:docPr id="10" name="Picture 10"/>
+          <wp:inline distT="0" distB="0" distL="0" distR="0" wp14:anchorId="386919B7" wp14:editId="2D4E2E28">
+            <wp:extent cx="5731510" cy="3648710"/>
+            <wp:effectExtent l="0" t="0" r="2540" b="8890"/>
+            <wp:docPr id="8" name="Picture 8"/>
             <wp:cNvGraphicFramePr>
               <a:graphicFrameLocks xmlns:a="http://schemas.openxmlformats.org/drawingml/2006/main" noChangeAspect="1"/>
             </wp:cNvGraphicFramePr>
@@ -5059,7 +5339,7 @@
                   <pic:spPr>
                     <a:xfrm>
                       <a:off x="0" y="0"/>
-                      <a:ext cx="5181600" cy="1876425"/>
+                      <a:ext cx="5731510" cy="3648710"/>
                     </a:xfrm>
                     <a:prstGeom prst="rect">
                       <a:avLst/>
@@ -5073,224 +5353,15 @@
       </w:r>
     </w:p>
     <w:p>
-      <w:pPr>
-        <w:pStyle w:val="Heading2"/>
-      </w:pPr>
-      <w:bookmarkStart w:id="7" w:name="_Toc526423681"/>
-      <w:proofErr w:type="gramStart"/>
-      <w:r>
-        <w:lastRenderedPageBreak/>
-        <w:t>MySQL</w:t>
-      </w:r>
-      <w:r>
-        <w:t>(</w:t>
-      </w:r>
-      <w:proofErr w:type="gramEnd"/>
-      <w:r>
-        <w:t>MariaDB)</w:t>
-      </w:r>
-      <w:r>
-        <w:t xml:space="preserve"> with </w:t>
-      </w:r>
-      <w:r>
-        <w:t>Spring Cloud Config</w:t>
-      </w:r>
-      <w:r>
-        <w:t xml:space="preserve"> Server</w:t>
-      </w:r>
-      <w:bookmarkEnd w:id="7"/>
-    </w:p>
-    <w:p>
-      <w:pPr>
-        <w:rPr>
-          <w:b/>
-        </w:rPr>
-      </w:pPr>
-      <w:r>
-        <w:t xml:space="preserve">It is possible to serve MongoDB database in three different formats: properties, </w:t>
-      </w:r>
-      <w:proofErr w:type="spellStart"/>
-      <w:r>
-        <w:t>yml</w:t>
-      </w:r>
-      <w:proofErr w:type="spellEnd"/>
-      <w:r>
-        <w:t>/</w:t>
-      </w:r>
-      <w:proofErr w:type="spellStart"/>
-      <w:r>
-        <w:t>yaml</w:t>
-      </w:r>
-      <w:proofErr w:type="spellEnd"/>
-      <w:r>
-        <w:t xml:space="preserve">, json. </w:t>
-      </w:r>
-      <w:r>
-        <w:t xml:space="preserve">It is possible to use </w:t>
-      </w:r>
-      <w:proofErr w:type="gramStart"/>
-      <w:r>
-        <w:t>exactly the same</w:t>
-      </w:r>
-      <w:proofErr w:type="gramEnd"/>
-      <w:r>
-        <w:t xml:space="preserve"> paths as in MongoDB. Unfortunately, I was unable to make the server display </w:t>
-      </w:r>
-      <w:r>
-        <w:rPr>
-          <w:b/>
-        </w:rPr>
-        <w:t>indents</w:t>
-      </w:r>
-      <w:r>
-        <w:t xml:space="preserve"> in the same way as with MongoDB</w:t>
-      </w:r>
-      <w:r>
-        <w:t xml:space="preserve"> but assume it does not make a difference as Client will ignore \n \t \r tags.</w:t>
-      </w:r>
-      <w:r>
-        <w:t xml:space="preserve"> </w:t>
-      </w:r>
-      <w:r>
-        <w:rPr>
-          <w:b/>
-        </w:rPr>
-        <w:t xml:space="preserve">Must investigate further if it makes a difference in Spring Cloud Config Client. </w:t>
-      </w:r>
-    </w:p>
-    <w:p>
-      <w:r>
-        <w:rPr>
-          <w:b/>
-        </w:rPr>
-        <w:t>Limitations</w:t>
-      </w:r>
-      <w:r>
-        <w:t xml:space="preserve">: </w:t>
-      </w:r>
-    </w:p>
-    <w:p>
-      <w:pPr>
-        <w:rPr>
-          <w:szCs w:val="24"/>
-        </w:rPr>
-      </w:pPr>
-      <w:r>
-        <w:rPr>
-          <w:color w:val="555555"/>
-          <w:szCs w:val="24"/>
-          <w:shd w:val="clear" w:color="auto" w:fill="FFFFFF"/>
-        </w:rPr>
-        <w:t>The effective maximum length of a </w:t>
-      </w:r>
-      <w:r>
-        <w:rPr>
-          <w:rStyle w:val="HTMLCode"/>
-          <w:rFonts w:ascii="Times New Roman" w:eastAsia="Calibri" w:hAnsi="Times New Roman" w:cs="Times New Roman"/>
-          <w:b/>
-          <w:color w:val="000000"/>
-          <w:sz w:val="24"/>
-          <w:szCs w:val="24"/>
-          <w:bdr w:val="none" w:sz="0" w:space="0" w:color="auto" w:frame="1"/>
-          <w:shd w:val="clear" w:color="auto" w:fill="FFFFFF"/>
-        </w:rPr>
-        <w:t>VARCHAR</w:t>
-      </w:r>
-      <w:r>
-        <w:rPr>
-          <w:color w:val="555555"/>
-          <w:szCs w:val="24"/>
-          <w:shd w:val="clear" w:color="auto" w:fill="FFFFFF"/>
-        </w:rPr>
-        <w:t> is subject to the maximum row size (</w:t>
-      </w:r>
-      <w:r>
-        <w:rPr>
-          <w:b/>
-          <w:color w:val="555555"/>
-          <w:szCs w:val="24"/>
-          <w:shd w:val="clear" w:color="auto" w:fill="FFFFFF"/>
-        </w:rPr>
-        <w:t>65,535</w:t>
-      </w:r>
-      <w:r>
-        <w:rPr>
-          <w:color w:val="555555"/>
-          <w:szCs w:val="24"/>
-          <w:shd w:val="clear" w:color="auto" w:fill="FFFFFF"/>
-        </w:rPr>
-        <w:t xml:space="preserve"> bytes, which is shared among all columns). </w:t>
-      </w:r>
-      <w:r>
-        <w:rPr>
-          <w:szCs w:val="24"/>
-        </w:rPr>
-        <w:t xml:space="preserve">TINYTEXT is a string data type that can store up to </w:t>
-      </w:r>
-      <w:proofErr w:type="spellStart"/>
-      <w:r>
-        <w:rPr>
-          <w:szCs w:val="24"/>
-        </w:rPr>
-        <w:t>to</w:t>
-      </w:r>
-      <w:proofErr w:type="spellEnd"/>
-      <w:r>
-        <w:rPr>
-          <w:szCs w:val="24"/>
-        </w:rPr>
-        <w:t xml:space="preserve"> 255 characters. TEXT is a string data type that can store up to 65,535 characters. TEXT is commonly used for brief articles. </w:t>
-      </w:r>
-      <w:r>
-        <w:rPr>
-          <w:b/>
-          <w:szCs w:val="24"/>
-        </w:rPr>
-        <w:t>LONGTEXT</w:t>
-      </w:r>
-      <w:r>
-        <w:rPr>
-          <w:szCs w:val="24"/>
-        </w:rPr>
-        <w:t xml:space="preserve"> is a string data type with a maximum length of </w:t>
-      </w:r>
-      <w:r>
-        <w:rPr>
-          <w:b/>
-          <w:szCs w:val="24"/>
-        </w:rPr>
-        <w:t>4,294,967,295</w:t>
-      </w:r>
-      <w:r>
-        <w:rPr>
-          <w:szCs w:val="24"/>
-        </w:rPr>
-        <w:t xml:space="preserve"> </w:t>
-      </w:r>
-      <w:r>
-        <w:rPr>
-          <w:b/>
-          <w:szCs w:val="24"/>
-        </w:rPr>
-        <w:t>characters</w:t>
-      </w:r>
-      <w:r>
-        <w:rPr>
-          <w:szCs w:val="24"/>
-        </w:rPr>
-        <w:t>.</w:t>
-      </w:r>
-    </w:p>
-    <w:p>
       <w:r>
         <w:rPr>
           <w:noProof/>
         </w:rPr>
         <w:drawing>
-          <wp:inline distT="0" distB="0" distL="0" distR="0" wp14:anchorId="34DABE1F" wp14:editId="56706381">
-            <wp:extent cx="5731510" cy="3620770"/>
+          <wp:inline distT="0" distB="0" distL="0" distR="0" wp14:anchorId="08A9272D" wp14:editId="5E656CAE">
+            <wp:extent cx="5731510" cy="1512570"/>
             <wp:effectExtent l="0" t="0" r="2540" b="0"/>
-            <wp:docPr id="5" name="Picture 5"/>
+            <wp:docPr id="9" name="Picture 9"/>
             <wp:cNvGraphicFramePr>
               <a:graphicFrameLocks xmlns:a="http://schemas.openxmlformats.org/drawingml/2006/main" noChangeAspect="1"/>
             </wp:cNvGraphicFramePr>
@@ -5310,7 +5381,7 @@
                   <pic:spPr>
                     <a:xfrm>
                       <a:off x="0" y="0"/>
-                      <a:ext cx="5731510" cy="3620770"/>
+                      <a:ext cx="5731510" cy="1512570"/>
                     </a:xfrm>
                     <a:prstGeom prst="rect">
                       <a:avLst/>
@@ -5329,10 +5400,10 @@
           <w:noProof/>
         </w:rPr>
         <w:drawing>
-          <wp:inline distT="0" distB="0" distL="0" distR="0" wp14:anchorId="0392C605" wp14:editId="55B61596">
-            <wp:extent cx="5731510" cy="1590675"/>
-            <wp:effectExtent l="0" t="0" r="2540" b="9525"/>
-            <wp:docPr id="6" name="Picture 6"/>
+          <wp:inline distT="0" distB="0" distL="0" distR="0" wp14:anchorId="3D684DB4" wp14:editId="6579CCFA">
+            <wp:extent cx="5181600" cy="1876425"/>
+            <wp:effectExtent l="0" t="0" r="0" b="9525"/>
+            <wp:docPr id="10" name="Picture 10"/>
             <wp:cNvGraphicFramePr>
               <a:graphicFrameLocks xmlns:a="http://schemas.openxmlformats.org/drawingml/2006/main" noChangeAspect="1"/>
             </wp:cNvGraphicFramePr>
@@ -5352,7 +5423,7 @@
                   <pic:spPr>
                     <a:xfrm>
                       <a:off x="0" y="0"/>
-                      <a:ext cx="5731510" cy="1590675"/>
+                      <a:ext cx="5181600" cy="1876425"/>
                     </a:xfrm>
                     <a:prstGeom prst="rect">
                       <a:avLst/>
@@ -5365,17 +5436,81 @@
         </w:drawing>
       </w:r>
     </w:p>
+    <w:p/>
+    <w:p/>
+    <w:p>
+      <w:pPr>
+        <w:pStyle w:val="Heading2"/>
+      </w:pPr>
+      <w:bookmarkStart w:id="7" w:name="_Toc526423682"/>
+      <w:r>
+        <w:lastRenderedPageBreak/>
+        <w:t xml:space="preserve">MongoDB with </w:t>
+      </w:r>
+      <w:r>
+        <w:t>Spring Cloud Config</w:t>
+      </w:r>
+      <w:r>
+        <w:t xml:space="preserve"> Server</w:t>
+      </w:r>
+      <w:bookmarkEnd w:id="7"/>
+    </w:p>
+    <w:p>
+      <w:r>
+        <w:t xml:space="preserve">It is possible to serve MongoDB database in three different formats: properties, </w:t>
+      </w:r>
+      <w:proofErr w:type="spellStart"/>
+      <w:r>
+        <w:t>yml</w:t>
+      </w:r>
+      <w:proofErr w:type="spellEnd"/>
+      <w:r>
+        <w:t>/</w:t>
+      </w:r>
+      <w:proofErr w:type="spellStart"/>
+      <w:r>
+        <w:t>yaml</w:t>
+      </w:r>
+      <w:proofErr w:type="spellEnd"/>
+      <w:r>
+        <w:t>, json. In order to display json with indents property “</w:t>
+      </w:r>
+      <w:proofErr w:type="spellStart"/>
+      <w:proofErr w:type="gramStart"/>
+      <w:r>
+        <w:rPr>
+          <w:b/>
+        </w:rPr>
+        <w:t>spring.jackson</w:t>
+      </w:r>
+      <w:proofErr w:type="gramEnd"/>
+      <w:r>
+        <w:rPr>
+          <w:b/>
+        </w:rPr>
+        <w:t>.serialization.indent_output</w:t>
+      </w:r>
+      <w:proofErr w:type="spellEnd"/>
+      <w:r>
+        <w:rPr>
+          <w:b/>
+        </w:rPr>
+        <w:t>=true</w:t>
+      </w:r>
+      <w:r>
+        <w:t>” has to be set.</w:t>
+      </w:r>
+    </w:p>
     <w:p>
       <w:r>
         <w:rPr>
           <w:noProof/>
         </w:rPr>
-        <w:lastRenderedPageBreak/>
         <w:drawing>
-          <wp:inline distT="0" distB="0" distL="0" distR="0" wp14:anchorId="33FD2404" wp14:editId="6A95ECB5">
-            <wp:extent cx="5731510" cy="876935"/>
-            <wp:effectExtent l="0" t="0" r="2540" b="0"/>
-            <wp:docPr id="7" name="Picture 7"/>
+          <wp:inline distT="0" distB="0" distL="0" distR="0" wp14:anchorId="50DBCA54" wp14:editId="738718C2">
+            <wp:extent cx="5731510" cy="1541145"/>
+            <wp:effectExtent l="0" t="0" r="2540" b="1905"/>
+            <wp:docPr id="2" name="Picture 2"/>
             <wp:cNvGraphicFramePr>
               <a:graphicFrameLocks xmlns:a="http://schemas.openxmlformats.org/drawingml/2006/main" noChangeAspect="1"/>
             </wp:cNvGraphicFramePr>
@@ -5395,7 +5530,7 @@
                   <pic:spPr>
                     <a:xfrm>
                       <a:off x="0" y="0"/>
-                      <a:ext cx="5731510" cy="876935"/>
+                      <a:ext cx="5731510" cy="1541145"/>
                     </a:xfrm>
                     <a:prstGeom prst="rect">
                       <a:avLst/>
@@ -5408,79 +5543,16 @@
         </w:drawing>
       </w:r>
     </w:p>
-    <w:p/>
-    <w:p>
-      <w:pPr>
-        <w:pStyle w:val="Heading2"/>
-      </w:pPr>
-      <w:bookmarkStart w:id="8" w:name="_Toc526423682"/>
-      <w:r>
-        <w:t xml:space="preserve">MongoDB with </w:t>
-      </w:r>
-      <w:r>
-        <w:t>Spring Cloud Config</w:t>
-      </w:r>
-      <w:r>
-        <w:t xml:space="preserve"> Server</w:t>
-      </w:r>
-      <w:bookmarkEnd w:id="8"/>
-    </w:p>
-    <w:p>
-      <w:r>
-        <w:t xml:space="preserve">It is possible to serve MongoDB database in three different formats: properties, </w:t>
-      </w:r>
-      <w:proofErr w:type="spellStart"/>
-      <w:r>
-        <w:t>yml</w:t>
-      </w:r>
-      <w:proofErr w:type="spellEnd"/>
-      <w:r>
-        <w:t>/</w:t>
-      </w:r>
-      <w:proofErr w:type="spellStart"/>
-      <w:r>
-        <w:t>yaml</w:t>
-      </w:r>
-      <w:proofErr w:type="spellEnd"/>
-      <w:r>
-        <w:t>, json. In order to display json with indents property “</w:t>
-      </w:r>
-      <w:proofErr w:type="spellStart"/>
-      <w:proofErr w:type="gramStart"/>
-      <w:r>
-        <w:rPr>
-          <w:b/>
-        </w:rPr>
-        <w:t>spring.jackson</w:t>
-      </w:r>
-      <w:proofErr w:type="gramEnd"/>
-      <w:r>
-        <w:rPr>
-          <w:b/>
-        </w:rPr>
-        <w:t>.serialization.indent_output</w:t>
-      </w:r>
-      <w:proofErr w:type="spellEnd"/>
-      <w:r>
-        <w:rPr>
-          <w:b/>
-        </w:rPr>
-        <w:t>=true</w:t>
-      </w:r>
-      <w:r>
-        <w:t>” has to be set.</w:t>
-      </w:r>
-    </w:p>
     <w:p>
       <w:r>
         <w:rPr>
           <w:noProof/>
         </w:rPr>
         <w:drawing>
-          <wp:inline distT="0" distB="0" distL="0" distR="0" wp14:anchorId="50DBCA54" wp14:editId="738718C2">
-            <wp:extent cx="5731510" cy="1541145"/>
-            <wp:effectExtent l="0" t="0" r="2540" b="1905"/>
-            <wp:docPr id="2" name="Picture 2"/>
+          <wp:inline distT="0" distB="0" distL="0" distR="0" wp14:anchorId="0394FA8D" wp14:editId="055C9E9C">
+            <wp:extent cx="5676900" cy="3324225"/>
+            <wp:effectExtent l="0" t="0" r="0" b="9525"/>
+            <wp:docPr id="3" name="Picture 3"/>
             <wp:cNvGraphicFramePr>
               <a:graphicFrameLocks xmlns:a="http://schemas.openxmlformats.org/drawingml/2006/main" noChangeAspect="1"/>
             </wp:cNvGraphicFramePr>
@@ -5500,7 +5572,7 @@
                   <pic:spPr>
                     <a:xfrm>
                       <a:off x="0" y="0"/>
-                      <a:ext cx="5731510" cy="1541145"/>
+                      <a:ext cx="5676900" cy="3324225"/>
                     </a:xfrm>
                     <a:prstGeom prst="rect">
                       <a:avLst/>
@@ -5518,11 +5590,12 @@
         <w:rPr>
           <w:noProof/>
         </w:rPr>
+        <w:lastRenderedPageBreak/>
         <w:drawing>
-          <wp:inline distT="0" distB="0" distL="0" distR="0" wp14:anchorId="0394FA8D" wp14:editId="055C9E9C">
-            <wp:extent cx="5676900" cy="3324225"/>
-            <wp:effectExtent l="0" t="0" r="0" b="9525"/>
-            <wp:docPr id="3" name="Picture 3"/>
+          <wp:inline distT="0" distB="0" distL="0" distR="0" wp14:anchorId="2FCB1173" wp14:editId="7498B975">
+            <wp:extent cx="5731510" cy="3957320"/>
+            <wp:effectExtent l="0" t="0" r="2540" b="5080"/>
+            <wp:docPr id="4" name="Picture 4"/>
             <wp:cNvGraphicFramePr>
               <a:graphicFrameLocks xmlns:a="http://schemas.openxmlformats.org/drawingml/2006/main" noChangeAspect="1"/>
             </wp:cNvGraphicFramePr>
@@ -5542,7 +5615,7 @@
                   <pic:spPr>
                     <a:xfrm>
                       <a:off x="0" y="0"/>
-                      <a:ext cx="5676900" cy="3324225"/>
+                      <a:ext cx="5731510" cy="3957320"/>
                     </a:xfrm>
                     <a:prstGeom prst="rect">
                       <a:avLst/>
@@ -5556,16 +5629,102 @@
       </w:r>
     </w:p>
     <w:p>
+      <w:pPr>
+        <w:rPr>
+          <w:lang w:val="ru-RU"/>
+        </w:rPr>
+      </w:pPr>
+    </w:p>
+    <w:p>
+      <w:pPr>
+        <w:pStyle w:val="Heading2"/>
+      </w:pPr>
+      <w:bookmarkStart w:id="8" w:name="_Toc526423683"/>
+      <w:r>
+        <w:t xml:space="preserve">GitHub and </w:t>
+      </w:r>
+      <w:r>
+        <w:t>MySQL</w:t>
+      </w:r>
+      <w:r>
+        <w:t xml:space="preserve"> with </w:t>
+      </w:r>
+      <w:r>
+        <w:t>Spring Cloud Config</w:t>
+      </w:r>
+      <w:r>
+        <w:t xml:space="preserve"> Server</w:t>
+      </w:r>
+      <w:bookmarkEnd w:id="8"/>
+    </w:p>
+    <w:p>
+      <w:r>
+        <w:t xml:space="preserve">It is possible to </w:t>
+      </w:r>
+      <w:r>
+        <w:t xml:space="preserve">combine </w:t>
+      </w:r>
+      <w:r>
+        <w:t>GitHub and MySQL data source</w:t>
+      </w:r>
+      <w:r>
+        <w:t>s. Unfortunately, there is one limitation – GitHub and MySQL data can’t have the same label. For example: in case if we want to use label “</w:t>
+      </w:r>
+      <w:r>
+        <w:rPr>
+          <w:b/>
+        </w:rPr>
+        <w:t>latest</w:t>
+      </w:r>
+      <w:r>
+        <w:t>” to fetch data from MySQL database we can’t create a branch with name “</w:t>
+      </w:r>
+      <w:r>
+        <w:rPr>
+          <w:b/>
+        </w:rPr>
+        <w:t>latest</w:t>
+      </w:r>
+      <w:r>
+        <w:t xml:space="preserve">” as Spring Cloud application will throw an exception and none of data will be available. Unfortunately, to make both data sources work together we </w:t>
+      </w:r>
+      <w:proofErr w:type="gramStart"/>
+      <w:r>
+        <w:t>have to</w:t>
+      </w:r>
+      <w:proofErr w:type="gramEnd"/>
+      <w:r>
+        <w:t xml:space="preserve"> create an empty branch named “</w:t>
+      </w:r>
+      <w:r>
+        <w:rPr>
+          <w:b/>
+        </w:rPr>
+        <w:t>latest</w:t>
+      </w:r>
+      <w:r>
+        <w:t>” and branch named “</w:t>
+      </w:r>
+      <w:r>
+        <w:rPr>
+          <w:b/>
+        </w:rPr>
+        <w:t>latest-git</w:t>
+      </w:r>
+      <w:r>
+        <w:t>” in a Git repository. This is the only way for now.</w:t>
+      </w:r>
+    </w:p>
+    <w:p>
       <w:r>
         <w:rPr>
           <w:noProof/>
         </w:rPr>
-        <w:lastRenderedPageBreak/>
         <w:drawing>
-          <wp:inline distT="0" distB="0" distL="0" distR="0" wp14:anchorId="2FCB1173" wp14:editId="7498B975">
-            <wp:extent cx="5731510" cy="3957320"/>
-            <wp:effectExtent l="0" t="0" r="2540" b="5080"/>
-            <wp:docPr id="4" name="Picture 4"/>
+          <wp:inline distT="0" distB="0" distL="0" distR="0" wp14:anchorId="28318A0C" wp14:editId="0F89BB3E">
+            <wp:extent cx="4562475" cy="1952625"/>
+            <wp:effectExtent l="0" t="0" r="9525" b="9525"/>
+            <wp:docPr id="16" name="Picture 16"/>
             <wp:cNvGraphicFramePr>
               <a:graphicFrameLocks xmlns:a="http://schemas.openxmlformats.org/drawingml/2006/main" noChangeAspect="1"/>
             </wp:cNvGraphicFramePr>
@@ -5585,7 +5744,7 @@
                   <pic:spPr>
                     <a:xfrm>
                       <a:off x="0" y="0"/>
-                      <a:ext cx="5731510" cy="3957320"/>
+                      <a:ext cx="4562475" cy="1952625"/>
                     </a:xfrm>
                     <a:prstGeom prst="rect">
                       <a:avLst/>
@@ -5599,102 +5758,16 @@
       </w:r>
     </w:p>
     <w:p>
-      <w:pPr>
-        <w:rPr>
-          <w:lang w:val="ru-RU"/>
-        </w:rPr>
-      </w:pPr>
-    </w:p>
-    <w:p>
-      <w:pPr>
-        <w:pStyle w:val="Heading2"/>
-      </w:pPr>
-      <w:bookmarkStart w:id="9" w:name="_Toc526423683"/>
-      <w:r>
-        <w:t xml:space="preserve">GitHub and </w:t>
-      </w:r>
-      <w:r>
-        <w:t>MySQL</w:t>
-      </w:r>
-      <w:r>
-        <w:t xml:space="preserve"> with </w:t>
-      </w:r>
-      <w:r>
-        <w:t>Spring Cloud Config</w:t>
-      </w:r>
-      <w:r>
-        <w:t xml:space="preserve"> Server</w:t>
-      </w:r>
-      <w:bookmarkEnd w:id="9"/>
-    </w:p>
-    <w:p>
-      <w:r>
-        <w:t xml:space="preserve">It is possible to </w:t>
-      </w:r>
-      <w:r>
-        <w:t xml:space="preserve">combine </w:t>
-      </w:r>
-      <w:r>
-        <w:t>GitHub and MySQL data source</w:t>
-      </w:r>
-      <w:r>
-        <w:t>s. Unfortunately, there is one limitation – GitHub and MySQL data can’t have the same label. For example: in case if we want to use label “</w:t>
-      </w:r>
-      <w:r>
-        <w:rPr>
-          <w:b/>
-        </w:rPr>
-        <w:t>latest</w:t>
-      </w:r>
-      <w:r>
-        <w:t>” to fetch data from MySQL database we can’t create a branch with name “</w:t>
-      </w:r>
-      <w:r>
-        <w:rPr>
-          <w:b/>
-        </w:rPr>
-        <w:t>latest</w:t>
-      </w:r>
-      <w:r>
-        <w:t xml:space="preserve">” as Spring Cloud application will throw an exception and none of data will be available. Unfortunately, to make both data sources work together we </w:t>
-      </w:r>
-      <w:proofErr w:type="gramStart"/>
-      <w:r>
-        <w:t>have to</w:t>
-      </w:r>
-      <w:proofErr w:type="gramEnd"/>
-      <w:r>
-        <w:t xml:space="preserve"> create an empty branch named “</w:t>
-      </w:r>
-      <w:r>
-        <w:rPr>
-          <w:b/>
-        </w:rPr>
-        <w:t>latest</w:t>
-      </w:r>
-      <w:r>
-        <w:t>” and branch named “</w:t>
-      </w:r>
-      <w:r>
-        <w:rPr>
-          <w:b/>
-        </w:rPr>
-        <w:t>latest-git</w:t>
-      </w:r>
-      <w:r>
-        <w:t>” in a Git repository. This is the only way for now.</w:t>
-      </w:r>
-    </w:p>
-    <w:p>
       <w:r>
         <w:rPr>
           <w:noProof/>
         </w:rPr>
+        <w:lastRenderedPageBreak/>
         <w:drawing>
-          <wp:inline distT="0" distB="0" distL="0" distR="0" wp14:anchorId="28318A0C" wp14:editId="0F89BB3E">
-            <wp:extent cx="4562475" cy="1952625"/>
-            <wp:effectExtent l="0" t="0" r="9525" b="9525"/>
-            <wp:docPr id="16" name="Picture 16"/>
+          <wp:inline distT="0" distB="0" distL="0" distR="0" wp14:anchorId="53EEB2D4" wp14:editId="074F4689">
+            <wp:extent cx="4924425" cy="1524000"/>
+            <wp:effectExtent l="0" t="0" r="9525" b="0"/>
+            <wp:docPr id="17" name="Picture 17"/>
             <wp:cNvGraphicFramePr>
               <a:graphicFrameLocks xmlns:a="http://schemas.openxmlformats.org/drawingml/2006/main" noChangeAspect="1"/>
             </wp:cNvGraphicFramePr>
@@ -5714,49 +5787,6 @@
                   <pic:spPr>
                     <a:xfrm>
                       <a:off x="0" y="0"/>
-                      <a:ext cx="4562475" cy="1952625"/>
-                    </a:xfrm>
-                    <a:prstGeom prst="rect">
-                      <a:avLst/>
-                    </a:prstGeom>
-                  </pic:spPr>
-                </pic:pic>
-              </a:graphicData>
-            </a:graphic>
-          </wp:inline>
-        </w:drawing>
-      </w:r>
-    </w:p>
-    <w:p>
-      <w:r>
-        <w:rPr>
-          <w:noProof/>
-        </w:rPr>
-        <w:lastRenderedPageBreak/>
-        <w:drawing>
-          <wp:inline distT="0" distB="0" distL="0" distR="0" wp14:anchorId="53EEB2D4" wp14:editId="074F4689">
-            <wp:extent cx="4924425" cy="1524000"/>
-            <wp:effectExtent l="0" t="0" r="9525" b="0"/>
-            <wp:docPr id="17" name="Picture 17"/>
-            <wp:cNvGraphicFramePr>
-              <a:graphicFrameLocks xmlns:a="http://schemas.openxmlformats.org/drawingml/2006/main" noChangeAspect="1"/>
-            </wp:cNvGraphicFramePr>
-            <a:graphic xmlns:a="http://schemas.openxmlformats.org/drawingml/2006/main">
-              <a:graphicData uri="http://schemas.openxmlformats.org/drawingml/2006/picture">
-                <pic:pic xmlns:pic="http://schemas.openxmlformats.org/drawingml/2006/picture">
-                  <pic:nvPicPr>
-                    <pic:cNvPr id="1" name=""/>
-                    <pic:cNvPicPr/>
-                  </pic:nvPicPr>
-                  <pic:blipFill>
-                    <a:blip r:embed="rId26"/>
-                    <a:stretch>
-                      <a:fillRect/>
-                    </a:stretch>
-                  </pic:blipFill>
-                  <pic:spPr>
-                    <a:xfrm>
-                      <a:off x="0" y="0"/>
                       <a:ext cx="4924425" cy="1524000"/>
                     </a:xfrm>
                     <a:prstGeom prst="rect">
@@ -5780,7 +5810,7 @@
       <w:pPr>
         <w:pStyle w:val="Heading2"/>
       </w:pPr>
-      <w:bookmarkStart w:id="10" w:name="_Toc526423684"/>
+      <w:bookmarkStart w:id="9" w:name="_Toc526423684"/>
       <w:r>
         <w:t>GitHub and MySQL with Spring Cloud Config</w:t>
       </w:r>
@@ -5790,7 +5820,7 @@
       <w:r>
         <w:t>served to a Spring Boot API</w:t>
       </w:r>
-      <w:bookmarkEnd w:id="10"/>
+      <w:bookmarkEnd w:id="9"/>
     </w:p>
     <w:p>
       <w:r>
@@ -6431,7 +6461,7 @@
                     <pic:cNvPicPr/>
                   </pic:nvPicPr>
                   <pic:blipFill>
-                    <a:blip r:embed="rId27"/>
+                    <a:blip r:embed="rId26"/>
                     <a:stretch>
                       <a:fillRect/>
                     </a:stretch>
@@ -6473,7 +6503,7 @@
                     <pic:cNvPicPr/>
                   </pic:nvPicPr>
                   <pic:blipFill>
-                    <a:blip r:embed="rId28"/>
+                    <a:blip r:embed="rId27"/>
                     <a:stretch>
                       <a:fillRect/>
                     </a:stretch>
@@ -6515,7 +6545,7 @@
                     <pic:cNvPicPr/>
                   </pic:nvPicPr>
                   <pic:blipFill>
-                    <a:blip r:embed="rId29"/>
+                    <a:blip r:embed="rId28"/>
                     <a:stretch>
                       <a:fillRect/>
                     </a:stretch>
@@ -8522,7 +8552,7 @@
       <w:pPr>
         <w:pStyle w:val="Heading2"/>
       </w:pPr>
-      <w:bookmarkStart w:id="11" w:name="_Toc526423685"/>
+      <w:bookmarkStart w:id="10" w:name="_Toc526423685"/>
       <w:r>
         <w:t xml:space="preserve">GitHub and </w:t>
       </w:r>
@@ -8547,17 +8577,22 @@
       <w:r>
         <w:t xml:space="preserve"> through Event Queue</w:t>
       </w:r>
+      <w:bookmarkEnd w:id="10"/>
+      <w:r>
+        <w:t xml:space="preserve"> </w:t>
+      </w:r>
+    </w:p>
+    <w:p>
+      <w:r>
+        <w:t xml:space="preserve">I </w:t>
+      </w:r>
+      <w:r>
+        <w:t>have successfully set-up Spring Clo</w:t>
+      </w:r>
+      <w:bookmarkStart w:id="11" w:name="_GoBack"/>
       <w:bookmarkEnd w:id="11"/>
       <w:r>
-        <w:t xml:space="preserve"> </w:t>
-      </w:r>
-    </w:p>
-    <w:p>
-      <w:r>
-        <w:t xml:space="preserve">I </w:t>
-      </w:r>
-      <w:r>
-        <w:t xml:space="preserve">have successfully set-up Spring Cloud Config </w:t>
+        <w:t xml:space="preserve">ud Config </w:t>
       </w:r>
       <w:proofErr w:type="gramStart"/>
       <w:r>
@@ -8621,7 +8656,7 @@
       </w:r>
     </w:p>
     <w:p>
-      <w:hyperlink r:id="rId30" w:history="1">
+      <w:hyperlink r:id="rId29" w:history="1">
         <w:r>
           <w:rPr>
             <w:rStyle w:val="Hyperlink"/>
@@ -8657,7 +8692,7 @@
       </w:r>
     </w:p>
     <w:p>
-      <w:hyperlink r:id="rId31" w:history="1">
+      <w:hyperlink r:id="rId30" w:history="1">
         <w:r>
           <w:rPr>
             <w:rStyle w:val="Hyperlink"/>
@@ -8900,15 +8935,7 @@
           </w:tcPr>
           <w:p>
             <w:r>
-              <w:t xml:space="preserve">With “\r\n\t” tags included, single line. Can be easily converted into </w:t>
-            </w:r>
-            <w:proofErr w:type="spellStart"/>
-            <w:r>
-              <w:t>JSONObject</w:t>
-            </w:r>
-            <w:proofErr w:type="spellEnd"/>
-            <w:r>
-              <w:t>.</w:t>
+              <w:t>No</w:t>
             </w:r>
           </w:p>
         </w:tc>
@@ -8969,9 +8996,6 @@
             <w:pPr>
               <w:jc w:val="center"/>
             </w:pPr>
-            <w:r>
-              <w:t>Yes</w:t>
-            </w:r>
           </w:p>
         </w:tc>
       </w:tr>
@@ -9405,9 +9429,7 @@
       <w:r>
         <w:t>References</w:t>
       </w:r>
-      <w:bookmarkStart w:id="15" w:name="_GoBack"/>
       <w:bookmarkEnd w:id="14"/>
-      <w:bookmarkEnd w:id="15"/>
     </w:p>
     <w:p>
       <w:pPr>
@@ -9417,7 +9439,7 @@
           <w:numId w:val="2"/>
         </w:numPr>
       </w:pPr>
-      <w:hyperlink r:id="rId32" w:history="1">
+      <w:hyperlink r:id="rId31" w:history="1">
         <w:r>
           <w:rPr>
             <w:rStyle w:val="Hyperlink"/>
@@ -9434,7 +9456,7 @@
           <w:numId w:val="2"/>
         </w:numPr>
       </w:pPr>
-      <w:hyperlink r:id="rId33" w:history="1">
+      <w:hyperlink r:id="rId32" w:history="1">
         <w:r>
           <w:rPr>
             <w:rStyle w:val="Hyperlink"/>
@@ -9451,7 +9473,7 @@
           <w:numId w:val="2"/>
         </w:numPr>
       </w:pPr>
-      <w:hyperlink r:id="rId34" w:anchor="_spring_cloud_config" w:history="1">
+      <w:hyperlink r:id="rId33" w:anchor="_spring_cloud_config" w:history="1">
         <w:r>
           <w:rPr>
             <w:rStyle w:val="Hyperlink"/>
@@ -9468,7 +9490,7 @@
           <w:numId w:val="2"/>
         </w:numPr>
       </w:pPr>
-      <w:hyperlink r:id="rId35" w:history="1">
+      <w:hyperlink r:id="rId34" w:history="1">
         <w:r>
           <w:rPr>
             <w:rStyle w:val="Hyperlink"/>
@@ -9485,7 +9507,7 @@
           <w:numId w:val="2"/>
         </w:numPr>
       </w:pPr>
-      <w:hyperlink r:id="rId36" w:history="1">
+      <w:hyperlink r:id="rId35" w:history="1">
         <w:r>
           <w:rPr>
             <w:rStyle w:val="Hyperlink"/>
@@ -9507,7 +9529,7 @@
           <w:u w:val="none"/>
         </w:rPr>
       </w:pPr>
-      <w:hyperlink r:id="rId37" w:history="1">
+      <w:hyperlink r:id="rId36" w:history="1">
         <w:r>
           <w:rPr>
             <w:rStyle w:val="Hyperlink"/>
@@ -9524,51 +9546,51 @@
           <w:numId w:val="2"/>
         </w:numPr>
       </w:pPr>
+      <w:hyperlink r:id="rId37" w:history="1">
+        <w:r>
+          <w:rPr>
+            <w:rStyle w:val="Hyperlink"/>
+          </w:rPr>
+          <w:t>https://www.baeldung.com/spring-cloud-bus</w:t>
+        </w:r>
+      </w:hyperlink>
+    </w:p>
+    <w:p>
+      <w:pPr>
+        <w:pStyle w:val="ListParagraph"/>
+        <w:numPr>
+          <w:ilvl w:val="0"/>
+          <w:numId w:val="2"/>
+        </w:numPr>
+      </w:pPr>
       <w:hyperlink r:id="rId38" w:history="1">
         <w:r>
           <w:rPr>
             <w:rStyle w:val="Hyperlink"/>
           </w:rPr>
-          <w:t>https://www.baeldung.com/spring-clou</w:t>
+          <w:t>https://www.rabbitmq.com/tutorials/tutorial-one-spring-</w:t>
         </w:r>
         <w:r>
           <w:rPr>
             <w:rStyle w:val="Hyperlink"/>
           </w:rPr>
-          <w:t>d</w:t>
+          <w:t>a</w:t>
         </w:r>
         <w:r>
           <w:rPr>
             <w:rStyle w:val="Hyperlink"/>
           </w:rPr>
-          <w:t>-bus</w:t>
+          <w:t>mqp.html</w:t>
         </w:r>
       </w:hyperlink>
     </w:p>
     <w:p>
       <w:pPr>
         <w:pStyle w:val="ListParagraph"/>
-        <w:numPr>
-          <w:ilvl w:val="0"/>
-          <w:numId w:val="2"/>
-        </w:numPr>
-      </w:pPr>
-      <w:hyperlink r:id="rId39" w:history="1">
-        <w:r>
-          <w:rPr>
-            <w:rStyle w:val="Hyperlink"/>
-          </w:rPr>
-          <w:t>https://www.rabbitmq.com/tutorials/tutorial-one-spring-amqp.html</w:t>
-        </w:r>
-      </w:hyperlink>
-    </w:p>
-    <w:p>
-      <w:pPr>
-        <w:pStyle w:val="ListParagraph"/>
       </w:pPr>
     </w:p>
     <w:sectPr>
-      <w:headerReference w:type="default" r:id="rId40"/>
+      <w:headerReference w:type="default" r:id="rId39"/>
       <w:pgSz w:w="11906" w:h="16838"/>
       <w:pgMar w:top="1440" w:right="1440" w:bottom="1440" w:left="1440" w:header="708" w:footer="708" w:gutter="0"/>
       <w:cols w:space="708"/>
@@ -11284,7 +11306,7 @@
 </file>
 
 <file path=customXml/itemProps1.xml><?xml version="1.0" encoding="utf-8"?>
-<ds:datastoreItem xmlns:ds="http://schemas.openxmlformats.org/officeDocument/2006/customXml" ds:itemID="{ECC0B5DF-8FC4-4E87-A045-AA2B602E03BB}">
+<ds:datastoreItem xmlns:ds="http://schemas.openxmlformats.org/officeDocument/2006/customXml" ds:itemID="{F81E8076-D552-4952-B8A3-B94931F0668E}">
   <ds:schemaRefs>
     <ds:schemaRef ds:uri="http://schemas.openxmlformats.org/officeDocument/2006/bibliography"/>
   </ds:schemaRefs>

</xml_diff>